<commit_message>
Another Commit- Changes to various notes
</commit_message>
<xml_diff>
--- a/GIS Notes.docx
+++ b/GIS Notes.docx
@@ -18,7 +18,7 @@
           <w:sz w:val="44"/>
           <w:szCs w:val="44"/>
         </w:rPr>
-        <w:t>QGIS:</w:t>
+        <w:t>GIS Notes</w:t>
       </w:r>
     </w:p>
     <w:p>
@@ -30,7 +30,17 @@
     </w:p>
     <w:p>
       <w:r>
-        <w:t>Print a map:</w:t>
+        <w:t>Everything you experience from day to day happens somewhere in geographic space. As a result, you can represent your world and your experiences in it by using maps. You use those maps to find places, save time while traveling, decide where to locate a new store, plan cities, guide the development of wildlife preserves, and satisfy hundreds of other applications.</w:t>
+      </w:r>
+    </w:p>
+    <w:p>
+      <w:r>
+        <w:t>The computer systems that enable you to store and access all this information are collectively called geographic information systems (GIS).</w:t>
+      </w:r>
+    </w:p>
+    <w:p>
+      <w:r>
+        <w:t>Examples of people that may use GIS:</w:t>
       </w:r>
     </w:p>
     <w:p>
@@ -42,7 +52,7 @@
         </w:numPr>
       </w:pPr>
       <w:r>
-        <w:t>Project</w:t>
+        <w:t>Business owners and marketers</w:t>
       </w:r>
     </w:p>
     <w:p>
@@ -54,7 +64,7 @@
         </w:numPr>
       </w:pPr>
       <w:r>
-        <w:t>New Print Layout</w:t>
+        <w:t>Urban planners</w:t>
       </w:r>
     </w:p>
     <w:p>
@@ -66,48 +76,17 @@
         </w:numPr>
       </w:pPr>
       <w:r>
-        <w:t>Create a name for Layout</w:t>
-      </w:r>
-    </w:p>
-    <w:p>
-      <w:pPr>
-        <w:pStyle w:val="ListParagraph"/>
-        <w:numPr>
-          <w:ilvl w:val="0"/>
-          <w:numId w:val="1"/>
-        </w:numPr>
-      </w:pPr>
-      <w:r>
-        <w:t>Add Item</w:t>
-      </w:r>
-    </w:p>
-    <w:p>
-      <w:pPr>
-        <w:pStyle w:val="ListParagraph"/>
-        <w:numPr>
-          <w:ilvl w:val="0"/>
-          <w:numId w:val="1"/>
-        </w:numPr>
-      </w:pPr>
-      <w:r>
-        <w:t>Add Map</w:t>
-      </w:r>
-    </w:p>
-    <w:p>
-      <w:pPr>
-        <w:pStyle w:val="ListParagraph"/>
-        <w:numPr>
-          <w:ilvl w:val="0"/>
-          <w:numId w:val="1"/>
-        </w:numPr>
-      </w:pPr>
-      <w:r>
-        <w:t>Click and drag to select area to print to paper</w:t>
-      </w:r>
-    </w:p>
-    <w:p>
-      <w:r>
-        <w:t>Adjust print area</w:t>
+        <w:t>Merchandise distributors</w:t>
+      </w:r>
+    </w:p>
+    <w:p>
+      <w:r>
+        <w:t>Using GIS software, you can put maps and other geographic data into the computer. After you have the data in the computer, you can store, retrieve, and edit that data. You can analyze it (for example, find geographic features, measure distances, or compare patterns) and produce output from it (create new maps from what you find).</w:t>
+      </w:r>
+    </w:p>
+    <w:p>
+      <w:r>
+        <w:t>A GIS system is comprised of:</w:t>
       </w:r>
     </w:p>
     <w:p>
@@ -119,7 +98,7 @@
         </w:numPr>
       </w:pPr>
       <w:r>
-        <w:t>From map printing screen</w:t>
+        <w:t>Data</w:t>
       </w:r>
     </w:p>
     <w:p>
@@ -131,7 +110,7 @@
         </w:numPr>
       </w:pPr>
       <w:r>
-        <w:t>Edit</w:t>
+        <w:t>Computers and software</w:t>
       </w:r>
     </w:p>
     <w:p>
@@ -143,7 +122,7 @@
         </w:numPr>
       </w:pPr>
       <w:r>
-        <w:t>Move Content</w:t>
+        <w:t>Geographic concepts that drive the analysis of data</w:t>
       </w:r>
     </w:p>
     <w:p>
@@ -155,7 +134,7 @@
         </w:numPr>
       </w:pPr>
       <w:r>
-        <w:t>Click “V” and hold</w:t>
+        <w:t>People that operate the GIS</w:t>
       </w:r>
     </w:p>
     <w:p>
@@ -167,24 +146,17 @@
         </w:numPr>
       </w:pPr>
       <w:r>
-        <w:t>Move area around page</w:t>
-      </w:r>
-    </w:p>
-    <w:p>
-      <w:pPr>
-        <w:pStyle w:val="ListParagraph"/>
-        <w:numPr>
-          <w:ilvl w:val="0"/>
-          <w:numId w:val="2"/>
-        </w:numPr>
-      </w:pPr>
-      <w:r>
-        <w:t>Use fill handles to pull to edges if necessary</w:t>
-      </w:r>
-    </w:p>
-    <w:p>
-      <w:r>
-        <w:t>Zoom into map area</w:t>
+        <w:t>The organizations within which the GIS exists</w:t>
+      </w:r>
+    </w:p>
+    <w:p>
+      <w:r>
+        <w:t>Primary data are collected firsthand by you, for a particular project. Primary data are usually the best data for the job because you collect them with your specific goals in mind. Secondary data come from others who collect the data for unrelated tasks or gather it with remote sensors.</w:t>
+      </w:r>
+    </w:p>
+    <w:p>
+      <w:r>
+        <w:t>The process of entering data into a GIS system can be summed up as:</w:t>
       </w:r>
     </w:p>
     <w:p>
@@ -196,7 +168,7 @@
         </w:numPr>
       </w:pPr>
       <w:r>
-        <w:t>From map printing screen</w:t>
+        <w:t>Define where, how, and what kind of data to sample</w:t>
       </w:r>
     </w:p>
     <w:p>
@@ -208,7 +180,7 @@
         </w:numPr>
       </w:pPr>
       <w:r>
-        <w:t>Click “Item Properties” tab from pane to the right</w:t>
+        <w:t xml:space="preserve">Collect that data directly or indirectly </w:t>
       </w:r>
     </w:p>
     <w:p>
@@ -220,24 +192,17 @@
         </w:numPr>
       </w:pPr>
       <w:r>
-        <w:t>For the “Scale” box, type in a number that is higher or lower than current</w:t>
-      </w:r>
-    </w:p>
-    <w:p>
-      <w:pPr>
-        <w:pStyle w:val="ListParagraph"/>
-        <w:numPr>
-          <w:ilvl w:val="0"/>
-          <w:numId w:val="3"/>
-        </w:numPr>
-      </w:pPr>
-      <w:r>
-        <w:t>Click the “Update Map Preview” button to refresh view to show new scale</w:t>
-      </w:r>
-    </w:p>
-    <w:p>
-      <w:r>
-        <w:t>Add second map to first in print</w:t>
+        <w:t>Use the software to transform that data</w:t>
+      </w:r>
+    </w:p>
+    <w:p>
+      <w:r>
+        <w:t>You may need to change some data from hard copy to digital forms; you may need to convert some from uncategorized to categorized data (for example, aerial photo interpretation); and you may need to attach coordinates to digital data so that you can find them in your digital maps.</w:t>
+      </w:r>
+    </w:p>
+    <w:p>
+      <w:r>
+        <w:t>Hardware used to collect GIS data includes:</w:t>
       </w:r>
     </w:p>
     <w:p>
@@ -249,7 +214,7 @@
         </w:numPr>
       </w:pPr>
       <w:r>
-        <w:t>With first map on screen: click lock layers, click lock styles for layers</w:t>
+        <w:t>Devices to collect information</w:t>
       </w:r>
     </w:p>
     <w:p>
@@ -261,7 +226,7 @@
         </w:numPr>
       </w:pPr>
       <w:r>
-        <w:t>Click back into main screen</w:t>
+        <w:t>Devices to enter information</w:t>
       </w:r>
     </w:p>
     <w:p>
@@ -273,7 +238,8 @@
         </w:numPr>
       </w:pPr>
       <w:r>
-        <w:t>Adjust view using layers and zoom</w:t>
+        <w:lastRenderedPageBreak/>
+        <w:t>Storage and analysis devices</w:t>
       </w:r>
     </w:p>
     <w:p>
@@ -285,48 +251,110 @@
         </w:numPr>
       </w:pPr>
       <w:r>
-        <w:t>Go back to first map screen again</w:t>
-      </w:r>
-    </w:p>
-    <w:p>
-      <w:pPr>
-        <w:pStyle w:val="ListParagraph"/>
-        <w:numPr>
-          <w:ilvl w:val="0"/>
-          <w:numId w:val="4"/>
-        </w:numPr>
-      </w:pPr>
-      <w:r>
-        <w:t>Click Add Item</w:t>
-      </w:r>
-    </w:p>
-    <w:p>
-      <w:pPr>
-        <w:pStyle w:val="ListParagraph"/>
-        <w:numPr>
-          <w:ilvl w:val="0"/>
-          <w:numId w:val="4"/>
-        </w:numPr>
-      </w:pPr>
-      <w:r>
-        <w:t>Click Map</w:t>
-      </w:r>
-    </w:p>
-    <w:p>
-      <w:pPr>
-        <w:pStyle w:val="ListParagraph"/>
-        <w:numPr>
-          <w:ilvl w:val="0"/>
-          <w:numId w:val="4"/>
-        </w:numPr>
-      </w:pPr>
-      <w:r>
-        <w:t>Drag to select area map will populate into</w:t>
-      </w:r>
-    </w:p>
-    <w:p>
-      <w:r>
-        <w:t>Add Frame to second map</w:t>
+        <w:t>Output devices</w:t>
+      </w:r>
+    </w:p>
+    <w:p>
+      <w:r>
+        <w:t xml:space="preserve">Grid cells: one method of storing data in squared boxes, that may be utilized by a GIS system. </w:t>
+      </w:r>
+    </w:p>
+    <w:p>
+      <w:r>
+        <w:t>Organizations that use GIS work best when the organization adapts itself to the technology. If GIS helps the organization perform its tasks, if the employees are adapting to and benefitting from the changes, if the organization provides training, and if GIS enhances the organization's overall goals, that organization can likely incorporate GIS successfully, long-term.</w:t>
+      </w:r>
+    </w:p>
+    <w:p>
+      <w:r>
+        <w:t>A system designer reviews an organization's structure, products, workflow, and needs. He or she then determines the costs and benefits of GIS for that organization, as well as how the organization might best include GIS in critical operations.</w:t>
+      </w:r>
+    </w:p>
+    <w:p>
+      <w:r>
+        <w:t xml:space="preserve">Geographers know that all things are related in geographic space, but close things are more related than far things. This statement describes one aspect of geographic space — closeness — that makes space so important to you as a geographic decision-maker. Listed below are some terms that also relate to geographical space as it is used in GIS. </w:t>
+      </w:r>
+    </w:p>
+    <w:p>
+      <w:r>
+        <w:t>Density:</w:t>
+      </w:r>
+      <w:r>
+        <w:t xml:space="preserve"> </w:t>
+      </w:r>
+      <w:r>
+        <w:t>refers to the measure of how concentrated or dispersed a phenomenon is within a specific geographic area.</w:t>
+      </w:r>
+    </w:p>
+    <w:p>
+      <w:r>
+        <w:t xml:space="preserve">Sinuosity: </w:t>
+      </w:r>
+      <w:r>
+        <w:t>refers to the degree of curvature or winding of a linear feature, such as a river, road, or coastline. Sinuosity is a measure of how much a linear feature deviates from a straight line.</w:t>
+      </w:r>
+    </w:p>
+    <w:p>
+      <w:r>
+        <w:t>Connectivity:</w:t>
+      </w:r>
+      <w:r>
+        <w:t xml:space="preserve"> refers to the degree to which geographic features or locations are linked or able to interact with each other. Connectivity can be evaluated in terms of physical connections, such as roads or transportation networks, as well as conceptual connections, such as social or economic linkages between places.</w:t>
+      </w:r>
+    </w:p>
+    <w:p>
+      <w:r>
+        <w:t xml:space="preserve">Pattern </w:t>
+      </w:r>
+      <w:r>
+        <w:t>Change:</w:t>
+      </w:r>
+      <w:r>
+        <w:t xml:space="preserve"> refers to the observed modifications or transformations in the spatial distribution, arrangement, or characteristics of geographic features over time</w:t>
+      </w:r>
+    </w:p>
+    <w:p>
+      <w:r>
+        <w:t>Movement:</w:t>
+      </w:r>
+      <w:r>
+        <w:t xml:space="preserve"> refers to the study and analysis of the spatial trajectories, patterns, and dynamics of objects, people, or phenomena as they change location over time.</w:t>
+      </w:r>
+    </w:p>
+    <w:p>
+      <w:r>
+        <w:t>Shape:</w:t>
+      </w:r>
+      <w:r>
+        <w:t xml:space="preserve"> refers to the geometric properties and configuration of geographic features and objects.</w:t>
+      </w:r>
+    </w:p>
+    <w:p>
+      <w:r>
+        <w:t>Size:</w:t>
+      </w:r>
+      <w:r>
+        <w:t xml:space="preserve"> refers to the physical dimensions and measurement of geographic features and objects.</w:t>
+      </w:r>
+    </w:p>
+    <w:p>
+      <w:r>
+        <w:t>Isolation:</w:t>
+      </w:r>
+      <w:r>
+        <w:t xml:space="preserve"> refers to the degree to which a geographic feature or location is physically or functionally separated from its surrounding environment or other features.</w:t>
+      </w:r>
+    </w:p>
+    <w:p>
+      <w:r>
+        <w:t>Adjacency:</w:t>
+      </w:r>
+      <w:r>
+        <w:t xml:space="preserve"> refers to the spatial relationship between geographic features or locations that are next to or bordering one another.</w:t>
+      </w:r>
+    </w:p>
+    <w:p>
+      <w:r>
+        <w:t>Geographic data come in four basic forms: points, lines, polygons (or areas), and surfaces. A fifth form, related to surfaces, is volumes.</w:t>
       </w:r>
     </w:p>
     <w:p>
@@ -338,7 +366,23 @@
         </w:numPr>
       </w:pPr>
       <w:r>
-        <w:t>With main map open and second map added</w:t>
+        <w:t>Points:</w:t>
+      </w:r>
+      <w:r>
+        <w:t xml:space="preserve"> </w:t>
+      </w:r>
+      <w:r>
+        <w:t xml:space="preserve">refer to the simplest form of geographic feature, represented by a single </w:t>
+      </w:r>
+      <w:proofErr w:type="spellStart"/>
+      <w:proofErr w:type="gramStart"/>
+      <w:r>
+        <w:t>x,y</w:t>
+      </w:r>
+      <w:proofErr w:type="spellEnd"/>
+      <w:proofErr w:type="gramEnd"/>
+      <w:r>
+        <w:t xml:space="preserve"> coordinate location on a map or in a spatial dataset.</w:t>
       </w:r>
     </w:p>
     <w:p>
@@ -350,7 +394,24 @@
         </w:numPr>
       </w:pPr>
       <w:r>
-        <w:t>In “Layout” tab, use dropdown to select Map 2</w:t>
+        <w:lastRenderedPageBreak/>
+        <w:t>Lines:</w:t>
+      </w:r>
+      <w:r>
+        <w:t xml:space="preserve"> </w:t>
+      </w:r>
+      <w:r>
+        <w:t xml:space="preserve">refer to linear geographic features represented by a series of connected </w:t>
+      </w:r>
+      <w:proofErr w:type="spellStart"/>
+      <w:proofErr w:type="gramStart"/>
+      <w:r>
+        <w:t>x,y</w:t>
+      </w:r>
+      <w:proofErr w:type="spellEnd"/>
+      <w:proofErr w:type="gramEnd"/>
+      <w:r>
+        <w:t xml:space="preserve"> coordinate points.</w:t>
       </w:r>
     </w:p>
     <w:p>
@@ -362,7 +423,23 @@
         </w:numPr>
       </w:pPr>
       <w:r>
-        <w:t>Click “Item Properties” tab</w:t>
+        <w:t>Polygons:</w:t>
+      </w:r>
+      <w:r>
+        <w:t xml:space="preserve"> </w:t>
+      </w:r>
+      <w:r>
+        <w:t xml:space="preserve">refer to geographic features that are represented by enclosed two-dimensional areas defined by a series of connected </w:t>
+      </w:r>
+      <w:proofErr w:type="spellStart"/>
+      <w:proofErr w:type="gramStart"/>
+      <w:r>
+        <w:t>x,y</w:t>
+      </w:r>
+      <w:proofErr w:type="spellEnd"/>
+      <w:proofErr w:type="gramEnd"/>
+      <w:r>
+        <w:t xml:space="preserve"> coordinate points.</w:t>
       </w:r>
     </w:p>
     <w:p>
@@ -374,7 +451,16 @@
         </w:numPr>
       </w:pPr>
       <w:r>
-        <w:t>Click check box by “Frame”</w:t>
+        <w:t>Surfaces</w:t>
+      </w:r>
+      <w:r>
+        <w:t xml:space="preserve">: </w:t>
+      </w:r>
+      <w:r>
+        <w:t>refer to continuous geographic features or phenomena that can be represented and analyzed as three-dimensional spatial data</w:t>
+      </w:r>
+      <w:r>
+        <w:t>.</w:t>
       </w:r>
     </w:p>
     <w:p>
@@ -386,83 +472,72 @@
         </w:numPr>
       </w:pPr>
       <w:r>
-        <w:t>Select color, thickness, and style for frame</w:t>
-      </w:r>
-    </w:p>
-    <w:p>
-      <w:pPr>
-        <w:pStyle w:val="ListParagraph"/>
-        <w:numPr>
-          <w:ilvl w:val="0"/>
-          <w:numId w:val="5"/>
-        </w:numPr>
-      </w:pPr>
-      <w:r>
-        <w:t>Now click on Map 1 from the items box above</w:t>
-      </w:r>
-    </w:p>
-    <w:p>
-      <w:pPr>
-        <w:pStyle w:val="ListParagraph"/>
-        <w:numPr>
-          <w:ilvl w:val="0"/>
-          <w:numId w:val="5"/>
-        </w:numPr>
-      </w:pPr>
-      <w:r>
-        <w:lastRenderedPageBreak/>
-        <w:t>Click the “Item Properties” box below</w:t>
-      </w:r>
-    </w:p>
-    <w:p>
-      <w:pPr>
-        <w:pStyle w:val="ListParagraph"/>
-        <w:numPr>
-          <w:ilvl w:val="0"/>
-          <w:numId w:val="5"/>
-        </w:numPr>
-      </w:pPr>
-      <w:r>
-        <w:t>Click the “+” button, select the “Overview 1” entry</w:t>
-      </w:r>
-    </w:p>
-    <w:p>
-      <w:pPr>
-        <w:pStyle w:val="ListParagraph"/>
-        <w:numPr>
-          <w:ilvl w:val="0"/>
-          <w:numId w:val="5"/>
-        </w:numPr>
-      </w:pPr>
-      <w:r>
-        <w:t>For “Map Frame” below, use the dropdown to select “Map 2”</w:t>
-      </w:r>
-    </w:p>
-    <w:p>
-      <w:pPr>
-        <w:pStyle w:val="ListParagraph"/>
-        <w:numPr>
-          <w:ilvl w:val="0"/>
-          <w:numId w:val="5"/>
-        </w:numPr>
-      </w:pPr>
-      <w:r>
-        <w:t>Now you can see how the two maps correlate, to change the frame for how “Map 2” shows in the full map, change the “Frame Style” option</w:t>
-      </w:r>
-    </w:p>
-    <w:p>
-      <w:pPr>
-        <w:pStyle w:val="ListParagraph"/>
-      </w:pPr>
+        <w:t xml:space="preserve">Volumes: </w:t>
+      </w:r>
+      <w:r>
+        <w:t>refer to the three-dimensional representation and analysis of geographic features and phenomena that have measurable depth or thickness, not just length and width.</w:t>
+      </w:r>
+    </w:p>
+    <w:p>
+      <w:r>
+        <w:t>Most GIS systems contain database tables that allow you to store all sorts of descriptive information about the points, lines, areas, and surfaces that you're depicting in your GIS. The nature of database tables requires you to be just as picky about assigning descriptive information to your objects as you are about choosing the right graphics to depict the objects themselves.</w:t>
+      </w:r>
+    </w:p>
+    <w:p>
+      <w:r>
+        <w:t>Nominal information: Geographic features that have names only. So, you can't compare their descriptive information to any other.</w:t>
+      </w:r>
+    </w:p>
+    <w:p>
+      <w:r>
+        <w:t>Ordinal information: Geographic features that you can compare by rank. You could have short, medium, and tall trees; dirt roads, paved roads, highways, and superhighways; or large, medium, and small chemical spills.</w:t>
+      </w:r>
+    </w:p>
+    <w:p>
+      <w:r>
+        <w:t>Interval information: Geographic features that have detailed increments (intervals) that you can measure. One limiting characteristic of interval data is that, although you can get very accurate measurements, you can't form ratios because the starting point is arbitrary.</w:t>
+      </w:r>
+    </w:p>
+    <w:p>
+      <w:r>
+        <w:t>Ratio information: Geographic data that have measurable units, like interval data, but also allow you to make the ratio comparisons that interval data won't. If you own a parcel of land that's worth $20,000 and your neighbor has a parcel worth $10,000, then your parcel isn't just worth $10,000 more, it's also twice as expensive. The key point is that ratio data have an absolute 0.</w:t>
+      </w:r>
+    </w:p>
+    <w:p>
+      <w:r>
+        <w:t>Scalar information: data are a bit difficult to define, but here's my take: Scalar data have a proprietary measurement system. That is, you create your own scale that applies to only a particular set of data. So, if you're ranking the beauty of a scenic overlook on a scale of 1 to 10, you first have to decide what each number in the scale means. GIS allows you to establish a scalar description for features that you can't really measure any other way.</w:t>
+      </w:r>
+    </w:p>
+    <w:p>
+      <w:r>
+        <w:t xml:space="preserve">Map Extent: </w:t>
+      </w:r>
+      <w:r>
+        <w:t>refers to the geographic area or region that is visible and displayed within the current map view or window.</w:t>
+      </w:r>
+    </w:p>
+    <w:p>
+      <w:r>
+        <w:t>Map scale refers to the relationship between the distance on a map and the corresponding distance on the earth's surface. Specifically, map scale is the ratio or proportion that expresses how much the map has been reduced or enlarged compared to the actual geographic space it represents.</w:t>
+      </w:r>
+    </w:p>
+    <w:p>
+      <w:r>
+        <w:t>You can often find a map's scale represented by a graphic bar and a fraction that shows the relationship between the size of the map in the numerator (the fraction's top part) and the size of the Earth in the denominator (the fraction's bottom part). Using this mathematical approach, the smaller the fraction (one with a small numerator and a large denominator), the smaller the scale.</w:t>
+      </w:r>
+    </w:p>
+    <w:p/>
+    <w:p>
       <w:r>
         <w:rPr>
           <w:noProof/>
         </w:rPr>
+        <w:lastRenderedPageBreak/>
         <w:drawing>
-          <wp:inline distT="0" distB="0" distL="0" distR="0" wp14:anchorId="2F871C05" wp14:editId="2831DFCA">
-            <wp:extent cx="4666207" cy="2051436"/>
-            <wp:effectExtent l="19050" t="19050" r="20320" b="25400"/>
-            <wp:docPr id="224519855" name="Picture 1"/>
+          <wp:inline distT="0" distB="0" distL="0" distR="0" wp14:anchorId="54221476" wp14:editId="6E6B174C">
+            <wp:extent cx="4926661" cy="2358586"/>
+            <wp:effectExtent l="19050" t="19050" r="26670" b="22860"/>
+            <wp:docPr id="1322961125" name="Picture 1"/>
             <wp:cNvGraphicFramePr>
               <a:graphicFrameLocks xmlns:a="http://schemas.openxmlformats.org/drawingml/2006/main" noChangeAspect="1"/>
             </wp:cNvGraphicFramePr>
@@ -476,7 +551,7 @@
                     </pic:cNvPicPr>
                   </pic:nvPicPr>
                   <pic:blipFill>
-                    <a:blip r:embed="rId5" cstate="print">
+                    <a:blip r:embed="rId5">
                       <a:extLst>
                         <a:ext uri="{28A0092B-C50C-407E-A947-70E740481C1C}">
                           <a14:useLocalDpi xmlns:a14="http://schemas.microsoft.com/office/drawing/2010/main" val="0"/>
@@ -491,7 +566,7 @@
                   <pic:spPr bwMode="auto">
                     <a:xfrm>
                       <a:off x="0" y="0"/>
-                      <a:ext cx="4675853" cy="2055677"/>
+                      <a:ext cx="4952055" cy="2370743"/>
                     </a:xfrm>
                     <a:prstGeom prst="rect">
                       <a:avLst/>
@@ -510,7 +585,540 @@
         </w:drawing>
       </w:r>
     </w:p>
+    <w:p>
+      <w:r>
+        <w:t>Cartographers use symbols that represent point features (such as towns), symbols that represent linear features (such as roads and rivers), and symbols that represent area features (such as lakes and towns).</w:t>
+      </w:r>
+    </w:p>
+    <w:p>
+      <w:r>
+        <w:t>Cartographers have to carefully consider certain things when they create a map:</w:t>
+      </w:r>
+    </w:p>
+    <w:p>
+      <w:pPr>
+        <w:pStyle w:val="ListParagraph"/>
+        <w:numPr>
+          <w:ilvl w:val="0"/>
+          <w:numId w:val="6"/>
+        </w:numPr>
+      </w:pPr>
+      <w:r>
+        <w:t>Scale: Determines how many geographic features can be symbolized on a map.</w:t>
+      </w:r>
+    </w:p>
+    <w:p>
+      <w:pPr>
+        <w:pStyle w:val="ListParagraph"/>
+        <w:numPr>
+          <w:ilvl w:val="0"/>
+          <w:numId w:val="6"/>
+        </w:numPr>
+      </w:pPr>
+      <w:r>
+        <w:t>Data availability: Determines what type of information can be put on the map.</w:t>
+      </w:r>
+    </w:p>
+    <w:p>
+      <w:pPr>
+        <w:pStyle w:val="ListParagraph"/>
+        <w:numPr>
+          <w:ilvl w:val="0"/>
+          <w:numId w:val="6"/>
+        </w:numPr>
+      </w:pPr>
+      <w:r>
+        <w:t>Limitations of output devices: The cartographer also has to consider how symbols will print.</w:t>
+      </w:r>
+    </w:p>
+    <w:p>
+      <w:pPr>
+        <w:pStyle w:val="ListParagraph"/>
+        <w:numPr>
+          <w:ilvl w:val="0"/>
+          <w:numId w:val="6"/>
+        </w:numPr>
+      </w:pPr>
+      <w:r>
+        <w:t>Reader characteristics: Not all readers have 20/20 vision, color vision, or any vision at all.</w:t>
+      </w:r>
+    </w:p>
+    <w:p>
+      <w:r>
+        <w:rPr>
+          <w:noProof/>
+        </w:rPr>
+        <w:drawing>
+          <wp:inline distT="0" distB="0" distL="0" distR="0" wp14:anchorId="63394812" wp14:editId="0517F09E">
+            <wp:extent cx="5033176" cy="3581298"/>
+            <wp:effectExtent l="19050" t="19050" r="15240" b="19685"/>
+            <wp:docPr id="335312998" name="Picture 1"/>
+            <wp:cNvGraphicFramePr>
+              <a:graphicFrameLocks xmlns:a="http://schemas.openxmlformats.org/drawingml/2006/main" noChangeAspect="1"/>
+            </wp:cNvGraphicFramePr>
+            <a:graphic xmlns:a="http://schemas.openxmlformats.org/drawingml/2006/main">
+              <a:graphicData uri="http://schemas.openxmlformats.org/drawingml/2006/picture">
+                <pic:pic xmlns:pic="http://schemas.openxmlformats.org/drawingml/2006/picture">
+                  <pic:nvPicPr>
+                    <pic:cNvPr id="0" name="Picture 1"/>
+                    <pic:cNvPicPr>
+                      <a:picLocks noChangeAspect="1" noChangeArrowheads="1"/>
+                    </pic:cNvPicPr>
+                  </pic:nvPicPr>
+                  <pic:blipFill>
+                    <a:blip r:embed="rId6">
+                      <a:extLst>
+                        <a:ext uri="{28A0092B-C50C-407E-A947-70E740481C1C}">
+                          <a14:useLocalDpi xmlns:a14="http://schemas.microsoft.com/office/drawing/2010/main" val="0"/>
+                        </a:ext>
+                      </a:extLst>
+                    </a:blip>
+                    <a:srcRect/>
+                    <a:stretch>
+                      <a:fillRect/>
+                    </a:stretch>
+                  </pic:blipFill>
+                  <pic:spPr bwMode="auto">
+                    <a:xfrm>
+                      <a:off x="0" y="0"/>
+                      <a:ext cx="5046652" cy="3590886"/>
+                    </a:xfrm>
+                    <a:prstGeom prst="rect">
+                      <a:avLst/>
+                    </a:prstGeom>
+                    <a:noFill/>
+                    <a:ln>
+                      <a:solidFill>
+                        <a:schemeClr val="tx1"/>
+                      </a:solidFill>
+                    </a:ln>
+                  </pic:spPr>
+                </pic:pic>
+              </a:graphicData>
+            </a:graphic>
+          </wp:inline>
+        </w:drawing>
+      </w:r>
+    </w:p>
+    <w:p>
+      <w:r>
+        <w:lastRenderedPageBreak/>
+        <w:t>Reference maps offer a great deal of information on a single document. Atlases generally contain reference maps so that many related maps can be contained in the same place. Reference maps often cover very large portions of the Earth</w:t>
+      </w:r>
+      <w:r>
+        <w:t>.</w:t>
+      </w:r>
+    </w:p>
+    <w:p>
+      <w:r>
+        <w:t xml:space="preserve">A thematic map provides as much accurate, detailed information as possible about a particular subject, such as roads or hills, as compared to </w:t>
+      </w:r>
+      <w:r>
+        <w:t xml:space="preserve">a </w:t>
+      </w:r>
+      <w:r>
+        <w:t>reference map, which tries to select the most important information about several subjects.</w:t>
+      </w:r>
+    </w:p>
+    <w:p>
+      <w:r>
+        <w:t>A road map is one example of a thematic map because it focuses on communicating information about roads.</w:t>
+      </w:r>
+    </w:p>
+    <w:p>
+      <w:r>
+        <w:t>Thematic maps are the primary kind of maps that you use in your GIS activities.</w:t>
+      </w:r>
+    </w:p>
+    <w:p>
+      <w:r>
+        <w:t>A good rule of thumb is that the larger the map scale, the smaller the area covered and the greater the detail. Larger scale maps are generally better for your GIS activities because they provide the largest amount of detail.</w:t>
+      </w:r>
+    </w:p>
+    <w:p>
+      <w:r>
+        <w:t xml:space="preserve">The “weakest link” hypothesis: </w:t>
+      </w:r>
+      <w:r>
+        <w:t>the success or failure of a complex production process or system depends on the performance of the weakest component or link in the chain.</w:t>
+      </w:r>
+      <w:r>
+        <w:t xml:space="preserve"> This is mentioned in GIS as a way to remind the GIS operator that quality of a geographic product depends on it’s worst/lowest quality input. </w:t>
+      </w:r>
+    </w:p>
+    <w:p>
+      <w:r>
+        <w:t>Th</w:t>
+      </w:r>
+      <w:r>
+        <w:t>e earth’s</w:t>
+      </w:r>
+      <w:r>
+        <w:t xml:space="preserve"> spherical shape has some major drawbacks for the mapmaker who's faced with producing a</w:t>
+      </w:r>
+      <w:r>
+        <w:t xml:space="preserve"> </w:t>
+      </w:r>
+      <w:r>
+        <w:t>flat map that correctly represents the shapes, angles, distances, and sizes of objects on the Earth.</w:t>
+      </w:r>
+      <w:r>
+        <w:t xml:space="preserve"> It is expected that some distortion will occur when translating a round object to a flat object. </w:t>
+      </w:r>
+    </w:p>
+    <w:p>
+      <w:r>
+        <w:t>Map projections —the process of converting the spherical Earth to a flat surface — come in many different types, from contiguous to interrupted, from those that look like photographs of the Earth to those placed on cones or cylinders.</w:t>
+      </w:r>
+    </w:p>
+    <w:p>
+      <w:r>
+        <w:t xml:space="preserve">Contiguous map: </w:t>
+      </w:r>
+      <w:r>
+        <w:t>a type of map in which all the geographic areas or units depicted are connected to each other, with no gaps or disconnected regions.</w:t>
+      </w:r>
+      <w:r>
+        <w:t xml:space="preserve"> Example shown below: </w:t>
+      </w:r>
+    </w:p>
+    <w:p>
+      <w:r>
+        <w:rPr>
+          <w:noProof/>
+        </w:rPr>
+        <w:drawing>
+          <wp:inline distT="0" distB="0" distL="0" distR="0" wp14:anchorId="032F6D05" wp14:editId="55F2241F">
+            <wp:extent cx="2918129" cy="1884002"/>
+            <wp:effectExtent l="0" t="0" r="0" b="2540"/>
+            <wp:docPr id="1995758434" name="Picture 2"/>
+            <wp:cNvGraphicFramePr>
+              <a:graphicFrameLocks xmlns:a="http://schemas.openxmlformats.org/drawingml/2006/main" noChangeAspect="1"/>
+            </wp:cNvGraphicFramePr>
+            <a:graphic xmlns:a="http://schemas.openxmlformats.org/drawingml/2006/main">
+              <a:graphicData uri="http://schemas.openxmlformats.org/drawingml/2006/picture">
+                <pic:pic xmlns:pic="http://schemas.openxmlformats.org/drawingml/2006/picture">
+                  <pic:nvPicPr>
+                    <pic:cNvPr id="0" name="Picture 3"/>
+                    <pic:cNvPicPr>
+                      <a:picLocks noChangeAspect="1" noChangeArrowheads="1"/>
+                    </pic:cNvPicPr>
+                  </pic:nvPicPr>
+                  <pic:blipFill>
+                    <a:blip r:embed="rId7" cstate="print">
+                      <a:extLst>
+                        <a:ext uri="{28A0092B-C50C-407E-A947-70E740481C1C}">
+                          <a14:useLocalDpi xmlns:a14="http://schemas.microsoft.com/office/drawing/2010/main" val="0"/>
+                        </a:ext>
+                      </a:extLst>
+                    </a:blip>
+                    <a:srcRect/>
+                    <a:stretch>
+                      <a:fillRect/>
+                    </a:stretch>
+                  </pic:blipFill>
+                  <pic:spPr bwMode="auto">
+                    <a:xfrm>
+                      <a:off x="0" y="0"/>
+                      <a:ext cx="2946827" cy="1902530"/>
+                    </a:xfrm>
+                    <a:prstGeom prst="rect">
+                      <a:avLst/>
+                    </a:prstGeom>
+                    <a:noFill/>
+                    <a:ln>
+                      <a:noFill/>
+                    </a:ln>
+                  </pic:spPr>
+                </pic:pic>
+              </a:graphicData>
+            </a:graphic>
+          </wp:inline>
+        </w:drawing>
+      </w:r>
+    </w:p>
     <w:p/>
+    <w:p/>
+    <w:p/>
+    <w:p>
+      <w:r>
+        <w:lastRenderedPageBreak/>
+        <w:t xml:space="preserve">Interrupted map: </w:t>
+      </w:r>
+      <w:r>
+        <w:t>a type of cartographic projection that intentionally breaks or interrupts the continuity of the map in order to better display certain geographical features or regions.</w:t>
+      </w:r>
+      <w:r>
+        <w:t xml:space="preserve"> Example shown below:</w:t>
+      </w:r>
+    </w:p>
+    <w:p>
+      <w:r>
+        <w:rPr>
+          <w:noProof/>
+        </w:rPr>
+        <w:drawing>
+          <wp:inline distT="0" distB="0" distL="0" distR="0" wp14:anchorId="720AEF4A" wp14:editId="0A6B6AF0">
+            <wp:extent cx="3307743" cy="1465514"/>
+            <wp:effectExtent l="0" t="0" r="6985" b="1905"/>
+            <wp:docPr id="1025912331" name="Picture 3"/>
+            <wp:cNvGraphicFramePr>
+              <a:graphicFrameLocks xmlns:a="http://schemas.openxmlformats.org/drawingml/2006/main" noChangeAspect="1"/>
+            </wp:cNvGraphicFramePr>
+            <a:graphic xmlns:a="http://schemas.openxmlformats.org/drawingml/2006/main">
+              <a:graphicData uri="http://schemas.openxmlformats.org/drawingml/2006/picture">
+                <pic:pic xmlns:pic="http://schemas.openxmlformats.org/drawingml/2006/picture">
+                  <pic:nvPicPr>
+                    <pic:cNvPr id="0" name="Picture 5"/>
+                    <pic:cNvPicPr>
+                      <a:picLocks noChangeAspect="1" noChangeArrowheads="1"/>
+                    </pic:cNvPicPr>
+                  </pic:nvPicPr>
+                  <pic:blipFill>
+                    <a:blip r:embed="rId8" cstate="print">
+                      <a:extLst>
+                        <a:ext uri="{28A0092B-C50C-407E-A947-70E740481C1C}">
+                          <a14:useLocalDpi xmlns:a14="http://schemas.microsoft.com/office/drawing/2010/main" val="0"/>
+                        </a:ext>
+                      </a:extLst>
+                    </a:blip>
+                    <a:srcRect/>
+                    <a:stretch>
+                      <a:fillRect/>
+                    </a:stretch>
+                  </pic:blipFill>
+                  <pic:spPr bwMode="auto">
+                    <a:xfrm>
+                      <a:off x="0" y="0"/>
+                      <a:ext cx="3344145" cy="1481642"/>
+                    </a:xfrm>
+                    <a:prstGeom prst="rect">
+                      <a:avLst/>
+                    </a:prstGeom>
+                    <a:noFill/>
+                    <a:ln>
+                      <a:noFill/>
+                    </a:ln>
+                  </pic:spPr>
+                </pic:pic>
+              </a:graphicData>
+            </a:graphic>
+          </wp:inline>
+        </w:drawing>
+      </w:r>
+    </w:p>
+    <w:p>
+      <w:r>
+        <w:t>Another way to describe map projections is:</w:t>
+      </w:r>
+    </w:p>
+    <w:p>
+      <w:pPr>
+        <w:pStyle w:val="ListParagraph"/>
+        <w:numPr>
+          <w:ilvl w:val="0"/>
+          <w:numId w:val="7"/>
+        </w:numPr>
+      </w:pPr>
+      <w:r>
+        <w:t>Planar or Azimuthal</w:t>
+      </w:r>
+    </w:p>
+    <w:p>
+      <w:pPr>
+        <w:pStyle w:val="ListParagraph"/>
+        <w:numPr>
+          <w:ilvl w:val="0"/>
+          <w:numId w:val="7"/>
+        </w:numPr>
+      </w:pPr>
+      <w:r>
+        <w:t>Conical</w:t>
+      </w:r>
+    </w:p>
+    <w:p>
+      <w:pPr>
+        <w:pStyle w:val="ListParagraph"/>
+        <w:numPr>
+          <w:ilvl w:val="0"/>
+          <w:numId w:val="7"/>
+        </w:numPr>
+      </w:pPr>
+      <w:r>
+        <w:t xml:space="preserve">Cylindrical </w:t>
+      </w:r>
+    </w:p>
+    <w:p>
+      <w:r>
+        <w:rPr>
+          <w:noProof/>
+        </w:rPr>
+        <w:drawing>
+          <wp:inline distT="0" distB="0" distL="0" distR="0" wp14:anchorId="1CD335D2" wp14:editId="6DC2582E">
+            <wp:extent cx="3975652" cy="1786920"/>
+            <wp:effectExtent l="0" t="0" r="6350" b="3810"/>
+            <wp:docPr id="438849956" name="Picture 4"/>
+            <wp:cNvGraphicFramePr>
+              <a:graphicFrameLocks xmlns:a="http://schemas.openxmlformats.org/drawingml/2006/main" noChangeAspect="1"/>
+            </wp:cNvGraphicFramePr>
+            <a:graphic xmlns:a="http://schemas.openxmlformats.org/drawingml/2006/main">
+              <a:graphicData uri="http://schemas.openxmlformats.org/drawingml/2006/picture">
+                <pic:pic xmlns:pic="http://schemas.openxmlformats.org/drawingml/2006/picture">
+                  <pic:nvPicPr>
+                    <pic:cNvPr id="0" name="Picture 7"/>
+                    <pic:cNvPicPr>
+                      <a:picLocks noChangeAspect="1" noChangeArrowheads="1"/>
+                    </pic:cNvPicPr>
+                  </pic:nvPicPr>
+                  <pic:blipFill>
+                    <a:blip r:embed="rId9">
+                      <a:extLst>
+                        <a:ext uri="{28A0092B-C50C-407E-A947-70E740481C1C}">
+                          <a14:useLocalDpi xmlns:a14="http://schemas.microsoft.com/office/drawing/2010/main" val="0"/>
+                        </a:ext>
+                      </a:extLst>
+                    </a:blip>
+                    <a:srcRect/>
+                    <a:stretch>
+                      <a:fillRect/>
+                    </a:stretch>
+                  </pic:blipFill>
+                  <pic:spPr bwMode="auto">
+                    <a:xfrm>
+                      <a:off x="0" y="0"/>
+                      <a:ext cx="3984255" cy="1790787"/>
+                    </a:xfrm>
+                    <a:prstGeom prst="rect">
+                      <a:avLst/>
+                    </a:prstGeom>
+                    <a:noFill/>
+                    <a:ln>
+                      <a:noFill/>
+                    </a:ln>
+                  </pic:spPr>
+                </pic:pic>
+              </a:graphicData>
+            </a:graphic>
+          </wp:inline>
+        </w:drawing>
+      </w:r>
+    </w:p>
+    <w:p>
+      <w:r>
+        <w:t>When working with GIS, pick the map projection that best represents the properties you want preserved when you create output maps from your analysis.</w:t>
+      </w:r>
+      <w:r>
+        <w:t xml:space="preserve"> </w:t>
+      </w:r>
+      <w:r>
+        <w:t>Most high-end GIS software has the capability to convert back and forth from one projection to another. Most have more map projections than you'll ever use.</w:t>
+      </w:r>
+    </w:p>
+    <w:p>
+      <w:r>
+        <w:t>Having an accurate representation of distance and area measurements in any projected map depends on having accurate measurements of the spherical Earth. The science of geodesy deals specifically with these measurements.</w:t>
+      </w:r>
+    </w:p>
+    <w:p>
+      <w:r>
+        <w:t>Geodesy is the scientific discipline focused on the measurement and representation of the Earth, including its gravitational field and geometric shape. It encompasses a range of activities and techniques related to accurately determining the size, shape, and position of the Earth.</w:t>
+      </w:r>
+    </w:p>
+    <w:p>
+      <w:r>
+        <w:t>A</w:t>
+      </w:r>
+      <w:r>
+        <w:t xml:space="preserve"> datum is a set of parameters and control points that define the size, shape, and orientation of the Earth's surface within a particular coordinate system. It provides a frame of reference for accurately locating and positioning geographic features and coordinates.</w:t>
+      </w:r>
+    </w:p>
+    <w:p>
+      <w:r>
+        <w:lastRenderedPageBreak/>
+        <w:t>Your GIS software needs to know what datum you're using for each set of map data that you put into your database. Attaching your coordinates to the wrong datum can result in location and measurement</w:t>
+      </w:r>
+      <w:r>
+        <w:t xml:space="preserve"> errors. </w:t>
+      </w:r>
+    </w:p>
+    <w:p>
+      <w:r>
+        <w:t>When loading up your GIS, be sure to use the correct datum for each map source as you add it. Also, convert all your map data to a common datum when you work with more than one source map at a time.</w:t>
+      </w:r>
+    </w:p>
+    <w:p>
+      <w:r>
+        <w:t>Coordinate systems in GIS (Geographic Information Systems) are reference frameworks used to define and represent the location of geographic features and data on a map or within a digital mapping environment.</w:t>
+      </w:r>
+    </w:p>
+    <w:p>
+      <w:r>
+        <w:t>One of the many possible coordinate systems that you may encounter in GIS is called the UTM system. UTM stands for Universal Transverse Mercator, which is the most commonly used system.</w:t>
+      </w:r>
+      <w:r>
+        <w:t xml:space="preserve"> </w:t>
+      </w:r>
+      <w:r>
+        <w:t>This system divides the Earth from latitude 84° north and 80° south into 60 numbered vertical zones, each 6 degrees of longitude wide.</w:t>
+      </w:r>
+    </w:p>
+    <w:p>
+      <w:r>
+        <w:rPr>
+          <w:noProof/>
+        </w:rPr>
+        <w:drawing>
+          <wp:inline distT="0" distB="0" distL="0" distR="0" wp14:anchorId="129F2C6A" wp14:editId="3DBFCEC7">
+            <wp:extent cx="4245997" cy="3697102"/>
+            <wp:effectExtent l="19050" t="19050" r="21590" b="17780"/>
+            <wp:docPr id="1412081086" name="Picture 5"/>
+            <wp:cNvGraphicFramePr>
+              <a:graphicFrameLocks xmlns:a="http://schemas.openxmlformats.org/drawingml/2006/main" noChangeAspect="1"/>
+            </wp:cNvGraphicFramePr>
+            <a:graphic xmlns:a="http://schemas.openxmlformats.org/drawingml/2006/main">
+              <a:graphicData uri="http://schemas.openxmlformats.org/drawingml/2006/picture">
+                <pic:pic xmlns:pic="http://schemas.openxmlformats.org/drawingml/2006/picture">
+                  <pic:nvPicPr>
+                    <pic:cNvPr id="0" name="Picture 9"/>
+                    <pic:cNvPicPr>
+                      <a:picLocks noChangeAspect="1" noChangeArrowheads="1"/>
+                    </pic:cNvPicPr>
+                  </pic:nvPicPr>
+                  <pic:blipFill>
+                    <a:blip r:embed="rId10">
+                      <a:extLst>
+                        <a:ext uri="{28A0092B-C50C-407E-A947-70E740481C1C}">
+                          <a14:useLocalDpi xmlns:a14="http://schemas.microsoft.com/office/drawing/2010/main" val="0"/>
+                        </a:ext>
+                      </a:extLst>
+                    </a:blip>
+                    <a:srcRect/>
+                    <a:stretch>
+                      <a:fillRect/>
+                    </a:stretch>
+                  </pic:blipFill>
+                  <pic:spPr bwMode="auto">
+                    <a:xfrm>
+                      <a:off x="0" y="0"/>
+                      <a:ext cx="4251392" cy="3701800"/>
+                    </a:xfrm>
+                    <a:prstGeom prst="rect">
+                      <a:avLst/>
+                    </a:prstGeom>
+                    <a:noFill/>
+                    <a:ln>
+                      <a:solidFill>
+                        <a:schemeClr val="tx1"/>
+                      </a:solidFill>
+                    </a:ln>
+                  </pic:spPr>
+                </pic:pic>
+              </a:graphicData>
+            </a:graphic>
+          </wp:inline>
+        </w:drawing>
+      </w:r>
+    </w:p>
     <w:p/>
     <w:sectPr>
       <w:pgSz w:w="12240" w:h="15840"/>
@@ -525,9 +1133,9 @@
 <file path=word/numbering.xml><?xml version="1.0" encoding="utf-8"?>
 <w:numbering xmlns:wpc="http://schemas.microsoft.com/office/word/2010/wordprocessingCanvas" xmlns:cx="http://schemas.microsoft.com/office/drawing/2014/chartex" xmlns:cx1="http://schemas.microsoft.com/office/drawing/2015/9/8/chartex" xmlns:cx2="http://schemas.microsoft.com/office/drawing/2015/10/21/chartex" xmlns:cx3="http://schemas.microsoft.com/office/drawing/2016/5/9/chartex" xmlns:cx4="http://schemas.microsoft.com/office/drawing/2016/5/10/chartex" xmlns:cx5="http://schemas.microsoft.com/office/drawing/2016/5/11/chartex" xmlns:cx6="http://schemas.microsoft.com/office/drawing/2016/5/12/chartex" xmlns:cx7="http://schemas.microsoft.com/office/drawing/2016/5/13/chartex" xmlns:cx8="http://schemas.microsoft.com/office/drawing/2016/5/14/chartex" xmlns:mc="http://schemas.openxmlformats.org/markup-compatibility/2006" xmlns:aink="http://schemas.microsoft.com/office/drawing/2016/ink" xmlns:am3d="http://schemas.microsoft.com/office/drawing/2017/model3d" xmlns:o="urn:schemas-microsoft-com:office:office" xmlns:oel="http://schemas.microsoft.com/office/2019/extlst" xmlns:r="http://schemas.openxmlformats.org/officeDocument/2006/relationships" xmlns:m="http://schemas.openxmlformats.org/officeDocument/2006/math" xmlns:v="urn:schemas-microsoft-com:vml" xmlns:wp14="http://schemas.microsoft.com/office/word/2010/wordprocessingDrawing" xmlns:wp="http://schemas.openxmlformats.org/drawingml/2006/wordprocessingDrawing" xmlns:w10="urn:schemas-microsoft-com:office:word" xmlns:w="http://schemas.openxmlformats.org/wordprocessingml/2006/main" xmlns:w14="http://schemas.microsoft.com/office/word/2010/wordml" xmlns:w15="http://schemas.microsoft.com/office/word/2012/wordml" xmlns:w16cex="http://schemas.microsoft.com/office/word/2018/wordml/cex" xmlns:w16cid="http://schemas.microsoft.com/office/word/2016/wordml/cid" xmlns:w16="http://schemas.microsoft.com/office/word/2018/wordml" xmlns:w16sdtdh="http://schemas.microsoft.com/office/word/2020/wordml/sdtdatahash" xmlns:w16se="http://schemas.microsoft.com/office/word/2015/wordml/symex" xmlns:wpg="http://schemas.microsoft.com/office/word/2010/wordprocessingGroup" xmlns:wpi="http://schemas.microsoft.com/office/word/2010/wordprocessingInk" xmlns:wne="http://schemas.microsoft.com/office/word/2006/wordml" xmlns:wps="http://schemas.microsoft.com/office/word/2010/wordprocessingShape" mc:Ignorable="w14 w15 w16se w16cid w16 w16cex w16sdtdh wp14">
   <w:abstractNum w:abstractNumId="0" w15:restartNumberingAfterBreak="0">
-    <w:nsid w:val="170F6036"/>
+    <w:nsid w:val="0D2C04EF"/>
     <w:multiLevelType w:val="hybridMultilevel"/>
-    <w:tmpl w:val="A3AEDF44"/>
+    <w:tmpl w:val="53FA16BC"/>
     <w:lvl w:ilvl="0" w:tplc="04090001">
       <w:start w:val="1"/>
       <w:numFmt w:val="bullet"/>
@@ -638,9 +1246,9 @@
     </w:lvl>
   </w:abstractNum>
   <w:abstractNum w:abstractNumId="1" w15:restartNumberingAfterBreak="0">
-    <w:nsid w:val="213C43F8"/>
+    <w:nsid w:val="0E7F4377"/>
     <w:multiLevelType w:val="hybridMultilevel"/>
-    <w:tmpl w:val="63D09692"/>
+    <w:tmpl w:val="E1D40672"/>
     <w:lvl w:ilvl="0" w:tplc="04090001">
       <w:start w:val="1"/>
       <w:numFmt w:val="bullet"/>
@@ -751,9 +1359,9 @@
     </w:lvl>
   </w:abstractNum>
   <w:abstractNum w:abstractNumId="2" w15:restartNumberingAfterBreak="0">
-    <w:nsid w:val="27FC219B"/>
+    <w:nsid w:val="1C1C0E37"/>
     <w:multiLevelType w:val="hybridMultilevel"/>
-    <w:tmpl w:val="BF745E86"/>
+    <w:tmpl w:val="1A242AE8"/>
     <w:lvl w:ilvl="0" w:tplc="04090001">
       <w:start w:val="1"/>
       <w:numFmt w:val="bullet"/>
@@ -864,9 +1472,9 @@
     </w:lvl>
   </w:abstractNum>
   <w:abstractNum w:abstractNumId="3" w15:restartNumberingAfterBreak="0">
-    <w:nsid w:val="5F8E273B"/>
+    <w:nsid w:val="480B04F2"/>
     <w:multiLevelType w:val="hybridMultilevel"/>
-    <w:tmpl w:val="56266FC8"/>
+    <w:tmpl w:val="B5089A5C"/>
     <w:lvl w:ilvl="0" w:tplc="04090001">
       <w:start w:val="1"/>
       <w:numFmt w:val="bullet"/>
@@ -977,9 +1585,9 @@
     </w:lvl>
   </w:abstractNum>
   <w:abstractNum w:abstractNumId="4" w15:restartNumberingAfterBreak="0">
-    <w:nsid w:val="6A9A6C84"/>
+    <w:nsid w:val="4D0E54FB"/>
     <w:multiLevelType w:val="hybridMultilevel"/>
-    <w:tmpl w:val="ADE82826"/>
+    <w:tmpl w:val="CAA23448"/>
     <w:lvl w:ilvl="0" w:tplc="04090001">
       <w:start w:val="1"/>
       <w:numFmt w:val="bullet"/>
@@ -1089,20 +1697,225 @@
       </w:rPr>
     </w:lvl>
   </w:abstractNum>
-  <w:num w:numId="1" w16cid:durableId="923419424">
+  <w:abstractNum w:abstractNumId="5" w15:restartNumberingAfterBreak="0">
+    <w:nsid w:val="4E252B0D"/>
+    <w:multiLevelType w:val="hybridMultilevel"/>
+    <w:tmpl w:val="9F9C951C"/>
+    <w:lvl w:ilvl="0" w:tplc="0409000F">
+      <w:start w:val="1"/>
+      <w:numFmt w:val="decimal"/>
+      <w:lvlText w:val="%1."/>
+      <w:lvlJc w:val="left"/>
+      <w:pPr>
+        <w:ind w:left="720" w:hanging="360"/>
+      </w:pPr>
+    </w:lvl>
+    <w:lvl w:ilvl="1" w:tplc="04090019" w:tentative="1">
+      <w:start w:val="1"/>
+      <w:numFmt w:val="lowerLetter"/>
+      <w:lvlText w:val="%2."/>
+      <w:lvlJc w:val="left"/>
+      <w:pPr>
+        <w:ind w:left="1440" w:hanging="360"/>
+      </w:pPr>
+    </w:lvl>
+    <w:lvl w:ilvl="2" w:tplc="0409001B" w:tentative="1">
+      <w:start w:val="1"/>
+      <w:numFmt w:val="lowerRoman"/>
+      <w:lvlText w:val="%3."/>
+      <w:lvlJc w:val="right"/>
+      <w:pPr>
+        <w:ind w:left="2160" w:hanging="180"/>
+      </w:pPr>
+    </w:lvl>
+    <w:lvl w:ilvl="3" w:tplc="0409000F" w:tentative="1">
+      <w:start w:val="1"/>
+      <w:numFmt w:val="decimal"/>
+      <w:lvlText w:val="%4."/>
+      <w:lvlJc w:val="left"/>
+      <w:pPr>
+        <w:ind w:left="2880" w:hanging="360"/>
+      </w:pPr>
+    </w:lvl>
+    <w:lvl w:ilvl="4" w:tplc="04090019" w:tentative="1">
+      <w:start w:val="1"/>
+      <w:numFmt w:val="lowerLetter"/>
+      <w:lvlText w:val="%5."/>
+      <w:lvlJc w:val="left"/>
+      <w:pPr>
+        <w:ind w:left="3600" w:hanging="360"/>
+      </w:pPr>
+    </w:lvl>
+    <w:lvl w:ilvl="5" w:tplc="0409001B" w:tentative="1">
+      <w:start w:val="1"/>
+      <w:numFmt w:val="lowerRoman"/>
+      <w:lvlText w:val="%6."/>
+      <w:lvlJc w:val="right"/>
+      <w:pPr>
+        <w:ind w:left="4320" w:hanging="180"/>
+      </w:pPr>
+    </w:lvl>
+    <w:lvl w:ilvl="6" w:tplc="0409000F" w:tentative="1">
+      <w:start w:val="1"/>
+      <w:numFmt w:val="decimal"/>
+      <w:lvlText w:val="%7."/>
+      <w:lvlJc w:val="left"/>
+      <w:pPr>
+        <w:ind w:left="5040" w:hanging="360"/>
+      </w:pPr>
+    </w:lvl>
+    <w:lvl w:ilvl="7" w:tplc="04090019" w:tentative="1">
+      <w:start w:val="1"/>
+      <w:numFmt w:val="lowerLetter"/>
+      <w:lvlText w:val="%8."/>
+      <w:lvlJc w:val="left"/>
+      <w:pPr>
+        <w:ind w:left="5760" w:hanging="360"/>
+      </w:pPr>
+    </w:lvl>
+    <w:lvl w:ilvl="8" w:tplc="0409001B" w:tentative="1">
+      <w:start w:val="1"/>
+      <w:numFmt w:val="lowerRoman"/>
+      <w:lvlText w:val="%9."/>
+      <w:lvlJc w:val="right"/>
+      <w:pPr>
+        <w:ind w:left="6480" w:hanging="180"/>
+      </w:pPr>
+    </w:lvl>
+  </w:abstractNum>
+  <w:abstractNum w:abstractNumId="6" w15:restartNumberingAfterBreak="0">
+    <w:nsid w:val="5DFD74FB"/>
+    <w:multiLevelType w:val="hybridMultilevel"/>
+    <w:tmpl w:val="2EACEB16"/>
+    <w:lvl w:ilvl="0" w:tplc="04090001">
+      <w:start w:val="1"/>
+      <w:numFmt w:val="bullet"/>
+      <w:lvlText w:val=""/>
+      <w:lvlJc w:val="left"/>
+      <w:pPr>
+        <w:ind w:left="720" w:hanging="360"/>
+      </w:pPr>
+      <w:rPr>
+        <w:rFonts w:ascii="Symbol" w:hAnsi="Symbol" w:hint="default"/>
+      </w:rPr>
+    </w:lvl>
+    <w:lvl w:ilvl="1" w:tplc="04090003" w:tentative="1">
+      <w:start w:val="1"/>
+      <w:numFmt w:val="bullet"/>
+      <w:lvlText w:val="o"/>
+      <w:lvlJc w:val="left"/>
+      <w:pPr>
+        <w:ind w:left="1440" w:hanging="360"/>
+      </w:pPr>
+      <w:rPr>
+        <w:rFonts w:ascii="Courier New" w:hAnsi="Courier New" w:cs="Courier New" w:hint="default"/>
+      </w:rPr>
+    </w:lvl>
+    <w:lvl w:ilvl="2" w:tplc="04090005" w:tentative="1">
+      <w:start w:val="1"/>
+      <w:numFmt w:val="bullet"/>
+      <w:lvlText w:val=""/>
+      <w:lvlJc w:val="left"/>
+      <w:pPr>
+        <w:ind w:left="2160" w:hanging="360"/>
+      </w:pPr>
+      <w:rPr>
+        <w:rFonts w:ascii="Wingdings" w:hAnsi="Wingdings" w:hint="default"/>
+      </w:rPr>
+    </w:lvl>
+    <w:lvl w:ilvl="3" w:tplc="04090001" w:tentative="1">
+      <w:start w:val="1"/>
+      <w:numFmt w:val="bullet"/>
+      <w:lvlText w:val=""/>
+      <w:lvlJc w:val="left"/>
+      <w:pPr>
+        <w:ind w:left="2880" w:hanging="360"/>
+      </w:pPr>
+      <w:rPr>
+        <w:rFonts w:ascii="Symbol" w:hAnsi="Symbol" w:hint="default"/>
+      </w:rPr>
+    </w:lvl>
+    <w:lvl w:ilvl="4" w:tplc="04090003" w:tentative="1">
+      <w:start w:val="1"/>
+      <w:numFmt w:val="bullet"/>
+      <w:lvlText w:val="o"/>
+      <w:lvlJc w:val="left"/>
+      <w:pPr>
+        <w:ind w:left="3600" w:hanging="360"/>
+      </w:pPr>
+      <w:rPr>
+        <w:rFonts w:ascii="Courier New" w:hAnsi="Courier New" w:cs="Courier New" w:hint="default"/>
+      </w:rPr>
+    </w:lvl>
+    <w:lvl w:ilvl="5" w:tplc="04090005" w:tentative="1">
+      <w:start w:val="1"/>
+      <w:numFmt w:val="bullet"/>
+      <w:lvlText w:val=""/>
+      <w:lvlJc w:val="left"/>
+      <w:pPr>
+        <w:ind w:left="4320" w:hanging="360"/>
+      </w:pPr>
+      <w:rPr>
+        <w:rFonts w:ascii="Wingdings" w:hAnsi="Wingdings" w:hint="default"/>
+      </w:rPr>
+    </w:lvl>
+    <w:lvl w:ilvl="6" w:tplc="04090001" w:tentative="1">
+      <w:start w:val="1"/>
+      <w:numFmt w:val="bullet"/>
+      <w:lvlText w:val=""/>
+      <w:lvlJc w:val="left"/>
+      <w:pPr>
+        <w:ind w:left="5040" w:hanging="360"/>
+      </w:pPr>
+      <w:rPr>
+        <w:rFonts w:ascii="Symbol" w:hAnsi="Symbol" w:hint="default"/>
+      </w:rPr>
+    </w:lvl>
+    <w:lvl w:ilvl="7" w:tplc="04090003" w:tentative="1">
+      <w:start w:val="1"/>
+      <w:numFmt w:val="bullet"/>
+      <w:lvlText w:val="o"/>
+      <w:lvlJc w:val="left"/>
+      <w:pPr>
+        <w:ind w:left="5760" w:hanging="360"/>
+      </w:pPr>
+      <w:rPr>
+        <w:rFonts w:ascii="Courier New" w:hAnsi="Courier New" w:cs="Courier New" w:hint="default"/>
+      </w:rPr>
+    </w:lvl>
+    <w:lvl w:ilvl="8" w:tplc="04090005" w:tentative="1">
+      <w:start w:val="1"/>
+      <w:numFmt w:val="bullet"/>
+      <w:lvlText w:val=""/>
+      <w:lvlJc w:val="left"/>
+      <w:pPr>
+        <w:ind w:left="6480" w:hanging="360"/>
+      </w:pPr>
+      <w:rPr>
+        <w:rFonts w:ascii="Wingdings" w:hAnsi="Wingdings" w:hint="default"/>
+      </w:rPr>
+    </w:lvl>
+  </w:abstractNum>
+  <w:num w:numId="1" w16cid:durableId="1066995375">
+    <w:abstractNumId w:val="1"/>
+  </w:num>
+  <w:num w:numId="2" w16cid:durableId="230046221">
     <w:abstractNumId w:val="3"/>
   </w:num>
-  <w:num w:numId="2" w16cid:durableId="542250502">
+  <w:num w:numId="3" w16cid:durableId="1084886308">
+    <w:abstractNumId w:val="5"/>
+  </w:num>
+  <w:num w:numId="4" w16cid:durableId="1341735794">
     <w:abstractNumId w:val="2"/>
   </w:num>
-  <w:num w:numId="3" w16cid:durableId="1562984559">
+  <w:num w:numId="5" w16cid:durableId="1199925897">
+    <w:abstractNumId w:val="6"/>
+  </w:num>
+  <w:num w:numId="6" w16cid:durableId="1563980721">
     <w:abstractNumId w:val="0"/>
   </w:num>
-  <w:num w:numId="4" w16cid:durableId="1991473519">
+  <w:num w:numId="7" w16cid:durableId="1228225861">
     <w:abstractNumId w:val="4"/>
-  </w:num>
-  <w:num w:numId="5" w16cid:durableId="259916923">
-    <w:abstractNumId w:val="1"/>
   </w:num>
 </w:numbering>
 </file>
@@ -1540,7 +2353,7 @@
     <w:basedOn w:val="Normal"/>
     <w:uiPriority w:val="34"/>
     <w:qFormat/>
-    <w:rsid w:val="007022AF"/>
+    <w:rsid w:val="00FF3541"/>
     <w:pPr>
       <w:ind w:left="720"/>
       <w:contextualSpacing/>

</xml_diff>

<commit_message>
New commit for QGIS, updated others
</commit_message>
<xml_diff>
--- a/GIS Notes.docx
+++ b/GIS Notes.docx
@@ -703,21 +703,12 @@
     <w:p>
       <w:r>
         <w:lastRenderedPageBreak/>
-        <w:t>Reference maps offer a great deal of information on a single document. Atlases generally contain reference maps so that many related maps can be contained in the same place. Reference maps often cover very large portions of the Earth</w:t>
-      </w:r>
-      <w:r>
-        <w:t>.</w:t>
-      </w:r>
-    </w:p>
-    <w:p>
-      <w:r>
-        <w:t xml:space="preserve">A thematic map provides as much accurate, detailed information as possible about a particular subject, such as roads or hills, as compared to </w:t>
-      </w:r>
-      <w:r>
-        <w:t xml:space="preserve">a </w:t>
-      </w:r>
-      <w:r>
-        <w:t>reference map, which tries to select the most important information about several subjects.</w:t>
+        <w:t>Reference maps offer a great deal of information on a single document. Atlases generally contain reference maps so that many related maps can be contained in the same place. Reference maps often cover very large portions of the Earth.</w:t>
+      </w:r>
+    </w:p>
+    <w:p>
+      <w:r>
+        <w:t>A thematic map provides as much accurate, detailed information as possible about a particular subject, such as roads or hills, as compared to a reference map, which tries to select the most important information about several subjects.</w:t>
       </w:r>
     </w:p>
     <w:p>
@@ -748,22 +739,7 @@
     </w:p>
     <w:p>
       <w:r>
-        <w:t>Th</w:t>
-      </w:r>
-      <w:r>
-        <w:t>e earth’s</w:t>
-      </w:r>
-      <w:r>
-        <w:t xml:space="preserve"> spherical shape has some major drawbacks for the mapmaker who's faced with producing a</w:t>
-      </w:r>
-      <w:r>
-        <w:t xml:space="preserve"> </w:t>
-      </w:r>
-      <w:r>
-        <w:t>flat map that correctly represents the shapes, angles, distances, and sizes of objects on the Earth.</w:t>
-      </w:r>
-      <w:r>
-        <w:t xml:space="preserve"> It is expected that some distortion will occur when translating a round object to a flat object. </w:t>
+        <w:t xml:space="preserve">The earth’s spherical shape has some major drawbacks for the mapmaker who's faced with producing a flat map that correctly represents the shapes, angles, distances, and sizes of objects on the Earth. It is expected that some distortion will occur when translating a round object to a flat object. </w:t>
       </w:r>
     </w:p>
     <w:p>
@@ -1005,13 +981,7 @@
     </w:p>
     <w:p>
       <w:r>
-        <w:t>When working with GIS, pick the map projection that best represents the properties you want preserved when you create output maps from your analysis.</w:t>
-      </w:r>
-      <w:r>
-        <w:t xml:space="preserve"> </w:t>
-      </w:r>
-      <w:r>
-        <w:t>Most high-end GIS software has the capability to convert back and forth from one projection to another. Most have more map projections than you'll ever use.</w:t>
+        <w:t>When working with GIS, pick the map projection that best represents the properties you want preserved when you create output maps from your analysis. Most high-end GIS software has the capability to convert back and forth from one projection to another. Most have more map projections than you'll ever use.</w:t>
       </w:r>
     </w:p>
     <w:p>
@@ -1035,10 +1005,7 @@
     <w:p>
       <w:r>
         <w:lastRenderedPageBreak/>
-        <w:t>Your GIS software needs to know what datum you're using for each set of map data that you put into your database. Attaching your coordinates to the wrong datum can result in location and measurement</w:t>
-      </w:r>
-      <w:r>
-        <w:t xml:space="preserve"> errors. </w:t>
+        <w:t xml:space="preserve">Your GIS software needs to know what datum you're using for each set of map data that you put into your database. Attaching your coordinates to the wrong datum can result in location and measurement errors. </w:t>
       </w:r>
     </w:p>
     <w:p>
@@ -1053,13 +1020,7 @@
     </w:p>
     <w:p>
       <w:r>
-        <w:t>One of the many possible coordinate systems that you may encounter in GIS is called the UTM system. UTM stands for Universal Transverse Mercator, which is the most commonly used system.</w:t>
-      </w:r>
-      <w:r>
-        <w:t xml:space="preserve"> </w:t>
-      </w:r>
-      <w:r>
-        <w:t>This system divides the Earth from latitude 84° north and 80° south into 60 numbered vertical zones, each 6 degrees of longitude wide.</w:t>
+        <w:t>One of the many possible coordinate systems that you may encounter in GIS is called the UTM system. UTM stands for Universal Transverse Mercator, which is the most commonly used system. This system divides the Earth from latitude 84° north and 80° south into 60 numbered vertical zones, each 6 degrees of longitude wide.</w:t>
       </w:r>
     </w:p>
     <w:p>
@@ -1119,7 +1080,2416 @@
         </w:drawing>
       </w:r>
     </w:p>
+    <w:p>
+      <w:r>
+        <w:t>The PLSS, or Public Land Survey System, is a method used in the United States to survey and identify land parcels. Here are some key points about the PLSS:</w:t>
+      </w:r>
+    </w:p>
+    <w:p>
+      <w:pPr>
+        <w:pStyle w:val="ListParagraph"/>
+        <w:numPr>
+          <w:ilvl w:val="0"/>
+          <w:numId w:val="8"/>
+        </w:numPr>
+      </w:pPr>
+      <w:r>
+        <w:t>Origins: The PLSS was established in the Land Ordinance of 1785 and later refined in the General Land Office Survey Act of 1796. It was created as a way to systematically survey and divide up the public lands in the western United States after the American Revolution.</w:t>
+      </w:r>
+    </w:p>
+    <w:p>
+      <w:pPr>
+        <w:pStyle w:val="ListParagraph"/>
+        <w:numPr>
+          <w:ilvl w:val="0"/>
+          <w:numId w:val="8"/>
+        </w:numPr>
+      </w:pPr>
+      <w:r>
+        <w:t>Grid System: The PLSS divides land into a grid system based on principal meridians and base lines. The basic unit is the township, which is a 6-mile by 6-mile square. Each township is further divided into 36 one-mile square sections.</w:t>
+      </w:r>
+    </w:p>
+    <w:p>
+      <w:pPr>
+        <w:pStyle w:val="ListParagraph"/>
+        <w:numPr>
+          <w:ilvl w:val="0"/>
+          <w:numId w:val="8"/>
+        </w:numPr>
+      </w:pPr>
+      <w:r>
+        <w:lastRenderedPageBreak/>
+        <w:t>Surveying Methodology: PLSS surveys are conducted using a rectangular system of section lines, rather than following natural features of the land. Surveyors use instruments like theodolites and chains to establish the grid.</w:t>
+      </w:r>
+    </w:p>
+    <w:p>
+      <w:pPr>
+        <w:pStyle w:val="ListParagraph"/>
+        <w:numPr>
+          <w:ilvl w:val="0"/>
+          <w:numId w:val="8"/>
+        </w:numPr>
+      </w:pPr>
+      <w:r>
+        <w:t>Land Ownership: The PLSS was used to measure and distribute public lands to private owners through mechanisms like the Homestead Act. It also laid the groundwork for the current system of land titles and property ownership in much of the western U.S.</w:t>
+      </w:r>
+    </w:p>
+    <w:p>
+      <w:pPr>
+        <w:pStyle w:val="ListParagraph"/>
+        <w:numPr>
+          <w:ilvl w:val="0"/>
+          <w:numId w:val="8"/>
+        </w:numPr>
+      </w:pPr>
+      <w:r>
+        <w:t>Significance: The PLSS has been critical for the orderly settlement and development of the American West. It provides a consistent, standardized way to identify and describe land parcels across large geographic areas.</w:t>
+      </w:r>
+    </w:p>
+    <w:p>
+      <w:pPr>
+        <w:pStyle w:val="ListParagraph"/>
+        <w:numPr>
+          <w:ilvl w:val="0"/>
+          <w:numId w:val="8"/>
+        </w:numPr>
+      </w:pPr>
+      <w:r>
+        <w:t>Continued Use: The PLSS is still in use today and forms the basis for all official land surveys and property descriptions in the 30 states where it was originally implemented.</w:t>
+      </w:r>
+    </w:p>
+    <w:p>
+      <w:r>
+        <w:t>The baseline is a critical east-west line that serves as the starting point and reference for the PLSS grid system. Surveyors establish the baseline, often along a prominent geographic feature. All township lines run parallel to the baseline, forming a grid of 6-mile by 6-mile townships. The townships are then numbered north and south from this fixed baseline. Baselines provide the foundational reference points that allow for the systematic division and description of land parcels across an entire state or region using the PLSS township and range system.</w:t>
+      </w:r>
+    </w:p>
+    <w:p>
+      <w:r>
+        <w:t>A principal meridian is a north-south line that, along with a baseline, forms the origin and framework for the Public Land Survey System (PLSS) in the United States.</w:t>
+      </w:r>
+    </w:p>
+    <w:p>
+      <w:r>
+        <w:t>Symbols are lines, objects, or pictures on the map that represent real objects on the ground.</w:t>
+      </w:r>
+    </w:p>
+    <w:p>
+      <w:r>
+        <w:rPr>
+          <w:noProof/>
+        </w:rPr>
+        <w:drawing>
+          <wp:inline distT="0" distB="0" distL="0" distR="0" wp14:anchorId="5A41F02F" wp14:editId="5CAE6FB1">
+            <wp:extent cx="5943600" cy="2466340"/>
+            <wp:effectExtent l="19050" t="19050" r="19050" b="10160"/>
+            <wp:docPr id="407327518" name="Picture 1"/>
+            <wp:cNvGraphicFramePr>
+              <a:graphicFrameLocks xmlns:a="http://schemas.openxmlformats.org/drawingml/2006/main" noChangeAspect="1"/>
+            </wp:cNvGraphicFramePr>
+            <a:graphic xmlns:a="http://schemas.openxmlformats.org/drawingml/2006/main">
+              <a:graphicData uri="http://schemas.openxmlformats.org/drawingml/2006/picture">
+                <pic:pic xmlns:pic="http://schemas.openxmlformats.org/drawingml/2006/picture">
+                  <pic:nvPicPr>
+                    <pic:cNvPr id="0" name="Picture 1"/>
+                    <pic:cNvPicPr>
+                      <a:picLocks noChangeAspect="1" noChangeArrowheads="1"/>
+                    </pic:cNvPicPr>
+                  </pic:nvPicPr>
+                  <pic:blipFill>
+                    <a:blip r:embed="rId11">
+                      <a:extLst>
+                        <a:ext uri="{28A0092B-C50C-407E-A947-70E740481C1C}">
+                          <a14:useLocalDpi xmlns:a14="http://schemas.microsoft.com/office/drawing/2010/main" val="0"/>
+                        </a:ext>
+                      </a:extLst>
+                    </a:blip>
+                    <a:srcRect/>
+                    <a:stretch>
+                      <a:fillRect/>
+                    </a:stretch>
+                  </pic:blipFill>
+                  <pic:spPr bwMode="auto">
+                    <a:xfrm>
+                      <a:off x="0" y="0"/>
+                      <a:ext cx="5943600" cy="2466340"/>
+                    </a:xfrm>
+                    <a:prstGeom prst="rect">
+                      <a:avLst/>
+                    </a:prstGeom>
+                    <a:noFill/>
+                    <a:ln>
+                      <a:solidFill>
+                        <a:schemeClr val="tx1"/>
+                      </a:solidFill>
+                    </a:ln>
+                  </pic:spPr>
+                </pic:pic>
+              </a:graphicData>
+            </a:graphic>
+          </wp:inline>
+        </w:drawing>
+      </w:r>
+    </w:p>
     <w:p/>
+    <w:p>
+      <w:r>
+        <w:t>Those are important concepts related to the measurement scales used in spatial data and maps. Here's a brief explanation of each:</w:t>
+      </w:r>
+    </w:p>
+    <w:p>
+      <w:pPr>
+        <w:numPr>
+          <w:ilvl w:val="0"/>
+          <w:numId w:val="9"/>
+        </w:numPr>
+        <w:spacing w:after="0" w:line="240" w:lineRule="auto"/>
+      </w:pPr>
+      <w:r>
+        <w:t>Nominals:</w:t>
+      </w:r>
+    </w:p>
+    <w:p>
+      <w:pPr>
+        <w:numPr>
+          <w:ilvl w:val="0"/>
+          <w:numId w:val="10"/>
+        </w:numPr>
+        <w:tabs>
+          <w:tab w:val="num" w:pos="720"/>
+        </w:tabs>
+        <w:spacing w:after="0" w:line="240" w:lineRule="auto"/>
+      </w:pPr>
+      <w:r>
+        <w:t>Nominal scale is a basic level of measurement that assigns unique labels or categories to objects or places.</w:t>
+      </w:r>
+    </w:p>
+    <w:p>
+      <w:pPr>
+        <w:numPr>
+          <w:ilvl w:val="0"/>
+          <w:numId w:val="10"/>
+        </w:numPr>
+        <w:tabs>
+          <w:tab w:val="num" w:pos="720"/>
+        </w:tabs>
+        <w:spacing w:after="0" w:line="240" w:lineRule="auto"/>
+      </w:pPr>
+      <w:r>
+        <w:lastRenderedPageBreak/>
+        <w:t>Nominal data has no inherent order or numerical value, it simply classifies things into discrete groups.</w:t>
+      </w:r>
+    </w:p>
+    <w:p>
+      <w:pPr>
+        <w:numPr>
+          <w:ilvl w:val="0"/>
+          <w:numId w:val="10"/>
+        </w:numPr>
+        <w:tabs>
+          <w:tab w:val="num" w:pos="720"/>
+        </w:tabs>
+        <w:spacing w:after="0" w:line="240" w:lineRule="auto"/>
+      </w:pPr>
+      <w:r>
+        <w:t>Examples on a map could include different land use types (residential, commercial, industrial) or political boundaries (countries, states, counties).</w:t>
+      </w:r>
+    </w:p>
+    <w:p>
+      <w:pPr>
+        <w:numPr>
+          <w:ilvl w:val="0"/>
+          <w:numId w:val="11"/>
+        </w:numPr>
+        <w:spacing w:after="0" w:line="240" w:lineRule="auto"/>
+      </w:pPr>
+      <w:r>
+        <w:t>Ordinals:</w:t>
+      </w:r>
+    </w:p>
+    <w:p>
+      <w:pPr>
+        <w:numPr>
+          <w:ilvl w:val="0"/>
+          <w:numId w:val="12"/>
+        </w:numPr>
+        <w:tabs>
+          <w:tab w:val="num" w:pos="720"/>
+        </w:tabs>
+        <w:spacing w:after="0" w:line="240" w:lineRule="auto"/>
+      </w:pPr>
+      <w:r>
+        <w:t>Ordinal scale indicates a ranked order or hierarchy between different values.</w:t>
+      </w:r>
+    </w:p>
+    <w:p>
+      <w:pPr>
+        <w:numPr>
+          <w:ilvl w:val="0"/>
+          <w:numId w:val="12"/>
+        </w:numPr>
+        <w:tabs>
+          <w:tab w:val="num" w:pos="720"/>
+        </w:tabs>
+        <w:spacing w:after="0" w:line="240" w:lineRule="auto"/>
+      </w:pPr>
+      <w:r>
+        <w:t>Ordinal data can be sorted or sequenced, but the differences between values may not be uniform.</w:t>
+      </w:r>
+    </w:p>
+    <w:p>
+      <w:pPr>
+        <w:numPr>
+          <w:ilvl w:val="0"/>
+          <w:numId w:val="12"/>
+        </w:numPr>
+        <w:tabs>
+          <w:tab w:val="num" w:pos="720"/>
+        </w:tabs>
+        <w:spacing w:after="0" w:line="240" w:lineRule="auto"/>
+      </w:pPr>
+      <w:r>
+        <w:t>Examples on a map could include elevation levels shown by contour lines or socioeconomic status represented by income quintiles.</w:t>
+      </w:r>
+    </w:p>
+    <w:p>
+      <w:pPr>
+        <w:numPr>
+          <w:ilvl w:val="0"/>
+          <w:numId w:val="13"/>
+        </w:numPr>
+        <w:spacing w:after="0" w:line="240" w:lineRule="auto"/>
+      </w:pPr>
+      <w:r>
+        <w:t>Intervals:</w:t>
+      </w:r>
+    </w:p>
+    <w:p>
+      <w:pPr>
+        <w:numPr>
+          <w:ilvl w:val="0"/>
+          <w:numId w:val="14"/>
+        </w:numPr>
+        <w:tabs>
+          <w:tab w:val="num" w:pos="720"/>
+        </w:tabs>
+        <w:spacing w:after="0" w:line="240" w:lineRule="auto"/>
+      </w:pPr>
+      <w:r>
+        <w:t>Interval scale data has a consistent, measurable distance between values.</w:t>
+      </w:r>
+    </w:p>
+    <w:p>
+      <w:pPr>
+        <w:numPr>
+          <w:ilvl w:val="0"/>
+          <w:numId w:val="14"/>
+        </w:numPr>
+        <w:tabs>
+          <w:tab w:val="num" w:pos="720"/>
+        </w:tabs>
+        <w:spacing w:after="0" w:line="240" w:lineRule="auto"/>
+      </w:pPr>
+      <w:r>
+        <w:t>Interval data has a meaningful zero point and the differences between values are equal.</w:t>
+      </w:r>
+    </w:p>
+    <w:p>
+      <w:pPr>
+        <w:numPr>
+          <w:ilvl w:val="0"/>
+          <w:numId w:val="14"/>
+        </w:numPr>
+        <w:tabs>
+          <w:tab w:val="num" w:pos="720"/>
+        </w:tabs>
+        <w:spacing w:after="0" w:line="240" w:lineRule="auto"/>
+      </w:pPr>
+      <w:r>
+        <w:t>Examples on a map could include temperature, precipitation, or population density shown using a quantitative color scale.</w:t>
+      </w:r>
+    </w:p>
+    <w:p>
+      <w:pPr>
+        <w:spacing w:after="0" w:line="240" w:lineRule="auto"/>
+      </w:pPr>
+    </w:p>
+    <w:p>
+      <w:r>
+        <w:t>In GIS, a ratio scale has a meaningful zero point and equal intervals between values, allowing for measurement of absolute magnitudes. Examples include population density, income, and elevation. Ratio data enables powerful quantitative spatial analysis and visualization techniques in GIS.</w:t>
+      </w:r>
+    </w:p>
+    <w:p>
+      <w:r>
+        <w:t>Geographic features and how they are measured:</w:t>
+      </w:r>
+    </w:p>
+    <w:p>
+      <w:r>
+        <w:rPr>
+          <w:noProof/>
+        </w:rPr>
+        <w:drawing>
+          <wp:inline distT="0" distB="0" distL="0" distR="0" wp14:anchorId="1A491F0D" wp14:editId="2543467D">
+            <wp:extent cx="5149850" cy="2977515"/>
+            <wp:effectExtent l="0" t="0" r="0" b="0"/>
+            <wp:docPr id="582293626" name="Picture 2"/>
+            <wp:cNvGraphicFramePr>
+              <a:graphicFrameLocks xmlns:a="http://schemas.openxmlformats.org/drawingml/2006/main" noChangeAspect="1"/>
+            </wp:cNvGraphicFramePr>
+            <a:graphic xmlns:a="http://schemas.openxmlformats.org/drawingml/2006/main">
+              <a:graphicData uri="http://schemas.openxmlformats.org/drawingml/2006/picture">
+                <pic:pic xmlns:pic="http://schemas.openxmlformats.org/drawingml/2006/picture">
+                  <pic:nvPicPr>
+                    <pic:cNvPr id="0" name="Picture 3"/>
+                    <pic:cNvPicPr>
+                      <a:picLocks noChangeAspect="1" noChangeArrowheads="1"/>
+                    </pic:cNvPicPr>
+                  </pic:nvPicPr>
+                  <pic:blipFill>
+                    <a:blip r:embed="rId12">
+                      <a:extLst>
+                        <a:ext uri="{28A0092B-C50C-407E-A947-70E740481C1C}">
+                          <a14:useLocalDpi xmlns:a14="http://schemas.microsoft.com/office/drawing/2010/main" val="0"/>
+                        </a:ext>
+                      </a:extLst>
+                    </a:blip>
+                    <a:srcRect/>
+                    <a:stretch>
+                      <a:fillRect/>
+                    </a:stretch>
+                  </pic:blipFill>
+                  <pic:spPr bwMode="auto">
+                    <a:xfrm>
+                      <a:off x="0" y="0"/>
+                      <a:ext cx="5149850" cy="2977515"/>
+                    </a:xfrm>
+                    <a:prstGeom prst="rect">
+                      <a:avLst/>
+                    </a:prstGeom>
+                    <a:noFill/>
+                    <a:ln>
+                      <a:noFill/>
+                    </a:ln>
+                  </pic:spPr>
+                </pic:pic>
+              </a:graphicData>
+            </a:graphic>
+          </wp:inline>
+        </w:drawing>
+      </w:r>
+    </w:p>
+    <w:p>
+      <w:r>
+        <w:t>In GIS (Geographic Information System), non-comparative data refers to a type of data that represents a single point in time or a snapshot of a particular phenomenon. This type of data is not intended to be compared or analyzed in relation to other data, but rather to provide a standalone representation of a geographic feature or attribute.</w:t>
+      </w:r>
+    </w:p>
+    <w:p>
+      <w:pPr>
+        <w:spacing w:after="0" w:line="240" w:lineRule="auto"/>
+      </w:pPr>
+      <w:r>
+        <w:t>Non-comparative data is often used to:</w:t>
+      </w:r>
+    </w:p>
+    <w:p>
+      <w:pPr>
+        <w:pStyle w:val="ListParagraph"/>
+        <w:numPr>
+          <w:ilvl w:val="0"/>
+          <w:numId w:val="15"/>
+        </w:numPr>
+        <w:spacing w:after="0" w:line="240" w:lineRule="auto"/>
+      </w:pPr>
+      <w:r>
+        <w:t>Describe a single event or occurrence</w:t>
+      </w:r>
+    </w:p>
+    <w:p>
+      <w:pPr>
+        <w:pStyle w:val="ListParagraph"/>
+        <w:numPr>
+          <w:ilvl w:val="0"/>
+          <w:numId w:val="15"/>
+        </w:numPr>
+        <w:spacing w:after="0" w:line="240" w:lineRule="auto"/>
+      </w:pPr>
+      <w:r>
+        <w:t>Represent a static condition or state</w:t>
+      </w:r>
+    </w:p>
+    <w:p>
+      <w:pPr>
+        <w:pStyle w:val="ListParagraph"/>
+        <w:numPr>
+          <w:ilvl w:val="0"/>
+          <w:numId w:val="15"/>
+        </w:numPr>
+        <w:spacing w:after="0" w:line="240" w:lineRule="auto"/>
+      </w:pPr>
+      <w:r>
+        <w:lastRenderedPageBreak/>
+        <w:t>Provide a baseline or reference point for future comparison</w:t>
+      </w:r>
+    </w:p>
+    <w:p>
+      <w:pPr>
+        <w:spacing w:after="0" w:line="240" w:lineRule="auto"/>
+      </w:pPr>
+    </w:p>
+    <w:p>
+      <w:pPr>
+        <w:spacing w:after="0" w:line="240" w:lineRule="auto"/>
+      </w:pPr>
+      <w:r>
+        <w:t>Line features: Streets, rail lines, and boundaries, for example, are unique entities and can't be compared to one another.</w:t>
+      </w:r>
+    </w:p>
+    <w:p>
+      <w:pPr>
+        <w:spacing w:after="0" w:line="240" w:lineRule="auto"/>
+      </w:pPr>
+    </w:p>
+    <w:p>
+      <w:pPr>
+        <w:spacing w:after="0" w:line="240" w:lineRule="auto"/>
+      </w:pPr>
+      <w:r>
+        <w:t>Areas: A swamp, the range of a wild species, the land owned by the federal or state government, or the type of zoning for a particular parcel of land.</w:t>
+      </w:r>
+    </w:p>
+    <w:p>
+      <w:pPr>
+        <w:spacing w:after="0" w:line="240" w:lineRule="auto"/>
+      </w:pPr>
+    </w:p>
+    <w:p>
+      <w:pPr>
+        <w:spacing w:after="0" w:line="240" w:lineRule="auto"/>
+      </w:pPr>
+      <w:r>
+        <w:t>Volume features: Water aquifers, hills, and buried ore bodies all take up volume and are named on maps.</w:t>
+      </w:r>
+    </w:p>
+    <w:p>
+      <w:pPr>
+        <w:spacing w:after="0" w:line="240" w:lineRule="auto"/>
+      </w:pPr>
+    </w:p>
+    <w:p>
+      <w:pPr>
+        <w:spacing w:after="0" w:line="240" w:lineRule="auto"/>
+      </w:pPr>
+      <w:r>
+        <w:t>In GIS (Geographic Information System), comparisons of kind refer to a type of analysis that involves comparing different types of data or phenomena that share a common attribute or characteristic. This type of comparison is used to identify similarities or differences between different datasets or features that are fundamentally distinct, but share a common theme or category.</w:t>
+      </w:r>
+    </w:p>
+    <w:p>
+      <w:pPr>
+        <w:spacing w:after="0" w:line="240" w:lineRule="auto"/>
+      </w:pPr>
+    </w:p>
+    <w:p>
+      <w:pPr>
+        <w:spacing w:after="0" w:line="240" w:lineRule="auto"/>
+      </w:pPr>
+      <w:r>
+        <w:t xml:space="preserve">Graduated symbols are a type of symbol used in mapping and Geographic Information Systems (GIS): </w:t>
+      </w:r>
+    </w:p>
+    <w:p>
+      <w:pPr>
+        <w:spacing w:after="0" w:line="240" w:lineRule="auto"/>
+      </w:pPr>
+    </w:p>
+    <w:p>
+      <w:pPr>
+        <w:pStyle w:val="ListParagraph"/>
+        <w:numPr>
+          <w:ilvl w:val="0"/>
+          <w:numId w:val="16"/>
+        </w:numPr>
+        <w:spacing w:after="0" w:line="240" w:lineRule="auto"/>
+      </w:pPr>
+      <w:r>
+        <w:t>Symbol size: Graduated symbols vary in size to represent quantitative differences between mapped features.</w:t>
+      </w:r>
+    </w:p>
+    <w:p>
+      <w:pPr>
+        <w:pStyle w:val="ListParagraph"/>
+        <w:numPr>
+          <w:ilvl w:val="0"/>
+          <w:numId w:val="16"/>
+        </w:numPr>
+        <w:spacing w:after="0" w:line="240" w:lineRule="auto"/>
+      </w:pPr>
+      <w:r>
+        <w:t>Data classification: Data is grouped into classes, with each class assigned a symbol size to represent the range.</w:t>
+      </w:r>
+    </w:p>
+    <w:p>
+      <w:pPr>
+        <w:pStyle w:val="ListParagraph"/>
+        <w:numPr>
+          <w:ilvl w:val="0"/>
+          <w:numId w:val="16"/>
+        </w:numPr>
+        <w:spacing w:after="0" w:line="240" w:lineRule="auto"/>
+      </w:pPr>
+      <w:r>
+        <w:t>Color: The color of the symbols remains the same, while the size changes to represent different classes.</w:t>
+      </w:r>
+    </w:p>
+    <w:p>
+      <w:pPr>
+        <w:pStyle w:val="ListParagraph"/>
+        <w:numPr>
+          <w:ilvl w:val="0"/>
+          <w:numId w:val="16"/>
+        </w:numPr>
+        <w:spacing w:after="0" w:line="240" w:lineRule="auto"/>
+      </w:pPr>
+      <w:r>
+        <w:t>Used for: Graduated symbols are used to show differences in magnitude or quantity, such as population density or earthquake magnitude.</w:t>
+      </w:r>
+    </w:p>
+    <w:p>
+      <w:pPr>
+        <w:spacing w:after="0" w:line="240" w:lineRule="auto"/>
+      </w:pPr>
+    </w:p>
+    <w:p>
+      <w:pPr>
+        <w:spacing w:after="0" w:line="240" w:lineRule="auto"/>
+      </w:pPr>
+      <w:r>
+        <w:t>In GIS (Geographic Information System), a class refers to a category or group of features or data that share similar characteristics or attributes.</w:t>
+      </w:r>
+    </w:p>
+    <w:p>
+      <w:pPr>
+        <w:spacing w:after="0" w:line="240" w:lineRule="auto"/>
+      </w:pPr>
+    </w:p>
+    <w:p>
+      <w:pPr>
+        <w:spacing w:after="0" w:line="240" w:lineRule="auto"/>
+      </w:pPr>
+      <w:r>
+        <w:t>One cool thing about maps is that the symbols represent a scaled-down version of real geography. As much as possible, the map's symbolic objects, features, and background are distributed and located in ways that closely resemble the locations and distributions of real objects.</w:t>
+      </w:r>
+    </w:p>
+    <w:p>
+      <w:pPr>
+        <w:spacing w:after="0" w:line="240" w:lineRule="auto"/>
+      </w:pPr>
+    </w:p>
+    <w:p>
+      <w:pPr>
+        <w:spacing w:after="0" w:line="240" w:lineRule="auto"/>
+      </w:pPr>
+      <w:r>
+        <w:t>When you identify patterns, you look for a degree of predictability in the arrangement of the objects you're interested in. To make the best use of GIS information, the trick is to notice patterns that you may not be used to seeing, such as patterns of trees, houses, roads, rivers, or any other features you encounter.</w:t>
+      </w:r>
+    </w:p>
+    <w:p>
+      <w:pPr>
+        <w:spacing w:after="0" w:line="240" w:lineRule="auto"/>
+      </w:pPr>
+    </w:p>
+    <w:p>
+      <w:pPr>
+        <w:spacing w:after="0" w:line="240" w:lineRule="auto"/>
+      </w:pPr>
+      <w:r>
+        <w:t>C</w:t>
+      </w:r>
+      <w:r>
+        <w:t>lusters help identify and visualize spatial patterns and concentrations</w:t>
+      </w:r>
+      <w:r>
+        <w:t>.</w:t>
+      </w:r>
+    </w:p>
+    <w:p>
+      <w:pPr>
+        <w:spacing w:after="0" w:line="240" w:lineRule="auto"/>
+      </w:pPr>
+    </w:p>
+    <w:p>
+      <w:pPr>
+        <w:spacing w:after="0" w:line="240" w:lineRule="auto"/>
+      </w:pPr>
+      <w:r>
+        <w:rPr>
+          <w:noProof/>
+        </w:rPr>
+        <w:drawing>
+          <wp:inline distT="0" distB="0" distL="0" distR="0" wp14:anchorId="08E6C24A" wp14:editId="2DF62C26">
+            <wp:extent cx="4469765" cy="819150"/>
+            <wp:effectExtent l="19050" t="19050" r="26035" b="19050"/>
+            <wp:docPr id="883157551" name="Picture 1"/>
+            <wp:cNvGraphicFramePr>
+              <a:graphicFrameLocks xmlns:a="http://schemas.openxmlformats.org/drawingml/2006/main" noChangeAspect="1"/>
+            </wp:cNvGraphicFramePr>
+            <a:graphic xmlns:a="http://schemas.openxmlformats.org/drawingml/2006/main">
+              <a:graphicData uri="http://schemas.openxmlformats.org/drawingml/2006/picture">
+                <pic:pic xmlns:pic="http://schemas.openxmlformats.org/drawingml/2006/picture">
+                  <pic:nvPicPr>
+                    <pic:cNvPr id="0" name="Picture 1"/>
+                    <pic:cNvPicPr>
+                      <a:picLocks noChangeAspect="1" noChangeArrowheads="1"/>
+                    </pic:cNvPicPr>
+                  </pic:nvPicPr>
+                  <pic:blipFill>
+                    <a:blip r:embed="rId13">
+                      <a:extLst>
+                        <a:ext uri="{28A0092B-C50C-407E-A947-70E740481C1C}">
+                          <a14:useLocalDpi xmlns:a14="http://schemas.microsoft.com/office/drawing/2010/main" val="0"/>
+                        </a:ext>
+                      </a:extLst>
+                    </a:blip>
+                    <a:srcRect/>
+                    <a:stretch>
+                      <a:fillRect/>
+                    </a:stretch>
+                  </pic:blipFill>
+                  <pic:spPr bwMode="auto">
+                    <a:xfrm>
+                      <a:off x="0" y="0"/>
+                      <a:ext cx="4469765" cy="819150"/>
+                    </a:xfrm>
+                    <a:prstGeom prst="rect">
+                      <a:avLst/>
+                    </a:prstGeom>
+                    <a:noFill/>
+                    <a:ln>
+                      <a:solidFill>
+                        <a:schemeClr val="tx1"/>
+                      </a:solidFill>
+                    </a:ln>
+                  </pic:spPr>
+                </pic:pic>
+              </a:graphicData>
+            </a:graphic>
+          </wp:inline>
+        </w:drawing>
+      </w:r>
+    </w:p>
+    <w:p>
+      <w:pPr>
+        <w:spacing w:after="0" w:line="240" w:lineRule="auto"/>
+      </w:pPr>
+    </w:p>
+    <w:p>
+      <w:pPr>
+        <w:spacing w:after="0" w:line="240" w:lineRule="auto"/>
+      </w:pPr>
+      <w:r>
+        <w:t xml:space="preserve">Hotspots: refers to clusters of criminal activity in an area. </w:t>
+      </w:r>
+    </w:p>
+    <w:p>
+      <w:pPr>
+        <w:spacing w:after="0" w:line="240" w:lineRule="auto"/>
+      </w:pPr>
+    </w:p>
+    <w:p>
+      <w:pPr>
+        <w:spacing w:after="0" w:line="240" w:lineRule="auto"/>
+      </w:pPr>
+      <w:r>
+        <w:lastRenderedPageBreak/>
+        <w:t>Uniform distribution in GIS is a probability distribution where all values within a specified interval have the same probability</w:t>
+      </w:r>
+      <w:r>
+        <w:t xml:space="preserve">. A good example might be an orchard, where trees are planted in lines that are even to one another. </w:t>
+      </w:r>
+    </w:p>
+    <w:p>
+      <w:pPr>
+        <w:spacing w:after="0" w:line="240" w:lineRule="auto"/>
+      </w:pPr>
+    </w:p>
+    <w:p>
+      <w:pPr>
+        <w:spacing w:after="0" w:line="240" w:lineRule="auto"/>
+      </w:pPr>
+      <w:r>
+        <w:rPr>
+          <w:noProof/>
+        </w:rPr>
+        <w:drawing>
+          <wp:inline distT="0" distB="0" distL="0" distR="0" wp14:anchorId="7F31A70F" wp14:editId="1C16B61B">
+            <wp:extent cx="5943600" cy="2551430"/>
+            <wp:effectExtent l="19050" t="19050" r="19050" b="20320"/>
+            <wp:docPr id="1702264417" name="Picture 2"/>
+            <wp:cNvGraphicFramePr>
+              <a:graphicFrameLocks xmlns:a="http://schemas.openxmlformats.org/drawingml/2006/main" noChangeAspect="1"/>
+            </wp:cNvGraphicFramePr>
+            <a:graphic xmlns:a="http://schemas.openxmlformats.org/drawingml/2006/main">
+              <a:graphicData uri="http://schemas.openxmlformats.org/drawingml/2006/picture">
+                <pic:pic xmlns:pic="http://schemas.openxmlformats.org/drawingml/2006/picture">
+                  <pic:nvPicPr>
+                    <pic:cNvPr id="0" name="Picture 3"/>
+                    <pic:cNvPicPr>
+                      <a:picLocks noChangeAspect="1" noChangeArrowheads="1"/>
+                    </pic:cNvPicPr>
+                  </pic:nvPicPr>
+                  <pic:blipFill>
+                    <a:blip r:embed="rId14">
+                      <a:extLst>
+                        <a:ext uri="{28A0092B-C50C-407E-A947-70E740481C1C}">
+                          <a14:useLocalDpi xmlns:a14="http://schemas.microsoft.com/office/drawing/2010/main" val="0"/>
+                        </a:ext>
+                      </a:extLst>
+                    </a:blip>
+                    <a:srcRect/>
+                    <a:stretch>
+                      <a:fillRect/>
+                    </a:stretch>
+                  </pic:blipFill>
+                  <pic:spPr bwMode="auto">
+                    <a:xfrm>
+                      <a:off x="0" y="0"/>
+                      <a:ext cx="5943600" cy="2551430"/>
+                    </a:xfrm>
+                    <a:prstGeom prst="rect">
+                      <a:avLst/>
+                    </a:prstGeom>
+                    <a:noFill/>
+                    <a:ln>
+                      <a:solidFill>
+                        <a:schemeClr val="tx1"/>
+                      </a:solidFill>
+                    </a:ln>
+                  </pic:spPr>
+                </pic:pic>
+              </a:graphicData>
+            </a:graphic>
+          </wp:inline>
+        </w:drawing>
+      </w:r>
+    </w:p>
+    <w:p>
+      <w:pPr>
+        <w:spacing w:after="0" w:line="240" w:lineRule="auto"/>
+      </w:pPr>
+    </w:p>
+    <w:p>
+      <w:pPr>
+        <w:spacing w:after="0" w:line="240" w:lineRule="auto"/>
+      </w:pPr>
+      <w:r>
+        <w:t>Connectivity: Refers to the physical communication links between devices and the ability of plants and animals to move freely between different wildland areas.</w:t>
+      </w:r>
+    </w:p>
+    <w:p>
+      <w:pPr>
+        <w:spacing w:after="0" w:line="240" w:lineRule="auto"/>
+      </w:pPr>
+    </w:p>
+    <w:p>
+      <w:pPr>
+        <w:spacing w:after="0" w:line="240" w:lineRule="auto"/>
+      </w:pPr>
+      <w:r>
+        <w:t>Some road networks and highways allow you to go around obstructions, rather than just through them. These networks form closed loops, or circuits, just like in an electrical circuit. When road networks have circuits, traffic has an alternative because it can flow around obstacles that drivers might want to avoid.</w:t>
+      </w:r>
+    </w:p>
+    <w:p>
+      <w:pPr>
+        <w:spacing w:after="0" w:line="240" w:lineRule="auto"/>
+      </w:pPr>
+    </w:p>
+    <w:p>
+      <w:pPr>
+        <w:spacing w:after="0" w:line="240" w:lineRule="auto"/>
+      </w:pPr>
+      <w:r>
+        <w:t>In GIS, linkages are connections between different devices, systems or areas. Linkage Mapper is a GIS tool designed to support regional wildlife habitat connectivity analyses. Linkage Mapper uses GIS maps of core habitat areas and resistances to identify and map linkages between core areas.</w:t>
+      </w:r>
+    </w:p>
+    <w:p>
+      <w:pPr>
+        <w:spacing w:after="0" w:line="240" w:lineRule="auto"/>
+      </w:pPr>
+    </w:p>
+    <w:p>
+      <w:pPr>
+        <w:spacing w:after="0" w:line="240" w:lineRule="auto"/>
+      </w:pPr>
+      <w:r>
+        <w:t>Some stream pattern types include:</w:t>
+      </w:r>
+    </w:p>
+    <w:p>
+      <w:pPr>
+        <w:spacing w:after="0" w:line="240" w:lineRule="auto"/>
+      </w:pPr>
+    </w:p>
+    <w:p>
+      <w:pPr>
+        <w:pStyle w:val="ListParagraph"/>
+        <w:numPr>
+          <w:ilvl w:val="0"/>
+          <w:numId w:val="17"/>
+        </w:numPr>
+        <w:spacing w:after="0" w:line="240" w:lineRule="auto"/>
+      </w:pPr>
+      <w:r>
+        <w:t>Dendritic: The easiest one for me to remember is called dendritic and looks like the branches of a tree. These branches (called tributaries) go out in all directions and seem to have a mind of their own.</w:t>
+      </w:r>
+    </w:p>
+    <w:p>
+      <w:pPr>
+        <w:pStyle w:val="ListParagraph"/>
+        <w:numPr>
+          <w:ilvl w:val="0"/>
+          <w:numId w:val="17"/>
+        </w:numPr>
+        <w:spacing w:after="0" w:line="240" w:lineRule="auto"/>
+      </w:pPr>
+      <w:r>
+        <w:t>Radial: Another common pattern that streams take is called radial. A radial pattern looks like a dendritic pattern, except that all the streams flow outward, away from a center, like the spokes of a wheel.</w:t>
+      </w:r>
+    </w:p>
+    <w:p>
+      <w:pPr>
+        <w:pStyle w:val="ListParagraph"/>
+        <w:numPr>
+          <w:ilvl w:val="0"/>
+          <w:numId w:val="17"/>
+        </w:numPr>
+        <w:spacing w:after="0" w:line="240" w:lineRule="auto"/>
+      </w:pPr>
+      <w:r>
+        <w:t>Centripetal: The opposite of radial patterns, centripetal patterns occur when a low spot or depression affects the flow.</w:t>
+      </w:r>
+    </w:p>
+    <w:p>
+      <w:pPr>
+        <w:pStyle w:val="ListParagraph"/>
+        <w:numPr>
+          <w:ilvl w:val="0"/>
+          <w:numId w:val="17"/>
+        </w:numPr>
+        <w:spacing w:after="0" w:line="240" w:lineRule="auto"/>
+      </w:pPr>
+      <w:r>
+        <w:t>Parallel and sub-parallel streams run along the gentle slopes that result from either natural topography or from land manipulation because of road or mining construction activities.</w:t>
+      </w:r>
+    </w:p>
+    <w:p>
+      <w:pPr>
+        <w:pStyle w:val="ListParagraph"/>
+        <w:numPr>
+          <w:ilvl w:val="0"/>
+          <w:numId w:val="17"/>
+        </w:numPr>
+        <w:spacing w:after="0" w:line="240" w:lineRule="auto"/>
+      </w:pPr>
+      <w:r>
+        <w:t>Trellis: Trellis stream patterns result from rock strata that's jointed, exposed, and folded from geological forces acting over time. Trellis patterns resemble the street patterns in neighborhoods loosely organized along a grid.</w:t>
+      </w:r>
+    </w:p>
+    <w:p>
+      <w:pPr>
+        <w:pStyle w:val="ListParagraph"/>
+        <w:numPr>
+          <w:ilvl w:val="0"/>
+          <w:numId w:val="17"/>
+        </w:numPr>
+        <w:spacing w:after="0" w:line="240" w:lineRule="auto"/>
+      </w:pPr>
+      <w:r>
+        <w:lastRenderedPageBreak/>
+        <w:t>Rectangular: Rectangular stream patterns show strong right-angle turns and are often the result of cross-cutting joints in the underlying rock.</w:t>
+      </w:r>
+    </w:p>
+    <w:p>
+      <w:pPr>
+        <w:pStyle w:val="ListParagraph"/>
+        <w:numPr>
+          <w:ilvl w:val="0"/>
+          <w:numId w:val="17"/>
+        </w:numPr>
+        <w:spacing w:after="0" w:line="240" w:lineRule="auto"/>
+      </w:pPr>
+      <w:r>
+        <w:t>Annular: Annular stream patterns occur in areas which have a dome that is eroded.</w:t>
+      </w:r>
+    </w:p>
+    <w:p>
+      <w:pPr>
+        <w:spacing w:after="0" w:line="240" w:lineRule="auto"/>
+      </w:pPr>
+    </w:p>
+    <w:p>
+      <w:pPr>
+        <w:spacing w:after="0" w:line="240" w:lineRule="auto"/>
+      </w:pPr>
+      <w:r>
+        <w:rPr>
+          <w:noProof/>
+        </w:rPr>
+        <w:drawing>
+          <wp:inline distT="0" distB="0" distL="0" distR="0" wp14:anchorId="1F094924" wp14:editId="1A90BE9C">
+            <wp:extent cx="3613709" cy="3359216"/>
+            <wp:effectExtent l="19050" t="19050" r="25400" b="12700"/>
+            <wp:docPr id="1738607179" name="Picture 3"/>
+            <wp:cNvGraphicFramePr>
+              <a:graphicFrameLocks xmlns:a="http://schemas.openxmlformats.org/drawingml/2006/main" noChangeAspect="1"/>
+            </wp:cNvGraphicFramePr>
+            <a:graphic xmlns:a="http://schemas.openxmlformats.org/drawingml/2006/main">
+              <a:graphicData uri="http://schemas.openxmlformats.org/drawingml/2006/picture">
+                <pic:pic xmlns:pic="http://schemas.openxmlformats.org/drawingml/2006/picture">
+                  <pic:nvPicPr>
+                    <pic:cNvPr id="0" name="Picture 5"/>
+                    <pic:cNvPicPr>
+                      <a:picLocks noChangeAspect="1" noChangeArrowheads="1"/>
+                    </pic:cNvPicPr>
+                  </pic:nvPicPr>
+                  <pic:blipFill>
+                    <a:blip r:embed="rId15">
+                      <a:extLst>
+                        <a:ext uri="{28A0092B-C50C-407E-A947-70E740481C1C}">
+                          <a14:useLocalDpi xmlns:a14="http://schemas.microsoft.com/office/drawing/2010/main" val="0"/>
+                        </a:ext>
+                      </a:extLst>
+                    </a:blip>
+                    <a:srcRect/>
+                    <a:stretch>
+                      <a:fillRect/>
+                    </a:stretch>
+                  </pic:blipFill>
+                  <pic:spPr bwMode="auto">
+                    <a:xfrm>
+                      <a:off x="0" y="0"/>
+                      <a:ext cx="3618894" cy="3364036"/>
+                    </a:xfrm>
+                    <a:prstGeom prst="rect">
+                      <a:avLst/>
+                    </a:prstGeom>
+                    <a:noFill/>
+                    <a:ln>
+                      <a:solidFill>
+                        <a:schemeClr val="tx1"/>
+                      </a:solidFill>
+                    </a:ln>
+                  </pic:spPr>
+                </pic:pic>
+              </a:graphicData>
+            </a:graphic>
+          </wp:inline>
+        </w:drawing>
+      </w:r>
+    </w:p>
+    <w:p>
+      <w:pPr>
+        <w:spacing w:after="0" w:line="240" w:lineRule="auto"/>
+      </w:pPr>
+    </w:p>
+    <w:p>
+      <w:pPr>
+        <w:spacing w:after="0" w:line="240" w:lineRule="auto"/>
+      </w:pPr>
+      <w:r>
+        <w:t>There are three things that a GIS operator must be able to do with patterns:</w:t>
+      </w:r>
+    </w:p>
+    <w:p>
+      <w:pPr>
+        <w:spacing w:after="0" w:line="240" w:lineRule="auto"/>
+      </w:pPr>
+    </w:p>
+    <w:p>
+      <w:pPr>
+        <w:pStyle w:val="ListParagraph"/>
+        <w:numPr>
+          <w:ilvl w:val="0"/>
+          <w:numId w:val="18"/>
+        </w:numPr>
+        <w:spacing w:after="0" w:line="240" w:lineRule="auto"/>
+      </w:pPr>
+      <w:r>
+        <w:t xml:space="preserve">Accurately describe the patterns in a way that the layperson can understand. </w:t>
+      </w:r>
+    </w:p>
+    <w:p>
+      <w:pPr>
+        <w:pStyle w:val="ListParagraph"/>
+        <w:numPr>
+          <w:ilvl w:val="0"/>
+          <w:numId w:val="18"/>
+        </w:numPr>
+        <w:spacing w:after="0" w:line="240" w:lineRule="auto"/>
+      </w:pPr>
+      <w:r>
+        <w:t xml:space="preserve">Quantitatively compare and contrast your descriptions of the patterns to those of other features and feature sets. </w:t>
+      </w:r>
+    </w:p>
+    <w:p>
+      <w:pPr>
+        <w:pStyle w:val="ListParagraph"/>
+        <w:numPr>
+          <w:ilvl w:val="0"/>
+          <w:numId w:val="18"/>
+        </w:numPr>
+        <w:spacing w:after="0" w:line="240" w:lineRule="auto"/>
+      </w:pPr>
+      <w:r>
+        <w:t>Analyze the quantities that you identify to determine a measure of their pattern or shape, and to provide a baseline for changes that might take place over time.</w:t>
+      </w:r>
+    </w:p>
+    <w:p>
+      <w:pPr>
+        <w:spacing w:after="0" w:line="240" w:lineRule="auto"/>
+      </w:pPr>
+    </w:p>
+    <w:p>
+      <w:pPr>
+        <w:spacing w:after="0" w:line="240" w:lineRule="auto"/>
+      </w:pPr>
+      <w:r>
+        <w:t>Your GIS software knows which values you need for your analysis because when you put your spatial data into the computer, you tell the software exactly where each point is and how that point relates to the feature's real position on the surface of the Earth.</w:t>
+      </w:r>
+    </w:p>
+    <w:p>
+      <w:pPr>
+        <w:spacing w:after="0" w:line="240" w:lineRule="auto"/>
+      </w:pPr>
+    </w:p>
+    <w:p>
+      <w:pPr>
+        <w:spacing w:after="0" w:line="240" w:lineRule="auto"/>
+      </w:pPr>
+      <w:r>
+        <w:t>The nearest neighbor statistic in Geographic Information Systems (GIS) is a way to measure how objects, like points, are distributed across a space. It’s often referred to as the Nearest Neighbor Index (NNI). This statistic helps determine whether the distribution is clustered, random, or uniform:</w:t>
+      </w:r>
+    </w:p>
+    <w:p>
+      <w:pPr>
+        <w:spacing w:after="0" w:line="240" w:lineRule="auto"/>
+      </w:pPr>
+    </w:p>
+    <w:p>
+      <w:pPr>
+        <w:pStyle w:val="ListParagraph"/>
+        <w:numPr>
+          <w:ilvl w:val="0"/>
+          <w:numId w:val="19"/>
+        </w:numPr>
+        <w:spacing w:after="0" w:line="240" w:lineRule="auto"/>
+      </w:pPr>
+      <w:r>
+        <w:t>Clustered: Points are closer together than expected if randomly distributed.</w:t>
+      </w:r>
+    </w:p>
+    <w:p>
+      <w:pPr>
+        <w:pStyle w:val="ListParagraph"/>
+        <w:numPr>
+          <w:ilvl w:val="0"/>
+          <w:numId w:val="19"/>
+        </w:numPr>
+        <w:spacing w:after="0" w:line="240" w:lineRule="auto"/>
+      </w:pPr>
+      <w:r>
+        <w:t>Random: Points are neither too close nor too far apart; their distribution is as likely as by chance.</w:t>
+      </w:r>
+    </w:p>
+    <w:p>
+      <w:pPr>
+        <w:pStyle w:val="ListParagraph"/>
+        <w:numPr>
+          <w:ilvl w:val="0"/>
+          <w:numId w:val="19"/>
+        </w:numPr>
+        <w:spacing w:after="0" w:line="240" w:lineRule="auto"/>
+      </w:pPr>
+      <w:r>
+        <w:t>Uniform (or regular): Points are evenly spaced out, more so than in a random pattern.</w:t>
+      </w:r>
+    </w:p>
+    <w:p>
+      <w:pPr>
+        <w:pStyle w:val="ListParagraph"/>
+        <w:spacing w:after="0" w:line="240" w:lineRule="auto"/>
+      </w:pPr>
+    </w:p>
+    <w:p>
+      <w:pPr>
+        <w:spacing w:after="0" w:line="240" w:lineRule="auto"/>
+      </w:pPr>
+      <w:r>
+        <w:t xml:space="preserve">The Nearest Neighbor Index is calculated by comparing the average distance from each point to its nearest neighbor with what would be the average distance in a perfectly random distribution. An NNI less than 1 indicates clustering, an NNI greater than 1 indicates a uniform distribution, and an NNI close </w:t>
+      </w:r>
+      <w:r>
+        <w:lastRenderedPageBreak/>
+        <w:t>to 1 suggests a random distribution. This statistic is particularly useful in spatial analysis to understand patterns and their implications in various fields such as ecology, urban planning, and public health.</w:t>
+      </w:r>
+    </w:p>
+    <w:p>
+      <w:pPr>
+        <w:spacing w:after="0" w:line="240" w:lineRule="auto"/>
+      </w:pPr>
+    </w:p>
+    <w:p>
+      <w:pPr>
+        <w:spacing w:after="0" w:line="240" w:lineRule="auto"/>
+      </w:pPr>
+      <w:r>
+        <w:t>You use nearest neighbor statistics to make sure that what your eye has already told you is real and not a figment of your imagination.</w:t>
+      </w:r>
+    </w:p>
+    <w:p>
+      <w:pPr>
+        <w:spacing w:after="0" w:line="240" w:lineRule="auto"/>
+      </w:pPr>
+    </w:p>
+    <w:p>
+      <w:pPr>
+        <w:spacing w:after="0" w:line="240" w:lineRule="auto"/>
+      </w:pPr>
+      <w:r>
+        <w:t>You can use certain techniques to determine the average direction of linear objects, such as tornado paths, fallen trees, boulder distributions, shelterbelts (protective barriers such as windbreaks), and many other objects. Without going into the trigonometry, it simply gives you a summary statement of the direction in which these events and objects occur. This calculation might, for example, tell you the direction of wind during storms, the movement of a glacier while it leaves debris behind, or the way that farmers line up planted trees to protect their crops from the wind.</w:t>
+      </w:r>
+    </w:p>
+    <w:p>
+      <w:pPr>
+        <w:spacing w:after="0" w:line="240" w:lineRule="auto"/>
+      </w:pPr>
+    </w:p>
+    <w:p>
+      <w:pPr>
+        <w:spacing w:after="0" w:line="240" w:lineRule="auto"/>
+      </w:pPr>
+      <w:r>
+        <w:t>After you become familiar with the idea of seeing and recognizing patterns for your own specialty, you next need to use your specialized knowledge to identify the reasons they exist. A process creates every pattern, and every pattern has an effect on the process that created it.</w:t>
+      </w:r>
+    </w:p>
+    <w:p>
+      <w:pPr>
+        <w:spacing w:after="0" w:line="240" w:lineRule="auto"/>
+      </w:pPr>
+    </w:p>
+    <w:p>
+      <w:pPr>
+        <w:spacing w:after="0" w:line="240" w:lineRule="auto"/>
+      </w:pPr>
+      <w:r>
+        <w:t>Follow these steps when analyzing GIS data:</w:t>
+      </w:r>
+    </w:p>
+    <w:p>
+      <w:pPr>
+        <w:spacing w:after="0" w:line="240" w:lineRule="auto"/>
+      </w:pPr>
+    </w:p>
+    <w:p>
+      <w:pPr>
+        <w:pStyle w:val="ListParagraph"/>
+        <w:numPr>
+          <w:ilvl w:val="0"/>
+          <w:numId w:val="20"/>
+        </w:numPr>
+        <w:spacing w:after="0" w:line="240" w:lineRule="auto"/>
+      </w:pPr>
+      <w:r>
+        <w:t xml:space="preserve">Recognize and acknowledge the existence of the patterns. </w:t>
+      </w:r>
+    </w:p>
+    <w:p>
+      <w:pPr>
+        <w:pStyle w:val="ListParagraph"/>
+        <w:numPr>
+          <w:ilvl w:val="0"/>
+          <w:numId w:val="20"/>
+        </w:numPr>
+        <w:spacing w:after="0" w:line="240" w:lineRule="auto"/>
+      </w:pPr>
+      <w:r>
+        <w:t xml:space="preserve">Analyze and verify that the patterns are real. </w:t>
+      </w:r>
+    </w:p>
+    <w:p>
+      <w:pPr>
+        <w:pStyle w:val="ListParagraph"/>
+        <w:numPr>
+          <w:ilvl w:val="0"/>
+          <w:numId w:val="20"/>
+        </w:numPr>
+        <w:spacing w:after="0" w:line="240" w:lineRule="auto"/>
+      </w:pPr>
+      <w:r>
+        <w:t xml:space="preserve">Identify the causes and consequences of these patterns based on your knowledge of the study area. </w:t>
+      </w:r>
+    </w:p>
+    <w:p>
+      <w:pPr>
+        <w:pStyle w:val="ListParagraph"/>
+        <w:numPr>
+          <w:ilvl w:val="0"/>
+          <w:numId w:val="20"/>
+        </w:numPr>
+        <w:spacing w:after="0" w:line="240" w:lineRule="auto"/>
+      </w:pPr>
+      <w:r>
+        <w:t>Apply this knowledge in your own profession for prediction and planning.</w:t>
+      </w:r>
+    </w:p>
+    <w:p>
+      <w:pPr>
+        <w:spacing w:after="0" w:line="240" w:lineRule="auto"/>
+      </w:pPr>
+    </w:p>
+    <w:p>
+      <w:pPr>
+        <w:spacing w:after="0" w:line="240" w:lineRule="auto"/>
+      </w:pPr>
+      <w:r>
+        <w:t>GIS software allows you to create new scenarios and model the consequences of change to help you decide which of your scenarios works best. But the GIS can't tell you what the functional relationships are. It allows you to test different ideas and make pattern comparisons, but you, as the expert, have to decide which factors to examine and which patterns to compare.</w:t>
+      </w:r>
+    </w:p>
+    <w:p>
+      <w:pPr>
+        <w:spacing w:after="0" w:line="240" w:lineRule="auto"/>
+      </w:pPr>
+    </w:p>
+    <w:p>
+      <w:pPr>
+        <w:spacing w:after="0" w:line="240" w:lineRule="auto"/>
+      </w:pPr>
+      <w:r>
+        <w:t>GIS specialists can't always apply the software to effectively solve problems because they're often not subject matter experts. So, subject matter specialists need to communicate the possible causes and consequences of patterns to the GIS applications developer.</w:t>
+      </w:r>
+    </w:p>
+    <w:p>
+      <w:pPr>
+        <w:spacing w:after="0" w:line="240" w:lineRule="auto"/>
+      </w:pPr>
+    </w:p>
+    <w:p>
+      <w:pPr>
+        <w:spacing w:after="0" w:line="240" w:lineRule="auto"/>
+      </w:pPr>
+      <w:r>
+        <w:t>Maps are complex, and human map readers (like you) interpret much of the information that those maps contain. So, to create a GIS that has both complex and useful information, you have to show the computer how to think like you do as a map reader.</w:t>
+      </w:r>
+    </w:p>
+    <w:p>
+      <w:pPr>
+        <w:spacing w:after="0" w:line="240" w:lineRule="auto"/>
+      </w:pPr>
+    </w:p>
+    <w:p>
+      <w:pPr>
+        <w:spacing w:after="0" w:line="240" w:lineRule="auto"/>
+      </w:pPr>
+      <w:r>
+        <w:t xml:space="preserve">A good first step in deciding what to do in your GIS maps is to formulate a conceptual model, or a picture in your mind, of how you plan to tell the computer all the information you gather from a map. </w:t>
+      </w:r>
+    </w:p>
+    <w:p>
+      <w:pPr>
+        <w:spacing w:after="0" w:line="240" w:lineRule="auto"/>
+      </w:pPr>
+    </w:p>
+    <w:p>
+      <w:pPr>
+        <w:spacing w:after="0" w:line="240" w:lineRule="auto"/>
+      </w:pPr>
+      <w:r>
+        <w:t>When starting a Geographic Information Systems (GIS) project, the key is first to clearly understand the desired outcome. Begin by envisioning what the final product should look like. Next, break down this final product into the different types of maps or themes that will be needed. Finally, identify the specific elements of each map—like features and their related data—that are necessary for the project. These elements will then be combined to construct the final map. This structured approach ensures that the GIS project is both organized and purposeful.</w:t>
+      </w:r>
+    </w:p>
+    <w:p>
+      <w:pPr>
+        <w:spacing w:after="0" w:line="240" w:lineRule="auto"/>
+      </w:pPr>
+    </w:p>
+    <w:p>
+      <w:pPr>
+        <w:spacing w:after="0" w:line="240" w:lineRule="auto"/>
+      </w:pPr>
+      <w:r>
+        <w:lastRenderedPageBreak/>
+        <w:t xml:space="preserve">Sometimes, composing a flowchart before starting is a good way to organize and gain a visual idea of what the GIS will need to look at to get good output. </w:t>
+      </w:r>
+    </w:p>
+    <w:p>
+      <w:pPr>
+        <w:spacing w:after="0" w:line="240" w:lineRule="auto"/>
+      </w:pPr>
+    </w:p>
+    <w:p>
+      <w:pPr>
+        <w:spacing w:after="0" w:line="240" w:lineRule="auto"/>
+      </w:pPr>
+      <w:r>
+        <w:t>A few different types of geography for an area include:</w:t>
+      </w:r>
+    </w:p>
+    <w:p>
+      <w:pPr>
+        <w:spacing w:after="0" w:line="240" w:lineRule="auto"/>
+      </w:pPr>
+    </w:p>
+    <w:p>
+      <w:pPr>
+        <w:spacing w:after="0" w:line="240" w:lineRule="auto"/>
+      </w:pPr>
+      <w:r>
+        <w:rPr>
+          <w:noProof/>
+        </w:rPr>
+        <w:drawing>
+          <wp:inline distT="0" distB="0" distL="0" distR="0" wp14:anchorId="48CB0CD2" wp14:editId="65A643FA">
+            <wp:extent cx="3594659" cy="2426788"/>
+            <wp:effectExtent l="19050" t="19050" r="25400" b="12065"/>
+            <wp:docPr id="219460737" name="Picture 1"/>
+            <wp:cNvGraphicFramePr>
+              <a:graphicFrameLocks xmlns:a="http://schemas.openxmlformats.org/drawingml/2006/main" noChangeAspect="1"/>
+            </wp:cNvGraphicFramePr>
+            <a:graphic xmlns:a="http://schemas.openxmlformats.org/drawingml/2006/main">
+              <a:graphicData uri="http://schemas.openxmlformats.org/drawingml/2006/picture">
+                <pic:pic xmlns:pic="http://schemas.openxmlformats.org/drawingml/2006/picture">
+                  <pic:nvPicPr>
+                    <pic:cNvPr id="0" name="Picture 1"/>
+                    <pic:cNvPicPr>
+                      <a:picLocks noChangeAspect="1" noChangeArrowheads="1"/>
+                    </pic:cNvPicPr>
+                  </pic:nvPicPr>
+                  <pic:blipFill>
+                    <a:blip r:embed="rId16">
+                      <a:extLst>
+                        <a:ext uri="{28A0092B-C50C-407E-A947-70E740481C1C}">
+                          <a14:useLocalDpi xmlns:a14="http://schemas.microsoft.com/office/drawing/2010/main" val="0"/>
+                        </a:ext>
+                      </a:extLst>
+                    </a:blip>
+                    <a:srcRect/>
+                    <a:stretch>
+                      <a:fillRect/>
+                    </a:stretch>
+                  </pic:blipFill>
+                  <pic:spPr bwMode="auto">
+                    <a:xfrm>
+                      <a:off x="0" y="0"/>
+                      <a:ext cx="3598942" cy="2429680"/>
+                    </a:xfrm>
+                    <a:prstGeom prst="rect">
+                      <a:avLst/>
+                    </a:prstGeom>
+                    <a:noFill/>
+                    <a:ln>
+                      <a:solidFill>
+                        <a:schemeClr val="tx1"/>
+                      </a:solidFill>
+                    </a:ln>
+                  </pic:spPr>
+                </pic:pic>
+              </a:graphicData>
+            </a:graphic>
+          </wp:inline>
+        </w:drawing>
+      </w:r>
+    </w:p>
+    <w:p>
+      <w:pPr>
+        <w:spacing w:after="0" w:line="240" w:lineRule="auto"/>
+      </w:pPr>
+    </w:p>
+    <w:p>
+      <w:pPr>
+        <w:spacing w:after="0" w:line="240" w:lineRule="auto"/>
+      </w:pPr>
+      <w:r>
+        <w:t>By starting at the final product, you can break the final map down into the individual data component that are required to construct it.</w:t>
+      </w:r>
+    </w:p>
+    <w:p>
+      <w:pPr>
+        <w:spacing w:after="0" w:line="240" w:lineRule="auto"/>
+      </w:pPr>
+    </w:p>
+    <w:p>
+      <w:pPr>
+        <w:spacing w:after="0" w:line="240" w:lineRule="auto"/>
+      </w:pPr>
+      <w:r>
+        <w:t>Most major GIS decision-making operations deal with the locations or distributions of features.</w:t>
+      </w:r>
+    </w:p>
+    <w:p>
+      <w:pPr>
+        <w:spacing w:after="0" w:line="240" w:lineRule="auto"/>
+      </w:pPr>
+    </w:p>
+    <w:p>
+      <w:pPr>
+        <w:spacing w:after="0" w:line="240" w:lineRule="auto"/>
+      </w:pPr>
+      <w:r>
+        <w:t>Outline details of your project and ask the specific questions that tell you exactly what data you need from the thematic maps you've already chosen.</w:t>
+      </w:r>
+    </w:p>
+    <w:p>
+      <w:pPr>
+        <w:spacing w:after="0" w:line="240" w:lineRule="auto"/>
+      </w:pPr>
+    </w:p>
+    <w:p>
+      <w:pPr>
+        <w:spacing w:after="0" w:line="240" w:lineRule="auto"/>
+      </w:pPr>
+      <w:r>
+        <w:t>Each digital thematic map is part of a larger group of digital maps that you use to answer your GIS question. Each map has features represented by points, lines, areas, and volumes that contain useful information for you. If you're just starting your current GIS decision-making process, you need to know what data you have in the GIS database in the first place.</w:t>
+      </w:r>
+    </w:p>
+    <w:p>
+      <w:pPr>
+        <w:spacing w:after="0" w:line="240" w:lineRule="auto"/>
+      </w:pPr>
+    </w:p>
+    <w:p>
+      <w:pPr>
+        <w:spacing w:after="0" w:line="240" w:lineRule="auto"/>
+      </w:pPr>
+      <w:r>
+        <w:t>You will need to know characteristics of the data you’re working with. This includes:</w:t>
+      </w:r>
+    </w:p>
+    <w:p>
+      <w:pPr>
+        <w:spacing w:after="0" w:line="240" w:lineRule="auto"/>
+      </w:pPr>
+    </w:p>
+    <w:p>
+      <w:pPr>
+        <w:pStyle w:val="ListParagraph"/>
+        <w:numPr>
+          <w:ilvl w:val="0"/>
+          <w:numId w:val="21"/>
+        </w:numPr>
+        <w:spacing w:after="0" w:line="240" w:lineRule="auto"/>
+      </w:pPr>
+      <w:r>
+        <w:t>Data measurement- is it nominal, ordinal, interval, or ratio</w:t>
+      </w:r>
+    </w:p>
+    <w:p>
+      <w:pPr>
+        <w:pStyle w:val="ListParagraph"/>
+        <w:numPr>
+          <w:ilvl w:val="0"/>
+          <w:numId w:val="21"/>
+        </w:numPr>
+        <w:spacing w:after="0" w:line="240" w:lineRule="auto"/>
+      </w:pPr>
+      <w:r>
+        <w:t>Level of detail- what scale is needed from the map to show all the features</w:t>
+      </w:r>
+    </w:p>
+    <w:p>
+      <w:pPr>
+        <w:spacing w:after="0" w:line="240" w:lineRule="auto"/>
+      </w:pPr>
+    </w:p>
+    <w:p>
+      <w:pPr>
+        <w:spacing w:after="0" w:line="240" w:lineRule="auto"/>
+      </w:pPr>
+      <w:r>
+        <w:t xml:space="preserve">A good point to keep in mind is that you want to start off with as much detailed data as necessary. It’s easier to generalize from a detailed dataset, than it is to get specifics from a generalized dataset. </w:t>
+      </w:r>
+    </w:p>
+    <w:p>
+      <w:pPr>
+        <w:spacing w:after="0" w:line="240" w:lineRule="auto"/>
+      </w:pPr>
+    </w:p>
+    <w:p>
+      <w:pPr>
+        <w:spacing w:after="0" w:line="240" w:lineRule="auto"/>
+      </w:pPr>
+      <w:r>
+        <w:t>In GIS terms, polygon refers to area, and surface means that a feature has a third dimension (for example, height).</w:t>
+      </w:r>
+    </w:p>
+    <w:p>
+      <w:pPr>
+        <w:spacing w:after="0" w:line="240" w:lineRule="auto"/>
+      </w:pPr>
+    </w:p>
+    <w:p>
+      <w:pPr>
+        <w:spacing w:after="0" w:line="240" w:lineRule="auto"/>
+      </w:pPr>
+      <w:r>
+        <w:t>Cartographers use two general data forms that translate the map into digital form: raster (little squares or grid cells) and vector (or points, lines, and polygons).</w:t>
+      </w:r>
+    </w:p>
+    <w:p>
+      <w:pPr>
+        <w:spacing w:after="0" w:line="240" w:lineRule="auto"/>
+      </w:pPr>
+    </w:p>
+    <w:p>
+      <w:pPr>
+        <w:spacing w:after="0" w:line="240" w:lineRule="auto"/>
+      </w:pPr>
+      <w:r>
+        <w:rPr>
+          <w:noProof/>
+        </w:rPr>
+        <w:lastRenderedPageBreak/>
+        <w:drawing>
+          <wp:inline distT="0" distB="0" distL="0" distR="0" wp14:anchorId="16C64EE5" wp14:editId="2E85EB0C">
+            <wp:extent cx="5201285" cy="6832600"/>
+            <wp:effectExtent l="19050" t="19050" r="18415" b="25400"/>
+            <wp:docPr id="1977669615" name="Picture 2"/>
+            <wp:cNvGraphicFramePr>
+              <a:graphicFrameLocks xmlns:a="http://schemas.openxmlformats.org/drawingml/2006/main" noChangeAspect="1"/>
+            </wp:cNvGraphicFramePr>
+            <a:graphic xmlns:a="http://schemas.openxmlformats.org/drawingml/2006/main">
+              <a:graphicData uri="http://schemas.openxmlformats.org/drawingml/2006/picture">
+                <pic:pic xmlns:pic="http://schemas.openxmlformats.org/drawingml/2006/picture">
+                  <pic:nvPicPr>
+                    <pic:cNvPr id="0" name="Picture 3"/>
+                    <pic:cNvPicPr>
+                      <a:picLocks noChangeAspect="1" noChangeArrowheads="1"/>
+                    </pic:cNvPicPr>
+                  </pic:nvPicPr>
+                  <pic:blipFill>
+                    <a:blip r:embed="rId17">
+                      <a:extLst>
+                        <a:ext uri="{28A0092B-C50C-407E-A947-70E740481C1C}">
+                          <a14:useLocalDpi xmlns:a14="http://schemas.microsoft.com/office/drawing/2010/main" val="0"/>
+                        </a:ext>
+                      </a:extLst>
+                    </a:blip>
+                    <a:srcRect/>
+                    <a:stretch>
+                      <a:fillRect/>
+                    </a:stretch>
+                  </pic:blipFill>
+                  <pic:spPr bwMode="auto">
+                    <a:xfrm>
+                      <a:off x="0" y="0"/>
+                      <a:ext cx="5201285" cy="6832600"/>
+                    </a:xfrm>
+                    <a:prstGeom prst="rect">
+                      <a:avLst/>
+                    </a:prstGeom>
+                    <a:noFill/>
+                    <a:ln>
+                      <a:solidFill>
+                        <a:schemeClr val="tx1"/>
+                      </a:solidFill>
+                    </a:ln>
+                  </pic:spPr>
+                </pic:pic>
+              </a:graphicData>
+            </a:graphic>
+          </wp:inline>
+        </w:drawing>
+      </w:r>
+    </w:p>
+    <w:p>
+      <w:pPr>
+        <w:spacing w:after="0" w:line="240" w:lineRule="auto"/>
+      </w:pPr>
+    </w:p>
+    <w:p>
+      <w:pPr>
+        <w:spacing w:after="0" w:line="240" w:lineRule="auto"/>
+      </w:pPr>
+      <w:r>
+        <w:t>In a conceptual model of geography, points have no dimensions (length or width).</w:t>
+      </w:r>
+    </w:p>
+    <w:p>
+      <w:pPr>
+        <w:spacing w:after="0" w:line="240" w:lineRule="auto"/>
+      </w:pPr>
+    </w:p>
+    <w:p>
+      <w:pPr>
+        <w:spacing w:after="0" w:line="240" w:lineRule="auto"/>
+      </w:pPr>
+      <w:r>
+        <w:t>In grid cell-based GIS, a string of grid cells represents a linear object (such as a road, a railroad, or a walking path). This string of cells can be lined up orthogonally (edge to edge), diagonally (along the corners), or some combination, depending on how curvy the feature is. Line objects are considered to have only one dimension (length), even though they usually have some width in the real world.</w:t>
+      </w:r>
+    </w:p>
+    <w:p>
+      <w:pPr>
+        <w:spacing w:after="0" w:line="240" w:lineRule="auto"/>
+      </w:pPr>
+      <w:r>
+        <w:lastRenderedPageBreak/>
+        <w:t>P</w:t>
+      </w:r>
+      <w:r>
+        <w:t>olygons are a fundamental data type used to represent and model spatial features on the Earth's surface or within a defined spatial reference system. Polygons are closed, multi-sided shapes that have no gaps or overlaps, and they are commonly used to represent various geographic entities such as land parcels, administrative boundaries, building footprints, water bodies, and vegetation cover.</w:t>
+      </w:r>
+      <w:r>
+        <w:t xml:space="preserve"> T</w:t>
+      </w:r>
+      <w:r>
+        <w:t>hese cells may be connected (contiguous) or disconnected (noncontiguous).</w:t>
+      </w:r>
+      <w:r>
+        <w:t xml:space="preserve"> Polygons usually are used to measure area in a GIS. </w:t>
+      </w:r>
+    </w:p>
+    <w:p>
+      <w:pPr>
+        <w:spacing w:after="0" w:line="240" w:lineRule="auto"/>
+      </w:pPr>
+    </w:p>
+    <w:p>
+      <w:pPr>
+        <w:spacing w:after="0" w:line="240" w:lineRule="auto"/>
+      </w:pPr>
+      <w:r>
+        <w:t>When you're representing surfaces or their volumes, each grid cell has, in addition to length and width, a number associated with the height or depth of the space. This number may represent elevation above sea level or depth to groundwater for a point at the center of a grid cell. In some GIS, grid-cell values even represent non-physical surfaces, such as population density or land appraisals.</w:t>
+      </w:r>
+    </w:p>
+    <w:p>
+      <w:pPr>
+        <w:spacing w:after="0" w:line="240" w:lineRule="auto"/>
+      </w:pPr>
+    </w:p>
+    <w:p>
+      <w:pPr>
+        <w:spacing w:after="0" w:line="240" w:lineRule="auto"/>
+      </w:pPr>
+      <w:r>
+        <w:t>Raster GIS represents points by using a single grid cell, lines by using a line of grid cells, areas by using a group of grid cells, and surfaces by using groups of grid cells that have additional unique values.</w:t>
+      </w:r>
+    </w:p>
+    <w:p>
+      <w:pPr>
+        <w:spacing w:after="0" w:line="240" w:lineRule="auto"/>
+      </w:pPr>
+    </w:p>
+    <w:p>
+      <w:pPr>
+        <w:spacing w:after="0" w:line="240" w:lineRule="auto"/>
+      </w:pPr>
+      <w:r>
+        <w:t>In GIS, vectors are a fundamental data model used to represent geographic features as discrete points, lines, and polygons. Vectors are based on coordinate geometry and allow for the precise representation and analysis of spatial data.</w:t>
+      </w:r>
+    </w:p>
+    <w:p>
+      <w:pPr>
+        <w:spacing w:after="0" w:line="240" w:lineRule="auto"/>
+      </w:pPr>
+    </w:p>
+    <w:p>
+      <w:pPr>
+        <w:spacing w:after="0" w:line="240" w:lineRule="auto"/>
+      </w:pPr>
+      <w:r>
+        <w:t>A Triangulated Irregular Network (TIN) is a vector-based data structure used in Geographic Information Systems (GIS) to represent continuous surfaces or terrain models. A TIN is particularly useful for modeling irregular or complex terrain surfaces, as it allows for variable resolution and can accurately represent features like ridges, valleys, and steep slopes.</w:t>
+      </w:r>
+      <w:r>
+        <w:t xml:space="preserve"> </w:t>
+      </w:r>
+      <w:r>
+        <w:t>The neat thing about the TIN model is that you can use it to predict (interpolate) missing values, create cross sections through surfaces and volumes, draw contour lines, and create 3-D visualizations</w:t>
+      </w:r>
+      <w:r>
+        <w:t xml:space="preserve">. </w:t>
+      </w:r>
+    </w:p>
+    <w:p>
+      <w:pPr>
+        <w:spacing w:after="0" w:line="240" w:lineRule="auto"/>
+      </w:pPr>
+    </w:p>
+    <w:p>
+      <w:pPr>
+        <w:spacing w:after="0" w:line="240" w:lineRule="auto"/>
+      </w:pPr>
+      <w:r>
+        <w:t>Most modern GIS software has both raster and vector data components, or it can convert from one format to another. You need to determine the most important functionality, accuracy, and storage issues for the work you want to do when you decide on GIS software.</w:t>
+      </w:r>
+    </w:p>
+    <w:p>
+      <w:pPr>
+        <w:spacing w:after="0" w:line="240" w:lineRule="auto"/>
+      </w:pPr>
+    </w:p>
+    <w:p>
+      <w:pPr>
+        <w:spacing w:after="0" w:line="240" w:lineRule="auto"/>
+      </w:pPr>
+      <w:r>
+        <w:t xml:space="preserve">The differences between Raster and Vector data models in GIS are: </w:t>
+      </w:r>
+    </w:p>
+    <w:p>
+      <w:pPr>
+        <w:spacing w:after="0" w:line="240" w:lineRule="auto"/>
+      </w:pPr>
+    </w:p>
+    <w:p>
+      <w:pPr>
+        <w:spacing w:after="0" w:line="240" w:lineRule="auto"/>
+      </w:pPr>
+      <w:r>
+        <w:t>Raster Data Model:</w:t>
+      </w:r>
+    </w:p>
+    <w:p>
+      <w:pPr>
+        <w:numPr>
+          <w:ilvl w:val="0"/>
+          <w:numId w:val="22"/>
+        </w:numPr>
+        <w:spacing w:after="0" w:line="240" w:lineRule="auto"/>
+      </w:pPr>
+      <w:r>
+        <w:t>Represents spatial data as a grid of cells/pixels</w:t>
+      </w:r>
+    </w:p>
+    <w:p>
+      <w:pPr>
+        <w:numPr>
+          <w:ilvl w:val="0"/>
+          <w:numId w:val="22"/>
+        </w:numPr>
+        <w:spacing w:after="0" w:line="240" w:lineRule="auto"/>
+      </w:pPr>
+      <w:r>
+        <w:t>Each cell stores a single value (e.g., elevation, land cover)</w:t>
+      </w:r>
+    </w:p>
+    <w:p>
+      <w:pPr>
+        <w:numPr>
+          <w:ilvl w:val="0"/>
+          <w:numId w:val="22"/>
+        </w:numPr>
+        <w:spacing w:after="0" w:line="240" w:lineRule="auto"/>
+      </w:pPr>
+      <w:r>
+        <w:t>Good for continuous data like satellite imagery, terrain models</w:t>
+      </w:r>
+    </w:p>
+    <w:p>
+      <w:pPr>
+        <w:numPr>
+          <w:ilvl w:val="0"/>
+          <w:numId w:val="22"/>
+        </w:numPr>
+        <w:spacing w:after="0" w:line="240" w:lineRule="auto"/>
+      </w:pPr>
+      <w:r>
+        <w:t>Resolution depends on cell size</w:t>
+      </w:r>
+    </w:p>
+    <w:p>
+      <w:pPr>
+        <w:numPr>
+          <w:ilvl w:val="0"/>
+          <w:numId w:val="22"/>
+        </w:numPr>
+        <w:spacing w:after="0" w:line="240" w:lineRule="auto"/>
+      </w:pPr>
+      <w:r>
+        <w:t>Spatial operations can lead to data degradation</w:t>
+      </w:r>
+    </w:p>
+    <w:p>
+      <w:pPr>
+        <w:spacing w:after="0" w:line="240" w:lineRule="auto"/>
+      </w:pPr>
+      <w:r>
+        <w:t>Vector Data Model:</w:t>
+      </w:r>
+    </w:p>
+    <w:p>
+      <w:pPr>
+        <w:numPr>
+          <w:ilvl w:val="0"/>
+          <w:numId w:val="23"/>
+        </w:numPr>
+        <w:spacing w:after="0" w:line="240" w:lineRule="auto"/>
+      </w:pPr>
+      <w:r>
+        <w:t>Represents spatial features as geometric primitives (points, lines, polygons)</w:t>
+      </w:r>
+    </w:p>
+    <w:p>
+      <w:pPr>
+        <w:numPr>
+          <w:ilvl w:val="0"/>
+          <w:numId w:val="23"/>
+        </w:numPr>
+        <w:spacing w:after="0" w:line="240" w:lineRule="auto"/>
+      </w:pPr>
+      <w:r>
+        <w:t xml:space="preserve">Defined by precise </w:t>
+      </w:r>
+      <w:proofErr w:type="spellStart"/>
+      <w:proofErr w:type="gramStart"/>
+      <w:r>
+        <w:t>x,y</w:t>
+      </w:r>
+      <w:proofErr w:type="spellEnd"/>
+      <w:proofErr w:type="gramEnd"/>
+      <w:r>
+        <w:t xml:space="preserve"> coordinate pairs</w:t>
+      </w:r>
+    </w:p>
+    <w:p>
+      <w:pPr>
+        <w:numPr>
+          <w:ilvl w:val="0"/>
+          <w:numId w:val="23"/>
+        </w:numPr>
+        <w:spacing w:after="0" w:line="240" w:lineRule="auto"/>
+      </w:pPr>
+      <w:r>
+        <w:t>Good for discrete features with well-defined boundaries (roads, parcels)</w:t>
+      </w:r>
+    </w:p>
+    <w:p>
+      <w:pPr>
+        <w:numPr>
+          <w:ilvl w:val="0"/>
+          <w:numId w:val="23"/>
+        </w:numPr>
+        <w:spacing w:after="0" w:line="240" w:lineRule="auto"/>
+      </w:pPr>
+      <w:r>
+        <w:t>Can maintain high precision at any scale</w:t>
+      </w:r>
+    </w:p>
+    <w:p>
+      <w:pPr>
+        <w:numPr>
+          <w:ilvl w:val="0"/>
+          <w:numId w:val="23"/>
+        </w:numPr>
+        <w:spacing w:after="0" w:line="240" w:lineRule="auto"/>
+      </w:pPr>
+      <w:r>
+        <w:t>Efficient representation of topology and spatial relationships</w:t>
+      </w:r>
+    </w:p>
+    <w:p>
+      <w:pPr>
+        <w:spacing w:after="0" w:line="240" w:lineRule="auto"/>
+      </w:pPr>
+    </w:p>
+    <w:p>
+      <w:pPr>
+        <w:spacing w:after="0" w:line="240" w:lineRule="auto"/>
+      </w:pPr>
+    </w:p>
+    <w:p>
+      <w:pPr>
+        <w:spacing w:after="0" w:line="240" w:lineRule="auto"/>
+      </w:pPr>
+    </w:p>
+    <w:p>
+      <w:pPr>
+        <w:spacing w:after="0" w:line="240" w:lineRule="auto"/>
+      </w:pPr>
+    </w:p>
+    <w:p>
+      <w:pPr>
+        <w:spacing w:after="0" w:line="240" w:lineRule="auto"/>
+      </w:pPr>
+      <w:r>
+        <w:lastRenderedPageBreak/>
+        <w:t>A grid overlay shows how each square represents a portion of real geographic space.</w:t>
+      </w:r>
+    </w:p>
+    <w:p>
+      <w:pPr>
+        <w:spacing w:after="0" w:line="240" w:lineRule="auto"/>
+      </w:pPr>
+    </w:p>
+    <w:p>
+      <w:pPr>
+        <w:spacing w:after="0" w:line="240" w:lineRule="auto"/>
+      </w:pPr>
+      <w:r>
+        <w:rPr>
+          <w:noProof/>
+        </w:rPr>
+        <w:drawing>
+          <wp:inline distT="0" distB="0" distL="0" distR="0" wp14:anchorId="3F0CF57D" wp14:editId="4B48C821">
+            <wp:extent cx="3901897" cy="2608351"/>
+            <wp:effectExtent l="19050" t="19050" r="22860" b="20955"/>
+            <wp:docPr id="336848368" name="Picture 1"/>
+            <wp:cNvGraphicFramePr>
+              <a:graphicFrameLocks xmlns:a="http://schemas.openxmlformats.org/drawingml/2006/main" noChangeAspect="1"/>
+            </wp:cNvGraphicFramePr>
+            <a:graphic xmlns:a="http://schemas.openxmlformats.org/drawingml/2006/main">
+              <a:graphicData uri="http://schemas.openxmlformats.org/drawingml/2006/picture">
+                <pic:pic xmlns:pic="http://schemas.openxmlformats.org/drawingml/2006/picture">
+                  <pic:nvPicPr>
+                    <pic:cNvPr id="0" name="Picture 1"/>
+                    <pic:cNvPicPr>
+                      <a:picLocks noChangeAspect="1" noChangeArrowheads="1"/>
+                    </pic:cNvPicPr>
+                  </pic:nvPicPr>
+                  <pic:blipFill>
+                    <a:blip r:embed="rId18">
+                      <a:extLst>
+                        <a:ext uri="{28A0092B-C50C-407E-A947-70E740481C1C}">
+                          <a14:useLocalDpi xmlns:a14="http://schemas.microsoft.com/office/drawing/2010/main" val="0"/>
+                        </a:ext>
+                      </a:extLst>
+                    </a:blip>
+                    <a:srcRect/>
+                    <a:stretch>
+                      <a:fillRect/>
+                    </a:stretch>
+                  </pic:blipFill>
+                  <pic:spPr bwMode="auto">
+                    <a:xfrm>
+                      <a:off x="0" y="0"/>
+                      <a:ext cx="3910575" cy="2614152"/>
+                    </a:xfrm>
+                    <a:prstGeom prst="rect">
+                      <a:avLst/>
+                    </a:prstGeom>
+                    <a:noFill/>
+                    <a:ln>
+                      <a:solidFill>
+                        <a:schemeClr val="tx1"/>
+                      </a:solidFill>
+                    </a:ln>
+                  </pic:spPr>
+                </pic:pic>
+              </a:graphicData>
+            </a:graphic>
+          </wp:inline>
+        </w:drawing>
+      </w:r>
+    </w:p>
+    <w:p>
+      <w:pPr>
+        <w:spacing w:after="0" w:line="240" w:lineRule="auto"/>
+      </w:pPr>
+    </w:p>
+    <w:p>
+      <w:pPr>
+        <w:spacing w:after="0" w:line="240" w:lineRule="auto"/>
+      </w:pPr>
+      <w:r>
+        <w:rPr>
+          <w:noProof/>
+        </w:rPr>
+        <w:drawing>
+          <wp:inline distT="0" distB="0" distL="0" distR="0" wp14:anchorId="4CD8A670" wp14:editId="7839DABD">
+            <wp:extent cx="4311548" cy="2720516"/>
+            <wp:effectExtent l="19050" t="19050" r="13335" b="22860"/>
+            <wp:docPr id="1561733047" name="Picture 2"/>
+            <wp:cNvGraphicFramePr>
+              <a:graphicFrameLocks xmlns:a="http://schemas.openxmlformats.org/drawingml/2006/main" noChangeAspect="1"/>
+            </wp:cNvGraphicFramePr>
+            <a:graphic xmlns:a="http://schemas.openxmlformats.org/drawingml/2006/main">
+              <a:graphicData uri="http://schemas.openxmlformats.org/drawingml/2006/picture">
+                <pic:pic xmlns:pic="http://schemas.openxmlformats.org/drawingml/2006/picture">
+                  <pic:nvPicPr>
+                    <pic:cNvPr id="0" name="Picture 3"/>
+                    <pic:cNvPicPr>
+                      <a:picLocks noChangeAspect="1" noChangeArrowheads="1"/>
+                    </pic:cNvPicPr>
+                  </pic:nvPicPr>
+                  <pic:blipFill>
+                    <a:blip r:embed="rId19">
+                      <a:extLst>
+                        <a:ext uri="{28A0092B-C50C-407E-A947-70E740481C1C}">
+                          <a14:useLocalDpi xmlns:a14="http://schemas.microsoft.com/office/drawing/2010/main" val="0"/>
+                        </a:ext>
+                      </a:extLst>
+                    </a:blip>
+                    <a:srcRect/>
+                    <a:stretch>
+                      <a:fillRect/>
+                    </a:stretch>
+                  </pic:blipFill>
+                  <pic:spPr bwMode="auto">
+                    <a:xfrm>
+                      <a:off x="0" y="0"/>
+                      <a:ext cx="4321947" cy="2727078"/>
+                    </a:xfrm>
+                    <a:prstGeom prst="rect">
+                      <a:avLst/>
+                    </a:prstGeom>
+                    <a:noFill/>
+                    <a:ln>
+                      <a:solidFill>
+                        <a:schemeClr val="tx1"/>
+                      </a:solidFill>
+                    </a:ln>
+                  </pic:spPr>
+                </pic:pic>
+              </a:graphicData>
+            </a:graphic>
+          </wp:inline>
+        </w:drawing>
+      </w:r>
+    </w:p>
+    <w:p>
+      <w:pPr>
+        <w:spacing w:after="0" w:line="240" w:lineRule="auto"/>
+      </w:pPr>
+    </w:p>
+    <w:p>
+      <w:pPr>
+        <w:spacing w:after="0" w:line="240" w:lineRule="auto"/>
+      </w:pPr>
+      <w:r>
+        <w:t>Cell grid resolution: T</w:t>
+      </w:r>
+      <w:r>
+        <w:t>he smaller the dots, the higher the resolution, and the more accurate the representation.</w:t>
+      </w:r>
+    </w:p>
+    <w:p>
+      <w:pPr>
+        <w:spacing w:after="0" w:line="240" w:lineRule="auto"/>
+      </w:pPr>
+    </w:p>
+    <w:p>
+      <w:pPr>
+        <w:spacing w:after="0" w:line="240" w:lineRule="auto"/>
+      </w:pPr>
+      <w:r>
+        <w:t>Using layered grids for modeling requires that</w:t>
+      </w:r>
+      <w:r>
+        <w:t>:</w:t>
+      </w:r>
+      <w:r>
+        <w:t xml:space="preserve"> </w:t>
+      </w:r>
+    </w:p>
+    <w:p>
+      <w:pPr>
+        <w:pStyle w:val="ListParagraph"/>
+        <w:numPr>
+          <w:ilvl w:val="0"/>
+          <w:numId w:val="24"/>
+        </w:numPr>
+        <w:spacing w:after="0" w:line="240" w:lineRule="auto"/>
+      </w:pPr>
+      <w:r>
+        <w:t xml:space="preserve">All the grids represent the same portion of the Earth. </w:t>
+      </w:r>
+    </w:p>
+    <w:p>
+      <w:pPr>
+        <w:pStyle w:val="ListParagraph"/>
+        <w:numPr>
+          <w:ilvl w:val="0"/>
+          <w:numId w:val="24"/>
+        </w:numPr>
+        <w:spacing w:after="0" w:line="240" w:lineRule="auto"/>
+      </w:pPr>
+      <w:r>
+        <w:t xml:space="preserve">Grids are co-registered (meaning they lie directly on top of one another). </w:t>
+      </w:r>
+    </w:p>
+    <w:p>
+      <w:pPr>
+        <w:pStyle w:val="ListParagraph"/>
+        <w:numPr>
+          <w:ilvl w:val="0"/>
+          <w:numId w:val="24"/>
+        </w:numPr>
+        <w:spacing w:after="0" w:line="240" w:lineRule="auto"/>
+      </w:pPr>
+      <w:r>
+        <w:t>Each grid cell is the same size in every map layer.</w:t>
+      </w:r>
+    </w:p>
+    <w:p>
+      <w:pPr>
+        <w:spacing w:after="0" w:line="240" w:lineRule="auto"/>
+      </w:pPr>
+    </w:p>
+    <w:p>
+      <w:pPr>
+        <w:spacing w:after="0" w:line="240" w:lineRule="auto"/>
+      </w:pPr>
+      <w:r>
+        <w:t>Raster GIS gives you the power to search the grid in two ways. You can search by coordinates to examine what the grid cell represents, or you can search by grid-cell quality to find out where grid cells with that quality are located.</w:t>
+      </w:r>
+    </w:p>
+    <w:p>
+      <w:pPr>
+        <w:spacing w:after="0" w:line="240" w:lineRule="auto"/>
+      </w:pPr>
+    </w:p>
+    <w:p>
+      <w:pPr>
+        <w:spacing w:after="0" w:line="240" w:lineRule="auto"/>
+      </w:pPr>
+      <w:r>
+        <w:lastRenderedPageBreak/>
+        <w:t>A map theme typically corresponds to a thematic layer or a collection of related layers that share a common attribute or characteristic. For example, a map theme could represent roads, land use, population density, or vegetation cover.</w:t>
+      </w:r>
+    </w:p>
+    <w:p>
+      <w:pPr>
+        <w:spacing w:after="0" w:line="240" w:lineRule="auto"/>
+      </w:pPr>
+    </w:p>
+    <w:p>
+      <w:pPr>
+        <w:spacing w:after="0" w:line="240" w:lineRule="auto"/>
+      </w:pPr>
+      <w:r>
+        <w:t>Map data breaks down into these components:</w:t>
+      </w:r>
+    </w:p>
+    <w:p>
+      <w:pPr>
+        <w:pStyle w:val="ListParagraph"/>
+        <w:numPr>
+          <w:ilvl w:val="0"/>
+          <w:numId w:val="25"/>
+        </w:numPr>
+        <w:spacing w:after="0" w:line="240" w:lineRule="auto"/>
+      </w:pPr>
+      <w:r>
+        <w:t>Theme</w:t>
+      </w:r>
+    </w:p>
+    <w:p>
+      <w:pPr>
+        <w:pStyle w:val="ListParagraph"/>
+        <w:numPr>
+          <w:ilvl w:val="0"/>
+          <w:numId w:val="25"/>
+        </w:numPr>
+        <w:spacing w:after="0" w:line="240" w:lineRule="auto"/>
+      </w:pPr>
+      <w:r>
+        <w:t>Category</w:t>
+      </w:r>
+    </w:p>
+    <w:p>
+      <w:pPr>
+        <w:pStyle w:val="ListParagraph"/>
+        <w:numPr>
+          <w:ilvl w:val="0"/>
+          <w:numId w:val="25"/>
+        </w:numPr>
+        <w:spacing w:after="0" w:line="240" w:lineRule="auto"/>
+      </w:pPr>
+      <w:r>
+        <w:t>Value</w:t>
+      </w:r>
+    </w:p>
+    <w:p>
+      <w:pPr>
+        <w:pStyle w:val="ListParagraph"/>
+        <w:spacing w:after="0" w:line="240" w:lineRule="auto"/>
+      </w:pPr>
+    </w:p>
+    <w:p>
+      <w:pPr>
+        <w:spacing w:after="0" w:line="240" w:lineRule="auto"/>
+      </w:pPr>
+      <w:r>
+        <w:t>The Map Analysis Package (MAP) data model makes it easy to find individual categories in a single thematic grid.</w:t>
+      </w:r>
+      <w:r>
+        <w:t xml:space="preserve"> </w:t>
+      </w:r>
+      <w:r>
+        <w:t>Map packages are portable files that contain a map document (.</w:t>
+      </w:r>
+      <w:proofErr w:type="spellStart"/>
+      <w:r>
+        <w:t>mxd</w:t>
+      </w:r>
+      <w:proofErr w:type="spellEnd"/>
+      <w:r>
+        <w:t>), the data referenced by the layers, and the page layout. They can be used to share maps between colleagues, across departments, or with other GIS users. Map packages can also be used to create an archive of a map or a snapshot of its current state.</w:t>
+      </w:r>
+    </w:p>
+    <w:p>
+      <w:pPr>
+        <w:spacing w:after="0" w:line="240" w:lineRule="auto"/>
+      </w:pPr>
+    </w:p>
+    <w:p>
+      <w:pPr>
+        <w:spacing w:after="0" w:line="240" w:lineRule="auto"/>
+      </w:pPr>
+      <w:r>
+        <w:t>Extending the raster data model by including a database management system gives you a lot more flexibility. But you need to make sure that you know where to look for the categories and that you give them names you can remember. Always use meaningful and memorable names for categories, ID-codes (codes you use for categories), and maps, if at all possible.</w:t>
+      </w:r>
+    </w:p>
+    <w:p>
+      <w:pPr>
+        <w:spacing w:after="0" w:line="240" w:lineRule="auto"/>
+      </w:pPr>
+    </w:p>
+    <w:p>
+      <w:pPr>
+        <w:spacing w:after="0" w:line="240" w:lineRule="auto"/>
+      </w:pPr>
+      <w:r>
+        <w:t>Simple forms of vector representation focus more on the accurate graphic depiction of features and less on the subsequent analysis of geographic information.</w:t>
+      </w:r>
+    </w:p>
+    <w:p>
+      <w:pPr>
+        <w:spacing w:after="0" w:line="240" w:lineRule="auto"/>
+      </w:pPr>
+    </w:p>
+    <w:p>
+      <w:pPr>
+        <w:spacing w:after="0" w:line="240" w:lineRule="auto"/>
+      </w:pPr>
+      <w:r>
+        <w:rPr>
+          <w:noProof/>
+        </w:rPr>
+        <w:drawing>
+          <wp:inline distT="0" distB="0" distL="0" distR="0" wp14:anchorId="34A21788" wp14:editId="3A97FBB3">
+            <wp:extent cx="3247949" cy="3838978"/>
+            <wp:effectExtent l="19050" t="19050" r="10160" b="9525"/>
+            <wp:docPr id="442293104" name="Picture 3"/>
+            <wp:cNvGraphicFramePr>
+              <a:graphicFrameLocks xmlns:a="http://schemas.openxmlformats.org/drawingml/2006/main" noChangeAspect="1"/>
+            </wp:cNvGraphicFramePr>
+            <a:graphic xmlns:a="http://schemas.openxmlformats.org/drawingml/2006/main">
+              <a:graphicData uri="http://schemas.openxmlformats.org/drawingml/2006/picture">
+                <pic:pic xmlns:pic="http://schemas.openxmlformats.org/drawingml/2006/picture">
+                  <pic:nvPicPr>
+                    <pic:cNvPr id="0" name="Picture 5"/>
+                    <pic:cNvPicPr>
+                      <a:picLocks noChangeAspect="1" noChangeArrowheads="1"/>
+                    </pic:cNvPicPr>
+                  </pic:nvPicPr>
+                  <pic:blipFill>
+                    <a:blip r:embed="rId20">
+                      <a:extLst>
+                        <a:ext uri="{28A0092B-C50C-407E-A947-70E740481C1C}">
+                          <a14:useLocalDpi xmlns:a14="http://schemas.microsoft.com/office/drawing/2010/main" val="0"/>
+                        </a:ext>
+                      </a:extLst>
+                    </a:blip>
+                    <a:srcRect/>
+                    <a:stretch>
+                      <a:fillRect/>
+                    </a:stretch>
+                  </pic:blipFill>
+                  <pic:spPr bwMode="auto">
+                    <a:xfrm>
+                      <a:off x="0" y="0"/>
+                      <a:ext cx="3253557" cy="3845606"/>
+                    </a:xfrm>
+                    <a:prstGeom prst="rect">
+                      <a:avLst/>
+                    </a:prstGeom>
+                    <a:noFill/>
+                    <a:ln>
+                      <a:solidFill>
+                        <a:schemeClr val="tx1"/>
+                      </a:solidFill>
+                    </a:ln>
+                  </pic:spPr>
+                </pic:pic>
+              </a:graphicData>
+            </a:graphic>
+          </wp:inline>
+        </w:drawing>
+      </w:r>
+    </w:p>
+    <w:p>
+      <w:pPr>
+        <w:spacing w:after="0" w:line="240" w:lineRule="auto"/>
+      </w:pPr>
+    </w:p>
+    <w:p>
+      <w:pPr>
+        <w:spacing w:after="0" w:line="240" w:lineRule="auto"/>
+      </w:pPr>
+    </w:p>
+    <w:p>
+      <w:pPr>
+        <w:spacing w:after="0" w:line="240" w:lineRule="auto"/>
+      </w:pPr>
+      <w:r>
+        <w:lastRenderedPageBreak/>
+        <w:t>In a spaghetti representation of vector data:</w:t>
+      </w:r>
+    </w:p>
+    <w:p>
+      <w:pPr>
+        <w:numPr>
+          <w:ilvl w:val="0"/>
+          <w:numId w:val="26"/>
+        </w:numPr>
+        <w:spacing w:after="0" w:line="240" w:lineRule="auto"/>
+      </w:pPr>
+      <w:r>
+        <w:t>Linear features are stored as individual line segments without any topological structure or relationships defined between them.</w:t>
+      </w:r>
+    </w:p>
+    <w:p>
+      <w:pPr>
+        <w:numPr>
+          <w:ilvl w:val="0"/>
+          <w:numId w:val="26"/>
+        </w:numPr>
+        <w:spacing w:after="0" w:line="240" w:lineRule="auto"/>
+      </w:pPr>
+      <w:r>
+        <w:t>Line segments that should be connected (e.g., at intersections or nodes) are not explicitly linked or defined as connected entities.</w:t>
+      </w:r>
+    </w:p>
+    <w:p>
+      <w:pPr>
+        <w:numPr>
+          <w:ilvl w:val="0"/>
+          <w:numId w:val="26"/>
+        </w:numPr>
+        <w:spacing w:after="0" w:line="240" w:lineRule="auto"/>
+      </w:pPr>
+      <w:r>
+        <w:t>Line segments may overlap, resulting in redundant data and potential inconsistencies.</w:t>
+      </w:r>
+    </w:p>
+    <w:p>
+      <w:pPr>
+        <w:numPr>
+          <w:ilvl w:val="0"/>
+          <w:numId w:val="26"/>
+        </w:numPr>
+        <w:spacing w:after="0" w:line="240" w:lineRule="auto"/>
+      </w:pPr>
+      <w:r>
+        <w:t>Gaps or undershoots may exist between line segments that should be connected.</w:t>
+      </w:r>
+    </w:p>
+    <w:p>
+      <w:pPr>
+        <w:spacing w:after="0" w:line="240" w:lineRule="auto"/>
+      </w:pPr>
+    </w:p>
+    <w:p>
+      <w:pPr>
+        <w:spacing w:after="0" w:line="240" w:lineRule="auto"/>
+      </w:pPr>
+    </w:p>
     <w:sectPr>
       <w:pgSz w:w="12240" w:h="15840"/>
       <w:pgMar w:top="1440" w:right="1440" w:bottom="1440" w:left="1440" w:header="720" w:footer="720" w:gutter="0"/>
@@ -1359,6 +3729,354 @@
     </w:lvl>
   </w:abstractNum>
   <w:abstractNum w:abstractNumId="2" w15:restartNumberingAfterBreak="0">
+    <w:nsid w:val="12D2300F"/>
+    <w:multiLevelType w:val="hybridMultilevel"/>
+    <w:tmpl w:val="188ABE96"/>
+    <w:lvl w:ilvl="0" w:tplc="04090001">
+      <w:start w:val="1"/>
+      <w:numFmt w:val="bullet"/>
+      <w:lvlText w:val=""/>
+      <w:lvlJc w:val="left"/>
+      <w:pPr>
+        <w:ind w:left="720" w:hanging="360"/>
+      </w:pPr>
+      <w:rPr>
+        <w:rFonts w:ascii="Symbol" w:hAnsi="Symbol" w:hint="default"/>
+      </w:rPr>
+    </w:lvl>
+    <w:lvl w:ilvl="1" w:tplc="04090003" w:tentative="1">
+      <w:start w:val="1"/>
+      <w:numFmt w:val="bullet"/>
+      <w:lvlText w:val="o"/>
+      <w:lvlJc w:val="left"/>
+      <w:pPr>
+        <w:ind w:left="1440" w:hanging="360"/>
+      </w:pPr>
+      <w:rPr>
+        <w:rFonts w:ascii="Courier New" w:hAnsi="Courier New" w:cs="Courier New" w:hint="default"/>
+      </w:rPr>
+    </w:lvl>
+    <w:lvl w:ilvl="2" w:tplc="04090005" w:tentative="1">
+      <w:start w:val="1"/>
+      <w:numFmt w:val="bullet"/>
+      <w:lvlText w:val=""/>
+      <w:lvlJc w:val="left"/>
+      <w:pPr>
+        <w:ind w:left="2160" w:hanging="360"/>
+      </w:pPr>
+      <w:rPr>
+        <w:rFonts w:ascii="Wingdings" w:hAnsi="Wingdings" w:hint="default"/>
+      </w:rPr>
+    </w:lvl>
+    <w:lvl w:ilvl="3" w:tplc="04090001" w:tentative="1">
+      <w:start w:val="1"/>
+      <w:numFmt w:val="bullet"/>
+      <w:lvlText w:val=""/>
+      <w:lvlJc w:val="left"/>
+      <w:pPr>
+        <w:ind w:left="2880" w:hanging="360"/>
+      </w:pPr>
+      <w:rPr>
+        <w:rFonts w:ascii="Symbol" w:hAnsi="Symbol" w:hint="default"/>
+      </w:rPr>
+    </w:lvl>
+    <w:lvl w:ilvl="4" w:tplc="04090003" w:tentative="1">
+      <w:start w:val="1"/>
+      <w:numFmt w:val="bullet"/>
+      <w:lvlText w:val="o"/>
+      <w:lvlJc w:val="left"/>
+      <w:pPr>
+        <w:ind w:left="3600" w:hanging="360"/>
+      </w:pPr>
+      <w:rPr>
+        <w:rFonts w:ascii="Courier New" w:hAnsi="Courier New" w:cs="Courier New" w:hint="default"/>
+      </w:rPr>
+    </w:lvl>
+    <w:lvl w:ilvl="5" w:tplc="04090005" w:tentative="1">
+      <w:start w:val="1"/>
+      <w:numFmt w:val="bullet"/>
+      <w:lvlText w:val=""/>
+      <w:lvlJc w:val="left"/>
+      <w:pPr>
+        <w:ind w:left="4320" w:hanging="360"/>
+      </w:pPr>
+      <w:rPr>
+        <w:rFonts w:ascii="Wingdings" w:hAnsi="Wingdings" w:hint="default"/>
+      </w:rPr>
+    </w:lvl>
+    <w:lvl w:ilvl="6" w:tplc="04090001" w:tentative="1">
+      <w:start w:val="1"/>
+      <w:numFmt w:val="bullet"/>
+      <w:lvlText w:val=""/>
+      <w:lvlJc w:val="left"/>
+      <w:pPr>
+        <w:ind w:left="5040" w:hanging="360"/>
+      </w:pPr>
+      <w:rPr>
+        <w:rFonts w:ascii="Symbol" w:hAnsi="Symbol" w:hint="default"/>
+      </w:rPr>
+    </w:lvl>
+    <w:lvl w:ilvl="7" w:tplc="04090003" w:tentative="1">
+      <w:start w:val="1"/>
+      <w:numFmt w:val="bullet"/>
+      <w:lvlText w:val="o"/>
+      <w:lvlJc w:val="left"/>
+      <w:pPr>
+        <w:ind w:left="5760" w:hanging="360"/>
+      </w:pPr>
+      <w:rPr>
+        <w:rFonts w:ascii="Courier New" w:hAnsi="Courier New" w:cs="Courier New" w:hint="default"/>
+      </w:rPr>
+    </w:lvl>
+    <w:lvl w:ilvl="8" w:tplc="04090005" w:tentative="1">
+      <w:start w:val="1"/>
+      <w:numFmt w:val="bullet"/>
+      <w:lvlText w:val=""/>
+      <w:lvlJc w:val="left"/>
+      <w:pPr>
+        <w:ind w:left="6480" w:hanging="360"/>
+      </w:pPr>
+      <w:rPr>
+        <w:rFonts w:ascii="Wingdings" w:hAnsi="Wingdings" w:hint="default"/>
+      </w:rPr>
+    </w:lvl>
+  </w:abstractNum>
+  <w:abstractNum w:abstractNumId="3" w15:restartNumberingAfterBreak="0">
+    <w:nsid w:val="15952535"/>
+    <w:multiLevelType w:val="hybridMultilevel"/>
+    <w:tmpl w:val="27960730"/>
+    <w:lvl w:ilvl="0" w:tplc="0409000F">
+      <w:start w:val="1"/>
+      <w:numFmt w:val="decimal"/>
+      <w:lvlText w:val="%1."/>
+      <w:lvlJc w:val="left"/>
+      <w:pPr>
+        <w:ind w:left="720" w:hanging="360"/>
+      </w:pPr>
+    </w:lvl>
+    <w:lvl w:ilvl="1" w:tplc="04090019" w:tentative="1">
+      <w:start w:val="1"/>
+      <w:numFmt w:val="lowerLetter"/>
+      <w:lvlText w:val="%2."/>
+      <w:lvlJc w:val="left"/>
+      <w:pPr>
+        <w:ind w:left="1440" w:hanging="360"/>
+      </w:pPr>
+    </w:lvl>
+    <w:lvl w:ilvl="2" w:tplc="0409001B" w:tentative="1">
+      <w:start w:val="1"/>
+      <w:numFmt w:val="lowerRoman"/>
+      <w:lvlText w:val="%3."/>
+      <w:lvlJc w:val="right"/>
+      <w:pPr>
+        <w:ind w:left="2160" w:hanging="180"/>
+      </w:pPr>
+    </w:lvl>
+    <w:lvl w:ilvl="3" w:tplc="0409000F" w:tentative="1">
+      <w:start w:val="1"/>
+      <w:numFmt w:val="decimal"/>
+      <w:lvlText w:val="%4."/>
+      <w:lvlJc w:val="left"/>
+      <w:pPr>
+        <w:ind w:left="2880" w:hanging="360"/>
+      </w:pPr>
+    </w:lvl>
+    <w:lvl w:ilvl="4" w:tplc="04090019" w:tentative="1">
+      <w:start w:val="1"/>
+      <w:numFmt w:val="lowerLetter"/>
+      <w:lvlText w:val="%5."/>
+      <w:lvlJc w:val="left"/>
+      <w:pPr>
+        <w:ind w:left="3600" w:hanging="360"/>
+      </w:pPr>
+    </w:lvl>
+    <w:lvl w:ilvl="5" w:tplc="0409001B" w:tentative="1">
+      <w:start w:val="1"/>
+      <w:numFmt w:val="lowerRoman"/>
+      <w:lvlText w:val="%6."/>
+      <w:lvlJc w:val="right"/>
+      <w:pPr>
+        <w:ind w:left="4320" w:hanging="180"/>
+      </w:pPr>
+    </w:lvl>
+    <w:lvl w:ilvl="6" w:tplc="0409000F" w:tentative="1">
+      <w:start w:val="1"/>
+      <w:numFmt w:val="decimal"/>
+      <w:lvlText w:val="%7."/>
+      <w:lvlJc w:val="left"/>
+      <w:pPr>
+        <w:ind w:left="5040" w:hanging="360"/>
+      </w:pPr>
+    </w:lvl>
+    <w:lvl w:ilvl="7" w:tplc="04090019" w:tentative="1">
+      <w:start w:val="1"/>
+      <w:numFmt w:val="lowerLetter"/>
+      <w:lvlText w:val="%8."/>
+      <w:lvlJc w:val="left"/>
+      <w:pPr>
+        <w:ind w:left="5760" w:hanging="360"/>
+      </w:pPr>
+    </w:lvl>
+    <w:lvl w:ilvl="8" w:tplc="0409001B" w:tentative="1">
+      <w:start w:val="1"/>
+      <w:numFmt w:val="lowerRoman"/>
+      <w:lvlText w:val="%9."/>
+      <w:lvlJc w:val="right"/>
+      <w:pPr>
+        <w:ind w:left="6480" w:hanging="180"/>
+      </w:pPr>
+    </w:lvl>
+  </w:abstractNum>
+  <w:abstractNum w:abstractNumId="4" w15:restartNumberingAfterBreak="0">
+    <w:nsid w:val="1652077B"/>
+    <w:multiLevelType w:val="multilevel"/>
+    <w:tmpl w:val="78AE0746"/>
+    <w:lvl w:ilvl="0">
+      <w:start w:val="1"/>
+      <w:numFmt w:val="bullet"/>
+      <w:lvlText w:val=""/>
+      <w:lvlJc w:val="left"/>
+      <w:pPr>
+        <w:tabs>
+          <w:tab w:val="num" w:pos="1080"/>
+        </w:tabs>
+        <w:ind w:left="1080" w:hanging="360"/>
+      </w:pPr>
+      <w:rPr>
+        <w:rFonts w:ascii="Symbol" w:hAnsi="Symbol" w:hint="default"/>
+        <w:sz w:val="20"/>
+      </w:rPr>
+    </w:lvl>
+    <w:lvl w:ilvl="1" w:tentative="1">
+      <w:start w:val="1"/>
+      <w:numFmt w:val="bullet"/>
+      <w:lvlText w:val=""/>
+      <w:lvlJc w:val="left"/>
+      <w:pPr>
+        <w:tabs>
+          <w:tab w:val="num" w:pos="1800"/>
+        </w:tabs>
+        <w:ind w:left="1800" w:hanging="360"/>
+      </w:pPr>
+      <w:rPr>
+        <w:rFonts w:ascii="Symbol" w:hAnsi="Symbol" w:hint="default"/>
+        <w:sz w:val="20"/>
+      </w:rPr>
+    </w:lvl>
+    <w:lvl w:ilvl="2" w:tentative="1">
+      <w:start w:val="1"/>
+      <w:numFmt w:val="bullet"/>
+      <w:lvlText w:val=""/>
+      <w:lvlJc w:val="left"/>
+      <w:pPr>
+        <w:tabs>
+          <w:tab w:val="num" w:pos="2520"/>
+        </w:tabs>
+        <w:ind w:left="2520" w:hanging="360"/>
+      </w:pPr>
+      <w:rPr>
+        <w:rFonts w:ascii="Symbol" w:hAnsi="Symbol" w:hint="default"/>
+        <w:sz w:val="20"/>
+      </w:rPr>
+    </w:lvl>
+    <w:lvl w:ilvl="3" w:tentative="1">
+      <w:start w:val="1"/>
+      <w:numFmt w:val="bullet"/>
+      <w:lvlText w:val=""/>
+      <w:lvlJc w:val="left"/>
+      <w:pPr>
+        <w:tabs>
+          <w:tab w:val="num" w:pos="3240"/>
+        </w:tabs>
+        <w:ind w:left="3240" w:hanging="360"/>
+      </w:pPr>
+      <w:rPr>
+        <w:rFonts w:ascii="Symbol" w:hAnsi="Symbol" w:hint="default"/>
+        <w:sz w:val="20"/>
+      </w:rPr>
+    </w:lvl>
+    <w:lvl w:ilvl="4" w:tentative="1">
+      <w:start w:val="1"/>
+      <w:numFmt w:val="bullet"/>
+      <w:lvlText w:val=""/>
+      <w:lvlJc w:val="left"/>
+      <w:pPr>
+        <w:tabs>
+          <w:tab w:val="num" w:pos="3960"/>
+        </w:tabs>
+        <w:ind w:left="3960" w:hanging="360"/>
+      </w:pPr>
+      <w:rPr>
+        <w:rFonts w:ascii="Symbol" w:hAnsi="Symbol" w:hint="default"/>
+        <w:sz w:val="20"/>
+      </w:rPr>
+    </w:lvl>
+    <w:lvl w:ilvl="5" w:tentative="1">
+      <w:start w:val="1"/>
+      <w:numFmt w:val="bullet"/>
+      <w:lvlText w:val=""/>
+      <w:lvlJc w:val="left"/>
+      <w:pPr>
+        <w:tabs>
+          <w:tab w:val="num" w:pos="4680"/>
+        </w:tabs>
+        <w:ind w:left="4680" w:hanging="360"/>
+      </w:pPr>
+      <w:rPr>
+        <w:rFonts w:ascii="Symbol" w:hAnsi="Symbol" w:hint="default"/>
+        <w:sz w:val="20"/>
+      </w:rPr>
+    </w:lvl>
+    <w:lvl w:ilvl="6" w:tentative="1">
+      <w:start w:val="1"/>
+      <w:numFmt w:val="bullet"/>
+      <w:lvlText w:val=""/>
+      <w:lvlJc w:val="left"/>
+      <w:pPr>
+        <w:tabs>
+          <w:tab w:val="num" w:pos="5400"/>
+        </w:tabs>
+        <w:ind w:left="5400" w:hanging="360"/>
+      </w:pPr>
+      <w:rPr>
+        <w:rFonts w:ascii="Symbol" w:hAnsi="Symbol" w:hint="default"/>
+        <w:sz w:val="20"/>
+      </w:rPr>
+    </w:lvl>
+    <w:lvl w:ilvl="7" w:tentative="1">
+      <w:start w:val="1"/>
+      <w:numFmt w:val="bullet"/>
+      <w:lvlText w:val=""/>
+      <w:lvlJc w:val="left"/>
+      <w:pPr>
+        <w:tabs>
+          <w:tab w:val="num" w:pos="6120"/>
+        </w:tabs>
+        <w:ind w:left="6120" w:hanging="360"/>
+      </w:pPr>
+      <w:rPr>
+        <w:rFonts w:ascii="Symbol" w:hAnsi="Symbol" w:hint="default"/>
+        <w:sz w:val="20"/>
+      </w:rPr>
+    </w:lvl>
+    <w:lvl w:ilvl="8" w:tentative="1">
+      <w:start w:val="1"/>
+      <w:numFmt w:val="bullet"/>
+      <w:lvlText w:val=""/>
+      <w:lvlJc w:val="left"/>
+      <w:pPr>
+        <w:tabs>
+          <w:tab w:val="num" w:pos="6840"/>
+        </w:tabs>
+        <w:ind w:left="6840" w:hanging="360"/>
+      </w:pPr>
+      <w:rPr>
+        <w:rFonts w:ascii="Symbol" w:hAnsi="Symbol" w:hint="default"/>
+        <w:sz w:val="20"/>
+      </w:rPr>
+    </w:lvl>
+  </w:abstractNum>
+  <w:abstractNum w:abstractNumId="5" w15:restartNumberingAfterBreak="0">
     <w:nsid w:val="1C1C0E37"/>
     <w:multiLevelType w:val="hybridMultilevel"/>
     <w:tmpl w:val="1A242AE8"/>
@@ -1471,7 +4189,1168 @@
       </w:rPr>
     </w:lvl>
   </w:abstractNum>
-  <w:abstractNum w:abstractNumId="3" w15:restartNumberingAfterBreak="0">
+  <w:abstractNum w:abstractNumId="6" w15:restartNumberingAfterBreak="0">
+    <w:nsid w:val="20743260"/>
+    <w:multiLevelType w:val="hybridMultilevel"/>
+    <w:tmpl w:val="8E9C8A3C"/>
+    <w:lvl w:ilvl="0" w:tplc="04090001">
+      <w:start w:val="1"/>
+      <w:numFmt w:val="bullet"/>
+      <w:lvlText w:val=""/>
+      <w:lvlJc w:val="left"/>
+      <w:pPr>
+        <w:ind w:left="720" w:hanging="360"/>
+      </w:pPr>
+      <w:rPr>
+        <w:rFonts w:ascii="Symbol" w:hAnsi="Symbol" w:hint="default"/>
+      </w:rPr>
+    </w:lvl>
+    <w:lvl w:ilvl="1" w:tplc="04090003" w:tentative="1">
+      <w:start w:val="1"/>
+      <w:numFmt w:val="bullet"/>
+      <w:lvlText w:val="o"/>
+      <w:lvlJc w:val="left"/>
+      <w:pPr>
+        <w:ind w:left="1440" w:hanging="360"/>
+      </w:pPr>
+      <w:rPr>
+        <w:rFonts w:ascii="Courier New" w:hAnsi="Courier New" w:cs="Courier New" w:hint="default"/>
+      </w:rPr>
+    </w:lvl>
+    <w:lvl w:ilvl="2" w:tplc="04090005" w:tentative="1">
+      <w:start w:val="1"/>
+      <w:numFmt w:val="bullet"/>
+      <w:lvlText w:val=""/>
+      <w:lvlJc w:val="left"/>
+      <w:pPr>
+        <w:ind w:left="2160" w:hanging="360"/>
+      </w:pPr>
+      <w:rPr>
+        <w:rFonts w:ascii="Wingdings" w:hAnsi="Wingdings" w:hint="default"/>
+      </w:rPr>
+    </w:lvl>
+    <w:lvl w:ilvl="3" w:tplc="04090001" w:tentative="1">
+      <w:start w:val="1"/>
+      <w:numFmt w:val="bullet"/>
+      <w:lvlText w:val=""/>
+      <w:lvlJc w:val="left"/>
+      <w:pPr>
+        <w:ind w:left="2880" w:hanging="360"/>
+      </w:pPr>
+      <w:rPr>
+        <w:rFonts w:ascii="Symbol" w:hAnsi="Symbol" w:hint="default"/>
+      </w:rPr>
+    </w:lvl>
+    <w:lvl w:ilvl="4" w:tplc="04090003" w:tentative="1">
+      <w:start w:val="1"/>
+      <w:numFmt w:val="bullet"/>
+      <w:lvlText w:val="o"/>
+      <w:lvlJc w:val="left"/>
+      <w:pPr>
+        <w:ind w:left="3600" w:hanging="360"/>
+      </w:pPr>
+      <w:rPr>
+        <w:rFonts w:ascii="Courier New" w:hAnsi="Courier New" w:cs="Courier New" w:hint="default"/>
+      </w:rPr>
+    </w:lvl>
+    <w:lvl w:ilvl="5" w:tplc="04090005" w:tentative="1">
+      <w:start w:val="1"/>
+      <w:numFmt w:val="bullet"/>
+      <w:lvlText w:val=""/>
+      <w:lvlJc w:val="left"/>
+      <w:pPr>
+        <w:ind w:left="4320" w:hanging="360"/>
+      </w:pPr>
+      <w:rPr>
+        <w:rFonts w:ascii="Wingdings" w:hAnsi="Wingdings" w:hint="default"/>
+      </w:rPr>
+    </w:lvl>
+    <w:lvl w:ilvl="6" w:tplc="04090001" w:tentative="1">
+      <w:start w:val="1"/>
+      <w:numFmt w:val="bullet"/>
+      <w:lvlText w:val=""/>
+      <w:lvlJc w:val="left"/>
+      <w:pPr>
+        <w:ind w:left="5040" w:hanging="360"/>
+      </w:pPr>
+      <w:rPr>
+        <w:rFonts w:ascii="Symbol" w:hAnsi="Symbol" w:hint="default"/>
+      </w:rPr>
+    </w:lvl>
+    <w:lvl w:ilvl="7" w:tplc="04090003" w:tentative="1">
+      <w:start w:val="1"/>
+      <w:numFmt w:val="bullet"/>
+      <w:lvlText w:val="o"/>
+      <w:lvlJc w:val="left"/>
+      <w:pPr>
+        <w:ind w:left="5760" w:hanging="360"/>
+      </w:pPr>
+      <w:rPr>
+        <w:rFonts w:ascii="Courier New" w:hAnsi="Courier New" w:cs="Courier New" w:hint="default"/>
+      </w:rPr>
+    </w:lvl>
+    <w:lvl w:ilvl="8" w:tplc="04090005" w:tentative="1">
+      <w:start w:val="1"/>
+      <w:numFmt w:val="bullet"/>
+      <w:lvlText w:val=""/>
+      <w:lvlJc w:val="left"/>
+      <w:pPr>
+        <w:ind w:left="6480" w:hanging="360"/>
+      </w:pPr>
+      <w:rPr>
+        <w:rFonts w:ascii="Wingdings" w:hAnsi="Wingdings" w:hint="default"/>
+      </w:rPr>
+    </w:lvl>
+  </w:abstractNum>
+  <w:abstractNum w:abstractNumId="7" w15:restartNumberingAfterBreak="0">
+    <w:nsid w:val="2823006C"/>
+    <w:multiLevelType w:val="hybridMultilevel"/>
+    <w:tmpl w:val="A04AAF2E"/>
+    <w:lvl w:ilvl="0" w:tplc="04090001">
+      <w:start w:val="1"/>
+      <w:numFmt w:val="bullet"/>
+      <w:lvlText w:val=""/>
+      <w:lvlJc w:val="left"/>
+      <w:pPr>
+        <w:ind w:left="720" w:hanging="360"/>
+      </w:pPr>
+      <w:rPr>
+        <w:rFonts w:ascii="Symbol" w:hAnsi="Symbol" w:hint="default"/>
+      </w:rPr>
+    </w:lvl>
+    <w:lvl w:ilvl="1" w:tplc="04090003" w:tentative="1">
+      <w:start w:val="1"/>
+      <w:numFmt w:val="bullet"/>
+      <w:lvlText w:val="o"/>
+      <w:lvlJc w:val="left"/>
+      <w:pPr>
+        <w:ind w:left="1440" w:hanging="360"/>
+      </w:pPr>
+      <w:rPr>
+        <w:rFonts w:ascii="Courier New" w:hAnsi="Courier New" w:cs="Courier New" w:hint="default"/>
+      </w:rPr>
+    </w:lvl>
+    <w:lvl w:ilvl="2" w:tplc="04090005" w:tentative="1">
+      <w:start w:val="1"/>
+      <w:numFmt w:val="bullet"/>
+      <w:lvlText w:val=""/>
+      <w:lvlJc w:val="left"/>
+      <w:pPr>
+        <w:ind w:left="2160" w:hanging="360"/>
+      </w:pPr>
+      <w:rPr>
+        <w:rFonts w:ascii="Wingdings" w:hAnsi="Wingdings" w:hint="default"/>
+      </w:rPr>
+    </w:lvl>
+    <w:lvl w:ilvl="3" w:tplc="04090001" w:tentative="1">
+      <w:start w:val="1"/>
+      <w:numFmt w:val="bullet"/>
+      <w:lvlText w:val=""/>
+      <w:lvlJc w:val="left"/>
+      <w:pPr>
+        <w:ind w:left="2880" w:hanging="360"/>
+      </w:pPr>
+      <w:rPr>
+        <w:rFonts w:ascii="Symbol" w:hAnsi="Symbol" w:hint="default"/>
+      </w:rPr>
+    </w:lvl>
+    <w:lvl w:ilvl="4" w:tplc="04090003" w:tentative="1">
+      <w:start w:val="1"/>
+      <w:numFmt w:val="bullet"/>
+      <w:lvlText w:val="o"/>
+      <w:lvlJc w:val="left"/>
+      <w:pPr>
+        <w:ind w:left="3600" w:hanging="360"/>
+      </w:pPr>
+      <w:rPr>
+        <w:rFonts w:ascii="Courier New" w:hAnsi="Courier New" w:cs="Courier New" w:hint="default"/>
+      </w:rPr>
+    </w:lvl>
+    <w:lvl w:ilvl="5" w:tplc="04090005" w:tentative="1">
+      <w:start w:val="1"/>
+      <w:numFmt w:val="bullet"/>
+      <w:lvlText w:val=""/>
+      <w:lvlJc w:val="left"/>
+      <w:pPr>
+        <w:ind w:left="4320" w:hanging="360"/>
+      </w:pPr>
+      <w:rPr>
+        <w:rFonts w:ascii="Wingdings" w:hAnsi="Wingdings" w:hint="default"/>
+      </w:rPr>
+    </w:lvl>
+    <w:lvl w:ilvl="6" w:tplc="04090001" w:tentative="1">
+      <w:start w:val="1"/>
+      <w:numFmt w:val="bullet"/>
+      <w:lvlText w:val=""/>
+      <w:lvlJc w:val="left"/>
+      <w:pPr>
+        <w:ind w:left="5040" w:hanging="360"/>
+      </w:pPr>
+      <w:rPr>
+        <w:rFonts w:ascii="Symbol" w:hAnsi="Symbol" w:hint="default"/>
+      </w:rPr>
+    </w:lvl>
+    <w:lvl w:ilvl="7" w:tplc="04090003" w:tentative="1">
+      <w:start w:val="1"/>
+      <w:numFmt w:val="bullet"/>
+      <w:lvlText w:val="o"/>
+      <w:lvlJc w:val="left"/>
+      <w:pPr>
+        <w:ind w:left="5760" w:hanging="360"/>
+      </w:pPr>
+      <w:rPr>
+        <w:rFonts w:ascii="Courier New" w:hAnsi="Courier New" w:cs="Courier New" w:hint="default"/>
+      </w:rPr>
+    </w:lvl>
+    <w:lvl w:ilvl="8" w:tplc="04090005" w:tentative="1">
+      <w:start w:val="1"/>
+      <w:numFmt w:val="bullet"/>
+      <w:lvlText w:val=""/>
+      <w:lvlJc w:val="left"/>
+      <w:pPr>
+        <w:ind w:left="6480" w:hanging="360"/>
+      </w:pPr>
+      <w:rPr>
+        <w:rFonts w:ascii="Wingdings" w:hAnsi="Wingdings" w:hint="default"/>
+      </w:rPr>
+    </w:lvl>
+  </w:abstractNum>
+  <w:abstractNum w:abstractNumId="8" w15:restartNumberingAfterBreak="0">
+    <w:nsid w:val="28743628"/>
+    <w:multiLevelType w:val="multilevel"/>
+    <w:tmpl w:val="DB1C70BA"/>
+    <w:lvl w:ilvl="0">
+      <w:start w:val="1"/>
+      <w:numFmt w:val="bullet"/>
+      <w:lvlText w:val=""/>
+      <w:lvlJc w:val="left"/>
+      <w:pPr>
+        <w:tabs>
+          <w:tab w:val="num" w:pos="720"/>
+        </w:tabs>
+        <w:ind w:left="720" w:hanging="360"/>
+      </w:pPr>
+      <w:rPr>
+        <w:rFonts w:ascii="Symbol" w:hAnsi="Symbol" w:hint="default"/>
+        <w:sz w:val="20"/>
+      </w:rPr>
+    </w:lvl>
+    <w:lvl w:ilvl="1" w:tentative="1">
+      <w:start w:val="1"/>
+      <w:numFmt w:val="bullet"/>
+      <w:lvlText w:val="o"/>
+      <w:lvlJc w:val="left"/>
+      <w:pPr>
+        <w:tabs>
+          <w:tab w:val="num" w:pos="1440"/>
+        </w:tabs>
+        <w:ind w:left="1440" w:hanging="360"/>
+      </w:pPr>
+      <w:rPr>
+        <w:rFonts w:ascii="Courier New" w:hAnsi="Courier New" w:hint="default"/>
+        <w:sz w:val="20"/>
+      </w:rPr>
+    </w:lvl>
+    <w:lvl w:ilvl="2" w:tentative="1">
+      <w:start w:val="1"/>
+      <w:numFmt w:val="bullet"/>
+      <w:lvlText w:val=""/>
+      <w:lvlJc w:val="left"/>
+      <w:pPr>
+        <w:tabs>
+          <w:tab w:val="num" w:pos="2160"/>
+        </w:tabs>
+        <w:ind w:left="2160" w:hanging="360"/>
+      </w:pPr>
+      <w:rPr>
+        <w:rFonts w:ascii="Wingdings" w:hAnsi="Wingdings" w:hint="default"/>
+        <w:sz w:val="20"/>
+      </w:rPr>
+    </w:lvl>
+    <w:lvl w:ilvl="3" w:tentative="1">
+      <w:start w:val="1"/>
+      <w:numFmt w:val="bullet"/>
+      <w:lvlText w:val=""/>
+      <w:lvlJc w:val="left"/>
+      <w:pPr>
+        <w:tabs>
+          <w:tab w:val="num" w:pos="2880"/>
+        </w:tabs>
+        <w:ind w:left="2880" w:hanging="360"/>
+      </w:pPr>
+      <w:rPr>
+        <w:rFonts w:ascii="Wingdings" w:hAnsi="Wingdings" w:hint="default"/>
+        <w:sz w:val="20"/>
+      </w:rPr>
+    </w:lvl>
+    <w:lvl w:ilvl="4" w:tentative="1">
+      <w:start w:val="1"/>
+      <w:numFmt w:val="bullet"/>
+      <w:lvlText w:val=""/>
+      <w:lvlJc w:val="left"/>
+      <w:pPr>
+        <w:tabs>
+          <w:tab w:val="num" w:pos="3600"/>
+        </w:tabs>
+        <w:ind w:left="3600" w:hanging="360"/>
+      </w:pPr>
+      <w:rPr>
+        <w:rFonts w:ascii="Wingdings" w:hAnsi="Wingdings" w:hint="default"/>
+        <w:sz w:val="20"/>
+      </w:rPr>
+    </w:lvl>
+    <w:lvl w:ilvl="5" w:tentative="1">
+      <w:start w:val="1"/>
+      <w:numFmt w:val="bullet"/>
+      <w:lvlText w:val=""/>
+      <w:lvlJc w:val="left"/>
+      <w:pPr>
+        <w:tabs>
+          <w:tab w:val="num" w:pos="4320"/>
+        </w:tabs>
+        <w:ind w:left="4320" w:hanging="360"/>
+      </w:pPr>
+      <w:rPr>
+        <w:rFonts w:ascii="Wingdings" w:hAnsi="Wingdings" w:hint="default"/>
+        <w:sz w:val="20"/>
+      </w:rPr>
+    </w:lvl>
+    <w:lvl w:ilvl="6" w:tentative="1">
+      <w:start w:val="1"/>
+      <w:numFmt w:val="bullet"/>
+      <w:lvlText w:val=""/>
+      <w:lvlJc w:val="left"/>
+      <w:pPr>
+        <w:tabs>
+          <w:tab w:val="num" w:pos="5040"/>
+        </w:tabs>
+        <w:ind w:left="5040" w:hanging="360"/>
+      </w:pPr>
+      <w:rPr>
+        <w:rFonts w:ascii="Wingdings" w:hAnsi="Wingdings" w:hint="default"/>
+        <w:sz w:val="20"/>
+      </w:rPr>
+    </w:lvl>
+    <w:lvl w:ilvl="7" w:tentative="1">
+      <w:start w:val="1"/>
+      <w:numFmt w:val="bullet"/>
+      <w:lvlText w:val=""/>
+      <w:lvlJc w:val="left"/>
+      <w:pPr>
+        <w:tabs>
+          <w:tab w:val="num" w:pos="5760"/>
+        </w:tabs>
+        <w:ind w:left="5760" w:hanging="360"/>
+      </w:pPr>
+      <w:rPr>
+        <w:rFonts w:ascii="Wingdings" w:hAnsi="Wingdings" w:hint="default"/>
+        <w:sz w:val="20"/>
+      </w:rPr>
+    </w:lvl>
+    <w:lvl w:ilvl="8" w:tentative="1">
+      <w:start w:val="1"/>
+      <w:numFmt w:val="bullet"/>
+      <w:lvlText w:val=""/>
+      <w:lvlJc w:val="left"/>
+      <w:pPr>
+        <w:tabs>
+          <w:tab w:val="num" w:pos="6480"/>
+        </w:tabs>
+        <w:ind w:left="6480" w:hanging="360"/>
+      </w:pPr>
+      <w:rPr>
+        <w:rFonts w:ascii="Wingdings" w:hAnsi="Wingdings" w:hint="default"/>
+        <w:sz w:val="20"/>
+      </w:rPr>
+    </w:lvl>
+  </w:abstractNum>
+  <w:abstractNum w:abstractNumId="9" w15:restartNumberingAfterBreak="0">
+    <w:nsid w:val="2CB96CAE"/>
+    <w:multiLevelType w:val="multilevel"/>
+    <w:tmpl w:val="1A92DB3C"/>
+    <w:lvl w:ilvl="0">
+      <w:start w:val="1"/>
+      <w:numFmt w:val="bullet"/>
+      <w:lvlText w:val=""/>
+      <w:lvlJc w:val="left"/>
+      <w:pPr>
+        <w:tabs>
+          <w:tab w:val="num" w:pos="1080"/>
+        </w:tabs>
+        <w:ind w:left="1080" w:hanging="360"/>
+      </w:pPr>
+      <w:rPr>
+        <w:rFonts w:ascii="Symbol" w:hAnsi="Symbol" w:hint="default"/>
+        <w:sz w:val="20"/>
+      </w:rPr>
+    </w:lvl>
+    <w:lvl w:ilvl="1" w:tentative="1">
+      <w:start w:val="1"/>
+      <w:numFmt w:val="bullet"/>
+      <w:lvlText w:val=""/>
+      <w:lvlJc w:val="left"/>
+      <w:pPr>
+        <w:tabs>
+          <w:tab w:val="num" w:pos="1800"/>
+        </w:tabs>
+        <w:ind w:left="1800" w:hanging="360"/>
+      </w:pPr>
+      <w:rPr>
+        <w:rFonts w:ascii="Symbol" w:hAnsi="Symbol" w:hint="default"/>
+        <w:sz w:val="20"/>
+      </w:rPr>
+    </w:lvl>
+    <w:lvl w:ilvl="2" w:tentative="1">
+      <w:start w:val="1"/>
+      <w:numFmt w:val="bullet"/>
+      <w:lvlText w:val=""/>
+      <w:lvlJc w:val="left"/>
+      <w:pPr>
+        <w:tabs>
+          <w:tab w:val="num" w:pos="2520"/>
+        </w:tabs>
+        <w:ind w:left="2520" w:hanging="360"/>
+      </w:pPr>
+      <w:rPr>
+        <w:rFonts w:ascii="Symbol" w:hAnsi="Symbol" w:hint="default"/>
+        <w:sz w:val="20"/>
+      </w:rPr>
+    </w:lvl>
+    <w:lvl w:ilvl="3" w:tentative="1">
+      <w:start w:val="1"/>
+      <w:numFmt w:val="bullet"/>
+      <w:lvlText w:val=""/>
+      <w:lvlJc w:val="left"/>
+      <w:pPr>
+        <w:tabs>
+          <w:tab w:val="num" w:pos="3240"/>
+        </w:tabs>
+        <w:ind w:left="3240" w:hanging="360"/>
+      </w:pPr>
+      <w:rPr>
+        <w:rFonts w:ascii="Symbol" w:hAnsi="Symbol" w:hint="default"/>
+        <w:sz w:val="20"/>
+      </w:rPr>
+    </w:lvl>
+    <w:lvl w:ilvl="4" w:tentative="1">
+      <w:start w:val="1"/>
+      <w:numFmt w:val="bullet"/>
+      <w:lvlText w:val=""/>
+      <w:lvlJc w:val="left"/>
+      <w:pPr>
+        <w:tabs>
+          <w:tab w:val="num" w:pos="3960"/>
+        </w:tabs>
+        <w:ind w:left="3960" w:hanging="360"/>
+      </w:pPr>
+      <w:rPr>
+        <w:rFonts w:ascii="Symbol" w:hAnsi="Symbol" w:hint="default"/>
+        <w:sz w:val="20"/>
+      </w:rPr>
+    </w:lvl>
+    <w:lvl w:ilvl="5" w:tentative="1">
+      <w:start w:val="1"/>
+      <w:numFmt w:val="bullet"/>
+      <w:lvlText w:val=""/>
+      <w:lvlJc w:val="left"/>
+      <w:pPr>
+        <w:tabs>
+          <w:tab w:val="num" w:pos="4680"/>
+        </w:tabs>
+        <w:ind w:left="4680" w:hanging="360"/>
+      </w:pPr>
+      <w:rPr>
+        <w:rFonts w:ascii="Symbol" w:hAnsi="Symbol" w:hint="default"/>
+        <w:sz w:val="20"/>
+      </w:rPr>
+    </w:lvl>
+    <w:lvl w:ilvl="6" w:tentative="1">
+      <w:start w:val="1"/>
+      <w:numFmt w:val="bullet"/>
+      <w:lvlText w:val=""/>
+      <w:lvlJc w:val="left"/>
+      <w:pPr>
+        <w:tabs>
+          <w:tab w:val="num" w:pos="5400"/>
+        </w:tabs>
+        <w:ind w:left="5400" w:hanging="360"/>
+      </w:pPr>
+      <w:rPr>
+        <w:rFonts w:ascii="Symbol" w:hAnsi="Symbol" w:hint="default"/>
+        <w:sz w:val="20"/>
+      </w:rPr>
+    </w:lvl>
+    <w:lvl w:ilvl="7" w:tentative="1">
+      <w:start w:val="1"/>
+      <w:numFmt w:val="bullet"/>
+      <w:lvlText w:val=""/>
+      <w:lvlJc w:val="left"/>
+      <w:pPr>
+        <w:tabs>
+          <w:tab w:val="num" w:pos="6120"/>
+        </w:tabs>
+        <w:ind w:left="6120" w:hanging="360"/>
+      </w:pPr>
+      <w:rPr>
+        <w:rFonts w:ascii="Symbol" w:hAnsi="Symbol" w:hint="default"/>
+        <w:sz w:val="20"/>
+      </w:rPr>
+    </w:lvl>
+    <w:lvl w:ilvl="8" w:tentative="1">
+      <w:start w:val="1"/>
+      <w:numFmt w:val="bullet"/>
+      <w:lvlText w:val=""/>
+      <w:lvlJc w:val="left"/>
+      <w:pPr>
+        <w:tabs>
+          <w:tab w:val="num" w:pos="6840"/>
+        </w:tabs>
+        <w:ind w:left="6840" w:hanging="360"/>
+      </w:pPr>
+      <w:rPr>
+        <w:rFonts w:ascii="Symbol" w:hAnsi="Symbol" w:hint="default"/>
+        <w:sz w:val="20"/>
+      </w:rPr>
+    </w:lvl>
+  </w:abstractNum>
+  <w:abstractNum w:abstractNumId="10" w15:restartNumberingAfterBreak="0">
+    <w:nsid w:val="30A90B3E"/>
+    <w:multiLevelType w:val="hybridMultilevel"/>
+    <w:tmpl w:val="A528868E"/>
+    <w:lvl w:ilvl="0" w:tplc="04090001">
+      <w:start w:val="1"/>
+      <w:numFmt w:val="bullet"/>
+      <w:lvlText w:val=""/>
+      <w:lvlJc w:val="left"/>
+      <w:pPr>
+        <w:ind w:left="720" w:hanging="360"/>
+      </w:pPr>
+      <w:rPr>
+        <w:rFonts w:ascii="Symbol" w:hAnsi="Symbol" w:hint="default"/>
+      </w:rPr>
+    </w:lvl>
+    <w:lvl w:ilvl="1" w:tplc="04090003" w:tentative="1">
+      <w:start w:val="1"/>
+      <w:numFmt w:val="bullet"/>
+      <w:lvlText w:val="o"/>
+      <w:lvlJc w:val="left"/>
+      <w:pPr>
+        <w:ind w:left="1440" w:hanging="360"/>
+      </w:pPr>
+      <w:rPr>
+        <w:rFonts w:ascii="Courier New" w:hAnsi="Courier New" w:cs="Courier New" w:hint="default"/>
+      </w:rPr>
+    </w:lvl>
+    <w:lvl w:ilvl="2" w:tplc="04090005" w:tentative="1">
+      <w:start w:val="1"/>
+      <w:numFmt w:val="bullet"/>
+      <w:lvlText w:val=""/>
+      <w:lvlJc w:val="left"/>
+      <w:pPr>
+        <w:ind w:left="2160" w:hanging="360"/>
+      </w:pPr>
+      <w:rPr>
+        <w:rFonts w:ascii="Wingdings" w:hAnsi="Wingdings" w:hint="default"/>
+      </w:rPr>
+    </w:lvl>
+    <w:lvl w:ilvl="3" w:tplc="04090001" w:tentative="1">
+      <w:start w:val="1"/>
+      <w:numFmt w:val="bullet"/>
+      <w:lvlText w:val=""/>
+      <w:lvlJc w:val="left"/>
+      <w:pPr>
+        <w:ind w:left="2880" w:hanging="360"/>
+      </w:pPr>
+      <w:rPr>
+        <w:rFonts w:ascii="Symbol" w:hAnsi="Symbol" w:hint="default"/>
+      </w:rPr>
+    </w:lvl>
+    <w:lvl w:ilvl="4" w:tplc="04090003" w:tentative="1">
+      <w:start w:val="1"/>
+      <w:numFmt w:val="bullet"/>
+      <w:lvlText w:val="o"/>
+      <w:lvlJc w:val="left"/>
+      <w:pPr>
+        <w:ind w:left="3600" w:hanging="360"/>
+      </w:pPr>
+      <w:rPr>
+        <w:rFonts w:ascii="Courier New" w:hAnsi="Courier New" w:cs="Courier New" w:hint="default"/>
+      </w:rPr>
+    </w:lvl>
+    <w:lvl w:ilvl="5" w:tplc="04090005" w:tentative="1">
+      <w:start w:val="1"/>
+      <w:numFmt w:val="bullet"/>
+      <w:lvlText w:val=""/>
+      <w:lvlJc w:val="left"/>
+      <w:pPr>
+        <w:ind w:left="4320" w:hanging="360"/>
+      </w:pPr>
+      <w:rPr>
+        <w:rFonts w:ascii="Wingdings" w:hAnsi="Wingdings" w:hint="default"/>
+      </w:rPr>
+    </w:lvl>
+    <w:lvl w:ilvl="6" w:tplc="04090001" w:tentative="1">
+      <w:start w:val="1"/>
+      <w:numFmt w:val="bullet"/>
+      <w:lvlText w:val=""/>
+      <w:lvlJc w:val="left"/>
+      <w:pPr>
+        <w:ind w:left="5040" w:hanging="360"/>
+      </w:pPr>
+      <w:rPr>
+        <w:rFonts w:ascii="Symbol" w:hAnsi="Symbol" w:hint="default"/>
+      </w:rPr>
+    </w:lvl>
+    <w:lvl w:ilvl="7" w:tplc="04090003" w:tentative="1">
+      <w:start w:val="1"/>
+      <w:numFmt w:val="bullet"/>
+      <w:lvlText w:val="o"/>
+      <w:lvlJc w:val="left"/>
+      <w:pPr>
+        <w:ind w:left="5760" w:hanging="360"/>
+      </w:pPr>
+      <w:rPr>
+        <w:rFonts w:ascii="Courier New" w:hAnsi="Courier New" w:cs="Courier New" w:hint="default"/>
+      </w:rPr>
+    </w:lvl>
+    <w:lvl w:ilvl="8" w:tplc="04090005" w:tentative="1">
+      <w:start w:val="1"/>
+      <w:numFmt w:val="bullet"/>
+      <w:lvlText w:val=""/>
+      <w:lvlJc w:val="left"/>
+      <w:pPr>
+        <w:ind w:left="6480" w:hanging="360"/>
+      </w:pPr>
+      <w:rPr>
+        <w:rFonts w:ascii="Wingdings" w:hAnsi="Wingdings" w:hint="default"/>
+      </w:rPr>
+    </w:lvl>
+  </w:abstractNum>
+  <w:abstractNum w:abstractNumId="11" w15:restartNumberingAfterBreak="0">
+    <w:nsid w:val="3438047E"/>
+    <w:multiLevelType w:val="multilevel"/>
+    <w:tmpl w:val="139CA48E"/>
+    <w:lvl w:ilvl="0">
+      <w:start w:val="1"/>
+      <w:numFmt w:val="bullet"/>
+      <w:lvlText w:val=""/>
+      <w:lvlJc w:val="left"/>
+      <w:pPr>
+        <w:tabs>
+          <w:tab w:val="num" w:pos="720"/>
+        </w:tabs>
+        <w:ind w:left="720" w:hanging="360"/>
+      </w:pPr>
+      <w:rPr>
+        <w:rFonts w:ascii="Symbol" w:hAnsi="Symbol" w:hint="default"/>
+        <w:sz w:val="20"/>
+      </w:rPr>
+    </w:lvl>
+    <w:lvl w:ilvl="1" w:tentative="1">
+      <w:start w:val="1"/>
+      <w:numFmt w:val="bullet"/>
+      <w:lvlText w:val="o"/>
+      <w:lvlJc w:val="left"/>
+      <w:pPr>
+        <w:tabs>
+          <w:tab w:val="num" w:pos="1440"/>
+        </w:tabs>
+        <w:ind w:left="1440" w:hanging="360"/>
+      </w:pPr>
+      <w:rPr>
+        <w:rFonts w:ascii="Courier New" w:hAnsi="Courier New" w:hint="default"/>
+        <w:sz w:val="20"/>
+      </w:rPr>
+    </w:lvl>
+    <w:lvl w:ilvl="2" w:tentative="1">
+      <w:start w:val="1"/>
+      <w:numFmt w:val="bullet"/>
+      <w:lvlText w:val=""/>
+      <w:lvlJc w:val="left"/>
+      <w:pPr>
+        <w:tabs>
+          <w:tab w:val="num" w:pos="2160"/>
+        </w:tabs>
+        <w:ind w:left="2160" w:hanging="360"/>
+      </w:pPr>
+      <w:rPr>
+        <w:rFonts w:ascii="Wingdings" w:hAnsi="Wingdings" w:hint="default"/>
+        <w:sz w:val="20"/>
+      </w:rPr>
+    </w:lvl>
+    <w:lvl w:ilvl="3" w:tentative="1">
+      <w:start w:val="1"/>
+      <w:numFmt w:val="bullet"/>
+      <w:lvlText w:val=""/>
+      <w:lvlJc w:val="left"/>
+      <w:pPr>
+        <w:tabs>
+          <w:tab w:val="num" w:pos="2880"/>
+        </w:tabs>
+        <w:ind w:left="2880" w:hanging="360"/>
+      </w:pPr>
+      <w:rPr>
+        <w:rFonts w:ascii="Wingdings" w:hAnsi="Wingdings" w:hint="default"/>
+        <w:sz w:val="20"/>
+      </w:rPr>
+    </w:lvl>
+    <w:lvl w:ilvl="4" w:tentative="1">
+      <w:start w:val="1"/>
+      <w:numFmt w:val="bullet"/>
+      <w:lvlText w:val=""/>
+      <w:lvlJc w:val="left"/>
+      <w:pPr>
+        <w:tabs>
+          <w:tab w:val="num" w:pos="3600"/>
+        </w:tabs>
+        <w:ind w:left="3600" w:hanging="360"/>
+      </w:pPr>
+      <w:rPr>
+        <w:rFonts w:ascii="Wingdings" w:hAnsi="Wingdings" w:hint="default"/>
+        <w:sz w:val="20"/>
+      </w:rPr>
+    </w:lvl>
+    <w:lvl w:ilvl="5" w:tentative="1">
+      <w:start w:val="1"/>
+      <w:numFmt w:val="bullet"/>
+      <w:lvlText w:val=""/>
+      <w:lvlJc w:val="left"/>
+      <w:pPr>
+        <w:tabs>
+          <w:tab w:val="num" w:pos="4320"/>
+        </w:tabs>
+        <w:ind w:left="4320" w:hanging="360"/>
+      </w:pPr>
+      <w:rPr>
+        <w:rFonts w:ascii="Wingdings" w:hAnsi="Wingdings" w:hint="default"/>
+        <w:sz w:val="20"/>
+      </w:rPr>
+    </w:lvl>
+    <w:lvl w:ilvl="6" w:tentative="1">
+      <w:start w:val="1"/>
+      <w:numFmt w:val="bullet"/>
+      <w:lvlText w:val=""/>
+      <w:lvlJc w:val="left"/>
+      <w:pPr>
+        <w:tabs>
+          <w:tab w:val="num" w:pos="5040"/>
+        </w:tabs>
+        <w:ind w:left="5040" w:hanging="360"/>
+      </w:pPr>
+      <w:rPr>
+        <w:rFonts w:ascii="Wingdings" w:hAnsi="Wingdings" w:hint="default"/>
+        <w:sz w:val="20"/>
+      </w:rPr>
+    </w:lvl>
+    <w:lvl w:ilvl="7" w:tentative="1">
+      <w:start w:val="1"/>
+      <w:numFmt w:val="bullet"/>
+      <w:lvlText w:val=""/>
+      <w:lvlJc w:val="left"/>
+      <w:pPr>
+        <w:tabs>
+          <w:tab w:val="num" w:pos="5760"/>
+        </w:tabs>
+        <w:ind w:left="5760" w:hanging="360"/>
+      </w:pPr>
+      <w:rPr>
+        <w:rFonts w:ascii="Wingdings" w:hAnsi="Wingdings" w:hint="default"/>
+        <w:sz w:val="20"/>
+      </w:rPr>
+    </w:lvl>
+    <w:lvl w:ilvl="8" w:tentative="1">
+      <w:start w:val="1"/>
+      <w:numFmt w:val="bullet"/>
+      <w:lvlText w:val=""/>
+      <w:lvlJc w:val="left"/>
+      <w:pPr>
+        <w:tabs>
+          <w:tab w:val="num" w:pos="6480"/>
+        </w:tabs>
+        <w:ind w:left="6480" w:hanging="360"/>
+      </w:pPr>
+      <w:rPr>
+        <w:rFonts w:ascii="Wingdings" w:hAnsi="Wingdings" w:hint="default"/>
+        <w:sz w:val="20"/>
+      </w:rPr>
+    </w:lvl>
+  </w:abstractNum>
+  <w:abstractNum w:abstractNumId="12" w15:restartNumberingAfterBreak="0">
+    <w:nsid w:val="410C3A04"/>
+    <w:multiLevelType w:val="multilevel"/>
+    <w:tmpl w:val="FA46FE0E"/>
+    <w:lvl w:ilvl="0">
+      <w:start w:val="1"/>
+      <w:numFmt w:val="bullet"/>
+      <w:lvlText w:val=""/>
+      <w:lvlJc w:val="left"/>
+      <w:pPr>
+        <w:tabs>
+          <w:tab w:val="num" w:pos="1080"/>
+        </w:tabs>
+        <w:ind w:left="1080" w:hanging="360"/>
+      </w:pPr>
+      <w:rPr>
+        <w:rFonts w:ascii="Symbol" w:hAnsi="Symbol" w:hint="default"/>
+        <w:sz w:val="20"/>
+      </w:rPr>
+    </w:lvl>
+    <w:lvl w:ilvl="1" w:tentative="1">
+      <w:start w:val="1"/>
+      <w:numFmt w:val="bullet"/>
+      <w:lvlText w:val=""/>
+      <w:lvlJc w:val="left"/>
+      <w:pPr>
+        <w:tabs>
+          <w:tab w:val="num" w:pos="1800"/>
+        </w:tabs>
+        <w:ind w:left="1800" w:hanging="360"/>
+      </w:pPr>
+      <w:rPr>
+        <w:rFonts w:ascii="Symbol" w:hAnsi="Symbol" w:hint="default"/>
+        <w:sz w:val="20"/>
+      </w:rPr>
+    </w:lvl>
+    <w:lvl w:ilvl="2" w:tentative="1">
+      <w:start w:val="1"/>
+      <w:numFmt w:val="bullet"/>
+      <w:lvlText w:val=""/>
+      <w:lvlJc w:val="left"/>
+      <w:pPr>
+        <w:tabs>
+          <w:tab w:val="num" w:pos="2520"/>
+        </w:tabs>
+        <w:ind w:left="2520" w:hanging="360"/>
+      </w:pPr>
+      <w:rPr>
+        <w:rFonts w:ascii="Symbol" w:hAnsi="Symbol" w:hint="default"/>
+        <w:sz w:val="20"/>
+      </w:rPr>
+    </w:lvl>
+    <w:lvl w:ilvl="3" w:tentative="1">
+      <w:start w:val="1"/>
+      <w:numFmt w:val="bullet"/>
+      <w:lvlText w:val=""/>
+      <w:lvlJc w:val="left"/>
+      <w:pPr>
+        <w:tabs>
+          <w:tab w:val="num" w:pos="3240"/>
+        </w:tabs>
+        <w:ind w:left="3240" w:hanging="360"/>
+      </w:pPr>
+      <w:rPr>
+        <w:rFonts w:ascii="Symbol" w:hAnsi="Symbol" w:hint="default"/>
+        <w:sz w:val="20"/>
+      </w:rPr>
+    </w:lvl>
+    <w:lvl w:ilvl="4" w:tentative="1">
+      <w:start w:val="1"/>
+      <w:numFmt w:val="bullet"/>
+      <w:lvlText w:val=""/>
+      <w:lvlJc w:val="left"/>
+      <w:pPr>
+        <w:tabs>
+          <w:tab w:val="num" w:pos="3960"/>
+        </w:tabs>
+        <w:ind w:left="3960" w:hanging="360"/>
+      </w:pPr>
+      <w:rPr>
+        <w:rFonts w:ascii="Symbol" w:hAnsi="Symbol" w:hint="default"/>
+        <w:sz w:val="20"/>
+      </w:rPr>
+    </w:lvl>
+    <w:lvl w:ilvl="5" w:tentative="1">
+      <w:start w:val="1"/>
+      <w:numFmt w:val="bullet"/>
+      <w:lvlText w:val=""/>
+      <w:lvlJc w:val="left"/>
+      <w:pPr>
+        <w:tabs>
+          <w:tab w:val="num" w:pos="4680"/>
+        </w:tabs>
+        <w:ind w:left="4680" w:hanging="360"/>
+      </w:pPr>
+      <w:rPr>
+        <w:rFonts w:ascii="Symbol" w:hAnsi="Symbol" w:hint="default"/>
+        <w:sz w:val="20"/>
+      </w:rPr>
+    </w:lvl>
+    <w:lvl w:ilvl="6" w:tentative="1">
+      <w:start w:val="1"/>
+      <w:numFmt w:val="bullet"/>
+      <w:lvlText w:val=""/>
+      <w:lvlJc w:val="left"/>
+      <w:pPr>
+        <w:tabs>
+          <w:tab w:val="num" w:pos="5400"/>
+        </w:tabs>
+        <w:ind w:left="5400" w:hanging="360"/>
+      </w:pPr>
+      <w:rPr>
+        <w:rFonts w:ascii="Symbol" w:hAnsi="Symbol" w:hint="default"/>
+        <w:sz w:val="20"/>
+      </w:rPr>
+    </w:lvl>
+    <w:lvl w:ilvl="7" w:tentative="1">
+      <w:start w:val="1"/>
+      <w:numFmt w:val="bullet"/>
+      <w:lvlText w:val=""/>
+      <w:lvlJc w:val="left"/>
+      <w:pPr>
+        <w:tabs>
+          <w:tab w:val="num" w:pos="6120"/>
+        </w:tabs>
+        <w:ind w:left="6120" w:hanging="360"/>
+      </w:pPr>
+      <w:rPr>
+        <w:rFonts w:ascii="Symbol" w:hAnsi="Symbol" w:hint="default"/>
+        <w:sz w:val="20"/>
+      </w:rPr>
+    </w:lvl>
+    <w:lvl w:ilvl="8" w:tentative="1">
+      <w:start w:val="1"/>
+      <w:numFmt w:val="bullet"/>
+      <w:lvlText w:val=""/>
+      <w:lvlJc w:val="left"/>
+      <w:pPr>
+        <w:tabs>
+          <w:tab w:val="num" w:pos="6840"/>
+        </w:tabs>
+        <w:ind w:left="6840" w:hanging="360"/>
+      </w:pPr>
+      <w:rPr>
+        <w:rFonts w:ascii="Symbol" w:hAnsi="Symbol" w:hint="default"/>
+        <w:sz w:val="20"/>
+      </w:rPr>
+    </w:lvl>
+  </w:abstractNum>
+  <w:abstractNum w:abstractNumId="13" w15:restartNumberingAfterBreak="0">
+    <w:nsid w:val="42211F59"/>
+    <w:multiLevelType w:val="hybridMultilevel"/>
+    <w:tmpl w:val="86B65F90"/>
+    <w:lvl w:ilvl="0" w:tplc="04090001">
+      <w:start w:val="1"/>
+      <w:numFmt w:val="bullet"/>
+      <w:lvlText w:val=""/>
+      <w:lvlJc w:val="left"/>
+      <w:pPr>
+        <w:ind w:left="720" w:hanging="360"/>
+      </w:pPr>
+      <w:rPr>
+        <w:rFonts w:ascii="Symbol" w:hAnsi="Symbol" w:hint="default"/>
+      </w:rPr>
+    </w:lvl>
+    <w:lvl w:ilvl="1" w:tplc="04090003" w:tentative="1">
+      <w:start w:val="1"/>
+      <w:numFmt w:val="bullet"/>
+      <w:lvlText w:val="o"/>
+      <w:lvlJc w:val="left"/>
+      <w:pPr>
+        <w:ind w:left="1440" w:hanging="360"/>
+      </w:pPr>
+      <w:rPr>
+        <w:rFonts w:ascii="Courier New" w:hAnsi="Courier New" w:cs="Courier New" w:hint="default"/>
+      </w:rPr>
+    </w:lvl>
+    <w:lvl w:ilvl="2" w:tplc="04090005" w:tentative="1">
+      <w:start w:val="1"/>
+      <w:numFmt w:val="bullet"/>
+      <w:lvlText w:val=""/>
+      <w:lvlJc w:val="left"/>
+      <w:pPr>
+        <w:ind w:left="2160" w:hanging="360"/>
+      </w:pPr>
+      <w:rPr>
+        <w:rFonts w:ascii="Wingdings" w:hAnsi="Wingdings" w:hint="default"/>
+      </w:rPr>
+    </w:lvl>
+    <w:lvl w:ilvl="3" w:tplc="04090001" w:tentative="1">
+      <w:start w:val="1"/>
+      <w:numFmt w:val="bullet"/>
+      <w:lvlText w:val=""/>
+      <w:lvlJc w:val="left"/>
+      <w:pPr>
+        <w:ind w:left="2880" w:hanging="360"/>
+      </w:pPr>
+      <w:rPr>
+        <w:rFonts w:ascii="Symbol" w:hAnsi="Symbol" w:hint="default"/>
+      </w:rPr>
+    </w:lvl>
+    <w:lvl w:ilvl="4" w:tplc="04090003" w:tentative="1">
+      <w:start w:val="1"/>
+      <w:numFmt w:val="bullet"/>
+      <w:lvlText w:val="o"/>
+      <w:lvlJc w:val="left"/>
+      <w:pPr>
+        <w:ind w:left="3600" w:hanging="360"/>
+      </w:pPr>
+      <w:rPr>
+        <w:rFonts w:ascii="Courier New" w:hAnsi="Courier New" w:cs="Courier New" w:hint="default"/>
+      </w:rPr>
+    </w:lvl>
+    <w:lvl w:ilvl="5" w:tplc="04090005" w:tentative="1">
+      <w:start w:val="1"/>
+      <w:numFmt w:val="bullet"/>
+      <w:lvlText w:val=""/>
+      <w:lvlJc w:val="left"/>
+      <w:pPr>
+        <w:ind w:left="4320" w:hanging="360"/>
+      </w:pPr>
+      <w:rPr>
+        <w:rFonts w:ascii="Wingdings" w:hAnsi="Wingdings" w:hint="default"/>
+      </w:rPr>
+    </w:lvl>
+    <w:lvl w:ilvl="6" w:tplc="04090001" w:tentative="1">
+      <w:start w:val="1"/>
+      <w:numFmt w:val="bullet"/>
+      <w:lvlText w:val=""/>
+      <w:lvlJc w:val="left"/>
+      <w:pPr>
+        <w:ind w:left="5040" w:hanging="360"/>
+      </w:pPr>
+      <w:rPr>
+        <w:rFonts w:ascii="Symbol" w:hAnsi="Symbol" w:hint="default"/>
+      </w:rPr>
+    </w:lvl>
+    <w:lvl w:ilvl="7" w:tplc="04090003" w:tentative="1">
+      <w:start w:val="1"/>
+      <w:numFmt w:val="bullet"/>
+      <w:lvlText w:val="o"/>
+      <w:lvlJc w:val="left"/>
+      <w:pPr>
+        <w:ind w:left="5760" w:hanging="360"/>
+      </w:pPr>
+      <w:rPr>
+        <w:rFonts w:ascii="Courier New" w:hAnsi="Courier New" w:cs="Courier New" w:hint="default"/>
+      </w:rPr>
+    </w:lvl>
+    <w:lvl w:ilvl="8" w:tplc="04090005" w:tentative="1">
+      <w:start w:val="1"/>
+      <w:numFmt w:val="bullet"/>
+      <w:lvlText w:val=""/>
+      <w:lvlJc w:val="left"/>
+      <w:pPr>
+        <w:ind w:left="6480" w:hanging="360"/>
+      </w:pPr>
+      <w:rPr>
+        <w:rFonts w:ascii="Wingdings" w:hAnsi="Wingdings" w:hint="default"/>
+      </w:rPr>
+    </w:lvl>
+  </w:abstractNum>
+  <w:abstractNum w:abstractNumId="14" w15:restartNumberingAfterBreak="0">
+    <w:nsid w:val="43600313"/>
+    <w:multiLevelType w:val="multilevel"/>
+    <w:tmpl w:val="41908BA0"/>
+    <w:lvl w:ilvl="0">
+      <w:start w:val="1"/>
+      <w:numFmt w:val="decimal"/>
+      <w:lvlText w:val="%1."/>
+      <w:lvlJc w:val="left"/>
+      <w:pPr>
+        <w:tabs>
+          <w:tab w:val="num" w:pos="720"/>
+        </w:tabs>
+        <w:ind w:left="720" w:hanging="360"/>
+      </w:pPr>
+    </w:lvl>
+    <w:lvl w:ilvl="1" w:tentative="1">
+      <w:start w:val="1"/>
+      <w:numFmt w:val="decimal"/>
+      <w:lvlText w:val="%2."/>
+      <w:lvlJc w:val="left"/>
+      <w:pPr>
+        <w:tabs>
+          <w:tab w:val="num" w:pos="1440"/>
+        </w:tabs>
+        <w:ind w:left="1440" w:hanging="360"/>
+      </w:pPr>
+    </w:lvl>
+    <w:lvl w:ilvl="2" w:tentative="1">
+      <w:start w:val="1"/>
+      <w:numFmt w:val="decimal"/>
+      <w:lvlText w:val="%3."/>
+      <w:lvlJc w:val="left"/>
+      <w:pPr>
+        <w:tabs>
+          <w:tab w:val="num" w:pos="2160"/>
+        </w:tabs>
+        <w:ind w:left="2160" w:hanging="360"/>
+      </w:pPr>
+    </w:lvl>
+    <w:lvl w:ilvl="3" w:tentative="1">
+      <w:start w:val="1"/>
+      <w:numFmt w:val="decimal"/>
+      <w:lvlText w:val="%4."/>
+      <w:lvlJc w:val="left"/>
+      <w:pPr>
+        <w:tabs>
+          <w:tab w:val="num" w:pos="2880"/>
+        </w:tabs>
+        <w:ind w:left="2880" w:hanging="360"/>
+      </w:pPr>
+    </w:lvl>
+    <w:lvl w:ilvl="4" w:tentative="1">
+      <w:start w:val="1"/>
+      <w:numFmt w:val="decimal"/>
+      <w:lvlText w:val="%5."/>
+      <w:lvlJc w:val="left"/>
+      <w:pPr>
+        <w:tabs>
+          <w:tab w:val="num" w:pos="3600"/>
+        </w:tabs>
+        <w:ind w:left="3600" w:hanging="360"/>
+      </w:pPr>
+    </w:lvl>
+    <w:lvl w:ilvl="5" w:tentative="1">
+      <w:start w:val="1"/>
+      <w:numFmt w:val="decimal"/>
+      <w:lvlText w:val="%6."/>
+      <w:lvlJc w:val="left"/>
+      <w:pPr>
+        <w:tabs>
+          <w:tab w:val="num" w:pos="4320"/>
+        </w:tabs>
+        <w:ind w:left="4320" w:hanging="360"/>
+      </w:pPr>
+    </w:lvl>
+    <w:lvl w:ilvl="6" w:tentative="1">
+      <w:start w:val="1"/>
+      <w:numFmt w:val="decimal"/>
+      <w:lvlText w:val="%7."/>
+      <w:lvlJc w:val="left"/>
+      <w:pPr>
+        <w:tabs>
+          <w:tab w:val="num" w:pos="5040"/>
+        </w:tabs>
+        <w:ind w:left="5040" w:hanging="360"/>
+      </w:pPr>
+    </w:lvl>
+    <w:lvl w:ilvl="7" w:tentative="1">
+      <w:start w:val="1"/>
+      <w:numFmt w:val="decimal"/>
+      <w:lvlText w:val="%8."/>
+      <w:lvlJc w:val="left"/>
+      <w:pPr>
+        <w:tabs>
+          <w:tab w:val="num" w:pos="5760"/>
+        </w:tabs>
+        <w:ind w:left="5760" w:hanging="360"/>
+      </w:pPr>
+    </w:lvl>
+    <w:lvl w:ilvl="8" w:tentative="1">
+      <w:start w:val="1"/>
+      <w:numFmt w:val="decimal"/>
+      <w:lvlText w:val="%9."/>
+      <w:lvlJc w:val="left"/>
+      <w:pPr>
+        <w:tabs>
+          <w:tab w:val="num" w:pos="6480"/>
+        </w:tabs>
+        <w:ind w:left="6480" w:hanging="360"/>
+      </w:pPr>
+    </w:lvl>
+  </w:abstractNum>
+  <w:abstractNum w:abstractNumId="15" w15:restartNumberingAfterBreak="0">
     <w:nsid w:val="480B04F2"/>
     <w:multiLevelType w:val="hybridMultilevel"/>
     <w:tmpl w:val="B5089A5C"/>
@@ -1584,7 +5463,233 @@
       </w:rPr>
     </w:lvl>
   </w:abstractNum>
-  <w:abstractNum w:abstractNumId="4" w15:restartNumberingAfterBreak="0">
+  <w:abstractNum w:abstractNumId="16" w15:restartNumberingAfterBreak="0">
+    <w:nsid w:val="4B6517D7"/>
+    <w:multiLevelType w:val="hybridMultilevel"/>
+    <w:tmpl w:val="2DDCB7CA"/>
+    <w:lvl w:ilvl="0" w:tplc="04090001">
+      <w:start w:val="1"/>
+      <w:numFmt w:val="bullet"/>
+      <w:lvlText w:val=""/>
+      <w:lvlJc w:val="left"/>
+      <w:pPr>
+        <w:ind w:left="720" w:hanging="360"/>
+      </w:pPr>
+      <w:rPr>
+        <w:rFonts w:ascii="Symbol" w:hAnsi="Symbol" w:hint="default"/>
+      </w:rPr>
+    </w:lvl>
+    <w:lvl w:ilvl="1" w:tplc="04090003" w:tentative="1">
+      <w:start w:val="1"/>
+      <w:numFmt w:val="bullet"/>
+      <w:lvlText w:val="o"/>
+      <w:lvlJc w:val="left"/>
+      <w:pPr>
+        <w:ind w:left="1440" w:hanging="360"/>
+      </w:pPr>
+      <w:rPr>
+        <w:rFonts w:ascii="Courier New" w:hAnsi="Courier New" w:cs="Courier New" w:hint="default"/>
+      </w:rPr>
+    </w:lvl>
+    <w:lvl w:ilvl="2" w:tplc="04090005" w:tentative="1">
+      <w:start w:val="1"/>
+      <w:numFmt w:val="bullet"/>
+      <w:lvlText w:val=""/>
+      <w:lvlJc w:val="left"/>
+      <w:pPr>
+        <w:ind w:left="2160" w:hanging="360"/>
+      </w:pPr>
+      <w:rPr>
+        <w:rFonts w:ascii="Wingdings" w:hAnsi="Wingdings" w:hint="default"/>
+      </w:rPr>
+    </w:lvl>
+    <w:lvl w:ilvl="3" w:tplc="04090001" w:tentative="1">
+      <w:start w:val="1"/>
+      <w:numFmt w:val="bullet"/>
+      <w:lvlText w:val=""/>
+      <w:lvlJc w:val="left"/>
+      <w:pPr>
+        <w:ind w:left="2880" w:hanging="360"/>
+      </w:pPr>
+      <w:rPr>
+        <w:rFonts w:ascii="Symbol" w:hAnsi="Symbol" w:hint="default"/>
+      </w:rPr>
+    </w:lvl>
+    <w:lvl w:ilvl="4" w:tplc="04090003" w:tentative="1">
+      <w:start w:val="1"/>
+      <w:numFmt w:val="bullet"/>
+      <w:lvlText w:val="o"/>
+      <w:lvlJc w:val="left"/>
+      <w:pPr>
+        <w:ind w:left="3600" w:hanging="360"/>
+      </w:pPr>
+      <w:rPr>
+        <w:rFonts w:ascii="Courier New" w:hAnsi="Courier New" w:cs="Courier New" w:hint="default"/>
+      </w:rPr>
+    </w:lvl>
+    <w:lvl w:ilvl="5" w:tplc="04090005" w:tentative="1">
+      <w:start w:val="1"/>
+      <w:numFmt w:val="bullet"/>
+      <w:lvlText w:val=""/>
+      <w:lvlJc w:val="left"/>
+      <w:pPr>
+        <w:ind w:left="4320" w:hanging="360"/>
+      </w:pPr>
+      <w:rPr>
+        <w:rFonts w:ascii="Wingdings" w:hAnsi="Wingdings" w:hint="default"/>
+      </w:rPr>
+    </w:lvl>
+    <w:lvl w:ilvl="6" w:tplc="04090001" w:tentative="1">
+      <w:start w:val="1"/>
+      <w:numFmt w:val="bullet"/>
+      <w:lvlText w:val=""/>
+      <w:lvlJc w:val="left"/>
+      <w:pPr>
+        <w:ind w:left="5040" w:hanging="360"/>
+      </w:pPr>
+      <w:rPr>
+        <w:rFonts w:ascii="Symbol" w:hAnsi="Symbol" w:hint="default"/>
+      </w:rPr>
+    </w:lvl>
+    <w:lvl w:ilvl="7" w:tplc="04090003" w:tentative="1">
+      <w:start w:val="1"/>
+      <w:numFmt w:val="bullet"/>
+      <w:lvlText w:val="o"/>
+      <w:lvlJc w:val="left"/>
+      <w:pPr>
+        <w:ind w:left="5760" w:hanging="360"/>
+      </w:pPr>
+      <w:rPr>
+        <w:rFonts w:ascii="Courier New" w:hAnsi="Courier New" w:cs="Courier New" w:hint="default"/>
+      </w:rPr>
+    </w:lvl>
+    <w:lvl w:ilvl="8" w:tplc="04090005" w:tentative="1">
+      <w:start w:val="1"/>
+      <w:numFmt w:val="bullet"/>
+      <w:lvlText w:val=""/>
+      <w:lvlJc w:val="left"/>
+      <w:pPr>
+        <w:ind w:left="6480" w:hanging="360"/>
+      </w:pPr>
+      <w:rPr>
+        <w:rFonts w:ascii="Wingdings" w:hAnsi="Wingdings" w:hint="default"/>
+      </w:rPr>
+    </w:lvl>
+  </w:abstractNum>
+  <w:abstractNum w:abstractNumId="17" w15:restartNumberingAfterBreak="0">
+    <w:nsid w:val="4C3C64E0"/>
+    <w:multiLevelType w:val="multilevel"/>
+    <w:tmpl w:val="771C007E"/>
+    <w:lvl w:ilvl="0">
+      <w:start w:val="1"/>
+      <w:numFmt w:val="decimal"/>
+      <w:lvlText w:val="%1."/>
+      <w:lvlJc w:val="left"/>
+      <w:pPr>
+        <w:tabs>
+          <w:tab w:val="num" w:pos="720"/>
+        </w:tabs>
+        <w:ind w:left="720" w:hanging="360"/>
+      </w:pPr>
+    </w:lvl>
+    <w:lvl w:ilvl="1" w:tentative="1">
+      <w:start w:val="1"/>
+      <w:numFmt w:val="decimal"/>
+      <w:lvlText w:val="%2."/>
+      <w:lvlJc w:val="left"/>
+      <w:pPr>
+        <w:tabs>
+          <w:tab w:val="num" w:pos="1440"/>
+        </w:tabs>
+        <w:ind w:left="1440" w:hanging="360"/>
+      </w:pPr>
+    </w:lvl>
+    <w:lvl w:ilvl="2" w:tentative="1">
+      <w:start w:val="1"/>
+      <w:numFmt w:val="decimal"/>
+      <w:lvlText w:val="%3."/>
+      <w:lvlJc w:val="left"/>
+      <w:pPr>
+        <w:tabs>
+          <w:tab w:val="num" w:pos="2160"/>
+        </w:tabs>
+        <w:ind w:left="2160" w:hanging="360"/>
+      </w:pPr>
+    </w:lvl>
+    <w:lvl w:ilvl="3" w:tentative="1">
+      <w:start w:val="1"/>
+      <w:numFmt w:val="decimal"/>
+      <w:lvlText w:val="%4."/>
+      <w:lvlJc w:val="left"/>
+      <w:pPr>
+        <w:tabs>
+          <w:tab w:val="num" w:pos="2880"/>
+        </w:tabs>
+        <w:ind w:left="2880" w:hanging="360"/>
+      </w:pPr>
+    </w:lvl>
+    <w:lvl w:ilvl="4" w:tentative="1">
+      <w:start w:val="1"/>
+      <w:numFmt w:val="decimal"/>
+      <w:lvlText w:val="%5."/>
+      <w:lvlJc w:val="left"/>
+      <w:pPr>
+        <w:tabs>
+          <w:tab w:val="num" w:pos="3600"/>
+        </w:tabs>
+        <w:ind w:left="3600" w:hanging="360"/>
+      </w:pPr>
+    </w:lvl>
+    <w:lvl w:ilvl="5" w:tentative="1">
+      <w:start w:val="1"/>
+      <w:numFmt w:val="decimal"/>
+      <w:lvlText w:val="%6."/>
+      <w:lvlJc w:val="left"/>
+      <w:pPr>
+        <w:tabs>
+          <w:tab w:val="num" w:pos="4320"/>
+        </w:tabs>
+        <w:ind w:left="4320" w:hanging="360"/>
+      </w:pPr>
+    </w:lvl>
+    <w:lvl w:ilvl="6" w:tentative="1">
+      <w:start w:val="1"/>
+      <w:numFmt w:val="decimal"/>
+      <w:lvlText w:val="%7."/>
+      <w:lvlJc w:val="left"/>
+      <w:pPr>
+        <w:tabs>
+          <w:tab w:val="num" w:pos="5040"/>
+        </w:tabs>
+        <w:ind w:left="5040" w:hanging="360"/>
+      </w:pPr>
+    </w:lvl>
+    <w:lvl w:ilvl="7" w:tentative="1">
+      <w:start w:val="1"/>
+      <w:numFmt w:val="decimal"/>
+      <w:lvlText w:val="%8."/>
+      <w:lvlJc w:val="left"/>
+      <w:pPr>
+        <w:tabs>
+          <w:tab w:val="num" w:pos="5760"/>
+        </w:tabs>
+        <w:ind w:left="5760" w:hanging="360"/>
+      </w:pPr>
+    </w:lvl>
+    <w:lvl w:ilvl="8" w:tentative="1">
+      <w:start w:val="1"/>
+      <w:numFmt w:val="decimal"/>
+      <w:lvlText w:val="%9."/>
+      <w:lvlJc w:val="left"/>
+      <w:pPr>
+        <w:tabs>
+          <w:tab w:val="num" w:pos="6480"/>
+        </w:tabs>
+        <w:ind w:left="6480" w:hanging="360"/>
+      </w:pPr>
+    </w:lvl>
+  </w:abstractNum>
+  <w:abstractNum w:abstractNumId="18" w15:restartNumberingAfterBreak="0">
     <w:nsid w:val="4D0E54FB"/>
     <w:multiLevelType w:val="hybridMultilevel"/>
     <w:tmpl w:val="CAA23448"/>
@@ -1697,7 +5802,7 @@
       </w:rPr>
     </w:lvl>
   </w:abstractNum>
-  <w:abstractNum w:abstractNumId="5" w15:restartNumberingAfterBreak="0">
+  <w:abstractNum w:abstractNumId="19" w15:restartNumberingAfterBreak="0">
     <w:nsid w:val="4E252B0D"/>
     <w:multiLevelType w:val="hybridMultilevel"/>
     <w:tmpl w:val="9F9C951C"/>
@@ -1783,10 +5888,548 @@
       </w:pPr>
     </w:lvl>
   </w:abstractNum>
-  <w:abstractNum w:abstractNumId="6" w15:restartNumberingAfterBreak="0">
+  <w:abstractNum w:abstractNumId="20" w15:restartNumberingAfterBreak="0">
     <w:nsid w:val="5DFD74FB"/>
     <w:multiLevelType w:val="hybridMultilevel"/>
     <w:tmpl w:val="2EACEB16"/>
+    <w:lvl w:ilvl="0" w:tplc="04090001">
+      <w:start w:val="1"/>
+      <w:numFmt w:val="bullet"/>
+      <w:lvlText w:val=""/>
+      <w:lvlJc w:val="left"/>
+      <w:pPr>
+        <w:ind w:left="720" w:hanging="360"/>
+      </w:pPr>
+      <w:rPr>
+        <w:rFonts w:ascii="Symbol" w:hAnsi="Symbol" w:hint="default"/>
+      </w:rPr>
+    </w:lvl>
+    <w:lvl w:ilvl="1" w:tplc="04090003" w:tentative="1">
+      <w:start w:val="1"/>
+      <w:numFmt w:val="bullet"/>
+      <w:lvlText w:val="o"/>
+      <w:lvlJc w:val="left"/>
+      <w:pPr>
+        <w:ind w:left="1440" w:hanging="360"/>
+      </w:pPr>
+      <w:rPr>
+        <w:rFonts w:ascii="Courier New" w:hAnsi="Courier New" w:cs="Courier New" w:hint="default"/>
+      </w:rPr>
+    </w:lvl>
+    <w:lvl w:ilvl="2" w:tplc="04090005" w:tentative="1">
+      <w:start w:val="1"/>
+      <w:numFmt w:val="bullet"/>
+      <w:lvlText w:val=""/>
+      <w:lvlJc w:val="left"/>
+      <w:pPr>
+        <w:ind w:left="2160" w:hanging="360"/>
+      </w:pPr>
+      <w:rPr>
+        <w:rFonts w:ascii="Wingdings" w:hAnsi="Wingdings" w:hint="default"/>
+      </w:rPr>
+    </w:lvl>
+    <w:lvl w:ilvl="3" w:tplc="04090001" w:tentative="1">
+      <w:start w:val="1"/>
+      <w:numFmt w:val="bullet"/>
+      <w:lvlText w:val=""/>
+      <w:lvlJc w:val="left"/>
+      <w:pPr>
+        <w:ind w:left="2880" w:hanging="360"/>
+      </w:pPr>
+      <w:rPr>
+        <w:rFonts w:ascii="Symbol" w:hAnsi="Symbol" w:hint="default"/>
+      </w:rPr>
+    </w:lvl>
+    <w:lvl w:ilvl="4" w:tplc="04090003" w:tentative="1">
+      <w:start w:val="1"/>
+      <w:numFmt w:val="bullet"/>
+      <w:lvlText w:val="o"/>
+      <w:lvlJc w:val="left"/>
+      <w:pPr>
+        <w:ind w:left="3600" w:hanging="360"/>
+      </w:pPr>
+      <w:rPr>
+        <w:rFonts w:ascii="Courier New" w:hAnsi="Courier New" w:cs="Courier New" w:hint="default"/>
+      </w:rPr>
+    </w:lvl>
+    <w:lvl w:ilvl="5" w:tplc="04090005" w:tentative="1">
+      <w:start w:val="1"/>
+      <w:numFmt w:val="bullet"/>
+      <w:lvlText w:val=""/>
+      <w:lvlJc w:val="left"/>
+      <w:pPr>
+        <w:ind w:left="4320" w:hanging="360"/>
+      </w:pPr>
+      <w:rPr>
+        <w:rFonts w:ascii="Wingdings" w:hAnsi="Wingdings" w:hint="default"/>
+      </w:rPr>
+    </w:lvl>
+    <w:lvl w:ilvl="6" w:tplc="04090001" w:tentative="1">
+      <w:start w:val="1"/>
+      <w:numFmt w:val="bullet"/>
+      <w:lvlText w:val=""/>
+      <w:lvlJc w:val="left"/>
+      <w:pPr>
+        <w:ind w:left="5040" w:hanging="360"/>
+      </w:pPr>
+      <w:rPr>
+        <w:rFonts w:ascii="Symbol" w:hAnsi="Symbol" w:hint="default"/>
+      </w:rPr>
+    </w:lvl>
+    <w:lvl w:ilvl="7" w:tplc="04090003" w:tentative="1">
+      <w:start w:val="1"/>
+      <w:numFmt w:val="bullet"/>
+      <w:lvlText w:val="o"/>
+      <w:lvlJc w:val="left"/>
+      <w:pPr>
+        <w:ind w:left="5760" w:hanging="360"/>
+      </w:pPr>
+      <w:rPr>
+        <w:rFonts w:ascii="Courier New" w:hAnsi="Courier New" w:cs="Courier New" w:hint="default"/>
+      </w:rPr>
+    </w:lvl>
+    <w:lvl w:ilvl="8" w:tplc="04090005" w:tentative="1">
+      <w:start w:val="1"/>
+      <w:numFmt w:val="bullet"/>
+      <w:lvlText w:val=""/>
+      <w:lvlJc w:val="left"/>
+      <w:pPr>
+        <w:ind w:left="6480" w:hanging="360"/>
+      </w:pPr>
+      <w:rPr>
+        <w:rFonts w:ascii="Wingdings" w:hAnsi="Wingdings" w:hint="default"/>
+      </w:rPr>
+    </w:lvl>
+  </w:abstractNum>
+  <w:abstractNum w:abstractNumId="21" w15:restartNumberingAfterBreak="0">
+    <w:nsid w:val="64876042"/>
+    <w:multiLevelType w:val="multilevel"/>
+    <w:tmpl w:val="24F40C60"/>
+    <w:lvl w:ilvl="0">
+      <w:start w:val="3"/>
+      <w:numFmt w:val="decimal"/>
+      <w:lvlText w:val="%1."/>
+      <w:lvlJc w:val="left"/>
+      <w:pPr>
+        <w:tabs>
+          <w:tab w:val="num" w:pos="720"/>
+        </w:tabs>
+        <w:ind w:left="720" w:hanging="360"/>
+      </w:pPr>
+    </w:lvl>
+    <w:lvl w:ilvl="1" w:tentative="1">
+      <w:start w:val="1"/>
+      <w:numFmt w:val="decimal"/>
+      <w:lvlText w:val="%2."/>
+      <w:lvlJc w:val="left"/>
+      <w:pPr>
+        <w:tabs>
+          <w:tab w:val="num" w:pos="1440"/>
+        </w:tabs>
+        <w:ind w:left="1440" w:hanging="360"/>
+      </w:pPr>
+    </w:lvl>
+    <w:lvl w:ilvl="2" w:tentative="1">
+      <w:start w:val="1"/>
+      <w:numFmt w:val="decimal"/>
+      <w:lvlText w:val="%3."/>
+      <w:lvlJc w:val="left"/>
+      <w:pPr>
+        <w:tabs>
+          <w:tab w:val="num" w:pos="2160"/>
+        </w:tabs>
+        <w:ind w:left="2160" w:hanging="360"/>
+      </w:pPr>
+    </w:lvl>
+    <w:lvl w:ilvl="3" w:tentative="1">
+      <w:start w:val="1"/>
+      <w:numFmt w:val="decimal"/>
+      <w:lvlText w:val="%4."/>
+      <w:lvlJc w:val="left"/>
+      <w:pPr>
+        <w:tabs>
+          <w:tab w:val="num" w:pos="2880"/>
+        </w:tabs>
+        <w:ind w:left="2880" w:hanging="360"/>
+      </w:pPr>
+    </w:lvl>
+    <w:lvl w:ilvl="4" w:tentative="1">
+      <w:start w:val="1"/>
+      <w:numFmt w:val="decimal"/>
+      <w:lvlText w:val="%5."/>
+      <w:lvlJc w:val="left"/>
+      <w:pPr>
+        <w:tabs>
+          <w:tab w:val="num" w:pos="3600"/>
+        </w:tabs>
+        <w:ind w:left="3600" w:hanging="360"/>
+      </w:pPr>
+    </w:lvl>
+    <w:lvl w:ilvl="5" w:tentative="1">
+      <w:start w:val="1"/>
+      <w:numFmt w:val="decimal"/>
+      <w:lvlText w:val="%6."/>
+      <w:lvlJc w:val="left"/>
+      <w:pPr>
+        <w:tabs>
+          <w:tab w:val="num" w:pos="4320"/>
+        </w:tabs>
+        <w:ind w:left="4320" w:hanging="360"/>
+      </w:pPr>
+    </w:lvl>
+    <w:lvl w:ilvl="6" w:tentative="1">
+      <w:start w:val="1"/>
+      <w:numFmt w:val="decimal"/>
+      <w:lvlText w:val="%7."/>
+      <w:lvlJc w:val="left"/>
+      <w:pPr>
+        <w:tabs>
+          <w:tab w:val="num" w:pos="5040"/>
+        </w:tabs>
+        <w:ind w:left="5040" w:hanging="360"/>
+      </w:pPr>
+    </w:lvl>
+    <w:lvl w:ilvl="7" w:tentative="1">
+      <w:start w:val="1"/>
+      <w:numFmt w:val="decimal"/>
+      <w:lvlText w:val="%8."/>
+      <w:lvlJc w:val="left"/>
+      <w:pPr>
+        <w:tabs>
+          <w:tab w:val="num" w:pos="5760"/>
+        </w:tabs>
+        <w:ind w:left="5760" w:hanging="360"/>
+      </w:pPr>
+    </w:lvl>
+    <w:lvl w:ilvl="8" w:tentative="1">
+      <w:start w:val="1"/>
+      <w:numFmt w:val="decimal"/>
+      <w:lvlText w:val="%9."/>
+      <w:lvlJc w:val="left"/>
+      <w:pPr>
+        <w:tabs>
+          <w:tab w:val="num" w:pos="6480"/>
+        </w:tabs>
+        <w:ind w:left="6480" w:hanging="360"/>
+      </w:pPr>
+    </w:lvl>
+  </w:abstractNum>
+  <w:abstractNum w:abstractNumId="22" w15:restartNumberingAfterBreak="0">
+    <w:nsid w:val="750E5A49"/>
+    <w:multiLevelType w:val="hybridMultilevel"/>
+    <w:tmpl w:val="E39C67C0"/>
+    <w:lvl w:ilvl="0" w:tplc="0409000F">
+      <w:start w:val="1"/>
+      <w:numFmt w:val="decimal"/>
+      <w:lvlText w:val="%1."/>
+      <w:lvlJc w:val="left"/>
+      <w:pPr>
+        <w:ind w:left="720" w:hanging="360"/>
+      </w:pPr>
+    </w:lvl>
+    <w:lvl w:ilvl="1" w:tplc="04090019" w:tentative="1">
+      <w:start w:val="1"/>
+      <w:numFmt w:val="lowerLetter"/>
+      <w:lvlText w:val="%2."/>
+      <w:lvlJc w:val="left"/>
+      <w:pPr>
+        <w:ind w:left="1440" w:hanging="360"/>
+      </w:pPr>
+    </w:lvl>
+    <w:lvl w:ilvl="2" w:tplc="0409001B" w:tentative="1">
+      <w:start w:val="1"/>
+      <w:numFmt w:val="lowerRoman"/>
+      <w:lvlText w:val="%3."/>
+      <w:lvlJc w:val="right"/>
+      <w:pPr>
+        <w:ind w:left="2160" w:hanging="180"/>
+      </w:pPr>
+    </w:lvl>
+    <w:lvl w:ilvl="3" w:tplc="0409000F" w:tentative="1">
+      <w:start w:val="1"/>
+      <w:numFmt w:val="decimal"/>
+      <w:lvlText w:val="%4."/>
+      <w:lvlJc w:val="left"/>
+      <w:pPr>
+        <w:ind w:left="2880" w:hanging="360"/>
+      </w:pPr>
+    </w:lvl>
+    <w:lvl w:ilvl="4" w:tplc="04090019" w:tentative="1">
+      <w:start w:val="1"/>
+      <w:numFmt w:val="lowerLetter"/>
+      <w:lvlText w:val="%5."/>
+      <w:lvlJc w:val="left"/>
+      <w:pPr>
+        <w:ind w:left="3600" w:hanging="360"/>
+      </w:pPr>
+    </w:lvl>
+    <w:lvl w:ilvl="5" w:tplc="0409001B" w:tentative="1">
+      <w:start w:val="1"/>
+      <w:numFmt w:val="lowerRoman"/>
+      <w:lvlText w:val="%6."/>
+      <w:lvlJc w:val="right"/>
+      <w:pPr>
+        <w:ind w:left="4320" w:hanging="180"/>
+      </w:pPr>
+    </w:lvl>
+    <w:lvl w:ilvl="6" w:tplc="0409000F" w:tentative="1">
+      <w:start w:val="1"/>
+      <w:numFmt w:val="decimal"/>
+      <w:lvlText w:val="%7."/>
+      <w:lvlJc w:val="left"/>
+      <w:pPr>
+        <w:ind w:left="5040" w:hanging="360"/>
+      </w:pPr>
+    </w:lvl>
+    <w:lvl w:ilvl="7" w:tplc="04090019" w:tentative="1">
+      <w:start w:val="1"/>
+      <w:numFmt w:val="lowerLetter"/>
+      <w:lvlText w:val="%8."/>
+      <w:lvlJc w:val="left"/>
+      <w:pPr>
+        <w:ind w:left="5760" w:hanging="360"/>
+      </w:pPr>
+    </w:lvl>
+    <w:lvl w:ilvl="8" w:tplc="0409001B" w:tentative="1">
+      <w:start w:val="1"/>
+      <w:numFmt w:val="lowerRoman"/>
+      <w:lvlText w:val="%9."/>
+      <w:lvlJc w:val="right"/>
+      <w:pPr>
+        <w:ind w:left="6480" w:hanging="180"/>
+      </w:pPr>
+    </w:lvl>
+  </w:abstractNum>
+  <w:abstractNum w:abstractNumId="23" w15:restartNumberingAfterBreak="0">
+    <w:nsid w:val="79B43474"/>
+    <w:multiLevelType w:val="multilevel"/>
+    <w:tmpl w:val="2A16182A"/>
+    <w:lvl w:ilvl="0">
+      <w:start w:val="2"/>
+      <w:numFmt w:val="decimal"/>
+      <w:lvlText w:val="%1."/>
+      <w:lvlJc w:val="left"/>
+      <w:pPr>
+        <w:tabs>
+          <w:tab w:val="num" w:pos="720"/>
+        </w:tabs>
+        <w:ind w:left="720" w:hanging="360"/>
+      </w:pPr>
+    </w:lvl>
+    <w:lvl w:ilvl="1" w:tentative="1">
+      <w:start w:val="1"/>
+      <w:numFmt w:val="decimal"/>
+      <w:lvlText w:val="%2."/>
+      <w:lvlJc w:val="left"/>
+      <w:pPr>
+        <w:tabs>
+          <w:tab w:val="num" w:pos="1440"/>
+        </w:tabs>
+        <w:ind w:left="1440" w:hanging="360"/>
+      </w:pPr>
+    </w:lvl>
+    <w:lvl w:ilvl="2" w:tentative="1">
+      <w:start w:val="1"/>
+      <w:numFmt w:val="decimal"/>
+      <w:lvlText w:val="%3."/>
+      <w:lvlJc w:val="left"/>
+      <w:pPr>
+        <w:tabs>
+          <w:tab w:val="num" w:pos="2160"/>
+        </w:tabs>
+        <w:ind w:left="2160" w:hanging="360"/>
+      </w:pPr>
+    </w:lvl>
+    <w:lvl w:ilvl="3" w:tentative="1">
+      <w:start w:val="1"/>
+      <w:numFmt w:val="decimal"/>
+      <w:lvlText w:val="%4."/>
+      <w:lvlJc w:val="left"/>
+      <w:pPr>
+        <w:tabs>
+          <w:tab w:val="num" w:pos="2880"/>
+        </w:tabs>
+        <w:ind w:left="2880" w:hanging="360"/>
+      </w:pPr>
+    </w:lvl>
+    <w:lvl w:ilvl="4" w:tentative="1">
+      <w:start w:val="1"/>
+      <w:numFmt w:val="decimal"/>
+      <w:lvlText w:val="%5."/>
+      <w:lvlJc w:val="left"/>
+      <w:pPr>
+        <w:tabs>
+          <w:tab w:val="num" w:pos="3600"/>
+        </w:tabs>
+        <w:ind w:left="3600" w:hanging="360"/>
+      </w:pPr>
+    </w:lvl>
+    <w:lvl w:ilvl="5" w:tentative="1">
+      <w:start w:val="1"/>
+      <w:numFmt w:val="decimal"/>
+      <w:lvlText w:val="%6."/>
+      <w:lvlJc w:val="left"/>
+      <w:pPr>
+        <w:tabs>
+          <w:tab w:val="num" w:pos="4320"/>
+        </w:tabs>
+        <w:ind w:left="4320" w:hanging="360"/>
+      </w:pPr>
+    </w:lvl>
+    <w:lvl w:ilvl="6" w:tentative="1">
+      <w:start w:val="1"/>
+      <w:numFmt w:val="decimal"/>
+      <w:lvlText w:val="%7."/>
+      <w:lvlJc w:val="left"/>
+      <w:pPr>
+        <w:tabs>
+          <w:tab w:val="num" w:pos="5040"/>
+        </w:tabs>
+        <w:ind w:left="5040" w:hanging="360"/>
+      </w:pPr>
+    </w:lvl>
+    <w:lvl w:ilvl="7" w:tentative="1">
+      <w:start w:val="1"/>
+      <w:numFmt w:val="decimal"/>
+      <w:lvlText w:val="%8."/>
+      <w:lvlJc w:val="left"/>
+      <w:pPr>
+        <w:tabs>
+          <w:tab w:val="num" w:pos="5760"/>
+        </w:tabs>
+        <w:ind w:left="5760" w:hanging="360"/>
+      </w:pPr>
+    </w:lvl>
+    <w:lvl w:ilvl="8" w:tentative="1">
+      <w:start w:val="1"/>
+      <w:numFmt w:val="decimal"/>
+      <w:lvlText w:val="%9."/>
+      <w:lvlJc w:val="left"/>
+      <w:pPr>
+        <w:tabs>
+          <w:tab w:val="num" w:pos="6480"/>
+        </w:tabs>
+        <w:ind w:left="6480" w:hanging="360"/>
+      </w:pPr>
+    </w:lvl>
+  </w:abstractNum>
+  <w:abstractNum w:abstractNumId="24" w15:restartNumberingAfterBreak="0">
+    <w:nsid w:val="79B96E6F"/>
+    <w:multiLevelType w:val="hybridMultilevel"/>
+    <w:tmpl w:val="31889E6E"/>
+    <w:lvl w:ilvl="0" w:tplc="04090001">
+      <w:start w:val="1"/>
+      <w:numFmt w:val="bullet"/>
+      <w:lvlText w:val=""/>
+      <w:lvlJc w:val="left"/>
+      <w:pPr>
+        <w:ind w:left="720" w:hanging="360"/>
+      </w:pPr>
+      <w:rPr>
+        <w:rFonts w:ascii="Symbol" w:hAnsi="Symbol" w:hint="default"/>
+      </w:rPr>
+    </w:lvl>
+    <w:lvl w:ilvl="1" w:tplc="04090003" w:tentative="1">
+      <w:start w:val="1"/>
+      <w:numFmt w:val="bullet"/>
+      <w:lvlText w:val="o"/>
+      <w:lvlJc w:val="left"/>
+      <w:pPr>
+        <w:ind w:left="1440" w:hanging="360"/>
+      </w:pPr>
+      <w:rPr>
+        <w:rFonts w:ascii="Courier New" w:hAnsi="Courier New" w:cs="Courier New" w:hint="default"/>
+      </w:rPr>
+    </w:lvl>
+    <w:lvl w:ilvl="2" w:tplc="04090005" w:tentative="1">
+      <w:start w:val="1"/>
+      <w:numFmt w:val="bullet"/>
+      <w:lvlText w:val=""/>
+      <w:lvlJc w:val="left"/>
+      <w:pPr>
+        <w:ind w:left="2160" w:hanging="360"/>
+      </w:pPr>
+      <w:rPr>
+        <w:rFonts w:ascii="Wingdings" w:hAnsi="Wingdings" w:hint="default"/>
+      </w:rPr>
+    </w:lvl>
+    <w:lvl w:ilvl="3" w:tplc="04090001" w:tentative="1">
+      <w:start w:val="1"/>
+      <w:numFmt w:val="bullet"/>
+      <w:lvlText w:val=""/>
+      <w:lvlJc w:val="left"/>
+      <w:pPr>
+        <w:ind w:left="2880" w:hanging="360"/>
+      </w:pPr>
+      <w:rPr>
+        <w:rFonts w:ascii="Symbol" w:hAnsi="Symbol" w:hint="default"/>
+      </w:rPr>
+    </w:lvl>
+    <w:lvl w:ilvl="4" w:tplc="04090003" w:tentative="1">
+      <w:start w:val="1"/>
+      <w:numFmt w:val="bullet"/>
+      <w:lvlText w:val="o"/>
+      <w:lvlJc w:val="left"/>
+      <w:pPr>
+        <w:ind w:left="3600" w:hanging="360"/>
+      </w:pPr>
+      <w:rPr>
+        <w:rFonts w:ascii="Courier New" w:hAnsi="Courier New" w:cs="Courier New" w:hint="default"/>
+      </w:rPr>
+    </w:lvl>
+    <w:lvl w:ilvl="5" w:tplc="04090005" w:tentative="1">
+      <w:start w:val="1"/>
+      <w:numFmt w:val="bullet"/>
+      <w:lvlText w:val=""/>
+      <w:lvlJc w:val="left"/>
+      <w:pPr>
+        <w:ind w:left="4320" w:hanging="360"/>
+      </w:pPr>
+      <w:rPr>
+        <w:rFonts w:ascii="Wingdings" w:hAnsi="Wingdings" w:hint="default"/>
+      </w:rPr>
+    </w:lvl>
+    <w:lvl w:ilvl="6" w:tplc="04090001" w:tentative="1">
+      <w:start w:val="1"/>
+      <w:numFmt w:val="bullet"/>
+      <w:lvlText w:val=""/>
+      <w:lvlJc w:val="left"/>
+      <w:pPr>
+        <w:ind w:left="5040" w:hanging="360"/>
+      </w:pPr>
+      <w:rPr>
+        <w:rFonts w:ascii="Symbol" w:hAnsi="Symbol" w:hint="default"/>
+      </w:rPr>
+    </w:lvl>
+    <w:lvl w:ilvl="7" w:tplc="04090003" w:tentative="1">
+      <w:start w:val="1"/>
+      <w:numFmt w:val="bullet"/>
+      <w:lvlText w:val="o"/>
+      <w:lvlJc w:val="left"/>
+      <w:pPr>
+        <w:ind w:left="5760" w:hanging="360"/>
+      </w:pPr>
+      <w:rPr>
+        <w:rFonts w:ascii="Courier New" w:hAnsi="Courier New" w:cs="Courier New" w:hint="default"/>
+      </w:rPr>
+    </w:lvl>
+    <w:lvl w:ilvl="8" w:tplc="04090005" w:tentative="1">
+      <w:start w:val="1"/>
+      <w:numFmt w:val="bullet"/>
+      <w:lvlText w:val=""/>
+      <w:lvlJc w:val="left"/>
+      <w:pPr>
+        <w:ind w:left="6480" w:hanging="360"/>
+      </w:pPr>
+      <w:rPr>
+        <w:rFonts w:ascii="Wingdings" w:hAnsi="Wingdings" w:hint="default"/>
+      </w:rPr>
+    </w:lvl>
+  </w:abstractNum>
+  <w:abstractNum w:abstractNumId="25" w15:restartNumberingAfterBreak="0">
+    <w:nsid w:val="7FBB7B0E"/>
+    <w:multiLevelType w:val="hybridMultilevel"/>
+    <w:tmpl w:val="5804E48A"/>
     <w:lvl w:ilvl="0" w:tplc="04090001">
       <w:start w:val="1"/>
       <w:numFmt w:val="bullet"/>
@@ -1900,22 +6543,79 @@
     <w:abstractNumId w:val="1"/>
   </w:num>
   <w:num w:numId="2" w16cid:durableId="230046221">
-    <w:abstractNumId w:val="3"/>
+    <w:abstractNumId w:val="15"/>
   </w:num>
   <w:num w:numId="3" w16cid:durableId="1084886308">
+    <w:abstractNumId w:val="19"/>
+  </w:num>
+  <w:num w:numId="4" w16cid:durableId="1341735794">
     <w:abstractNumId w:val="5"/>
   </w:num>
-  <w:num w:numId="4" w16cid:durableId="1341735794">
-    <w:abstractNumId w:val="2"/>
-  </w:num>
   <w:num w:numId="5" w16cid:durableId="1199925897">
-    <w:abstractNumId w:val="6"/>
+    <w:abstractNumId w:val="20"/>
   </w:num>
   <w:num w:numId="6" w16cid:durableId="1563980721">
     <w:abstractNumId w:val="0"/>
   </w:num>
   <w:num w:numId="7" w16cid:durableId="1228225861">
+    <w:abstractNumId w:val="18"/>
+  </w:num>
+  <w:num w:numId="8" w16cid:durableId="1596598161">
+    <w:abstractNumId w:val="10"/>
+  </w:num>
+  <w:num w:numId="9" w16cid:durableId="602305323">
+    <w:abstractNumId w:val="17"/>
+  </w:num>
+  <w:num w:numId="10" w16cid:durableId="1179202292">
     <w:abstractNumId w:val="4"/>
+  </w:num>
+  <w:num w:numId="11" w16cid:durableId="551814905">
+    <w:abstractNumId w:val="23"/>
+  </w:num>
+  <w:num w:numId="12" w16cid:durableId="126120813">
+    <w:abstractNumId w:val="9"/>
+  </w:num>
+  <w:num w:numId="13" w16cid:durableId="574894648">
+    <w:abstractNumId w:val="21"/>
+  </w:num>
+  <w:num w:numId="14" w16cid:durableId="1898927988">
+    <w:abstractNumId w:val="12"/>
+  </w:num>
+  <w:num w:numId="15" w16cid:durableId="1007640208">
+    <w:abstractNumId w:val="2"/>
+  </w:num>
+  <w:num w:numId="16" w16cid:durableId="509762060">
+    <w:abstractNumId w:val="16"/>
+  </w:num>
+  <w:num w:numId="17" w16cid:durableId="1977180974">
+    <w:abstractNumId w:val="7"/>
+  </w:num>
+  <w:num w:numId="18" w16cid:durableId="778915798">
+    <w:abstractNumId w:val="3"/>
+  </w:num>
+  <w:num w:numId="19" w16cid:durableId="823665205">
+    <w:abstractNumId w:val="24"/>
+  </w:num>
+  <w:num w:numId="20" w16cid:durableId="1661734178">
+    <w:abstractNumId w:val="22"/>
+  </w:num>
+  <w:num w:numId="21" w16cid:durableId="861405704">
+    <w:abstractNumId w:val="6"/>
+  </w:num>
+  <w:num w:numId="22" w16cid:durableId="269050197">
+    <w:abstractNumId w:val="8"/>
+  </w:num>
+  <w:num w:numId="23" w16cid:durableId="1113867148">
+    <w:abstractNumId w:val="11"/>
+  </w:num>
+  <w:num w:numId="24" w16cid:durableId="1708212784">
+    <w:abstractNumId w:val="25"/>
+  </w:num>
+  <w:num w:numId="25" w16cid:durableId="1752776606">
+    <w:abstractNumId w:val="13"/>
+  </w:num>
+  <w:num w:numId="26" w16cid:durableId="166335884">
+    <w:abstractNumId w:val="14"/>
   </w:num>
 </w:numbering>
 </file>
@@ -2324,7 +7024,6 @@
   <w:style w:type="character" w:default="1" w:styleId="DefaultParagraphFont">
     <w:name w:val="Default Paragraph Font"/>
     <w:uiPriority w:val="1"/>
-    <w:semiHidden/>
     <w:unhideWhenUsed/>
   </w:style>
   <w:style w:type="table" w:default="1" w:styleId="TableNormal">

</xml_diff>

<commit_message>
Another Commit- Added notes to GIS
</commit_message>
<xml_diff>
--- a/GIS Notes.docx
+++ b/GIS Notes.docx
@@ -7434,6 +7434,1903 @@
         <w:spacing w:after="0" w:line="240" w:lineRule="auto"/>
       </w:pPr>
     </w:p>
+    <w:p>
+      <w:pPr>
+        <w:spacing w:after="0" w:line="240" w:lineRule="auto"/>
+      </w:pPr>
+      <w:r>
+        <w:lastRenderedPageBreak/>
+        <w:t>You can easily build these little surface features into your viewshed model.</w:t>
+      </w:r>
+      <w:r>
+        <w:t xml:space="preserve"> </w:t>
+      </w:r>
+      <w:r>
+        <w:t>So, if you're working with a topographic model and have no vegetation or buildings to get in the way, you need to adjust only for the height of your eyes from the ground. To make that adjustment, you just add that height value — say, 5 feet — to the observer's elevation.</w:t>
+      </w:r>
+    </w:p>
+    <w:p>
+      <w:pPr>
+        <w:spacing w:after="0" w:line="240" w:lineRule="auto"/>
+      </w:pPr>
+    </w:p>
+    <w:p>
+      <w:pPr>
+        <w:spacing w:after="0" w:line="240" w:lineRule="auto"/>
+      </w:pPr>
+      <w:r>
+        <w:t>The most accurate viewshed models add the heights of obstructions from data in other map layers, as well as from the observer's height. Most of the time, though, you don't know the observer's height, and your elevation model isn't accurate enough for these minor improvements to make a huge difference. Use these refinements only when you have very good elevation data and a thorough knowledge of the observer and the obstructions.</w:t>
+      </w:r>
+    </w:p>
+    <w:p>
+      <w:pPr>
+        <w:spacing w:after="0" w:line="240" w:lineRule="auto"/>
+      </w:pPr>
+    </w:p>
+    <w:p>
+      <w:pPr>
+        <w:spacing w:after="0" w:line="240" w:lineRule="auto"/>
+      </w:pPr>
+      <w:r>
+        <w:t>These three metrics — stream ordering, basin analysis, and water accumulation — are all inextricably linked to one another. You can't really do stream ordering until you can define the stream based on a thorough knowledge of the basin. When you have a complete model of the basin, you can finally model the movement and accumulation of water.</w:t>
+      </w:r>
+    </w:p>
+    <w:p>
+      <w:pPr>
+        <w:spacing w:after="0" w:line="240" w:lineRule="auto"/>
+      </w:pPr>
+    </w:p>
+    <w:p>
+      <w:pPr>
+        <w:spacing w:after="0" w:line="240" w:lineRule="auto"/>
+      </w:pPr>
+      <w:r>
+        <w:t>Basins or watersheds are composed of the area upslope from the stream network in such a way that all the water landing on the watershed could potentially flow overland into that stream network.</w:t>
+      </w:r>
+    </w:p>
+    <w:p>
+      <w:pPr>
+        <w:spacing w:after="0" w:line="240" w:lineRule="auto"/>
+      </w:pPr>
+    </w:p>
+    <w:p>
+      <w:pPr>
+        <w:spacing w:after="0" w:line="240" w:lineRule="auto"/>
+      </w:pPr>
+      <w:r>
+        <w:t>The accumulation is really a measure of distance based on where the water will go. The deeper the basin, the deeper the potential water accumulation.</w:t>
+      </w:r>
+    </w:p>
+    <w:p>
+      <w:pPr>
+        <w:spacing w:after="0" w:line="240" w:lineRule="auto"/>
+      </w:pPr>
+    </w:p>
+    <w:p>
+      <w:pPr>
+        <w:spacing w:after="0" w:line="240" w:lineRule="auto"/>
+      </w:pPr>
+      <w:r>
+        <w:t>You can most effectively model stream basins by using a raster GIS.</w:t>
+      </w:r>
+    </w:p>
+    <w:p>
+      <w:pPr>
+        <w:spacing w:after="0" w:line="240" w:lineRule="auto"/>
+      </w:pPr>
+    </w:p>
+    <w:p>
+      <w:pPr>
+        <w:spacing w:after="0" w:line="240" w:lineRule="auto"/>
+      </w:pPr>
+      <w:r>
+        <w:t>The places where the stream grid cells form each sub-basin are called pour points because, at these locations, water pours from one sub-basin to another.</w:t>
+      </w:r>
+    </w:p>
+    <w:p>
+      <w:pPr>
+        <w:spacing w:after="0" w:line="240" w:lineRule="auto"/>
+      </w:pPr>
+    </w:p>
+    <w:p>
+      <w:pPr>
+        <w:spacing w:after="0" w:line="240" w:lineRule="auto"/>
+      </w:pPr>
+      <w:r>
+        <w:t>In this simplified version of how the accumulation model works, each grid cell usually has additional attributes that include values such as the amount of precipitation, and absorption rate of the surface over which the water moves.</w:t>
+      </w:r>
+    </w:p>
+    <w:p>
+      <w:pPr>
+        <w:spacing w:after="0" w:line="240" w:lineRule="auto"/>
+      </w:pPr>
+    </w:p>
+    <w:p>
+      <w:pPr>
+        <w:spacing w:after="0" w:line="240" w:lineRule="auto"/>
+      </w:pPr>
+      <w:r>
+        <w:t>Watersheds are pretty irregular in elevation values, even if you ignore the occasional highs and lows in the surface. These irregularities result in water moving in different directions. When you add differential surfaces to your GIS database, you can build some really powerful models of flow direction.</w:t>
+      </w:r>
+    </w:p>
+    <w:p>
+      <w:pPr>
+        <w:spacing w:after="0" w:line="240" w:lineRule="auto"/>
+      </w:pPr>
+    </w:p>
+    <w:p>
+      <w:pPr>
+        <w:spacing w:after="0" w:line="240" w:lineRule="auto"/>
+      </w:pPr>
+      <w:r>
+        <w:t>The GIS software looks for the direction of steepest descent, meaning the one neighboring grid cell that has the steepest drop in elevation from the starting cell.</w:t>
+      </w:r>
+    </w:p>
+    <w:p>
+      <w:pPr>
+        <w:spacing w:after="0" w:line="240" w:lineRule="auto"/>
+      </w:pPr>
+    </w:p>
+    <w:p>
+      <w:pPr>
+        <w:spacing w:after="0" w:line="240" w:lineRule="auto"/>
+      </w:pPr>
+      <w:r>
+        <w:t>The stream is a very common land feature. Streams usually don't occur in isolation. They usually have a lot of branching tributaries. The numbers and positions of streams have an impact on stream flow, water accumulation from overland flow, and even the ecological conditions of the streams and the upland corridor (often called a riparian corridor).</w:t>
+      </w:r>
+    </w:p>
+    <w:p>
+      <w:pPr>
+        <w:spacing w:after="0" w:line="240" w:lineRule="auto"/>
+      </w:pPr>
+    </w:p>
+    <w:p>
+      <w:pPr>
+        <w:spacing w:after="0" w:line="240" w:lineRule="auto"/>
+      </w:pPr>
+      <w:r>
+        <w:t>To perform stream morphometry (a way to model how tributary streams connect to bigger streams to make stream networks), you first need to define the locations of the streams and their watersheds</w:t>
+      </w:r>
+    </w:p>
+    <w:p>
+      <w:pPr>
+        <w:spacing w:after="0" w:line="240" w:lineRule="auto"/>
+      </w:pPr>
+    </w:p>
+    <w:p>
+      <w:pPr>
+        <w:spacing w:after="0" w:line="240" w:lineRule="auto"/>
+      </w:pPr>
+      <w:r>
+        <w:lastRenderedPageBreak/>
+        <w:t>Geomorphologists (scientists who study landforms) use this</w:t>
+      </w:r>
+      <w:r>
+        <w:t xml:space="preserve"> </w:t>
+      </w:r>
+      <w:r>
+        <w:t>information to understand how the streams will change over time through the processes of erosion and deposition. Most GIS software includes the well-established methods of stream morphometry.</w:t>
+      </w:r>
+    </w:p>
+    <w:p>
+      <w:pPr>
+        <w:spacing w:after="0" w:line="240" w:lineRule="auto"/>
+      </w:pPr>
+    </w:p>
+    <w:p>
+      <w:pPr>
+        <w:spacing w:after="0" w:line="240" w:lineRule="auto"/>
+      </w:pPr>
+      <w:r>
+        <w:rPr>
+          <w:noProof/>
+        </w:rPr>
+        <w:drawing>
+          <wp:inline distT="0" distB="0" distL="0" distR="0" wp14:anchorId="3778A12A" wp14:editId="2B019D5B">
+            <wp:extent cx="4540250" cy="4102735"/>
+            <wp:effectExtent l="19050" t="19050" r="12700" b="12065"/>
+            <wp:docPr id="2125189720" name="Picture 1"/>
+            <wp:cNvGraphicFramePr>
+              <a:graphicFrameLocks xmlns:a="http://schemas.openxmlformats.org/drawingml/2006/main" noChangeAspect="1"/>
+            </wp:cNvGraphicFramePr>
+            <a:graphic xmlns:a="http://schemas.openxmlformats.org/drawingml/2006/main">
+              <a:graphicData uri="http://schemas.openxmlformats.org/drawingml/2006/picture">
+                <pic:pic xmlns:pic="http://schemas.openxmlformats.org/drawingml/2006/picture">
+                  <pic:nvPicPr>
+                    <pic:cNvPr id="0" name="Picture 1"/>
+                    <pic:cNvPicPr>
+                      <a:picLocks noChangeAspect="1" noChangeArrowheads="1"/>
+                    </pic:cNvPicPr>
+                  </pic:nvPicPr>
+                  <pic:blipFill>
+                    <a:blip r:embed="rId35">
+                      <a:extLst>
+                        <a:ext uri="{28A0092B-C50C-407E-A947-70E740481C1C}">
+                          <a14:useLocalDpi xmlns:a14="http://schemas.microsoft.com/office/drawing/2010/main" val="0"/>
+                        </a:ext>
+                      </a:extLst>
+                    </a:blip>
+                    <a:srcRect/>
+                    <a:stretch>
+                      <a:fillRect/>
+                    </a:stretch>
+                  </pic:blipFill>
+                  <pic:spPr bwMode="auto">
+                    <a:xfrm>
+                      <a:off x="0" y="0"/>
+                      <a:ext cx="4540250" cy="4102735"/>
+                    </a:xfrm>
+                    <a:prstGeom prst="rect">
+                      <a:avLst/>
+                    </a:prstGeom>
+                    <a:noFill/>
+                    <a:ln>
+                      <a:solidFill>
+                        <a:schemeClr val="tx1"/>
+                      </a:solidFill>
+                    </a:ln>
+                  </pic:spPr>
+                </pic:pic>
+              </a:graphicData>
+            </a:graphic>
+          </wp:inline>
+        </w:drawing>
+      </w:r>
+    </w:p>
+    <w:p>
+      <w:pPr>
+        <w:spacing w:after="0" w:line="240" w:lineRule="auto"/>
+      </w:pPr>
+    </w:p>
+    <w:p>
+      <w:pPr>
+        <w:spacing w:after="0" w:line="240" w:lineRule="auto"/>
+      </w:pPr>
+      <w:r>
+        <w:t>The stream branchings at the pour points allow you to determine stream morphometry by providing the skeleton of your basin.</w:t>
+      </w:r>
+    </w:p>
+    <w:p>
+      <w:pPr>
+        <w:spacing w:after="0" w:line="240" w:lineRule="auto"/>
+      </w:pPr>
+    </w:p>
+    <w:p>
+      <w:pPr>
+        <w:spacing w:after="0" w:line="240" w:lineRule="auto"/>
+      </w:pPr>
+      <w:r>
+        <w:t>After locating the stream, you need to perform a stream-order analysis. Sometimes called the bifurcation ratio because the streams tend to break in</w:t>
+      </w:r>
+      <w:r>
+        <w:t xml:space="preserve"> </w:t>
+      </w:r>
+      <w:r>
+        <w:t>twos, the stream-order analysis calculates the relative locations and connections of a stream network, characterized by the order in which the streams come together.</w:t>
+      </w:r>
+    </w:p>
+    <w:p>
+      <w:pPr>
+        <w:spacing w:after="0" w:line="240" w:lineRule="auto"/>
+      </w:pPr>
+    </w:p>
+    <w:p>
+      <w:pPr>
+        <w:spacing w:after="0" w:line="240" w:lineRule="auto"/>
+      </w:pPr>
+      <w:r>
+        <w:t>You can calculate stream order in several ways, but the two most common are the Strahler method and the Shreve method.</w:t>
+      </w:r>
+    </w:p>
+    <w:p>
+      <w:pPr>
+        <w:spacing w:after="0" w:line="240" w:lineRule="auto"/>
+      </w:pPr>
+    </w:p>
+    <w:p>
+      <w:pPr>
+        <w:spacing w:after="0" w:line="240" w:lineRule="auto"/>
+      </w:pPr>
+      <w:r>
+        <w:t>The Strahler method is a technique used in GIS to organize stream networks by assigning a numeric order to links. It starts by labeling all links without tributaries as "first order". When two links of the same order intersect, the resulting link is assigned a higher order (e.g., two first-order links combine to form a second-order link). However, if links of different orders intersect, the order doesn't change. This method helps create a hierarchical structure for stream networks, but has some limitations, such as not accounting for all links and being sensitive to changes in the network.</w:t>
+      </w:r>
+    </w:p>
+    <w:p>
+      <w:pPr>
+        <w:spacing w:after="0" w:line="240" w:lineRule="auto"/>
+      </w:pPr>
+    </w:p>
+    <w:p>
+      <w:pPr>
+        <w:spacing w:after="0" w:line="240" w:lineRule="auto"/>
+      </w:pPr>
+      <w:r>
+        <w:lastRenderedPageBreak/>
+        <w:t>The Shreve method is a technique used in GIS to organize stream networks by assigning a numeric order to links. Unlike the Strahler method, the Shreve method adds the orders of intersecting links together, rather than increasing the order only when links of the same order intersect. This means that when two links meet, their magnitudes (orders) are added together to determine the order of the resulting link. The Shreve method is particularly useful in hydrodynamic analysis, as it helps estimate discharge volumes and pollution levels by summing the number of sources in each catchment above a stream gauge or outflow.</w:t>
+      </w:r>
+    </w:p>
+    <w:p>
+      <w:pPr>
+        <w:spacing w:after="0" w:line="240" w:lineRule="auto"/>
+      </w:pPr>
+    </w:p>
+    <w:p>
+      <w:pPr>
+        <w:spacing w:after="0" w:line="240" w:lineRule="auto"/>
+      </w:pPr>
+      <w:r>
+        <w:rPr>
+          <w:noProof/>
+        </w:rPr>
+        <w:drawing>
+          <wp:inline distT="0" distB="0" distL="0" distR="0" wp14:anchorId="38F5EE63" wp14:editId="3AA2D796">
+            <wp:extent cx="4230370" cy="2289810"/>
+            <wp:effectExtent l="19050" t="19050" r="17780" b="15240"/>
+            <wp:docPr id="40586058" name="Picture 2"/>
+            <wp:cNvGraphicFramePr>
+              <a:graphicFrameLocks xmlns:a="http://schemas.openxmlformats.org/drawingml/2006/main" noChangeAspect="1"/>
+            </wp:cNvGraphicFramePr>
+            <a:graphic xmlns:a="http://schemas.openxmlformats.org/drawingml/2006/main">
+              <a:graphicData uri="http://schemas.openxmlformats.org/drawingml/2006/picture">
+                <pic:pic xmlns:pic="http://schemas.openxmlformats.org/drawingml/2006/picture">
+                  <pic:nvPicPr>
+                    <pic:cNvPr id="0" name="Picture 3"/>
+                    <pic:cNvPicPr>
+                      <a:picLocks noChangeAspect="1" noChangeArrowheads="1"/>
+                    </pic:cNvPicPr>
+                  </pic:nvPicPr>
+                  <pic:blipFill>
+                    <a:blip r:embed="rId36">
+                      <a:extLst>
+                        <a:ext uri="{28A0092B-C50C-407E-A947-70E740481C1C}">
+                          <a14:useLocalDpi xmlns:a14="http://schemas.microsoft.com/office/drawing/2010/main" val="0"/>
+                        </a:ext>
+                      </a:extLst>
+                    </a:blip>
+                    <a:srcRect/>
+                    <a:stretch>
+                      <a:fillRect/>
+                    </a:stretch>
+                  </pic:blipFill>
+                  <pic:spPr bwMode="auto">
+                    <a:xfrm>
+                      <a:off x="0" y="0"/>
+                      <a:ext cx="4230370" cy="2289810"/>
+                    </a:xfrm>
+                    <a:prstGeom prst="rect">
+                      <a:avLst/>
+                    </a:prstGeom>
+                    <a:noFill/>
+                    <a:ln>
+                      <a:solidFill>
+                        <a:schemeClr val="tx1"/>
+                      </a:solidFill>
+                    </a:ln>
+                  </pic:spPr>
+                </pic:pic>
+              </a:graphicData>
+            </a:graphic>
+          </wp:inline>
+        </w:drawing>
+      </w:r>
+    </w:p>
+    <w:p>
+      <w:pPr>
+        <w:spacing w:after="0" w:line="240" w:lineRule="auto"/>
+      </w:pPr>
+    </w:p>
+    <w:p>
+      <w:pPr>
+        <w:spacing w:after="0" w:line="240" w:lineRule="auto"/>
+      </w:pPr>
+      <w:r>
+        <w:t>S</w:t>
+      </w:r>
+      <w:r>
+        <w:t>pecial linear objects are called networks. Networks are collections of connected linear objects such as roads, railroads, or rivers that branch from place to place.</w:t>
+      </w:r>
+    </w:p>
+    <w:p>
+      <w:pPr>
+        <w:spacing w:after="0" w:line="240" w:lineRule="auto"/>
+      </w:pPr>
+    </w:p>
+    <w:p>
+      <w:pPr>
+        <w:spacing w:after="0" w:line="240" w:lineRule="auto"/>
+      </w:pPr>
+      <w:r>
+        <w:t xml:space="preserve">Networks that allow for movement along its length is called a corridor. </w:t>
+      </w:r>
+    </w:p>
+    <w:p>
+      <w:pPr>
+        <w:spacing w:after="0" w:line="240" w:lineRule="auto"/>
+      </w:pPr>
+    </w:p>
+    <w:p>
+      <w:pPr>
+        <w:spacing w:after="0" w:line="240" w:lineRule="auto"/>
+      </w:pPr>
+      <w:r>
+        <w:t>You can measure connectivity in a network by comparing the number of actual node-to-node links that exist in a given network to the maximum number of nodes that are possible. This measure of connectivity is called the gamma index.</w:t>
+      </w:r>
+      <w:r>
+        <w:t xml:space="preserve"> M</w:t>
+      </w:r>
+      <w:r>
+        <w:t>ost applications of the gamma index relate to human transportation systems.</w:t>
+      </w:r>
+      <w:r>
+        <w:t xml:space="preserve"> </w:t>
+      </w:r>
+      <w:r>
+        <w:t>index. Usually, the index ranges from a value of 0 (which indicates no connected links at all) to 1 (where all possible links are connected).</w:t>
+      </w:r>
+      <w:r>
+        <w:t xml:space="preserve"> </w:t>
+      </w:r>
+    </w:p>
+    <w:p>
+      <w:pPr>
+        <w:spacing w:after="0" w:line="240" w:lineRule="auto"/>
+      </w:pPr>
+    </w:p>
+    <w:p>
+      <w:pPr>
+        <w:spacing w:after="0" w:line="240" w:lineRule="auto"/>
+      </w:pPr>
+      <w:r>
+        <w:t>For any movement, the nature of the network as a corridor has an impact on how fast things move and, in some cases, even whether they move at all. The resistance to movement is called impedance and can be a function of the size of pipeline in a water delivery system, the roughness of dirt or gravel roads, or the number of lanes in highways. The most common use of network impedance is to model street patterns for transportation routing.</w:t>
+      </w:r>
+    </w:p>
+    <w:p>
+      <w:pPr>
+        <w:spacing w:after="0" w:line="240" w:lineRule="auto"/>
+      </w:pPr>
+    </w:p>
+    <w:p>
+      <w:pPr>
+        <w:spacing w:after="0" w:line="240" w:lineRule="auto"/>
+      </w:pPr>
+    </w:p>
+    <w:p>
+      <w:pPr>
+        <w:spacing w:after="0" w:line="240" w:lineRule="auto"/>
+      </w:pPr>
+    </w:p>
+    <w:p>
+      <w:pPr>
+        <w:spacing w:after="0" w:line="240" w:lineRule="auto"/>
+      </w:pPr>
+    </w:p>
+    <w:p>
+      <w:pPr>
+        <w:spacing w:after="0" w:line="240" w:lineRule="auto"/>
+      </w:pPr>
+    </w:p>
+    <w:p>
+      <w:pPr>
+        <w:spacing w:after="0" w:line="240" w:lineRule="auto"/>
+      </w:pPr>
+    </w:p>
+    <w:p>
+      <w:pPr>
+        <w:spacing w:after="0" w:line="240" w:lineRule="auto"/>
+      </w:pPr>
+    </w:p>
+    <w:p>
+      <w:pPr>
+        <w:spacing w:after="0" w:line="240" w:lineRule="auto"/>
+      </w:pPr>
+    </w:p>
+    <w:p>
+      <w:pPr>
+        <w:spacing w:after="0" w:line="240" w:lineRule="auto"/>
+      </w:pPr>
+    </w:p>
+    <w:p>
+      <w:pPr>
+        <w:spacing w:after="0" w:line="240" w:lineRule="auto"/>
+      </w:pPr>
+      <w:r>
+        <w:lastRenderedPageBreak/>
+        <w:t>Some options in a GIS impedance layer could be:</w:t>
+      </w:r>
+    </w:p>
+    <w:p>
+      <w:pPr>
+        <w:spacing w:after="0" w:line="240" w:lineRule="auto"/>
+      </w:pPr>
+    </w:p>
+    <w:p>
+      <w:pPr>
+        <w:pStyle w:val="ListParagraph"/>
+        <w:numPr>
+          <w:ilvl w:val="0"/>
+          <w:numId w:val="46"/>
+        </w:numPr>
+        <w:spacing w:after="0" w:line="240" w:lineRule="auto"/>
+      </w:pPr>
+      <w:r>
+        <w:t>Impedance attribute: How long it normally takes to travel a certain distance.</w:t>
+      </w:r>
+    </w:p>
+    <w:p>
+      <w:pPr>
+        <w:pStyle w:val="ListParagraph"/>
+        <w:numPr>
+          <w:ilvl w:val="0"/>
+          <w:numId w:val="46"/>
+        </w:numPr>
+        <w:spacing w:after="0" w:line="240" w:lineRule="auto"/>
+      </w:pPr>
+      <w:r>
+        <w:t>Default cutoff value: The value at which the computer stops searching for a location. You can override or change this value.</w:t>
+      </w:r>
+    </w:p>
+    <w:p>
+      <w:pPr>
+        <w:pStyle w:val="ListParagraph"/>
+        <w:numPr>
+          <w:ilvl w:val="0"/>
+          <w:numId w:val="46"/>
+        </w:numPr>
+        <w:spacing w:after="0" w:line="240" w:lineRule="auto"/>
+      </w:pPr>
+      <w:r>
+        <w:t>Accumulation information: A list of possible attributes that accumulate while distance increases, including costs, students riding a bus, and many more.</w:t>
+      </w:r>
+    </w:p>
+    <w:p>
+      <w:pPr>
+        <w:pStyle w:val="ListParagraph"/>
+        <w:numPr>
+          <w:ilvl w:val="0"/>
+          <w:numId w:val="46"/>
+        </w:numPr>
+        <w:spacing w:after="0" w:line="240" w:lineRule="auto"/>
+      </w:pPr>
+      <w:r>
+        <w:t>Restrictions: Restrictions that you place on the use of links (for example, the permitted types of traffic on portions of your road network). For example, you can choose to force hazardous cargo to use certain streets.</w:t>
+      </w:r>
+    </w:p>
+    <w:p>
+      <w:pPr>
+        <w:pStyle w:val="ListParagraph"/>
+        <w:numPr>
+          <w:ilvl w:val="0"/>
+          <w:numId w:val="46"/>
+        </w:numPr>
+        <w:spacing w:after="0" w:line="240" w:lineRule="auto"/>
+      </w:pPr>
+      <w:r>
+        <w:t>Hierarchy: A set of rules for travel, regardless of how your software determines the impedance values.</w:t>
+      </w:r>
+    </w:p>
+    <w:p>
+      <w:pPr>
+        <w:spacing w:after="0" w:line="240" w:lineRule="auto"/>
+      </w:pPr>
+    </w:p>
+    <w:p>
+      <w:pPr>
+        <w:shd w:val="clear" w:color="auto" w:fill="FFFFFF"/>
+        <w:spacing w:after="120" w:line="240" w:lineRule="auto"/>
+      </w:pPr>
+      <w:r>
+        <w:t>The OD Matrix is a table that shows the travel time and distance between different places. It helps find the best routes for things like delivery trucks. It's made by adding starting and ending points to a map and running an analysis. The resulting table shows the most efficient ways to get from one place to another.</w:t>
+      </w:r>
+    </w:p>
+    <w:p>
+      <w:pPr>
+        <w:spacing w:after="0" w:line="240" w:lineRule="auto"/>
+      </w:pPr>
+    </w:p>
+    <w:p>
+      <w:pPr>
+        <w:spacing w:after="0" w:line="240" w:lineRule="auto"/>
+      </w:pPr>
+      <w:r>
+        <w:t>Use your knowledge of traffic patterns and impedances to decide which actual values to include in the OD matrix. For example, your matrix entries will reflect attributes such as speed limits for roads, maximum flow capacity for water in a pipeline network, or the amount of electrical resistance you might get from a particular type of wire in an electrical utility network.</w:t>
+      </w:r>
+    </w:p>
+    <w:p>
+      <w:pPr>
+        <w:spacing w:after="0" w:line="240" w:lineRule="auto"/>
+      </w:pPr>
+    </w:p>
+    <w:p>
+      <w:pPr>
+        <w:spacing w:after="0" w:line="240" w:lineRule="auto"/>
+      </w:pPr>
+      <w:r>
+        <w:t xml:space="preserve">Unidirectional paths in GIS show the direction </w:t>
+      </w:r>
+      <w:r>
+        <w:t>movement</w:t>
+      </w:r>
+      <w:r>
+        <w:t xml:space="preserve"> </w:t>
+      </w:r>
+      <w:r>
+        <w:t>occurs across a network</w:t>
+      </w:r>
+      <w:r>
+        <w:t>, based on the steepest slope. This helps us understand how</w:t>
+      </w:r>
+      <w:r>
+        <w:t xml:space="preserve"> something like</w:t>
+      </w:r>
+      <w:r>
+        <w:t xml:space="preserve"> water moves and can</w:t>
+      </w:r>
+      <w:r>
+        <w:t xml:space="preserve"> help</w:t>
+      </w:r>
+      <w:r>
+        <w:t xml:space="preserve"> identify areas at risk of flooding or erosion. There are different ways to calculate these paths, and they're important for managing water resources and predicting water-related hazards.</w:t>
+      </w:r>
+      <w:r>
+        <w:t xml:space="preserve"> These types of paths are also used in networks used by people, such as motor traffic. </w:t>
+      </w:r>
+    </w:p>
+    <w:p>
+      <w:pPr>
+        <w:spacing w:after="0" w:line="240" w:lineRule="auto"/>
+      </w:pPr>
+    </w:p>
+    <w:p>
+      <w:pPr>
+        <w:spacing w:after="0" w:line="240" w:lineRule="auto"/>
+      </w:pPr>
+      <w:r>
+        <w:t>One-way streets are coded in a GIS by including a travel direction restriction in your OD matrix.</w:t>
+      </w:r>
+    </w:p>
+    <w:p>
+      <w:pPr>
+        <w:spacing w:after="0" w:line="240" w:lineRule="auto"/>
+      </w:pPr>
+    </w:p>
+    <w:p>
+      <w:pPr>
+        <w:spacing w:after="0" w:line="240" w:lineRule="auto"/>
+      </w:pPr>
+      <w:r>
+        <w:t>One other factor both characterizes the complexity of a network and adds to the robustness of traffic modeling capabilities. That characteristic, called circuitry, is based on the idea of closed loops.</w:t>
+      </w:r>
+      <w:r>
+        <w:t xml:space="preserve"> Closed </w:t>
+      </w:r>
+      <w:r>
+        <w:t>loops allow moving objects, fluids, and so forth to travel alternate routes when moving along a network</w:t>
+      </w:r>
+      <w:r>
+        <w:t xml:space="preserve">. </w:t>
+      </w:r>
+    </w:p>
+    <w:p>
+      <w:pPr>
+        <w:spacing w:after="0" w:line="240" w:lineRule="auto"/>
+      </w:pPr>
+    </w:p>
+    <w:p>
+      <w:pPr>
+        <w:spacing w:after="0" w:line="240" w:lineRule="auto"/>
+      </w:pPr>
+      <w:r>
+        <w:rPr>
+          <w:noProof/>
+        </w:rPr>
+        <w:drawing>
+          <wp:inline distT="0" distB="0" distL="0" distR="0" wp14:anchorId="286DE107" wp14:editId="188C08D0">
+            <wp:extent cx="2795712" cy="2100328"/>
+            <wp:effectExtent l="19050" t="19050" r="24130" b="14605"/>
+            <wp:docPr id="847017184" name="Picture 3"/>
+            <wp:cNvGraphicFramePr>
+              <a:graphicFrameLocks xmlns:a="http://schemas.openxmlformats.org/drawingml/2006/main" noChangeAspect="1"/>
+            </wp:cNvGraphicFramePr>
+            <a:graphic xmlns:a="http://schemas.openxmlformats.org/drawingml/2006/main">
+              <a:graphicData uri="http://schemas.openxmlformats.org/drawingml/2006/picture">
+                <pic:pic xmlns:pic="http://schemas.openxmlformats.org/drawingml/2006/picture">
+                  <pic:nvPicPr>
+                    <pic:cNvPr id="0" name="Picture 5"/>
+                    <pic:cNvPicPr>
+                      <a:picLocks noChangeAspect="1" noChangeArrowheads="1"/>
+                    </pic:cNvPicPr>
+                  </pic:nvPicPr>
+                  <pic:blipFill>
+                    <a:blip r:embed="rId37">
+                      <a:extLst>
+                        <a:ext uri="{28A0092B-C50C-407E-A947-70E740481C1C}">
+                          <a14:useLocalDpi xmlns:a14="http://schemas.microsoft.com/office/drawing/2010/main" val="0"/>
+                        </a:ext>
+                      </a:extLst>
+                    </a:blip>
+                    <a:srcRect/>
+                    <a:stretch>
+                      <a:fillRect/>
+                    </a:stretch>
+                  </pic:blipFill>
+                  <pic:spPr bwMode="auto">
+                    <a:xfrm>
+                      <a:off x="0" y="0"/>
+                      <a:ext cx="2821268" cy="2119528"/>
+                    </a:xfrm>
+                    <a:prstGeom prst="rect">
+                      <a:avLst/>
+                    </a:prstGeom>
+                    <a:noFill/>
+                    <a:ln>
+                      <a:solidFill>
+                        <a:schemeClr val="tx1"/>
+                      </a:solidFill>
+                    </a:ln>
+                  </pic:spPr>
+                </pic:pic>
+              </a:graphicData>
+            </a:graphic>
+          </wp:inline>
+        </w:drawing>
+      </w:r>
+    </w:p>
+    <w:p>
+      <w:pPr>
+        <w:spacing w:after="0" w:line="240" w:lineRule="auto"/>
+      </w:pPr>
+      <w:r>
+        <w:lastRenderedPageBreak/>
+        <w:t>After you add to your GIS a complete network that has appropriate road designations and ID codes for your impedance values, the impedance values themselves, plus turn information, you have one of the most powerful networking tools available anywhere.</w:t>
+      </w:r>
+    </w:p>
+    <w:p>
+      <w:pPr>
+        <w:spacing w:after="0" w:line="240" w:lineRule="auto"/>
+      </w:pPr>
+    </w:p>
+    <w:p>
+      <w:pPr>
+        <w:spacing w:after="0" w:line="240" w:lineRule="auto"/>
+      </w:pPr>
+      <w:r>
+        <w:t>Many people use street maps to figure out the shortest route from their current location to some specified location. If you search for the shortest path, you use the length of the network links to decide the best route. Because you're not concerned with time, you don't need to include impedance values in your search. Although the GIS ignores most impedance values when you specify that they aren't needed, the software always includes some indication of one-way streets and dead ends so that it doesn't send you on a wild goose chase.</w:t>
+      </w:r>
+    </w:p>
+    <w:p>
+      <w:pPr>
+        <w:spacing w:after="0" w:line="240" w:lineRule="auto"/>
+      </w:pPr>
+    </w:p>
+    <w:p>
+      <w:pPr>
+        <w:spacing w:after="0" w:line="240" w:lineRule="auto"/>
+      </w:pPr>
+      <w:r>
+        <w:t>One common method of shortest path search is called the best first algorithm, which takes the shortest path available at each step. Other algorithms try a number of alternatives at predetermined distances and select the best.</w:t>
+      </w:r>
+    </w:p>
+    <w:p>
+      <w:pPr>
+        <w:spacing w:after="0" w:line="240" w:lineRule="auto"/>
+      </w:pPr>
+    </w:p>
+    <w:p>
+      <w:pPr>
+        <w:spacing w:after="0" w:line="240" w:lineRule="auto"/>
+      </w:pPr>
+      <w:r>
+        <w:t xml:space="preserve">The shortest path means shortest in terms of distance traveled. If you want to get there fast, use the fastest-route feature of your GIS. </w:t>
+      </w:r>
+    </w:p>
+    <w:p>
+      <w:pPr>
+        <w:spacing w:after="0" w:line="240" w:lineRule="auto"/>
+      </w:pPr>
+    </w:p>
+    <w:p>
+      <w:pPr>
+        <w:spacing w:after="0" w:line="240" w:lineRule="auto"/>
+      </w:pPr>
+      <w:r>
+        <w:t>The fastest-path search allows your GIS to start from one location and accumulate impedance values while it searches through the network to find your destination. Instead of keeping track of just distance, it combines distance and impedance to calculate the route that has the least amount of total impedance. Typically, GIS software measures impedance in time</w:t>
+      </w:r>
+      <w:r>
+        <w:t>.</w:t>
+      </w:r>
+      <w:r>
+        <w:t xml:space="preserve"> One aspect of the fastest-path approach is a bit unique because your impedance values are based not just on speed limits, impedances, and typical traffic volumes, but also on the time of day.</w:t>
+      </w:r>
+    </w:p>
+    <w:p>
+      <w:pPr>
+        <w:spacing w:after="0" w:line="240" w:lineRule="auto"/>
+      </w:pPr>
+    </w:p>
+    <w:p>
+      <w:pPr>
+        <w:spacing w:after="0" w:line="240" w:lineRule="auto"/>
+      </w:pPr>
+      <w:r>
+        <w:t>A service area identifies places that are within a reasonable distance for use and relies on knowing how many people or houses are located along individual links in a network, much like impedance values, except that the database has to know how many people are along each link.</w:t>
+      </w:r>
+    </w:p>
+    <w:p>
+      <w:pPr>
+        <w:spacing w:after="0" w:line="240" w:lineRule="auto"/>
+      </w:pPr>
+    </w:p>
+    <w:p>
+      <w:pPr>
+        <w:spacing w:after="0" w:line="240" w:lineRule="auto"/>
+      </w:pPr>
+      <w:r>
+        <w:t>Service-area analysis allows you to use all the impedance and turning tools that you use for any other analysis. This process of finding service areas, often called allocation by geographers, is a very popular tool among business analysts because they cannot only allocate for their own facility, but also compare themselves to their competition. Allocation is one of the more popular economic placement tools available in GIS today.</w:t>
+      </w:r>
+    </w:p>
+    <w:p>
+      <w:pPr>
+        <w:spacing w:after="0" w:line="240" w:lineRule="auto"/>
+      </w:pPr>
+    </w:p>
+    <w:p>
+      <w:pPr>
+        <w:spacing w:after="0" w:line="240" w:lineRule="auto"/>
+      </w:pPr>
+      <w:r>
+        <w:t>Urban and regional planners found comparing different maps essential to the observation, quantification, explanation, and eventual exploitation of multiple patterns.</w:t>
+      </w:r>
+      <w:r>
+        <w:t xml:space="preserve"> Some of the patterns that occur help identify areas experiencing: thefts, busy shopping areas, where people live according to income, or soil types over a specified distance. </w:t>
+      </w:r>
+    </w:p>
+    <w:p>
+      <w:pPr>
+        <w:spacing w:after="0" w:line="240" w:lineRule="auto"/>
+      </w:pPr>
+    </w:p>
+    <w:p>
+      <w:pPr>
+        <w:spacing w:after="0" w:line="240" w:lineRule="auto"/>
+      </w:pPr>
+      <w:r>
+        <w:t>You can analyze the degree to which the patterns correspond, and figure out whether cause and effect relationships exist, much more easily if you can overlay the maps.</w:t>
+      </w:r>
+      <w:r>
+        <w:t xml:space="preserve"> </w:t>
+      </w:r>
+      <w:r>
+        <w:t>Initially, overlay functions focused on comparing one set of polygons to another, but they quickly expanded to comparing polygons with point and line features.</w:t>
+      </w:r>
+    </w:p>
+    <w:p>
+      <w:pPr>
+        <w:spacing w:after="0" w:line="240" w:lineRule="auto"/>
+      </w:pPr>
+    </w:p>
+    <w:p>
+      <w:pPr>
+        <w:spacing w:after="0" w:line="240" w:lineRule="auto"/>
+      </w:pPr>
+    </w:p>
+    <w:p>
+      <w:pPr>
+        <w:spacing w:after="0" w:line="240" w:lineRule="auto"/>
+      </w:pPr>
+    </w:p>
+    <w:p>
+      <w:pPr>
+        <w:spacing w:after="0" w:line="240" w:lineRule="auto"/>
+      </w:pPr>
+    </w:p>
+    <w:p>
+      <w:pPr>
+        <w:spacing w:after="0" w:line="240" w:lineRule="auto"/>
+      </w:pPr>
+      <w:r>
+        <w:lastRenderedPageBreak/>
+        <w:t>All professional GIS software has some form of overlay toolkit that allows you to choose among different methods of overlay and select the layers you want to use. Most GIS toolkits have a separate graphical user interface or offer a button, icon, or tool to click that, in turn, gives you a lot of choices.</w:t>
+      </w:r>
+    </w:p>
+    <w:p>
+      <w:pPr>
+        <w:spacing w:after="0" w:line="240" w:lineRule="auto"/>
+      </w:pPr>
+    </w:p>
+    <w:p>
+      <w:pPr>
+        <w:spacing w:after="0" w:line="240" w:lineRule="auto"/>
+      </w:pPr>
+      <w:r>
+        <w:t>Overlaying in GIS compares:</w:t>
+      </w:r>
+    </w:p>
+    <w:p>
+      <w:pPr>
+        <w:spacing w:after="0" w:line="240" w:lineRule="auto"/>
+      </w:pPr>
+    </w:p>
+    <w:p>
+      <w:pPr>
+        <w:pStyle w:val="ListParagraph"/>
+        <w:numPr>
+          <w:ilvl w:val="0"/>
+          <w:numId w:val="47"/>
+        </w:numPr>
+        <w:spacing w:after="0" w:line="240" w:lineRule="auto"/>
+      </w:pPr>
+      <w:r>
+        <w:t>Points to polygons</w:t>
+      </w:r>
+    </w:p>
+    <w:p>
+      <w:pPr>
+        <w:pStyle w:val="ListParagraph"/>
+        <w:numPr>
+          <w:ilvl w:val="0"/>
+          <w:numId w:val="47"/>
+        </w:numPr>
+        <w:spacing w:after="0" w:line="240" w:lineRule="auto"/>
+      </w:pPr>
+      <w:r>
+        <w:t>Lines to polygons</w:t>
+      </w:r>
+    </w:p>
+    <w:p>
+      <w:pPr>
+        <w:pStyle w:val="ListParagraph"/>
+        <w:numPr>
+          <w:ilvl w:val="0"/>
+          <w:numId w:val="47"/>
+        </w:numPr>
+        <w:spacing w:after="0" w:line="240" w:lineRule="auto"/>
+      </w:pPr>
+      <w:r>
+        <w:t>Polygons to polygons</w:t>
+      </w:r>
+    </w:p>
+    <w:p>
+      <w:pPr>
+        <w:spacing w:after="0" w:line="240" w:lineRule="auto"/>
+      </w:pPr>
+    </w:p>
+    <w:p>
+      <w:pPr>
+        <w:spacing w:after="0" w:line="240" w:lineRule="auto"/>
+      </w:pPr>
+      <w:r>
+        <w:t>The first two pairings, points to polygons and lines to polygons, use a presence/absence overlay method. In other words, either the points or lines coincide with (occur in or run through) a particular type of polygon or they don’t.</w:t>
+      </w:r>
+      <w:r>
+        <w:t xml:space="preserve"> </w:t>
+      </w:r>
+      <w:r>
+        <w:t>Polygon to polygon — introduces some additional potential methods of comparison that, to some degree or another, simulate the intellectual process of visual map overlay.</w:t>
+      </w:r>
+    </w:p>
+    <w:p>
+      <w:pPr>
+        <w:spacing w:after="0" w:line="240" w:lineRule="auto"/>
+      </w:pPr>
+    </w:p>
+    <w:p>
+      <w:pPr>
+        <w:spacing w:after="0" w:line="240" w:lineRule="auto"/>
+      </w:pPr>
+      <w:r>
+        <w:t>Creating a new map from your separate layers is important when you want to actually use that map for analysis.</w:t>
+      </w:r>
+    </w:p>
+    <w:p>
+      <w:pPr>
+        <w:spacing w:after="0" w:line="240" w:lineRule="auto"/>
+      </w:pPr>
+    </w:p>
+    <w:p>
+      <w:pPr>
+        <w:shd w:val="clear" w:color="auto" w:fill="FFFFFF"/>
+        <w:spacing w:line="240" w:lineRule="auto"/>
+      </w:pPr>
+      <w:r>
+        <w:t>The Point in Polygon (PIP) operation in GIS checks if a point is inside, outside, or on the boundary of a polygon. It works by:</w:t>
+      </w:r>
+    </w:p>
+    <w:p>
+      <w:pPr>
+        <w:numPr>
+          <w:ilvl w:val="0"/>
+          <w:numId w:val="48"/>
+        </w:numPr>
+        <w:spacing w:before="100" w:beforeAutospacing="1" w:after="100" w:afterAutospacing="1" w:line="240" w:lineRule="auto"/>
+      </w:pPr>
+      <w:r>
+        <w:t>Defining the polygon's shape with a series of points</w:t>
+      </w:r>
+    </w:p>
+    <w:p>
+      <w:pPr>
+        <w:numPr>
+          <w:ilvl w:val="0"/>
+          <w:numId w:val="48"/>
+        </w:numPr>
+        <w:spacing w:before="100" w:beforeAutospacing="1" w:after="100" w:afterAutospacing="1" w:line="240" w:lineRule="auto"/>
+      </w:pPr>
+      <w:r>
+        <w:t>Testing a point to see if it's inside or outside the polygon</w:t>
+      </w:r>
+    </w:p>
+    <w:p>
+      <w:pPr>
+        <w:numPr>
+          <w:ilvl w:val="0"/>
+          <w:numId w:val="48"/>
+        </w:numPr>
+        <w:spacing w:before="100" w:beforeAutospacing="1" w:after="100" w:afterAutospacing="1" w:line="240" w:lineRule="auto"/>
+      </w:pPr>
+      <w:r>
+        <w:t>Using a "ray" to count how many times it crosses the polygon's boundary</w:t>
+      </w:r>
+    </w:p>
+    <w:p>
+      <w:pPr>
+        <w:numPr>
+          <w:ilvl w:val="0"/>
+          <w:numId w:val="48"/>
+        </w:numPr>
+        <w:spacing w:before="100" w:beforeAutospacing="1" w:after="100" w:afterAutospacing="1" w:line="240" w:lineRule="auto"/>
+      </w:pPr>
+      <w:r>
+        <w:t>Returning the result: inside, outside, or on the boundary</w:t>
+      </w:r>
+    </w:p>
+    <w:p>
+      <w:pPr>
+        <w:spacing w:before="100" w:beforeAutospacing="1" w:after="100" w:afterAutospacing="1" w:line="240" w:lineRule="auto"/>
+      </w:pPr>
+      <w:r>
+        <w:t>The point-in-polygon operation is a powerful tool for comparing point objects to area objects, but you might not need to perform this</w:t>
+      </w:r>
+      <w:r>
+        <w:t xml:space="preserve"> </w:t>
+      </w:r>
+      <w:r>
+        <w:t>operation if the points and polygons are already on the same map.</w:t>
+      </w:r>
+    </w:p>
+    <w:p>
+      <w:pPr>
+        <w:spacing w:before="100" w:beforeAutospacing="1" w:after="100" w:afterAutospacing="1" w:line="240" w:lineRule="auto"/>
+      </w:pPr>
+      <w:r>
+        <w:t>Line-on-polygon overlay in GIS combines line and polygon features to see how they relate to each other. It helps answer questions like: "Which lines are inside or outside a certain area?" or "What kind of land use is along a road?" This operation is useful for planning, analyzing networks, and studying the environment.</w:t>
+      </w:r>
+    </w:p>
+    <w:p>
+      <w:pPr>
+        <w:spacing w:before="100" w:beforeAutospacing="1" w:after="100" w:afterAutospacing="1" w:line="240" w:lineRule="auto"/>
+      </w:pPr>
+      <w:r>
+        <w:t>The most powerful, most robust, and probably most common types of overlay operations are those comparing one set of polygons to another. Generally known as polygon overlay, they offer many more options than point-in-polygon and line-on-polygon overlays.</w:t>
+      </w:r>
+    </w:p>
+    <w:p>
+      <w:pPr>
+        <w:spacing w:before="100" w:beforeAutospacing="1" w:after="100" w:afterAutospacing="1" w:line="240" w:lineRule="auto"/>
+      </w:pPr>
+      <w:r>
+        <w:t>Logical overlay is a method of comparing multiple maps that uses a group of operations based on set theory to search the polygons to determine whether attributes are shared from one map to the other (belong to a common set).</w:t>
+      </w:r>
+    </w:p>
+    <w:p>
+      <w:pPr>
+        <w:spacing w:before="100" w:beforeAutospacing="1" w:after="100" w:afterAutospacing="1" w:line="240" w:lineRule="auto"/>
+      </w:pPr>
+      <w:r>
+        <w:t>In set theory, three basic set operations compare the objects contained in one set to those of another set. These operations are union (where you combine all the stuff from both sets), intersection (where you select only those things common to both sets), and complement or symmetrical difference</w:t>
+      </w:r>
+      <w:r>
+        <w:t xml:space="preserve"> (where you identify all the objects that the sets don't have in common).</w:t>
+      </w:r>
+    </w:p>
+    <w:p>
+      <w:pPr>
+        <w:spacing w:before="100" w:beforeAutospacing="1" w:after="100" w:afterAutospacing="1" w:line="240" w:lineRule="auto"/>
+      </w:pPr>
+      <w:r>
+        <w:lastRenderedPageBreak/>
+        <w:t>Union overlay, sometimes called an OR search, collects all the polygons that have any of the attribute search criteria and makes a new map out of them.</w:t>
+      </w:r>
+      <w:r>
+        <w:t xml:space="preserve"> </w:t>
+      </w:r>
+      <w:r>
+        <w:t>Union overlay maintains the categories from each of the input layers, so you can use them later to perform still more comparisons of flat agricultural land with other layers such as soil nutrient values.</w:t>
+      </w:r>
+    </w:p>
+    <w:p>
+      <w:pPr>
+        <w:spacing w:before="100" w:beforeAutospacing="1" w:after="100" w:afterAutospacing="1" w:line="240" w:lineRule="auto"/>
+      </w:pPr>
+      <w:r>
+        <w:t>Use union overlay when you want to broaden your search and combine different attributes of your polygons. All the polygons that have any of the search criteria are included in the output.</w:t>
+      </w:r>
+    </w:p>
+    <w:p>
+      <w:pPr>
+        <w:spacing w:before="100" w:beforeAutospacing="1" w:after="100" w:afterAutospacing="1" w:line="240" w:lineRule="auto"/>
+      </w:pPr>
+      <w:r>
+        <w:t>Use intersection overlay when you want to narrow your search to satisfy a number of criteria at the same time. This technique can help you find the most appropriate places for some activity.</w:t>
+      </w:r>
+    </w:p>
+    <w:p>
+      <w:pPr>
+        <w:spacing w:before="100" w:beforeAutospacing="1" w:after="100" w:afterAutospacing="1" w:line="240" w:lineRule="auto"/>
+      </w:pPr>
+      <w:r>
+        <w:t>Sometimes, when you try to perform a search, you may find it easier to eliminate things that don't match all your criteria, instead of identifying those that do match. This search, called complement or symmetrical difference overlay, computes the geometric intersections of all polygon types and categories that don't have certain attributes in common</w:t>
+      </w:r>
+      <w:r>
+        <w:t>.</w:t>
+      </w:r>
+    </w:p>
+    <w:p>
+      <w:pPr>
+        <w:spacing w:before="100" w:beforeAutospacing="1" w:after="100" w:afterAutospacing="1" w:line="240" w:lineRule="auto"/>
+      </w:pPr>
+      <w:r>
+        <w:t>Identity overlay is similar to intersection overlay, but it treats the layers differently. One layer, the identity layer, must be composed of polygons because its attributes determine the identity of everything that coincides with it. But for the other input layer, you can use a point layer (such as wells) or a line layer (such as roads) if you want. When your GIS overlays the two layers, the new shape takes on the attributes of the identity layer. In other words, it takes on the identity of that layer.</w:t>
+      </w:r>
+    </w:p>
+    <w:p>
+      <w:pPr>
+        <w:spacing w:before="100" w:beforeAutospacing="1" w:after="100" w:afterAutospacing="1" w:line="240" w:lineRule="auto"/>
+      </w:pPr>
+      <w:r>
+        <w:t>Use identity overlay when you want to convert intersecting portions of one layer to the attributes of a more important layer. The more important layer is the layer that often controls what values will be assigned to the new polygons, and you usually determine which layer is more important based on what you want to change and what you want to stay the same after overlay.</w:t>
+      </w:r>
+    </w:p>
+    <w:p>
+      <w:pPr>
+        <w:spacing w:before="100" w:beforeAutospacing="1" w:after="100" w:afterAutospacing="1" w:line="240" w:lineRule="auto"/>
+      </w:pPr>
+      <w:r>
+        <w:t>In GIS, a clip overlay is a tool that combines two datasets to create a new one. It uses the boundaries of one dataset to "clip" or extract specific areas from the other dataset, creating a new dataset with only the overlapping areas.</w:t>
+      </w:r>
+    </w:p>
+    <w:p>
+      <w:pPr>
+        <w:spacing w:before="100" w:beforeAutospacing="1" w:after="100" w:afterAutospacing="1" w:line="240" w:lineRule="auto"/>
+      </w:pPr>
+      <w:r>
+        <w:rPr>
+          <w:noProof/>
+        </w:rPr>
+        <w:drawing>
+          <wp:inline distT="0" distB="0" distL="0" distR="0" wp14:anchorId="4CFEC050" wp14:editId="0F863112">
+            <wp:extent cx="3368206" cy="1250081"/>
+            <wp:effectExtent l="19050" t="19050" r="22860" b="26670"/>
+            <wp:docPr id="716717146" name="Picture 1"/>
+            <wp:cNvGraphicFramePr>
+              <a:graphicFrameLocks xmlns:a="http://schemas.openxmlformats.org/drawingml/2006/main" noChangeAspect="1"/>
+            </wp:cNvGraphicFramePr>
+            <a:graphic xmlns:a="http://schemas.openxmlformats.org/drawingml/2006/main">
+              <a:graphicData uri="http://schemas.openxmlformats.org/drawingml/2006/picture">
+                <pic:pic xmlns:pic="http://schemas.openxmlformats.org/drawingml/2006/picture">
+                  <pic:nvPicPr>
+                    <pic:cNvPr id="0" name="Picture 1"/>
+                    <pic:cNvPicPr>
+                      <a:picLocks noChangeAspect="1" noChangeArrowheads="1"/>
+                    </pic:cNvPicPr>
+                  </pic:nvPicPr>
+                  <pic:blipFill>
+                    <a:blip r:embed="rId38">
+                      <a:extLst>
+                        <a:ext uri="{28A0092B-C50C-407E-A947-70E740481C1C}">
+                          <a14:useLocalDpi xmlns:a14="http://schemas.microsoft.com/office/drawing/2010/main" val="0"/>
+                        </a:ext>
+                      </a:extLst>
+                    </a:blip>
+                    <a:srcRect/>
+                    <a:stretch>
+                      <a:fillRect/>
+                    </a:stretch>
+                  </pic:blipFill>
+                  <pic:spPr bwMode="auto">
+                    <a:xfrm>
+                      <a:off x="0" y="0"/>
+                      <a:ext cx="3380340" cy="1254584"/>
+                    </a:xfrm>
+                    <a:prstGeom prst="rect">
+                      <a:avLst/>
+                    </a:prstGeom>
+                    <a:noFill/>
+                    <a:ln>
+                      <a:solidFill>
+                        <a:schemeClr val="tx1"/>
+                      </a:solidFill>
+                    </a:ln>
+                  </pic:spPr>
+                </pic:pic>
+              </a:graphicData>
+            </a:graphic>
+          </wp:inline>
+        </w:drawing>
+      </w:r>
+    </w:p>
+    <w:p>
+      <w:pPr>
+        <w:spacing w:before="100" w:beforeAutospacing="1" w:after="100" w:afterAutospacing="1" w:line="240" w:lineRule="auto"/>
+      </w:pPr>
+      <w:r>
+        <w:t>Use the clip overlay when you want two or more layers to have the same geometry (size and shape), which allows you to have all the attributes that you want to evaluate, but for a selected portion of the study area.</w:t>
+      </w:r>
+    </w:p>
+    <w:p>
+      <w:pPr>
+        <w:spacing w:before="100" w:beforeAutospacing="1" w:after="100" w:afterAutospacing="1" w:line="240" w:lineRule="auto"/>
+      </w:pPr>
+      <w:r>
+        <w:t>Map algebra is primarily a raster GIS modeling language that allows a huge amount of flexibility in comparing one map to another. Raster overlay is not only more powerful than its vector equivalent, but also less troublesome.</w:t>
+      </w:r>
+    </w:p>
+    <w:p>
+      <w:pPr>
+        <w:spacing w:before="100" w:beforeAutospacing="1" w:after="100" w:afterAutospacing="1" w:line="240" w:lineRule="auto"/>
+      </w:pPr>
+      <w:r>
+        <w:lastRenderedPageBreak/>
+        <w:t>In GIS, an overlay combines multiple data layers to see how they relate to each other. There are different types of overlays, including ones that show where layers overlap, don't overlap, or combine all areas. Selective overlay lets you choose which areas to combine based on specific criteria.</w:t>
+      </w:r>
+    </w:p>
+    <w:p>
+      <w:pPr>
+        <w:spacing w:before="100" w:beforeAutospacing="1" w:after="100" w:afterAutospacing="1" w:line="240" w:lineRule="auto"/>
+      </w:pPr>
+      <w:r>
+        <w:t>Use selective overlay when you have specific combinations that you want to examine but don't want to create a separate overlay for each.</w:t>
+      </w:r>
+    </w:p>
+    <w:p>
+      <w:pPr>
+        <w:spacing w:after="0" w:line="240" w:lineRule="auto"/>
+      </w:pPr>
+      <w:r>
+        <w:t>Cartographic modeling is an ordered set of map operations designed to simulate some spatial decision-making (making decisions about geographic space) process. The order or sequence of map operations (including creating, combining, and analyzing) is often critical to the success of a cartographic model, and the idea that the result will simulate a spatial decision process is at the heart of a cartographic model.</w:t>
+      </w:r>
+    </w:p>
+    <w:p>
+      <w:pPr>
+        <w:spacing w:after="0" w:line="240" w:lineRule="auto"/>
+      </w:pPr>
+    </w:p>
+    <w:p>
+      <w:pPr>
+        <w:spacing w:after="0" w:line="240" w:lineRule="auto"/>
+      </w:pPr>
+      <w:r>
+        <w:t xml:space="preserve">People use GIS (cartographic) models only as a spatial decision-making support system. This single application seems to limit the utility of cartographic models, so I like to give the whole idea of decision-making a broader definition. By decision-making process, I mean any process that simulates physical or human environments and supports a wide host of possible activities, including </w:t>
+      </w:r>
+    </w:p>
+    <w:p>
+      <w:pPr>
+        <w:pStyle w:val="ListParagraph"/>
+        <w:numPr>
+          <w:ilvl w:val="0"/>
+          <w:numId w:val="49"/>
+        </w:numPr>
+        <w:spacing w:after="0" w:line="240" w:lineRule="auto"/>
+      </w:pPr>
+      <w:r>
+        <w:t>Immediate action: Activities such as planning, where you decide to immediately employ cartographic</w:t>
+      </w:r>
+      <w:r>
+        <w:t xml:space="preserve"> </w:t>
+      </w:r>
+      <w:r>
+        <w:t xml:space="preserve">cartographic modeling for practical resolution of real-world problems. </w:t>
+      </w:r>
+    </w:p>
+    <w:p>
+      <w:pPr>
+        <w:pStyle w:val="ListParagraph"/>
+        <w:numPr>
+          <w:ilvl w:val="0"/>
+          <w:numId w:val="49"/>
+        </w:numPr>
+        <w:spacing w:after="0" w:line="240" w:lineRule="auto"/>
+      </w:pPr>
+      <w:r>
+        <w:t xml:space="preserve">Theoretical studies: Constructing cartographic models that simulate natural or human activities in geographic space, contributing to the body of knowledge by describing how spatial distributions of geographic features relate to other patterns or processes. </w:t>
+      </w:r>
+    </w:p>
+    <w:p>
+      <w:pPr>
+        <w:pStyle w:val="ListParagraph"/>
+        <w:numPr>
+          <w:ilvl w:val="0"/>
+          <w:numId w:val="49"/>
+        </w:numPr>
+        <w:spacing w:after="0" w:line="240" w:lineRule="auto"/>
+      </w:pPr>
+      <w:r>
+        <w:t>Future planning: Information needed for decision-making support can be exploratory (for example, predicting traffic increases at selected locations over the next ten years) and can often lead to eventual decisions and related actions.</w:t>
+      </w:r>
+    </w:p>
+    <w:p>
+      <w:pPr>
+        <w:spacing w:after="0" w:line="240" w:lineRule="auto"/>
+      </w:pPr>
+    </w:p>
+    <w:p>
+      <w:pPr>
+        <w:spacing w:after="0" w:line="240" w:lineRule="auto"/>
+      </w:pPr>
+      <w:r>
+        <w:t>Map Algebra is a way to perform mathematical operations on geographic data (specifically raster data) in a GIS, allowing you to combine, manipulate, and analyze data layers using simple algebra-like expressions. It's like doing math with maps!</w:t>
+      </w:r>
+    </w:p>
+    <w:p>
+      <w:pPr>
+        <w:spacing w:after="0" w:line="240" w:lineRule="auto"/>
+      </w:pPr>
+    </w:p>
+    <w:p>
+      <w:pPr>
+        <w:spacing w:after="0" w:line="240" w:lineRule="auto"/>
+      </w:pPr>
+      <w:r>
+        <w:t>Map algebra was developed when GIS software typically used the command-line interface, where you actually typed words to get the software to perform its tasks rather than click icons and pull-down menus. Although today's GIS typically employs a graphical user interface, map algebra functionality is still tied to the idea of written commands.</w:t>
+      </w:r>
+    </w:p>
+    <w:p>
+      <w:pPr>
+        <w:spacing w:after="0" w:line="240" w:lineRule="auto"/>
+      </w:pPr>
+    </w:p>
+    <w:p>
+      <w:pPr>
+        <w:spacing w:after="0" w:line="240" w:lineRule="auto"/>
+      </w:pPr>
+      <w:r>
+        <w:t>Although these map algebra commands used to be part of a command-line system, they exist as part of the graphical</w:t>
+      </w:r>
+      <w:r>
+        <w:t xml:space="preserve"> </w:t>
+      </w:r>
+      <w:r>
+        <w:t>graphical user interface of the modern GIS. And so, you work through the graphical interface to apply the map algebra and make your cartographic models.</w:t>
+      </w:r>
+    </w:p>
+    <w:p>
+      <w:pPr>
+        <w:spacing w:after="0" w:line="240" w:lineRule="auto"/>
+      </w:pPr>
+    </w:p>
+    <w:p>
+      <w:pPr>
+        <w:spacing w:after="0" w:line="240" w:lineRule="auto"/>
+      </w:pPr>
+      <w:r>
+        <w:t>Essentially, an interface such as the Raster Calculator provides a means to write out complete and often very sophisticated map algebra expressions based on built-in mathematical capabilities.</w:t>
+      </w:r>
+    </w:p>
+    <w:p>
+      <w:pPr>
+        <w:spacing w:after="0" w:line="240" w:lineRule="auto"/>
+      </w:pPr>
+    </w:p>
+    <w:p>
+      <w:pPr>
+        <w:spacing w:after="0" w:line="240" w:lineRule="auto"/>
+      </w:pPr>
+      <w:r>
+        <w:t>The most basic function type is called the local function because it operates on each cell individually. Sometimes called by-cell operations, these functions are among the simplest — and most often used — of the map algebra functions.</w:t>
+      </w:r>
+    </w:p>
+    <w:p>
+      <w:pPr>
+        <w:spacing w:after="0" w:line="240" w:lineRule="auto"/>
+      </w:pPr>
+    </w:p>
+    <w:p>
+      <w:pPr>
+        <w:spacing w:after="0" w:line="240" w:lineRule="auto"/>
+      </w:pPr>
+    </w:p>
+    <w:p>
+      <w:pPr>
+        <w:spacing w:after="0" w:line="240" w:lineRule="auto"/>
+      </w:pPr>
+    </w:p>
+    <w:p>
+      <w:pPr>
+        <w:spacing w:after="0" w:line="240" w:lineRule="auto"/>
+      </w:pPr>
+    </w:p>
+    <w:p>
+      <w:pPr>
+        <w:spacing w:after="0" w:line="240" w:lineRule="auto"/>
+      </w:pPr>
+      <w:r>
+        <w:lastRenderedPageBreak/>
+        <w:t>Unlike local functions (discussed in the preceding section) — where you zoom in to gain the worm's eye view — focal functions allow you to pull back a bit and begin to see the area around you. This area is sometimes called a neighborhood. Focal functions evaluate a single grid cell based on some characteristic of its surrounding cells, or neighborhood. (Focal functions are sometimes called neighborhood functions.) In general, the focal function allows you to look at a target cell (the cell that you're characterizing or working on), evaluate it based on some relationship it shares with its neighborhood, and return new grid cell value in the same X and Y coordinates but on a new output layer</w:t>
+      </w:r>
+      <w:r>
+        <w:t>.</w:t>
+      </w:r>
+    </w:p>
+    <w:p>
+      <w:pPr>
+        <w:spacing w:after="0" w:line="240" w:lineRule="auto"/>
+      </w:pPr>
+    </w:p>
+    <w:p>
+      <w:pPr>
+        <w:spacing w:after="0" w:line="240" w:lineRule="auto"/>
+      </w:pPr>
+      <w:r>
+        <w:t>To create a simple search pattern, search for the eight neighboring cells around your target cell in a 3-x-3 matrix. That configuration is called an annulus (donut shape) with a search radius of one cell</w:t>
+      </w:r>
+      <w:r>
+        <w:t>.</w:t>
+      </w:r>
+    </w:p>
+    <w:p>
+      <w:pPr>
+        <w:spacing w:after="0" w:line="240" w:lineRule="auto"/>
+      </w:pPr>
+    </w:p>
+    <w:p>
+      <w:pPr>
+        <w:spacing w:after="0" w:line="240" w:lineRule="auto"/>
+      </w:pPr>
+      <w:r>
+        <w:rPr>
+          <w:noProof/>
+        </w:rPr>
+        <w:drawing>
+          <wp:inline distT="0" distB="0" distL="0" distR="0" wp14:anchorId="79C24BBB" wp14:editId="0A1E7408">
+            <wp:extent cx="4242849" cy="1989373"/>
+            <wp:effectExtent l="19050" t="19050" r="24765" b="11430"/>
+            <wp:docPr id="1707466209" name="Picture 2"/>
+            <wp:cNvGraphicFramePr>
+              <a:graphicFrameLocks xmlns:a="http://schemas.openxmlformats.org/drawingml/2006/main" noChangeAspect="1"/>
+            </wp:cNvGraphicFramePr>
+            <a:graphic xmlns:a="http://schemas.openxmlformats.org/drawingml/2006/main">
+              <a:graphicData uri="http://schemas.openxmlformats.org/drawingml/2006/picture">
+                <pic:pic xmlns:pic="http://schemas.openxmlformats.org/drawingml/2006/picture">
+                  <pic:nvPicPr>
+                    <pic:cNvPr id="0" name="Picture 3"/>
+                    <pic:cNvPicPr>
+                      <a:picLocks noChangeAspect="1" noChangeArrowheads="1"/>
+                    </pic:cNvPicPr>
+                  </pic:nvPicPr>
+                  <pic:blipFill>
+                    <a:blip r:embed="rId39">
+                      <a:extLst>
+                        <a:ext uri="{28A0092B-C50C-407E-A947-70E740481C1C}">
+                          <a14:useLocalDpi xmlns:a14="http://schemas.microsoft.com/office/drawing/2010/main" val="0"/>
+                        </a:ext>
+                      </a:extLst>
+                    </a:blip>
+                    <a:srcRect/>
+                    <a:stretch>
+                      <a:fillRect/>
+                    </a:stretch>
+                  </pic:blipFill>
+                  <pic:spPr bwMode="auto">
+                    <a:xfrm>
+                      <a:off x="0" y="0"/>
+                      <a:ext cx="4256552" cy="1995798"/>
+                    </a:xfrm>
+                    <a:prstGeom prst="rect">
+                      <a:avLst/>
+                    </a:prstGeom>
+                    <a:noFill/>
+                    <a:ln>
+                      <a:solidFill>
+                        <a:schemeClr val="tx1"/>
+                      </a:solidFill>
+                    </a:ln>
+                  </pic:spPr>
+                </pic:pic>
+              </a:graphicData>
+            </a:graphic>
+          </wp:inline>
+        </w:drawing>
+      </w:r>
+    </w:p>
+    <w:p>
+      <w:pPr>
+        <w:spacing w:after="0" w:line="240" w:lineRule="auto"/>
+      </w:pPr>
+    </w:p>
+    <w:p>
+      <w:pPr>
+        <w:spacing w:after="0" w:line="240" w:lineRule="auto"/>
+      </w:pPr>
+      <w:r>
+        <w:t>Focal Flow is a GIS tool that analyzes the neighboring cells of a raster to determine which ones "flow" into the central cell, based on their values. It helps identify the direction of movement or influence between nearby cells. Think of it like tracing the path water would flow across a landscape!</w:t>
+      </w:r>
+    </w:p>
+    <w:p>
+      <w:pPr>
+        <w:spacing w:after="0" w:line="240" w:lineRule="auto"/>
+        <w:rPr>
+          <w:rFonts w:ascii="Segoe UI Historic" w:hAnsi="Segoe UI Historic" w:cs="Segoe UI Historic"/>
+          <w:color w:val="1C2B33"/>
+          <w:sz w:val="23"/>
+          <w:szCs w:val="23"/>
+          <w:shd w:val="clear" w:color="auto" w:fill="FFFFFF"/>
+        </w:rPr>
+      </w:pPr>
+    </w:p>
+    <w:p>
+      <w:pPr>
+        <w:spacing w:after="0" w:line="240" w:lineRule="auto"/>
+      </w:pPr>
+      <w:r>
+        <w:t xml:space="preserve">The adjacent 8 cells around a focal cell are often referred to as the immediate neighborhood. </w:t>
+      </w:r>
+    </w:p>
+    <w:p>
+      <w:pPr>
+        <w:spacing w:after="0" w:line="240" w:lineRule="auto"/>
+      </w:pPr>
+    </w:p>
+    <w:p>
+      <w:pPr>
+        <w:spacing w:after="0" w:line="240" w:lineRule="auto"/>
+      </w:pPr>
+      <w:r>
+        <w:t>Z</w:t>
+      </w:r>
+      <w:r>
+        <w:t>onal functions don't create neighborhoods. They use zones, either from a single grid or from other layers to compare cells by either attribute (description) or shape (geometry). You need to define the zone with which you want to work. A zone is equivalent to what geographers call formal regions. Regions are areas or groups of areas that share common descriptive information. In a raster data model, a region (or zone) is a group of grid cells that have the same attributes.</w:t>
+      </w:r>
+    </w:p>
+    <w:p>
+      <w:pPr>
+        <w:spacing w:after="0" w:line="240" w:lineRule="auto"/>
+      </w:pPr>
+    </w:p>
+    <w:p>
+      <w:pPr>
+        <w:spacing w:after="0" w:line="240" w:lineRule="auto"/>
+      </w:pPr>
+      <w:r>
+        <w:t>Formal geographic regions can be contiguous (all in one chunk), perforated (with holes that have different attributes), or fragmented (like islands that share attributes).</w:t>
+      </w:r>
+    </w:p>
+    <w:p>
+      <w:pPr>
+        <w:spacing w:after="0" w:line="240" w:lineRule="auto"/>
+      </w:pPr>
+    </w:p>
+    <w:p>
+      <w:pPr>
+        <w:spacing w:after="0" w:line="240" w:lineRule="auto"/>
+      </w:pPr>
+      <w:r>
+        <w:t>In raster GIS, area is calculated by adding up the sizes of all the grid cells included in the zone.</w:t>
+      </w:r>
+    </w:p>
+    <w:p>
+      <w:pPr>
+        <w:spacing w:after="0" w:line="240" w:lineRule="auto"/>
+      </w:pPr>
+    </w:p>
+    <w:p>
+      <w:pPr>
+        <w:spacing w:after="0" w:line="240" w:lineRule="auto"/>
+      </w:pPr>
+      <w:r>
+        <w:t>In GIS, "orthogonal" means moving or measuring in a straight line that is perpendicular (at a 90-degree angle) to a reference direction or feature. It's like moving directly across from something, rather than at an angle. Orthogonal directions are used to define spatial relationships, like the direction of water flow or the orientation of a road, and are important in spatial analysis and modeling operations.</w:t>
+      </w:r>
+    </w:p>
+    <w:p>
+      <w:pPr>
+        <w:spacing w:after="0" w:line="240" w:lineRule="auto"/>
+      </w:pPr>
+    </w:p>
+    <w:p>
+      <w:pPr>
+        <w:spacing w:after="0" w:line="240" w:lineRule="auto"/>
+      </w:pPr>
+    </w:p>
+    <w:p>
+      <w:pPr>
+        <w:spacing w:after="0" w:line="240" w:lineRule="auto"/>
+      </w:pPr>
+    </w:p>
+    <w:p>
+      <w:pPr>
+        <w:spacing w:after="0" w:line="240" w:lineRule="auto"/>
+      </w:pPr>
+      <w:r>
+        <w:lastRenderedPageBreak/>
+        <w:t>In raster, polygon means a collection of grid cells of the same value or attribute.</w:t>
+      </w:r>
+    </w:p>
+    <w:p>
+      <w:pPr>
+        <w:spacing w:after="0" w:line="240" w:lineRule="auto"/>
+      </w:pPr>
+    </w:p>
+    <w:p>
+      <w:pPr>
+        <w:spacing w:after="0" w:line="240" w:lineRule="auto"/>
+      </w:pPr>
+      <w:r>
+        <w:t>Sometimes, you need to resample a set of grid cells to a coarser group of grids (bigger grid cells) so that the set matches other raster layers.</w:t>
+      </w:r>
+    </w:p>
+    <w:p>
+      <w:pPr>
+        <w:spacing w:after="0" w:line="240" w:lineRule="auto"/>
+      </w:pPr>
+    </w:p>
+    <w:p>
+      <w:pPr>
+        <w:spacing w:after="0" w:line="240" w:lineRule="auto"/>
+      </w:pPr>
+      <w:r>
+        <w:t>The block function takes a uniform, non-overlapping block of grid cell values and changes them based on any of the following operators: mean, majority, maximum, minimum, median, minority, range, standard deviation, sum, and variety — the same operators that are available for zonal functions.</w:t>
+      </w:r>
+    </w:p>
+    <w:p>
+      <w:pPr>
+        <w:spacing w:after="0" w:line="240" w:lineRule="auto"/>
+      </w:pPr>
+    </w:p>
+    <w:p>
+      <w:pPr>
+        <w:spacing w:after="0" w:line="240" w:lineRule="auto"/>
+      </w:pPr>
+      <w:r>
+        <w:t>A</w:t>
+      </w:r>
+      <w:r>
+        <w:t xml:space="preserve"> global function takes the bird's-eye view — it can see and operate on the entire study area at the same time. Global functions are very powerful and complex operations.</w:t>
+      </w:r>
+      <w:r>
+        <w:t xml:space="preserve"> Some examples include:</w:t>
+      </w:r>
+    </w:p>
+    <w:p>
+      <w:pPr>
+        <w:spacing w:after="0" w:line="240" w:lineRule="auto"/>
+      </w:pPr>
+    </w:p>
+    <w:p>
+      <w:pPr>
+        <w:pStyle w:val="ListParagraph"/>
+        <w:numPr>
+          <w:ilvl w:val="0"/>
+          <w:numId w:val="50"/>
+        </w:numPr>
+        <w:spacing w:after="0" w:line="240" w:lineRule="auto"/>
+      </w:pPr>
+      <w:r>
+        <w:t>Distance measures: Such as Euclidean distance, Manhattan distance</w:t>
+      </w:r>
+    </w:p>
+    <w:p>
+      <w:pPr>
+        <w:pStyle w:val="ListParagraph"/>
+        <w:numPr>
+          <w:ilvl w:val="0"/>
+          <w:numId w:val="50"/>
+        </w:numPr>
+        <w:spacing w:after="0" w:line="240" w:lineRule="auto"/>
+      </w:pPr>
+      <w:r>
+        <w:t>Surface functions: Such as finding basins, pour points, and drainage networks</w:t>
+      </w:r>
+    </w:p>
+    <w:p>
+      <w:pPr>
+        <w:pStyle w:val="ListParagraph"/>
+        <w:numPr>
+          <w:ilvl w:val="0"/>
+          <w:numId w:val="50"/>
+        </w:numPr>
+        <w:spacing w:after="0" w:line="240" w:lineRule="auto"/>
+      </w:pPr>
+      <w:r>
+        <w:t>Interpolation functions: Such as linear, nonlinear, trend surface, and exact</w:t>
+      </w:r>
+    </w:p>
+    <w:p>
+      <w:pPr>
+        <w:pStyle w:val="ListParagraph"/>
+        <w:numPr>
+          <w:ilvl w:val="0"/>
+          <w:numId w:val="50"/>
+        </w:numPr>
+        <w:spacing w:after="0" w:line="240" w:lineRule="auto"/>
+      </w:pPr>
+      <w:r>
+        <w:t>Hydrology functions: Such as water accumulation and flow direction</w:t>
+      </w:r>
+    </w:p>
+    <w:p>
+      <w:pPr>
+        <w:spacing w:after="0" w:line="240" w:lineRule="auto"/>
+      </w:pPr>
+    </w:p>
+    <w:p>
+      <w:pPr>
+        <w:shd w:val="clear" w:color="auto" w:fill="FFFFFF"/>
+        <w:spacing w:line="240" w:lineRule="auto"/>
+      </w:pPr>
+      <w:r>
+        <w:t>Groundwater global functions in GIS are advanced tools that help model and analyze groundwater flow and movement. They're mainly used with raster data and enable you to:</w:t>
+      </w:r>
+    </w:p>
+    <w:p>
+      <w:pPr>
+        <w:numPr>
+          <w:ilvl w:val="0"/>
+          <w:numId w:val="51"/>
+        </w:numPr>
+        <w:shd w:val="clear" w:color="auto" w:fill="FFFFFF"/>
+        <w:spacing w:before="100" w:beforeAutospacing="1" w:after="100" w:afterAutospacing="1" w:line="240" w:lineRule="auto"/>
+      </w:pPr>
+      <w:r>
+        <w:t>Simulate liquid flow through different materials and layers</w:t>
+      </w:r>
+    </w:p>
+    <w:p>
+      <w:pPr>
+        <w:numPr>
+          <w:ilvl w:val="0"/>
+          <w:numId w:val="51"/>
+        </w:numPr>
+        <w:shd w:val="clear" w:color="auto" w:fill="FFFFFF"/>
+        <w:spacing w:before="100" w:beforeAutospacing="1" w:after="100" w:afterAutospacing="1" w:line="240" w:lineRule="auto"/>
+      </w:pPr>
+      <w:r>
+        <w:t>Account for varying substrate thickness and pressure gradients</w:t>
+      </w:r>
+    </w:p>
+    <w:p>
+      <w:pPr>
+        <w:numPr>
+          <w:ilvl w:val="0"/>
+          <w:numId w:val="51"/>
+        </w:numPr>
+        <w:shd w:val="clear" w:color="auto" w:fill="FFFFFF"/>
+        <w:spacing w:before="100" w:beforeAutospacing="1" w:after="100" w:afterAutospacing="1" w:line="240" w:lineRule="auto"/>
+      </w:pPr>
+      <w:r>
+        <w:t>Track the movement of dissolved solids and pollutants</w:t>
+      </w:r>
+    </w:p>
+    <w:p>
+      <w:pPr>
+        <w:numPr>
+          <w:ilvl w:val="0"/>
+          <w:numId w:val="51"/>
+        </w:numPr>
+        <w:shd w:val="clear" w:color="auto" w:fill="FFFFFF"/>
+        <w:spacing w:before="100" w:beforeAutospacing="1" w:after="100" w:afterAutospacing="1" w:line="240" w:lineRule="auto"/>
+      </w:pPr>
+      <w:r>
+        <w:t>Model both point and non-point source pollution</w:t>
+      </w:r>
+    </w:p>
+    <w:p>
+      <w:pPr>
+        <w:shd w:val="clear" w:color="auto" w:fill="FFFFFF"/>
+        <w:spacing w:after="120" w:line="240" w:lineRule="auto"/>
+      </w:pPr>
+      <w:r>
+        <w:t>These functions are powerful and complex, allowing for detailed analysis and simulation of groundwater systems.</w:t>
+      </w:r>
+    </w:p>
+    <w:p>
+      <w:pPr>
+        <w:spacing w:after="0" w:line="240" w:lineRule="auto"/>
+      </w:pPr>
+    </w:p>
+    <w:p>
+      <w:pPr>
+        <w:spacing w:after="0" w:line="240" w:lineRule="auto"/>
+      </w:pPr>
+      <w:r>
+        <w:t>O</w:t>
+      </w:r>
+      <w:r>
+        <w:t>rdered operations</w:t>
+      </w:r>
+      <w:r>
+        <w:t xml:space="preserve"> are</w:t>
+      </w:r>
+      <w:r>
+        <w:t xml:space="preserve"> operations done in a logical sequence</w:t>
+      </w:r>
+      <w:r>
+        <w:t>, and with GIS this is called a</w:t>
+      </w:r>
+      <w:r>
+        <w:t xml:space="preserve"> model</w:t>
+      </w:r>
+      <w:r>
+        <w:t xml:space="preserve"> or cartographic model (since it involves maps)</w:t>
+      </w:r>
+      <w:r>
+        <w:t>.</w:t>
+      </w:r>
+    </w:p>
+    <w:p>
+      <w:pPr>
+        <w:spacing w:after="0" w:line="240" w:lineRule="auto"/>
+      </w:pPr>
+    </w:p>
+    <w:p>
+      <w:pPr>
+        <w:spacing w:after="0" w:line="240" w:lineRule="auto"/>
+      </w:pPr>
+      <w:r>
+        <w:t>T</w:t>
+      </w:r>
+      <w:r>
+        <w:t>he key to good cartographic modeling is to formulate the model through the use of flowcharting techniques. T</w:t>
+      </w:r>
+      <w:r>
+        <w:t>herefore, you</w:t>
+      </w:r>
+      <w:r>
+        <w:t xml:space="preserve"> should normally create the flowcharts even before you know what's in your database. Such formulations have helped </w:t>
+      </w:r>
+      <w:r>
+        <w:t>people</w:t>
+      </w:r>
+      <w:r>
+        <w:t xml:space="preserve"> decide what should go</w:t>
+      </w:r>
+      <w:r>
+        <w:t xml:space="preserve"> into a model in the first place. </w:t>
+      </w:r>
+    </w:p>
+    <w:p>
+      <w:pPr>
+        <w:spacing w:after="0" w:line="240" w:lineRule="auto"/>
+      </w:pPr>
+    </w:p>
+    <w:p>
+      <w:pPr>
+        <w:spacing w:after="0" w:line="240" w:lineRule="auto"/>
+      </w:pPr>
+      <w:r>
+        <w:t>A formulation flowchart starts with the final desired product (the spatial information product), breaks it up into sub-models, and finally outlines the actual map elements that you need.</w:t>
+      </w:r>
+    </w:p>
+    <w:p>
+      <w:pPr>
+        <w:spacing w:after="0" w:line="240" w:lineRule="auto"/>
+      </w:pPr>
+    </w:p>
+    <w:p>
+      <w:pPr>
+        <w:spacing w:after="0" w:line="240" w:lineRule="auto"/>
+      </w:pPr>
+      <w:r>
+        <w:t>Allocation, which also works with networks, involves finding all the areas within your sphere of influence, or your territory.</w:t>
+      </w:r>
+    </w:p>
+    <w:p>
+      <w:pPr>
+        <w:spacing w:after="0" w:line="240" w:lineRule="auto"/>
+      </w:pPr>
+    </w:p>
+    <w:p>
+      <w:pPr>
+        <w:spacing w:after="0" w:line="240" w:lineRule="auto"/>
+      </w:pPr>
+    </w:p>
     <w:sectPr>
       <w:pgSz w:w="12240" w:h="15840"/>
       <w:pgMar w:top="1440" w:right="1440" w:bottom="1440" w:left="1440" w:header="720" w:footer="720" w:gutter="0"/>
@@ -8012,6 +9909,119 @@
     </w:lvl>
   </w:abstractNum>
   <w:abstractNum w:abstractNumId="5" w15:restartNumberingAfterBreak="0">
+    <w:nsid w:val="144B2D5D"/>
+    <w:multiLevelType w:val="hybridMultilevel"/>
+    <w:tmpl w:val="2D7C336A"/>
+    <w:lvl w:ilvl="0" w:tplc="04090001">
+      <w:start w:val="1"/>
+      <w:numFmt w:val="bullet"/>
+      <w:lvlText w:val=""/>
+      <w:lvlJc w:val="left"/>
+      <w:pPr>
+        <w:ind w:left="720" w:hanging="360"/>
+      </w:pPr>
+      <w:rPr>
+        <w:rFonts w:ascii="Symbol" w:hAnsi="Symbol" w:hint="default"/>
+      </w:rPr>
+    </w:lvl>
+    <w:lvl w:ilvl="1" w:tplc="04090003" w:tentative="1">
+      <w:start w:val="1"/>
+      <w:numFmt w:val="bullet"/>
+      <w:lvlText w:val="o"/>
+      <w:lvlJc w:val="left"/>
+      <w:pPr>
+        <w:ind w:left="1440" w:hanging="360"/>
+      </w:pPr>
+      <w:rPr>
+        <w:rFonts w:ascii="Courier New" w:hAnsi="Courier New" w:cs="Courier New" w:hint="default"/>
+      </w:rPr>
+    </w:lvl>
+    <w:lvl w:ilvl="2" w:tplc="04090005" w:tentative="1">
+      <w:start w:val="1"/>
+      <w:numFmt w:val="bullet"/>
+      <w:lvlText w:val=""/>
+      <w:lvlJc w:val="left"/>
+      <w:pPr>
+        <w:ind w:left="2160" w:hanging="360"/>
+      </w:pPr>
+      <w:rPr>
+        <w:rFonts w:ascii="Wingdings" w:hAnsi="Wingdings" w:hint="default"/>
+      </w:rPr>
+    </w:lvl>
+    <w:lvl w:ilvl="3" w:tplc="04090001" w:tentative="1">
+      <w:start w:val="1"/>
+      <w:numFmt w:val="bullet"/>
+      <w:lvlText w:val=""/>
+      <w:lvlJc w:val="left"/>
+      <w:pPr>
+        <w:ind w:left="2880" w:hanging="360"/>
+      </w:pPr>
+      <w:rPr>
+        <w:rFonts w:ascii="Symbol" w:hAnsi="Symbol" w:hint="default"/>
+      </w:rPr>
+    </w:lvl>
+    <w:lvl w:ilvl="4" w:tplc="04090003" w:tentative="1">
+      <w:start w:val="1"/>
+      <w:numFmt w:val="bullet"/>
+      <w:lvlText w:val="o"/>
+      <w:lvlJc w:val="left"/>
+      <w:pPr>
+        <w:ind w:left="3600" w:hanging="360"/>
+      </w:pPr>
+      <w:rPr>
+        <w:rFonts w:ascii="Courier New" w:hAnsi="Courier New" w:cs="Courier New" w:hint="default"/>
+      </w:rPr>
+    </w:lvl>
+    <w:lvl w:ilvl="5" w:tplc="04090005" w:tentative="1">
+      <w:start w:val="1"/>
+      <w:numFmt w:val="bullet"/>
+      <w:lvlText w:val=""/>
+      <w:lvlJc w:val="left"/>
+      <w:pPr>
+        <w:ind w:left="4320" w:hanging="360"/>
+      </w:pPr>
+      <w:rPr>
+        <w:rFonts w:ascii="Wingdings" w:hAnsi="Wingdings" w:hint="default"/>
+      </w:rPr>
+    </w:lvl>
+    <w:lvl w:ilvl="6" w:tplc="04090001" w:tentative="1">
+      <w:start w:val="1"/>
+      <w:numFmt w:val="bullet"/>
+      <w:lvlText w:val=""/>
+      <w:lvlJc w:val="left"/>
+      <w:pPr>
+        <w:ind w:left="5040" w:hanging="360"/>
+      </w:pPr>
+      <w:rPr>
+        <w:rFonts w:ascii="Symbol" w:hAnsi="Symbol" w:hint="default"/>
+      </w:rPr>
+    </w:lvl>
+    <w:lvl w:ilvl="7" w:tplc="04090003" w:tentative="1">
+      <w:start w:val="1"/>
+      <w:numFmt w:val="bullet"/>
+      <w:lvlText w:val="o"/>
+      <w:lvlJc w:val="left"/>
+      <w:pPr>
+        <w:ind w:left="5760" w:hanging="360"/>
+      </w:pPr>
+      <w:rPr>
+        <w:rFonts w:ascii="Courier New" w:hAnsi="Courier New" w:cs="Courier New" w:hint="default"/>
+      </w:rPr>
+    </w:lvl>
+    <w:lvl w:ilvl="8" w:tplc="04090005" w:tentative="1">
+      <w:start w:val="1"/>
+      <w:numFmt w:val="bullet"/>
+      <w:lvlText w:val=""/>
+      <w:lvlJc w:val="left"/>
+      <w:pPr>
+        <w:ind w:left="6480" w:hanging="360"/>
+      </w:pPr>
+      <w:rPr>
+        <w:rFonts w:ascii="Wingdings" w:hAnsi="Wingdings" w:hint="default"/>
+      </w:rPr>
+    </w:lvl>
+  </w:abstractNum>
+  <w:abstractNum w:abstractNumId="6" w15:restartNumberingAfterBreak="0">
     <w:nsid w:val="152E3A71"/>
     <w:multiLevelType w:val="hybridMultilevel"/>
     <w:tmpl w:val="667AEC96"/>
@@ -8124,7 +10134,7 @@
       </w:rPr>
     </w:lvl>
   </w:abstractNum>
-  <w:abstractNum w:abstractNumId="6" w15:restartNumberingAfterBreak="0">
+  <w:abstractNum w:abstractNumId="7" w15:restartNumberingAfterBreak="0">
     <w:nsid w:val="15952535"/>
     <w:multiLevelType w:val="hybridMultilevel"/>
     <w:tmpl w:val="27960730"/>
@@ -8210,7 +10220,7 @@
       </w:pPr>
     </w:lvl>
   </w:abstractNum>
-  <w:abstractNum w:abstractNumId="7" w15:restartNumberingAfterBreak="0">
+  <w:abstractNum w:abstractNumId="8" w15:restartNumberingAfterBreak="0">
     <w:nsid w:val="1652077B"/>
     <w:multiLevelType w:val="multilevel"/>
     <w:tmpl w:val="78AE0746"/>
@@ -8359,7 +10369,7 @@
       </w:rPr>
     </w:lvl>
   </w:abstractNum>
-  <w:abstractNum w:abstractNumId="8" w15:restartNumberingAfterBreak="0">
+  <w:abstractNum w:abstractNumId="9" w15:restartNumberingAfterBreak="0">
     <w:nsid w:val="179272A3"/>
     <w:multiLevelType w:val="hybridMultilevel"/>
     <w:tmpl w:val="4EC44B82"/>
@@ -8472,7 +10482,7 @@
       </w:rPr>
     </w:lvl>
   </w:abstractNum>
-  <w:abstractNum w:abstractNumId="9" w15:restartNumberingAfterBreak="0">
+  <w:abstractNum w:abstractNumId="10" w15:restartNumberingAfterBreak="0">
     <w:nsid w:val="17FE1614"/>
     <w:multiLevelType w:val="hybridMultilevel"/>
     <w:tmpl w:val="4FCE1C22"/>
@@ -8558,7 +10568,7 @@
       </w:pPr>
     </w:lvl>
   </w:abstractNum>
-  <w:abstractNum w:abstractNumId="10" w15:restartNumberingAfterBreak="0">
+  <w:abstractNum w:abstractNumId="11" w15:restartNumberingAfterBreak="0">
     <w:nsid w:val="1BD50071"/>
     <w:multiLevelType w:val="hybridMultilevel"/>
     <w:tmpl w:val="3CD4FF10"/>
@@ -8671,7 +10681,7 @@
       </w:rPr>
     </w:lvl>
   </w:abstractNum>
-  <w:abstractNum w:abstractNumId="11" w15:restartNumberingAfterBreak="0">
+  <w:abstractNum w:abstractNumId="12" w15:restartNumberingAfterBreak="0">
     <w:nsid w:val="1C1C0E37"/>
     <w:multiLevelType w:val="hybridMultilevel"/>
     <w:tmpl w:val="1A242AE8"/>
@@ -8784,7 +10794,7 @@
       </w:rPr>
     </w:lvl>
   </w:abstractNum>
-  <w:abstractNum w:abstractNumId="12" w15:restartNumberingAfterBreak="0">
+  <w:abstractNum w:abstractNumId="13" w15:restartNumberingAfterBreak="0">
     <w:nsid w:val="20743260"/>
     <w:multiLevelType w:val="hybridMultilevel"/>
     <w:tmpl w:val="8E9C8A3C"/>
@@ -8897,7 +10907,120 @@
       </w:rPr>
     </w:lvl>
   </w:abstractNum>
-  <w:abstractNum w:abstractNumId="13" w15:restartNumberingAfterBreak="0">
+  <w:abstractNum w:abstractNumId="14" w15:restartNumberingAfterBreak="0">
+    <w:nsid w:val="21CD6611"/>
+    <w:multiLevelType w:val="hybridMultilevel"/>
+    <w:tmpl w:val="C9626674"/>
+    <w:lvl w:ilvl="0" w:tplc="04090001">
+      <w:start w:val="1"/>
+      <w:numFmt w:val="bullet"/>
+      <w:lvlText w:val=""/>
+      <w:lvlJc w:val="left"/>
+      <w:pPr>
+        <w:ind w:left="720" w:hanging="360"/>
+      </w:pPr>
+      <w:rPr>
+        <w:rFonts w:ascii="Symbol" w:hAnsi="Symbol" w:hint="default"/>
+      </w:rPr>
+    </w:lvl>
+    <w:lvl w:ilvl="1" w:tplc="04090003" w:tentative="1">
+      <w:start w:val="1"/>
+      <w:numFmt w:val="bullet"/>
+      <w:lvlText w:val="o"/>
+      <w:lvlJc w:val="left"/>
+      <w:pPr>
+        <w:ind w:left="1440" w:hanging="360"/>
+      </w:pPr>
+      <w:rPr>
+        <w:rFonts w:ascii="Courier New" w:hAnsi="Courier New" w:cs="Courier New" w:hint="default"/>
+      </w:rPr>
+    </w:lvl>
+    <w:lvl w:ilvl="2" w:tplc="04090005" w:tentative="1">
+      <w:start w:val="1"/>
+      <w:numFmt w:val="bullet"/>
+      <w:lvlText w:val=""/>
+      <w:lvlJc w:val="left"/>
+      <w:pPr>
+        <w:ind w:left="2160" w:hanging="360"/>
+      </w:pPr>
+      <w:rPr>
+        <w:rFonts w:ascii="Wingdings" w:hAnsi="Wingdings" w:hint="default"/>
+      </w:rPr>
+    </w:lvl>
+    <w:lvl w:ilvl="3" w:tplc="04090001" w:tentative="1">
+      <w:start w:val="1"/>
+      <w:numFmt w:val="bullet"/>
+      <w:lvlText w:val=""/>
+      <w:lvlJc w:val="left"/>
+      <w:pPr>
+        <w:ind w:left="2880" w:hanging="360"/>
+      </w:pPr>
+      <w:rPr>
+        <w:rFonts w:ascii="Symbol" w:hAnsi="Symbol" w:hint="default"/>
+      </w:rPr>
+    </w:lvl>
+    <w:lvl w:ilvl="4" w:tplc="04090003" w:tentative="1">
+      <w:start w:val="1"/>
+      <w:numFmt w:val="bullet"/>
+      <w:lvlText w:val="o"/>
+      <w:lvlJc w:val="left"/>
+      <w:pPr>
+        <w:ind w:left="3600" w:hanging="360"/>
+      </w:pPr>
+      <w:rPr>
+        <w:rFonts w:ascii="Courier New" w:hAnsi="Courier New" w:cs="Courier New" w:hint="default"/>
+      </w:rPr>
+    </w:lvl>
+    <w:lvl w:ilvl="5" w:tplc="04090005" w:tentative="1">
+      <w:start w:val="1"/>
+      <w:numFmt w:val="bullet"/>
+      <w:lvlText w:val=""/>
+      <w:lvlJc w:val="left"/>
+      <w:pPr>
+        <w:ind w:left="4320" w:hanging="360"/>
+      </w:pPr>
+      <w:rPr>
+        <w:rFonts w:ascii="Wingdings" w:hAnsi="Wingdings" w:hint="default"/>
+      </w:rPr>
+    </w:lvl>
+    <w:lvl w:ilvl="6" w:tplc="04090001" w:tentative="1">
+      <w:start w:val="1"/>
+      <w:numFmt w:val="bullet"/>
+      <w:lvlText w:val=""/>
+      <w:lvlJc w:val="left"/>
+      <w:pPr>
+        <w:ind w:left="5040" w:hanging="360"/>
+      </w:pPr>
+      <w:rPr>
+        <w:rFonts w:ascii="Symbol" w:hAnsi="Symbol" w:hint="default"/>
+      </w:rPr>
+    </w:lvl>
+    <w:lvl w:ilvl="7" w:tplc="04090003" w:tentative="1">
+      <w:start w:val="1"/>
+      <w:numFmt w:val="bullet"/>
+      <w:lvlText w:val="o"/>
+      <w:lvlJc w:val="left"/>
+      <w:pPr>
+        <w:ind w:left="5760" w:hanging="360"/>
+      </w:pPr>
+      <w:rPr>
+        <w:rFonts w:ascii="Courier New" w:hAnsi="Courier New" w:cs="Courier New" w:hint="default"/>
+      </w:rPr>
+    </w:lvl>
+    <w:lvl w:ilvl="8" w:tplc="04090005" w:tentative="1">
+      <w:start w:val="1"/>
+      <w:numFmt w:val="bullet"/>
+      <w:lvlText w:val=""/>
+      <w:lvlJc w:val="left"/>
+      <w:pPr>
+        <w:ind w:left="6480" w:hanging="360"/>
+      </w:pPr>
+      <w:rPr>
+        <w:rFonts w:ascii="Wingdings" w:hAnsi="Wingdings" w:hint="default"/>
+      </w:rPr>
+    </w:lvl>
+  </w:abstractNum>
+  <w:abstractNum w:abstractNumId="15" w15:restartNumberingAfterBreak="0">
     <w:nsid w:val="27DB3AE8"/>
     <w:multiLevelType w:val="hybridMultilevel"/>
     <w:tmpl w:val="1DD0F920"/>
@@ -8983,7 +11106,7 @@
       </w:pPr>
     </w:lvl>
   </w:abstractNum>
-  <w:abstractNum w:abstractNumId="14" w15:restartNumberingAfterBreak="0">
+  <w:abstractNum w:abstractNumId="16" w15:restartNumberingAfterBreak="0">
     <w:nsid w:val="2823006C"/>
     <w:multiLevelType w:val="hybridMultilevel"/>
     <w:tmpl w:val="A04AAF2E"/>
@@ -9096,7 +11219,7 @@
       </w:rPr>
     </w:lvl>
   </w:abstractNum>
-  <w:abstractNum w:abstractNumId="15" w15:restartNumberingAfterBreak="0">
+  <w:abstractNum w:abstractNumId="17" w15:restartNumberingAfterBreak="0">
     <w:nsid w:val="28743628"/>
     <w:multiLevelType w:val="multilevel"/>
     <w:tmpl w:val="DB1C70BA"/>
@@ -9245,7 +11368,7 @@
       </w:rPr>
     </w:lvl>
   </w:abstractNum>
-  <w:abstractNum w:abstractNumId="16" w15:restartNumberingAfterBreak="0">
+  <w:abstractNum w:abstractNumId="18" w15:restartNumberingAfterBreak="0">
     <w:nsid w:val="2B830ADF"/>
     <w:multiLevelType w:val="hybridMultilevel"/>
     <w:tmpl w:val="59A8191A"/>
@@ -9358,7 +11481,7 @@
       </w:rPr>
     </w:lvl>
   </w:abstractNum>
-  <w:abstractNum w:abstractNumId="17" w15:restartNumberingAfterBreak="0">
+  <w:abstractNum w:abstractNumId="19" w15:restartNumberingAfterBreak="0">
     <w:nsid w:val="2CB96CAE"/>
     <w:multiLevelType w:val="multilevel"/>
     <w:tmpl w:val="1A92DB3C"/>
@@ -9507,7 +11630,7 @@
       </w:rPr>
     </w:lvl>
   </w:abstractNum>
-  <w:abstractNum w:abstractNumId="18" w15:restartNumberingAfterBreak="0">
+  <w:abstractNum w:abstractNumId="20" w15:restartNumberingAfterBreak="0">
     <w:nsid w:val="2CE75C55"/>
     <w:multiLevelType w:val="hybridMultilevel"/>
     <w:tmpl w:val="E1D073C6"/>
@@ -9593,7 +11716,7 @@
       </w:pPr>
     </w:lvl>
   </w:abstractNum>
-  <w:abstractNum w:abstractNumId="19" w15:restartNumberingAfterBreak="0">
+  <w:abstractNum w:abstractNumId="21" w15:restartNumberingAfterBreak="0">
     <w:nsid w:val="30A90B3E"/>
     <w:multiLevelType w:val="hybridMultilevel"/>
     <w:tmpl w:val="A528868E"/>
@@ -9706,7 +11829,120 @@
       </w:rPr>
     </w:lvl>
   </w:abstractNum>
-  <w:abstractNum w:abstractNumId="20" w15:restartNumberingAfterBreak="0">
+  <w:abstractNum w:abstractNumId="22" w15:restartNumberingAfterBreak="0">
+    <w:nsid w:val="33586FCE"/>
+    <w:multiLevelType w:val="hybridMultilevel"/>
+    <w:tmpl w:val="07E08602"/>
+    <w:lvl w:ilvl="0" w:tplc="04090001">
+      <w:start w:val="1"/>
+      <w:numFmt w:val="bullet"/>
+      <w:lvlText w:val=""/>
+      <w:lvlJc w:val="left"/>
+      <w:pPr>
+        <w:ind w:left="720" w:hanging="360"/>
+      </w:pPr>
+      <w:rPr>
+        <w:rFonts w:ascii="Symbol" w:hAnsi="Symbol" w:hint="default"/>
+      </w:rPr>
+    </w:lvl>
+    <w:lvl w:ilvl="1" w:tplc="04090003" w:tentative="1">
+      <w:start w:val="1"/>
+      <w:numFmt w:val="bullet"/>
+      <w:lvlText w:val="o"/>
+      <w:lvlJc w:val="left"/>
+      <w:pPr>
+        <w:ind w:left="1440" w:hanging="360"/>
+      </w:pPr>
+      <w:rPr>
+        <w:rFonts w:ascii="Courier New" w:hAnsi="Courier New" w:cs="Courier New" w:hint="default"/>
+      </w:rPr>
+    </w:lvl>
+    <w:lvl w:ilvl="2" w:tplc="04090005" w:tentative="1">
+      <w:start w:val="1"/>
+      <w:numFmt w:val="bullet"/>
+      <w:lvlText w:val=""/>
+      <w:lvlJc w:val="left"/>
+      <w:pPr>
+        <w:ind w:left="2160" w:hanging="360"/>
+      </w:pPr>
+      <w:rPr>
+        <w:rFonts w:ascii="Wingdings" w:hAnsi="Wingdings" w:hint="default"/>
+      </w:rPr>
+    </w:lvl>
+    <w:lvl w:ilvl="3" w:tplc="04090001" w:tentative="1">
+      <w:start w:val="1"/>
+      <w:numFmt w:val="bullet"/>
+      <w:lvlText w:val=""/>
+      <w:lvlJc w:val="left"/>
+      <w:pPr>
+        <w:ind w:left="2880" w:hanging="360"/>
+      </w:pPr>
+      <w:rPr>
+        <w:rFonts w:ascii="Symbol" w:hAnsi="Symbol" w:hint="default"/>
+      </w:rPr>
+    </w:lvl>
+    <w:lvl w:ilvl="4" w:tplc="04090003" w:tentative="1">
+      <w:start w:val="1"/>
+      <w:numFmt w:val="bullet"/>
+      <w:lvlText w:val="o"/>
+      <w:lvlJc w:val="left"/>
+      <w:pPr>
+        <w:ind w:left="3600" w:hanging="360"/>
+      </w:pPr>
+      <w:rPr>
+        <w:rFonts w:ascii="Courier New" w:hAnsi="Courier New" w:cs="Courier New" w:hint="default"/>
+      </w:rPr>
+    </w:lvl>
+    <w:lvl w:ilvl="5" w:tplc="04090005" w:tentative="1">
+      <w:start w:val="1"/>
+      <w:numFmt w:val="bullet"/>
+      <w:lvlText w:val=""/>
+      <w:lvlJc w:val="left"/>
+      <w:pPr>
+        <w:ind w:left="4320" w:hanging="360"/>
+      </w:pPr>
+      <w:rPr>
+        <w:rFonts w:ascii="Wingdings" w:hAnsi="Wingdings" w:hint="default"/>
+      </w:rPr>
+    </w:lvl>
+    <w:lvl w:ilvl="6" w:tplc="04090001" w:tentative="1">
+      <w:start w:val="1"/>
+      <w:numFmt w:val="bullet"/>
+      <w:lvlText w:val=""/>
+      <w:lvlJc w:val="left"/>
+      <w:pPr>
+        <w:ind w:left="5040" w:hanging="360"/>
+      </w:pPr>
+      <w:rPr>
+        <w:rFonts w:ascii="Symbol" w:hAnsi="Symbol" w:hint="default"/>
+      </w:rPr>
+    </w:lvl>
+    <w:lvl w:ilvl="7" w:tplc="04090003" w:tentative="1">
+      <w:start w:val="1"/>
+      <w:numFmt w:val="bullet"/>
+      <w:lvlText w:val="o"/>
+      <w:lvlJc w:val="left"/>
+      <w:pPr>
+        <w:ind w:left="5760" w:hanging="360"/>
+      </w:pPr>
+      <w:rPr>
+        <w:rFonts w:ascii="Courier New" w:hAnsi="Courier New" w:cs="Courier New" w:hint="default"/>
+      </w:rPr>
+    </w:lvl>
+    <w:lvl w:ilvl="8" w:tplc="04090005" w:tentative="1">
+      <w:start w:val="1"/>
+      <w:numFmt w:val="bullet"/>
+      <w:lvlText w:val=""/>
+      <w:lvlJc w:val="left"/>
+      <w:pPr>
+        <w:ind w:left="6480" w:hanging="360"/>
+      </w:pPr>
+      <w:rPr>
+        <w:rFonts w:ascii="Wingdings" w:hAnsi="Wingdings" w:hint="default"/>
+      </w:rPr>
+    </w:lvl>
+  </w:abstractNum>
+  <w:abstractNum w:abstractNumId="23" w15:restartNumberingAfterBreak="0">
     <w:nsid w:val="3438047E"/>
     <w:multiLevelType w:val="multilevel"/>
     <w:tmpl w:val="139CA48E"/>
@@ -9855,7 +12091,7 @@
       </w:rPr>
     </w:lvl>
   </w:abstractNum>
-  <w:abstractNum w:abstractNumId="21" w15:restartNumberingAfterBreak="0">
+  <w:abstractNum w:abstractNumId="24" w15:restartNumberingAfterBreak="0">
     <w:nsid w:val="38DF7E1D"/>
     <w:multiLevelType w:val="hybridMultilevel"/>
     <w:tmpl w:val="F1F29482"/>
@@ -9941,7 +12177,156 @@
       </w:pPr>
     </w:lvl>
   </w:abstractNum>
-  <w:abstractNum w:abstractNumId="22" w15:restartNumberingAfterBreak="0">
+  <w:abstractNum w:abstractNumId="25" w15:restartNumberingAfterBreak="0">
+    <w:nsid w:val="3DC31934"/>
+    <w:multiLevelType w:val="multilevel"/>
+    <w:tmpl w:val="3CF618FE"/>
+    <w:lvl w:ilvl="0">
+      <w:start w:val="1"/>
+      <w:numFmt w:val="bullet"/>
+      <w:lvlText w:val=""/>
+      <w:lvlJc w:val="left"/>
+      <w:pPr>
+        <w:tabs>
+          <w:tab w:val="num" w:pos="720"/>
+        </w:tabs>
+        <w:ind w:left="720" w:hanging="360"/>
+      </w:pPr>
+      <w:rPr>
+        <w:rFonts w:ascii="Symbol" w:hAnsi="Symbol" w:hint="default"/>
+        <w:sz w:val="20"/>
+      </w:rPr>
+    </w:lvl>
+    <w:lvl w:ilvl="1" w:tentative="1">
+      <w:start w:val="1"/>
+      <w:numFmt w:val="bullet"/>
+      <w:lvlText w:val=""/>
+      <w:lvlJc w:val="left"/>
+      <w:pPr>
+        <w:tabs>
+          <w:tab w:val="num" w:pos="1440"/>
+        </w:tabs>
+        <w:ind w:left="1440" w:hanging="360"/>
+      </w:pPr>
+      <w:rPr>
+        <w:rFonts w:ascii="Symbol" w:hAnsi="Symbol" w:hint="default"/>
+        <w:sz w:val="20"/>
+      </w:rPr>
+    </w:lvl>
+    <w:lvl w:ilvl="2" w:tentative="1">
+      <w:start w:val="1"/>
+      <w:numFmt w:val="bullet"/>
+      <w:lvlText w:val=""/>
+      <w:lvlJc w:val="left"/>
+      <w:pPr>
+        <w:tabs>
+          <w:tab w:val="num" w:pos="2160"/>
+        </w:tabs>
+        <w:ind w:left="2160" w:hanging="360"/>
+      </w:pPr>
+      <w:rPr>
+        <w:rFonts w:ascii="Symbol" w:hAnsi="Symbol" w:hint="default"/>
+        <w:sz w:val="20"/>
+      </w:rPr>
+    </w:lvl>
+    <w:lvl w:ilvl="3" w:tentative="1">
+      <w:start w:val="1"/>
+      <w:numFmt w:val="bullet"/>
+      <w:lvlText w:val=""/>
+      <w:lvlJc w:val="left"/>
+      <w:pPr>
+        <w:tabs>
+          <w:tab w:val="num" w:pos="2880"/>
+        </w:tabs>
+        <w:ind w:left="2880" w:hanging="360"/>
+      </w:pPr>
+      <w:rPr>
+        <w:rFonts w:ascii="Symbol" w:hAnsi="Symbol" w:hint="default"/>
+        <w:sz w:val="20"/>
+      </w:rPr>
+    </w:lvl>
+    <w:lvl w:ilvl="4" w:tentative="1">
+      <w:start w:val="1"/>
+      <w:numFmt w:val="bullet"/>
+      <w:lvlText w:val=""/>
+      <w:lvlJc w:val="left"/>
+      <w:pPr>
+        <w:tabs>
+          <w:tab w:val="num" w:pos="3600"/>
+        </w:tabs>
+        <w:ind w:left="3600" w:hanging="360"/>
+      </w:pPr>
+      <w:rPr>
+        <w:rFonts w:ascii="Symbol" w:hAnsi="Symbol" w:hint="default"/>
+        <w:sz w:val="20"/>
+      </w:rPr>
+    </w:lvl>
+    <w:lvl w:ilvl="5" w:tentative="1">
+      <w:start w:val="1"/>
+      <w:numFmt w:val="bullet"/>
+      <w:lvlText w:val=""/>
+      <w:lvlJc w:val="left"/>
+      <w:pPr>
+        <w:tabs>
+          <w:tab w:val="num" w:pos="4320"/>
+        </w:tabs>
+        <w:ind w:left="4320" w:hanging="360"/>
+      </w:pPr>
+      <w:rPr>
+        <w:rFonts w:ascii="Symbol" w:hAnsi="Symbol" w:hint="default"/>
+        <w:sz w:val="20"/>
+      </w:rPr>
+    </w:lvl>
+    <w:lvl w:ilvl="6" w:tentative="1">
+      <w:start w:val="1"/>
+      <w:numFmt w:val="bullet"/>
+      <w:lvlText w:val=""/>
+      <w:lvlJc w:val="left"/>
+      <w:pPr>
+        <w:tabs>
+          <w:tab w:val="num" w:pos="5040"/>
+        </w:tabs>
+        <w:ind w:left="5040" w:hanging="360"/>
+      </w:pPr>
+      <w:rPr>
+        <w:rFonts w:ascii="Symbol" w:hAnsi="Symbol" w:hint="default"/>
+        <w:sz w:val="20"/>
+      </w:rPr>
+    </w:lvl>
+    <w:lvl w:ilvl="7" w:tentative="1">
+      <w:start w:val="1"/>
+      <w:numFmt w:val="bullet"/>
+      <w:lvlText w:val=""/>
+      <w:lvlJc w:val="left"/>
+      <w:pPr>
+        <w:tabs>
+          <w:tab w:val="num" w:pos="5760"/>
+        </w:tabs>
+        <w:ind w:left="5760" w:hanging="360"/>
+      </w:pPr>
+      <w:rPr>
+        <w:rFonts w:ascii="Symbol" w:hAnsi="Symbol" w:hint="default"/>
+        <w:sz w:val="20"/>
+      </w:rPr>
+    </w:lvl>
+    <w:lvl w:ilvl="8" w:tentative="1">
+      <w:start w:val="1"/>
+      <w:numFmt w:val="bullet"/>
+      <w:lvlText w:val=""/>
+      <w:lvlJc w:val="left"/>
+      <w:pPr>
+        <w:tabs>
+          <w:tab w:val="num" w:pos="6480"/>
+        </w:tabs>
+        <w:ind w:left="6480" w:hanging="360"/>
+      </w:pPr>
+      <w:rPr>
+        <w:rFonts w:ascii="Symbol" w:hAnsi="Symbol" w:hint="default"/>
+        <w:sz w:val="20"/>
+      </w:rPr>
+    </w:lvl>
+  </w:abstractNum>
+  <w:abstractNum w:abstractNumId="26" w15:restartNumberingAfterBreak="0">
     <w:nsid w:val="410C3A04"/>
     <w:multiLevelType w:val="multilevel"/>
     <w:tmpl w:val="FA46FE0E"/>
@@ -10090,7 +12475,7 @@
       </w:rPr>
     </w:lvl>
   </w:abstractNum>
-  <w:abstractNum w:abstractNumId="23" w15:restartNumberingAfterBreak="0">
+  <w:abstractNum w:abstractNumId="27" w15:restartNumberingAfterBreak="0">
     <w:nsid w:val="41F75F8F"/>
     <w:multiLevelType w:val="hybridMultilevel"/>
     <w:tmpl w:val="8A742F00"/>
@@ -10176,7 +12561,7 @@
       </w:pPr>
     </w:lvl>
   </w:abstractNum>
-  <w:abstractNum w:abstractNumId="24" w15:restartNumberingAfterBreak="0">
+  <w:abstractNum w:abstractNumId="28" w15:restartNumberingAfterBreak="0">
     <w:nsid w:val="42211F59"/>
     <w:multiLevelType w:val="hybridMultilevel"/>
     <w:tmpl w:val="86B65F90"/>
@@ -10289,7 +12674,7 @@
       </w:rPr>
     </w:lvl>
   </w:abstractNum>
-  <w:abstractNum w:abstractNumId="25" w15:restartNumberingAfterBreak="0">
+  <w:abstractNum w:abstractNumId="29" w15:restartNumberingAfterBreak="0">
     <w:nsid w:val="43600313"/>
     <w:multiLevelType w:val="multilevel"/>
     <w:tmpl w:val="41908BA0"/>
@@ -10402,7 +12787,7 @@
       </w:pPr>
     </w:lvl>
   </w:abstractNum>
-  <w:abstractNum w:abstractNumId="26" w15:restartNumberingAfterBreak="0">
+  <w:abstractNum w:abstractNumId="30" w15:restartNumberingAfterBreak="0">
     <w:nsid w:val="46C65830"/>
     <w:multiLevelType w:val="hybridMultilevel"/>
     <w:tmpl w:val="E780DCCE"/>
@@ -10488,7 +12873,7 @@
       </w:pPr>
     </w:lvl>
   </w:abstractNum>
-  <w:abstractNum w:abstractNumId="27" w15:restartNumberingAfterBreak="0">
+  <w:abstractNum w:abstractNumId="31" w15:restartNumberingAfterBreak="0">
     <w:nsid w:val="480B04F2"/>
     <w:multiLevelType w:val="hybridMultilevel"/>
     <w:tmpl w:val="B5089A5C"/>
@@ -10601,7 +12986,7 @@
       </w:rPr>
     </w:lvl>
   </w:abstractNum>
-  <w:abstractNum w:abstractNumId="28" w15:restartNumberingAfterBreak="0">
+  <w:abstractNum w:abstractNumId="32" w15:restartNumberingAfterBreak="0">
     <w:nsid w:val="48F80587"/>
     <w:multiLevelType w:val="hybridMultilevel"/>
     <w:tmpl w:val="734A399C"/>
@@ -10714,7 +13099,7 @@
       </w:rPr>
     </w:lvl>
   </w:abstractNum>
-  <w:abstractNum w:abstractNumId="29" w15:restartNumberingAfterBreak="0">
+  <w:abstractNum w:abstractNumId="33" w15:restartNumberingAfterBreak="0">
     <w:nsid w:val="4B6517D7"/>
     <w:multiLevelType w:val="hybridMultilevel"/>
     <w:tmpl w:val="2DDCB7CA"/>
@@ -10827,7 +13212,7 @@
       </w:rPr>
     </w:lvl>
   </w:abstractNum>
-  <w:abstractNum w:abstractNumId="30" w15:restartNumberingAfterBreak="0">
+  <w:abstractNum w:abstractNumId="34" w15:restartNumberingAfterBreak="0">
     <w:nsid w:val="4C3C64E0"/>
     <w:multiLevelType w:val="multilevel"/>
     <w:tmpl w:val="771C007E"/>
@@ -10940,7 +13325,7 @@
       </w:pPr>
     </w:lvl>
   </w:abstractNum>
-  <w:abstractNum w:abstractNumId="31" w15:restartNumberingAfterBreak="0">
+  <w:abstractNum w:abstractNumId="35" w15:restartNumberingAfterBreak="0">
     <w:nsid w:val="4D0E54FB"/>
     <w:multiLevelType w:val="hybridMultilevel"/>
     <w:tmpl w:val="CAA23448"/>
@@ -11053,7 +13438,7 @@
       </w:rPr>
     </w:lvl>
   </w:abstractNum>
-  <w:abstractNum w:abstractNumId="32" w15:restartNumberingAfterBreak="0">
+  <w:abstractNum w:abstractNumId="36" w15:restartNumberingAfterBreak="0">
     <w:nsid w:val="4E252B0D"/>
     <w:multiLevelType w:val="hybridMultilevel"/>
     <w:tmpl w:val="9F9C951C"/>
@@ -11139,7 +13524,7 @@
       </w:pPr>
     </w:lvl>
   </w:abstractNum>
-  <w:abstractNum w:abstractNumId="33" w15:restartNumberingAfterBreak="0">
+  <w:abstractNum w:abstractNumId="37" w15:restartNumberingAfterBreak="0">
     <w:nsid w:val="51C23E35"/>
     <w:multiLevelType w:val="hybridMultilevel"/>
     <w:tmpl w:val="7EE8EDAA"/>
@@ -11252,7 +13637,7 @@
       </w:rPr>
     </w:lvl>
   </w:abstractNum>
-  <w:abstractNum w:abstractNumId="34" w15:restartNumberingAfterBreak="0">
+  <w:abstractNum w:abstractNumId="38" w15:restartNumberingAfterBreak="0">
     <w:nsid w:val="53D83FAB"/>
     <w:multiLevelType w:val="hybridMultilevel"/>
     <w:tmpl w:val="896680F8"/>
@@ -11338,7 +13723,7 @@
       </w:pPr>
     </w:lvl>
   </w:abstractNum>
-  <w:abstractNum w:abstractNumId="35" w15:restartNumberingAfterBreak="0">
+  <w:abstractNum w:abstractNumId="39" w15:restartNumberingAfterBreak="0">
     <w:nsid w:val="5C352588"/>
     <w:multiLevelType w:val="hybridMultilevel"/>
     <w:tmpl w:val="3A483A0E"/>
@@ -11451,7 +13836,7 @@
       </w:rPr>
     </w:lvl>
   </w:abstractNum>
-  <w:abstractNum w:abstractNumId="36" w15:restartNumberingAfterBreak="0">
+  <w:abstractNum w:abstractNumId="40" w15:restartNumberingAfterBreak="0">
     <w:nsid w:val="5D04301A"/>
     <w:multiLevelType w:val="hybridMultilevel"/>
     <w:tmpl w:val="2B1AFDEC"/>
@@ -11564,7 +13949,7 @@
       </w:rPr>
     </w:lvl>
   </w:abstractNum>
-  <w:abstractNum w:abstractNumId="37" w15:restartNumberingAfterBreak="0">
+  <w:abstractNum w:abstractNumId="41" w15:restartNumberingAfterBreak="0">
     <w:nsid w:val="5DFD74FB"/>
     <w:multiLevelType w:val="hybridMultilevel"/>
     <w:tmpl w:val="2EACEB16"/>
@@ -11677,7 +14062,7 @@
       </w:rPr>
     </w:lvl>
   </w:abstractNum>
-  <w:abstractNum w:abstractNumId="38" w15:restartNumberingAfterBreak="0">
+  <w:abstractNum w:abstractNumId="42" w15:restartNumberingAfterBreak="0">
     <w:nsid w:val="600F581E"/>
     <w:multiLevelType w:val="hybridMultilevel"/>
     <w:tmpl w:val="873C9F4E"/>
@@ -11790,7 +14175,7 @@
       </w:rPr>
     </w:lvl>
   </w:abstractNum>
-  <w:abstractNum w:abstractNumId="39" w15:restartNumberingAfterBreak="0">
+  <w:abstractNum w:abstractNumId="43" w15:restartNumberingAfterBreak="0">
     <w:nsid w:val="64876042"/>
     <w:multiLevelType w:val="multilevel"/>
     <w:tmpl w:val="24F40C60"/>
@@ -11903,7 +14288,156 @@
       </w:pPr>
     </w:lvl>
   </w:abstractNum>
-  <w:abstractNum w:abstractNumId="40" w15:restartNumberingAfterBreak="0">
+  <w:abstractNum w:abstractNumId="44" w15:restartNumberingAfterBreak="0">
+    <w:nsid w:val="64C92DD5"/>
+    <w:multiLevelType w:val="multilevel"/>
+    <w:tmpl w:val="06403034"/>
+    <w:lvl w:ilvl="0">
+      <w:start w:val="1"/>
+      <w:numFmt w:val="bullet"/>
+      <w:lvlText w:val=""/>
+      <w:lvlJc w:val="left"/>
+      <w:pPr>
+        <w:tabs>
+          <w:tab w:val="num" w:pos="720"/>
+        </w:tabs>
+        <w:ind w:left="720" w:hanging="360"/>
+      </w:pPr>
+      <w:rPr>
+        <w:rFonts w:ascii="Symbol" w:hAnsi="Symbol" w:hint="default"/>
+        <w:sz w:val="20"/>
+      </w:rPr>
+    </w:lvl>
+    <w:lvl w:ilvl="1" w:tentative="1">
+      <w:start w:val="1"/>
+      <w:numFmt w:val="bullet"/>
+      <w:lvlText w:val=""/>
+      <w:lvlJc w:val="left"/>
+      <w:pPr>
+        <w:tabs>
+          <w:tab w:val="num" w:pos="1440"/>
+        </w:tabs>
+        <w:ind w:left="1440" w:hanging="360"/>
+      </w:pPr>
+      <w:rPr>
+        <w:rFonts w:ascii="Symbol" w:hAnsi="Symbol" w:hint="default"/>
+        <w:sz w:val="20"/>
+      </w:rPr>
+    </w:lvl>
+    <w:lvl w:ilvl="2" w:tentative="1">
+      <w:start w:val="1"/>
+      <w:numFmt w:val="bullet"/>
+      <w:lvlText w:val=""/>
+      <w:lvlJc w:val="left"/>
+      <w:pPr>
+        <w:tabs>
+          <w:tab w:val="num" w:pos="2160"/>
+        </w:tabs>
+        <w:ind w:left="2160" w:hanging="360"/>
+      </w:pPr>
+      <w:rPr>
+        <w:rFonts w:ascii="Symbol" w:hAnsi="Symbol" w:hint="default"/>
+        <w:sz w:val="20"/>
+      </w:rPr>
+    </w:lvl>
+    <w:lvl w:ilvl="3" w:tentative="1">
+      <w:start w:val="1"/>
+      <w:numFmt w:val="bullet"/>
+      <w:lvlText w:val=""/>
+      <w:lvlJc w:val="left"/>
+      <w:pPr>
+        <w:tabs>
+          <w:tab w:val="num" w:pos="2880"/>
+        </w:tabs>
+        <w:ind w:left="2880" w:hanging="360"/>
+      </w:pPr>
+      <w:rPr>
+        <w:rFonts w:ascii="Symbol" w:hAnsi="Symbol" w:hint="default"/>
+        <w:sz w:val="20"/>
+      </w:rPr>
+    </w:lvl>
+    <w:lvl w:ilvl="4" w:tentative="1">
+      <w:start w:val="1"/>
+      <w:numFmt w:val="bullet"/>
+      <w:lvlText w:val=""/>
+      <w:lvlJc w:val="left"/>
+      <w:pPr>
+        <w:tabs>
+          <w:tab w:val="num" w:pos="3600"/>
+        </w:tabs>
+        <w:ind w:left="3600" w:hanging="360"/>
+      </w:pPr>
+      <w:rPr>
+        <w:rFonts w:ascii="Symbol" w:hAnsi="Symbol" w:hint="default"/>
+        <w:sz w:val="20"/>
+      </w:rPr>
+    </w:lvl>
+    <w:lvl w:ilvl="5" w:tentative="1">
+      <w:start w:val="1"/>
+      <w:numFmt w:val="bullet"/>
+      <w:lvlText w:val=""/>
+      <w:lvlJc w:val="left"/>
+      <w:pPr>
+        <w:tabs>
+          <w:tab w:val="num" w:pos="4320"/>
+        </w:tabs>
+        <w:ind w:left="4320" w:hanging="360"/>
+      </w:pPr>
+      <w:rPr>
+        <w:rFonts w:ascii="Symbol" w:hAnsi="Symbol" w:hint="default"/>
+        <w:sz w:val="20"/>
+      </w:rPr>
+    </w:lvl>
+    <w:lvl w:ilvl="6" w:tentative="1">
+      <w:start w:val="1"/>
+      <w:numFmt w:val="bullet"/>
+      <w:lvlText w:val=""/>
+      <w:lvlJc w:val="left"/>
+      <w:pPr>
+        <w:tabs>
+          <w:tab w:val="num" w:pos="5040"/>
+        </w:tabs>
+        <w:ind w:left="5040" w:hanging="360"/>
+      </w:pPr>
+      <w:rPr>
+        <w:rFonts w:ascii="Symbol" w:hAnsi="Symbol" w:hint="default"/>
+        <w:sz w:val="20"/>
+      </w:rPr>
+    </w:lvl>
+    <w:lvl w:ilvl="7" w:tentative="1">
+      <w:start w:val="1"/>
+      <w:numFmt w:val="bullet"/>
+      <w:lvlText w:val=""/>
+      <w:lvlJc w:val="left"/>
+      <w:pPr>
+        <w:tabs>
+          <w:tab w:val="num" w:pos="5760"/>
+        </w:tabs>
+        <w:ind w:left="5760" w:hanging="360"/>
+      </w:pPr>
+      <w:rPr>
+        <w:rFonts w:ascii="Symbol" w:hAnsi="Symbol" w:hint="default"/>
+        <w:sz w:val="20"/>
+      </w:rPr>
+    </w:lvl>
+    <w:lvl w:ilvl="8" w:tentative="1">
+      <w:start w:val="1"/>
+      <w:numFmt w:val="bullet"/>
+      <w:lvlText w:val=""/>
+      <w:lvlJc w:val="left"/>
+      <w:pPr>
+        <w:tabs>
+          <w:tab w:val="num" w:pos="6480"/>
+        </w:tabs>
+        <w:ind w:left="6480" w:hanging="360"/>
+      </w:pPr>
+      <w:rPr>
+        <w:rFonts w:ascii="Symbol" w:hAnsi="Symbol" w:hint="default"/>
+        <w:sz w:val="20"/>
+      </w:rPr>
+    </w:lvl>
+  </w:abstractNum>
+  <w:abstractNum w:abstractNumId="45" w15:restartNumberingAfterBreak="0">
     <w:nsid w:val="668E2DAF"/>
     <w:multiLevelType w:val="hybridMultilevel"/>
     <w:tmpl w:val="83B2D798"/>
@@ -12016,7 +14550,7 @@
       </w:rPr>
     </w:lvl>
   </w:abstractNum>
-  <w:abstractNum w:abstractNumId="41" w15:restartNumberingAfterBreak="0">
+  <w:abstractNum w:abstractNumId="46" w15:restartNumberingAfterBreak="0">
     <w:nsid w:val="750E5A49"/>
     <w:multiLevelType w:val="hybridMultilevel"/>
     <w:tmpl w:val="E39C67C0"/>
@@ -12102,7 +14636,120 @@
       </w:pPr>
     </w:lvl>
   </w:abstractNum>
-  <w:abstractNum w:abstractNumId="42" w15:restartNumberingAfterBreak="0">
+  <w:abstractNum w:abstractNumId="47" w15:restartNumberingAfterBreak="0">
+    <w:nsid w:val="76252998"/>
+    <w:multiLevelType w:val="hybridMultilevel"/>
+    <w:tmpl w:val="AECA1BAA"/>
+    <w:lvl w:ilvl="0" w:tplc="04090001">
+      <w:start w:val="1"/>
+      <w:numFmt w:val="bullet"/>
+      <w:lvlText w:val=""/>
+      <w:lvlJc w:val="left"/>
+      <w:pPr>
+        <w:ind w:left="720" w:hanging="360"/>
+      </w:pPr>
+      <w:rPr>
+        <w:rFonts w:ascii="Symbol" w:hAnsi="Symbol" w:hint="default"/>
+      </w:rPr>
+    </w:lvl>
+    <w:lvl w:ilvl="1" w:tplc="04090003" w:tentative="1">
+      <w:start w:val="1"/>
+      <w:numFmt w:val="bullet"/>
+      <w:lvlText w:val="o"/>
+      <w:lvlJc w:val="left"/>
+      <w:pPr>
+        <w:ind w:left="1440" w:hanging="360"/>
+      </w:pPr>
+      <w:rPr>
+        <w:rFonts w:ascii="Courier New" w:hAnsi="Courier New" w:cs="Courier New" w:hint="default"/>
+      </w:rPr>
+    </w:lvl>
+    <w:lvl w:ilvl="2" w:tplc="04090005" w:tentative="1">
+      <w:start w:val="1"/>
+      <w:numFmt w:val="bullet"/>
+      <w:lvlText w:val=""/>
+      <w:lvlJc w:val="left"/>
+      <w:pPr>
+        <w:ind w:left="2160" w:hanging="360"/>
+      </w:pPr>
+      <w:rPr>
+        <w:rFonts w:ascii="Wingdings" w:hAnsi="Wingdings" w:hint="default"/>
+      </w:rPr>
+    </w:lvl>
+    <w:lvl w:ilvl="3" w:tplc="04090001" w:tentative="1">
+      <w:start w:val="1"/>
+      <w:numFmt w:val="bullet"/>
+      <w:lvlText w:val=""/>
+      <w:lvlJc w:val="left"/>
+      <w:pPr>
+        <w:ind w:left="2880" w:hanging="360"/>
+      </w:pPr>
+      <w:rPr>
+        <w:rFonts w:ascii="Symbol" w:hAnsi="Symbol" w:hint="default"/>
+      </w:rPr>
+    </w:lvl>
+    <w:lvl w:ilvl="4" w:tplc="04090003" w:tentative="1">
+      <w:start w:val="1"/>
+      <w:numFmt w:val="bullet"/>
+      <w:lvlText w:val="o"/>
+      <w:lvlJc w:val="left"/>
+      <w:pPr>
+        <w:ind w:left="3600" w:hanging="360"/>
+      </w:pPr>
+      <w:rPr>
+        <w:rFonts w:ascii="Courier New" w:hAnsi="Courier New" w:cs="Courier New" w:hint="default"/>
+      </w:rPr>
+    </w:lvl>
+    <w:lvl w:ilvl="5" w:tplc="04090005" w:tentative="1">
+      <w:start w:val="1"/>
+      <w:numFmt w:val="bullet"/>
+      <w:lvlText w:val=""/>
+      <w:lvlJc w:val="left"/>
+      <w:pPr>
+        <w:ind w:left="4320" w:hanging="360"/>
+      </w:pPr>
+      <w:rPr>
+        <w:rFonts w:ascii="Wingdings" w:hAnsi="Wingdings" w:hint="default"/>
+      </w:rPr>
+    </w:lvl>
+    <w:lvl w:ilvl="6" w:tplc="04090001" w:tentative="1">
+      <w:start w:val="1"/>
+      <w:numFmt w:val="bullet"/>
+      <w:lvlText w:val=""/>
+      <w:lvlJc w:val="left"/>
+      <w:pPr>
+        <w:ind w:left="5040" w:hanging="360"/>
+      </w:pPr>
+      <w:rPr>
+        <w:rFonts w:ascii="Symbol" w:hAnsi="Symbol" w:hint="default"/>
+      </w:rPr>
+    </w:lvl>
+    <w:lvl w:ilvl="7" w:tplc="04090003" w:tentative="1">
+      <w:start w:val="1"/>
+      <w:numFmt w:val="bullet"/>
+      <w:lvlText w:val="o"/>
+      <w:lvlJc w:val="left"/>
+      <w:pPr>
+        <w:ind w:left="5760" w:hanging="360"/>
+      </w:pPr>
+      <w:rPr>
+        <w:rFonts w:ascii="Courier New" w:hAnsi="Courier New" w:cs="Courier New" w:hint="default"/>
+      </w:rPr>
+    </w:lvl>
+    <w:lvl w:ilvl="8" w:tplc="04090005" w:tentative="1">
+      <w:start w:val="1"/>
+      <w:numFmt w:val="bullet"/>
+      <w:lvlText w:val=""/>
+      <w:lvlJc w:val="left"/>
+      <w:pPr>
+        <w:ind w:left="6480" w:hanging="360"/>
+      </w:pPr>
+      <w:rPr>
+        <w:rFonts w:ascii="Wingdings" w:hAnsi="Wingdings" w:hint="default"/>
+      </w:rPr>
+    </w:lvl>
+  </w:abstractNum>
+  <w:abstractNum w:abstractNumId="48" w15:restartNumberingAfterBreak="0">
     <w:nsid w:val="79B43474"/>
     <w:multiLevelType w:val="multilevel"/>
     <w:tmpl w:val="2A16182A"/>
@@ -12215,7 +14862,7 @@
       </w:pPr>
     </w:lvl>
   </w:abstractNum>
-  <w:abstractNum w:abstractNumId="43" w15:restartNumberingAfterBreak="0">
+  <w:abstractNum w:abstractNumId="49" w15:restartNumberingAfterBreak="0">
     <w:nsid w:val="79B96E6F"/>
     <w:multiLevelType w:val="hybridMultilevel"/>
     <w:tmpl w:val="31889E6E"/>
@@ -12328,7 +14975,7 @@
       </w:rPr>
     </w:lvl>
   </w:abstractNum>
-  <w:abstractNum w:abstractNumId="44" w15:restartNumberingAfterBreak="0">
+  <w:abstractNum w:abstractNumId="50" w15:restartNumberingAfterBreak="0">
     <w:nsid w:val="7FBB7B0E"/>
     <w:multiLevelType w:val="hybridMultilevel"/>
     <w:tmpl w:val="5804E48A"/>
@@ -12445,136 +15092,154 @@
     <w:abstractNumId w:val="3"/>
   </w:num>
   <w:num w:numId="2" w16cid:durableId="230046221">
-    <w:abstractNumId w:val="27"/>
+    <w:abstractNumId w:val="31"/>
   </w:num>
   <w:num w:numId="3" w16cid:durableId="1084886308">
-    <w:abstractNumId w:val="32"/>
+    <w:abstractNumId w:val="36"/>
   </w:num>
   <w:num w:numId="4" w16cid:durableId="1341735794">
-    <w:abstractNumId w:val="11"/>
+    <w:abstractNumId w:val="12"/>
   </w:num>
   <w:num w:numId="5" w16cid:durableId="1199925897">
-    <w:abstractNumId w:val="37"/>
+    <w:abstractNumId w:val="41"/>
   </w:num>
   <w:num w:numId="6" w16cid:durableId="1563980721">
     <w:abstractNumId w:val="2"/>
   </w:num>
   <w:num w:numId="7" w16cid:durableId="1228225861">
-    <w:abstractNumId w:val="31"/>
+    <w:abstractNumId w:val="35"/>
   </w:num>
   <w:num w:numId="8" w16cid:durableId="1596598161">
+    <w:abstractNumId w:val="21"/>
+  </w:num>
+  <w:num w:numId="9" w16cid:durableId="602305323">
+    <w:abstractNumId w:val="34"/>
+  </w:num>
+  <w:num w:numId="10" w16cid:durableId="1179202292">
+    <w:abstractNumId w:val="8"/>
+  </w:num>
+  <w:num w:numId="11" w16cid:durableId="551814905">
+    <w:abstractNumId w:val="48"/>
+  </w:num>
+  <w:num w:numId="12" w16cid:durableId="126120813">
     <w:abstractNumId w:val="19"/>
   </w:num>
-  <w:num w:numId="9" w16cid:durableId="602305323">
-    <w:abstractNumId w:val="30"/>
-  </w:num>
-  <w:num w:numId="10" w16cid:durableId="1179202292">
-    <w:abstractNumId w:val="7"/>
-  </w:num>
-  <w:num w:numId="11" w16cid:durableId="551814905">
-    <w:abstractNumId w:val="42"/>
-  </w:num>
-  <w:num w:numId="12" w16cid:durableId="126120813">
-    <w:abstractNumId w:val="17"/>
-  </w:num>
   <w:num w:numId="13" w16cid:durableId="574894648">
-    <w:abstractNumId w:val="39"/>
+    <w:abstractNumId w:val="43"/>
   </w:num>
   <w:num w:numId="14" w16cid:durableId="1898927988">
-    <w:abstractNumId w:val="22"/>
+    <w:abstractNumId w:val="26"/>
   </w:num>
   <w:num w:numId="15" w16cid:durableId="1007640208">
     <w:abstractNumId w:val="4"/>
   </w:num>
   <w:num w:numId="16" w16cid:durableId="509762060">
+    <w:abstractNumId w:val="33"/>
+  </w:num>
+  <w:num w:numId="17" w16cid:durableId="1977180974">
+    <w:abstractNumId w:val="16"/>
+  </w:num>
+  <w:num w:numId="18" w16cid:durableId="778915798">
+    <w:abstractNumId w:val="7"/>
+  </w:num>
+  <w:num w:numId="19" w16cid:durableId="823665205">
+    <w:abstractNumId w:val="49"/>
+  </w:num>
+  <w:num w:numId="20" w16cid:durableId="1661734178">
+    <w:abstractNumId w:val="46"/>
+  </w:num>
+  <w:num w:numId="21" w16cid:durableId="861405704">
+    <w:abstractNumId w:val="13"/>
+  </w:num>
+  <w:num w:numId="22" w16cid:durableId="269050197">
+    <w:abstractNumId w:val="17"/>
+  </w:num>
+  <w:num w:numId="23" w16cid:durableId="1113867148">
+    <w:abstractNumId w:val="23"/>
+  </w:num>
+  <w:num w:numId="24" w16cid:durableId="1708212784">
+    <w:abstractNumId w:val="50"/>
+  </w:num>
+  <w:num w:numId="25" w16cid:durableId="1752776606">
+    <w:abstractNumId w:val="28"/>
+  </w:num>
+  <w:num w:numId="26" w16cid:durableId="166335884">
     <w:abstractNumId w:val="29"/>
   </w:num>
-  <w:num w:numId="17" w16cid:durableId="1977180974">
-    <w:abstractNumId w:val="14"/>
-  </w:num>
-  <w:num w:numId="18" w16cid:durableId="778915798">
-    <w:abstractNumId w:val="6"/>
-  </w:num>
-  <w:num w:numId="19" w16cid:durableId="823665205">
-    <w:abstractNumId w:val="43"/>
-  </w:num>
-  <w:num w:numId="20" w16cid:durableId="1661734178">
-    <w:abstractNumId w:val="41"/>
-  </w:num>
-  <w:num w:numId="21" w16cid:durableId="861405704">
-    <w:abstractNumId w:val="12"/>
-  </w:num>
-  <w:num w:numId="22" w16cid:durableId="269050197">
-    <w:abstractNumId w:val="15"/>
-  </w:num>
-  <w:num w:numId="23" w16cid:durableId="1113867148">
-    <w:abstractNumId w:val="20"/>
-  </w:num>
-  <w:num w:numId="24" w16cid:durableId="1708212784">
-    <w:abstractNumId w:val="44"/>
-  </w:num>
-  <w:num w:numId="25" w16cid:durableId="1752776606">
-    <w:abstractNumId w:val="24"/>
-  </w:num>
-  <w:num w:numId="26" w16cid:durableId="166335884">
-    <w:abstractNumId w:val="25"/>
-  </w:num>
   <w:num w:numId="27" w16cid:durableId="931594837">
-    <w:abstractNumId w:val="10"/>
+    <w:abstractNumId w:val="11"/>
   </w:num>
   <w:num w:numId="28" w16cid:durableId="2090232222">
-    <w:abstractNumId w:val="16"/>
+    <w:abstractNumId w:val="18"/>
   </w:num>
   <w:num w:numId="29" w16cid:durableId="1442527359">
     <w:abstractNumId w:val="1"/>
   </w:num>
   <w:num w:numId="30" w16cid:durableId="907420555">
-    <w:abstractNumId w:val="23"/>
+    <w:abstractNumId w:val="27"/>
   </w:num>
   <w:num w:numId="31" w16cid:durableId="1722168518">
-    <w:abstractNumId w:val="33"/>
+    <w:abstractNumId w:val="37"/>
   </w:num>
   <w:num w:numId="32" w16cid:durableId="1365205150">
-    <w:abstractNumId w:val="34"/>
+    <w:abstractNumId w:val="38"/>
   </w:num>
   <w:num w:numId="33" w16cid:durableId="1517961954">
-    <w:abstractNumId w:val="13"/>
+    <w:abstractNumId w:val="15"/>
   </w:num>
   <w:num w:numId="34" w16cid:durableId="1370179249">
-    <w:abstractNumId w:val="26"/>
+    <w:abstractNumId w:val="30"/>
   </w:num>
   <w:num w:numId="35" w16cid:durableId="1983777902">
+    <w:abstractNumId w:val="10"/>
+  </w:num>
+  <w:num w:numId="36" w16cid:durableId="1259294624">
+    <w:abstractNumId w:val="42"/>
+  </w:num>
+  <w:num w:numId="37" w16cid:durableId="153570442">
     <w:abstractNumId w:val="9"/>
   </w:num>
-  <w:num w:numId="36" w16cid:durableId="1259294624">
-    <w:abstractNumId w:val="38"/>
-  </w:num>
-  <w:num w:numId="37" w16cid:durableId="153570442">
-    <w:abstractNumId w:val="8"/>
-  </w:num>
   <w:num w:numId="38" w16cid:durableId="1922332408">
-    <w:abstractNumId w:val="36"/>
+    <w:abstractNumId w:val="40"/>
   </w:num>
   <w:num w:numId="39" w16cid:durableId="1119639069">
-    <w:abstractNumId w:val="35"/>
+    <w:abstractNumId w:val="39"/>
   </w:num>
   <w:num w:numId="40" w16cid:durableId="2096323541">
-    <w:abstractNumId w:val="28"/>
+    <w:abstractNumId w:val="32"/>
   </w:num>
   <w:num w:numId="41" w16cid:durableId="618075469">
-    <w:abstractNumId w:val="40"/>
+    <w:abstractNumId w:val="45"/>
   </w:num>
   <w:num w:numId="42" w16cid:durableId="39522788">
     <w:abstractNumId w:val="0"/>
   </w:num>
   <w:num w:numId="43" w16cid:durableId="589696885">
-    <w:abstractNumId w:val="18"/>
+    <w:abstractNumId w:val="20"/>
   </w:num>
   <w:num w:numId="44" w16cid:durableId="506988408">
-    <w:abstractNumId w:val="21"/>
+    <w:abstractNumId w:val="24"/>
   </w:num>
   <w:num w:numId="45" w16cid:durableId="544872869">
+    <w:abstractNumId w:val="6"/>
+  </w:num>
+  <w:num w:numId="46" w16cid:durableId="1623539780">
+    <w:abstractNumId w:val="22"/>
+  </w:num>
+  <w:num w:numId="47" w16cid:durableId="996492185">
     <w:abstractNumId w:val="5"/>
+  </w:num>
+  <w:num w:numId="48" w16cid:durableId="365061454">
+    <w:abstractNumId w:val="25"/>
+  </w:num>
+  <w:num w:numId="49" w16cid:durableId="172885246">
+    <w:abstractNumId w:val="14"/>
+  </w:num>
+  <w:num w:numId="50" w16cid:durableId="1219895881">
+    <w:abstractNumId w:val="47"/>
+  </w:num>
+  <w:num w:numId="51" w16cid:durableId="1368457502">
+    <w:abstractNumId w:val="44"/>
   </w:num>
 </w:numbering>
 </file>
@@ -13023,6 +15688,11 @@
     <w:basedOn w:val="DefaultParagraphFont"/>
     <w:rsid w:val="00FE3F15"/>
   </w:style>
+  <w:style w:type="character" w:customStyle="1" w:styleId="x193iq5w">
+    <w:name w:val="x193iq5w"/>
+    <w:basedOn w:val="DefaultParagraphFont"/>
+    <w:rsid w:val="00EA4BA4"/>
+  </w:style>
 </w:styles>
 </file>
 

</xml_diff>

<commit_message>
Another Commit- Final Version of GIS Notes
</commit_message>
<xml_diff>
--- a/GIS Notes.docx
+++ b/GIS Notes.docx
@@ -375,12 +375,10 @@
         <w:t xml:space="preserve">refer to the simplest form of geographic feature, represented by a single </w:t>
       </w:r>
       <w:proofErr w:type="spellStart"/>
-      <w:proofErr w:type="gramStart"/>
       <w:r>
         <w:t>x,y</w:t>
       </w:r>
       <w:proofErr w:type="spellEnd"/>
-      <w:proofErr w:type="gramEnd"/>
       <w:r>
         <w:t xml:space="preserve"> coordinate location on a map or in a spatial dataset.</w:t>
       </w:r>
@@ -404,12 +402,10 @@
         <w:t xml:space="preserve">refer to linear geographic features represented by a series of connected </w:t>
       </w:r>
       <w:proofErr w:type="spellStart"/>
-      <w:proofErr w:type="gramStart"/>
       <w:r>
         <w:t>x,y</w:t>
       </w:r>
       <w:proofErr w:type="spellEnd"/>
-      <w:proofErr w:type="gramEnd"/>
       <w:r>
         <w:t xml:space="preserve"> coordinate points.</w:t>
       </w:r>
@@ -432,12 +428,10 @@
         <w:t xml:space="preserve">refer to geographic features that are represented by enclosed two-dimensional areas defined by a series of connected </w:t>
       </w:r>
       <w:proofErr w:type="spellStart"/>
-      <w:proofErr w:type="gramStart"/>
       <w:r>
         <w:t>x,y</w:t>
       </w:r>
       <w:proofErr w:type="spellEnd"/>
-      <w:proofErr w:type="gramEnd"/>
       <w:r>
         <w:t xml:space="preserve"> coordinate points.</w:t>
       </w:r>
@@ -2927,12 +2921,10 @@
         <w:t xml:space="preserve">Defined by precise </w:t>
       </w:r>
       <w:proofErr w:type="spellStart"/>
-      <w:proofErr w:type="gramStart"/>
       <w:r>
         <w:t>x,y</w:t>
       </w:r>
       <w:proofErr w:type="spellEnd"/>
-      <w:proofErr w:type="gramEnd"/>
       <w:r>
         <w:t xml:space="preserve"> coordinate pairs</w:t>
       </w:r>
@@ -3521,15 +3513,7 @@
         <w:spacing w:after="0" w:line="240" w:lineRule="auto"/>
       </w:pPr>
       <w:r>
-        <w:t xml:space="preserve">Topology studies the positions and relative locations of geometric figures. It allows the computer to understand how a neighborhood works (including what features are located there, where they are relative to each other, and how to find them). Because computers can't reason or look around at their neighborhoods, you have to tell them everything. And </w:t>
-      </w:r>
-      <w:proofErr w:type="gramStart"/>
-      <w:r>
-        <w:t>so</w:t>
-      </w:r>
-      <w:proofErr w:type="gramEnd"/>
-      <w:r>
-        <w:t xml:space="preserve"> you explain:</w:t>
+        <w:t>Topology studies the positions and relative locations of geometric figures. It allows the computer to understand how a neighborhood works (including what features are located there, where they are relative to each other, and how to find them). Because computers can't reason or look around at their neighborhoods, you have to tell them everything. And so you explain:</w:t>
       </w:r>
     </w:p>
     <w:p>
@@ -5140,15 +5124,7 @@
         <w:spacing w:after="0" w:line="240" w:lineRule="auto"/>
       </w:pPr>
       <w:r>
-        <w:t xml:space="preserve">Attribute searches in simple grid-based systems find the codes associated with each category or class of data directly. Because no DBMS tables are associated with these grids, the search is simple and often obvious because the categories and classes of data for each map show up in the legend. </w:t>
-      </w:r>
-      <w:proofErr w:type="gramStart"/>
-      <w:r>
-        <w:t>So</w:t>
-      </w:r>
-      <w:proofErr w:type="gramEnd"/>
-      <w:r>
-        <w:t xml:space="preserve"> by looking at the legend, you can easily see all the information that's available</w:t>
+        <w:t>Attribute searches in simple grid-based systems find the codes associated with each category or class of data directly. Because no DBMS tables are associated with these grids, the search is simple and often obvious because the categories and classes of data for each map show up in the legend. So by looking at the legend, you can easily see all the information that's available</w:t>
       </w:r>
     </w:p>
     <w:p>
@@ -7192,12 +7168,10 @@
         <w:t xml:space="preserve">In GIS, draping means overlaying a 2D image or data over a 3D terrain, creating </w:t>
       </w:r>
       <w:proofErr w:type="spellStart"/>
-      <w:proofErr w:type="gramStart"/>
       <w:r>
         <w:t>a</w:t>
       </w:r>
       <w:proofErr w:type="spellEnd"/>
-      <w:proofErr w:type="gramEnd"/>
       <w:r>
         <w:t xml:space="preserve"> interactive 3D visualization. This helps users analyze and understand the relationship between the data and the terrain, and is useful in various fields like urban planning, environmental monitoring, and more.</w:t>
       </w:r>
@@ -8722,13 +8696,7 @@
         <w:spacing w:after="0" w:line="240" w:lineRule="auto"/>
       </w:pPr>
       <w:r>
-        <w:t>Immediate action: Activities such as planning, where you decide to immediately employ cartographic</w:t>
-      </w:r>
-      <w:r>
-        <w:t xml:space="preserve"> </w:t>
-      </w:r>
-      <w:r>
-        <w:t xml:space="preserve">cartographic modeling for practical resolution of real-world problems. </w:t>
+        <w:t xml:space="preserve">Immediate action: Activities such as planning, where you decide to immediately employ cartographic cartographic modeling for practical resolution of real-world problems. </w:t>
       </w:r>
     </w:p>
     <w:p>
@@ -8793,13 +8761,7 @@
         <w:spacing w:after="0" w:line="240" w:lineRule="auto"/>
       </w:pPr>
       <w:r>
-        <w:t>Although these map algebra commands used to be part of a command-line system, they exist as part of the graphical</w:t>
-      </w:r>
-      <w:r>
-        <w:t xml:space="preserve"> </w:t>
-      </w:r>
-      <w:r>
-        <w:t>graphical user interface of the modern GIS. And so, you work through the graphical interface to apply the map algebra and make your cartographic models.</w:t>
+        <w:t>Although these map algebra commands used to be part of a command-line system, they exist as part of the graphical graphical user interface of the modern GIS. And so, you work through the graphical interface to apply the map algebra and make your cartographic models.</w:t>
       </w:r>
     </w:p>
     <w:p>
@@ -9240,25 +9202,830 @@
         <w:spacing w:after="0" w:line="240" w:lineRule="auto"/>
       </w:pPr>
       <w:r>
-        <w:t>O</w:t>
-      </w:r>
-      <w:r>
-        <w:t>rdered operations</w:t>
-      </w:r>
-      <w:r>
-        <w:t xml:space="preserve"> are</w:t>
-      </w:r>
-      <w:r>
-        <w:t xml:space="preserve"> operations done in a logical sequence</w:t>
-      </w:r>
-      <w:r>
-        <w:t>, and with GIS this is called a</w:t>
-      </w:r>
-      <w:r>
-        <w:t xml:space="preserve"> model</w:t>
-      </w:r>
-      <w:r>
-        <w:t xml:space="preserve"> or cartographic model (since it involves maps)</w:t>
+        <w:t>Ordered operations are operations done in a logical sequence, and with GIS this is called a model or cartographic model (since it involves maps).</w:t>
+      </w:r>
+    </w:p>
+    <w:p>
+      <w:pPr>
+        <w:spacing w:after="0" w:line="240" w:lineRule="auto"/>
+      </w:pPr>
+    </w:p>
+    <w:p>
+      <w:pPr>
+        <w:spacing w:after="0" w:line="240" w:lineRule="auto"/>
+      </w:pPr>
+      <w:r>
+        <w:t>T</w:t>
+      </w:r>
+      <w:r>
+        <w:t>he key to good cartographic modeling is to formulate the model through the use of flowcharting techniques. T</w:t>
+      </w:r>
+      <w:r>
+        <w:t>herefore, you</w:t>
+      </w:r>
+      <w:r>
+        <w:t xml:space="preserve"> should normally create the flowcharts even before you know what's in your database. Such formulations have helped </w:t>
+      </w:r>
+      <w:r>
+        <w:t>people</w:t>
+      </w:r>
+      <w:r>
+        <w:t xml:space="preserve"> decide what should go</w:t>
+      </w:r>
+      <w:r>
+        <w:t xml:space="preserve"> into a model in the first place. </w:t>
+      </w:r>
+    </w:p>
+    <w:p>
+      <w:pPr>
+        <w:spacing w:after="0" w:line="240" w:lineRule="auto"/>
+      </w:pPr>
+    </w:p>
+    <w:p>
+      <w:pPr>
+        <w:spacing w:after="0" w:line="240" w:lineRule="auto"/>
+      </w:pPr>
+      <w:r>
+        <w:t>A formulation flowchart starts with the final desired product (the spatial information product), breaks it up into sub-models, and finally outlines the actual map elements that you need.</w:t>
+      </w:r>
+    </w:p>
+    <w:p>
+      <w:pPr>
+        <w:spacing w:after="0" w:line="240" w:lineRule="auto"/>
+      </w:pPr>
+    </w:p>
+    <w:p>
+      <w:pPr>
+        <w:spacing w:after="0" w:line="240" w:lineRule="auto"/>
+      </w:pPr>
+      <w:r>
+        <w:t>Allocation, which also works with networks, involves finding all the areas within your sphere of influence, or your territory.</w:t>
+      </w:r>
+    </w:p>
+    <w:p>
+      <w:pPr>
+        <w:spacing w:after="0" w:line="240" w:lineRule="auto"/>
+      </w:pPr>
+    </w:p>
+    <w:p>
+      <w:pPr>
+        <w:spacing w:after="0" w:line="240" w:lineRule="auto"/>
+      </w:pPr>
+      <w:r>
+        <w:t>Always take the time to develop a formulation flowchart of your cartographic model that includes everything you want to see the model contain without worrying about whether the data are available.</w:t>
+      </w:r>
+    </w:p>
+    <w:p>
+      <w:pPr>
+        <w:spacing w:after="0" w:line="240" w:lineRule="auto"/>
+      </w:pPr>
+    </w:p>
+    <w:p>
+      <w:pPr>
+        <w:spacing w:after="0" w:line="240" w:lineRule="auto"/>
+      </w:pPr>
+      <w:r>
+        <w:t>One</w:t>
+      </w:r>
+      <w:r>
+        <w:t xml:space="preserve"> solution to data issues in cartographic modeling is to find data that you can substitute for the data that you really need. Such spatial surrogates (replacement data) might include housing in place of population, power lines for missing roads, and fire patterns to indicate wind direction and intensity.</w:t>
+      </w:r>
+    </w:p>
+    <w:p>
+      <w:pPr>
+        <w:spacing w:after="0" w:line="240" w:lineRule="auto"/>
+      </w:pPr>
+      <w:r>
+        <w:lastRenderedPageBreak/>
+        <w:t>N</w:t>
+      </w:r>
+      <w:r>
+        <w:t>o kind of modeling is an exact science.</w:t>
+      </w:r>
+      <w:r>
+        <w:t xml:space="preserve"> </w:t>
+      </w:r>
+      <w:r>
+        <w:t>You might want to include a complete explanation of the methods employed to create the output so that the user knows how reliable the model is.</w:t>
+      </w:r>
+    </w:p>
+    <w:p>
+      <w:pPr>
+        <w:spacing w:after="0" w:line="240" w:lineRule="auto"/>
+      </w:pPr>
+    </w:p>
+    <w:p>
+      <w:pPr>
+        <w:spacing w:after="0" w:line="240" w:lineRule="auto"/>
+      </w:pPr>
+      <w:r>
+        <w:t>A true test of modeling often requires a truth set (a known correct answer) against which you test the output.</w:t>
+      </w:r>
+    </w:p>
+    <w:p>
+      <w:pPr>
+        <w:spacing w:after="0" w:line="240" w:lineRule="auto"/>
+      </w:pPr>
+    </w:p>
+    <w:p>
+      <w:pPr>
+        <w:spacing w:after="0" w:line="240" w:lineRule="auto"/>
+      </w:pPr>
+      <w:r>
+        <w:t>When you need to figure out whether the software algorithms are working correctly, you can most easily perform an analysis on a very small part of the database and check it against a manual computation of the same area.</w:t>
+      </w:r>
+    </w:p>
+    <w:p>
+      <w:pPr>
+        <w:spacing w:after="0" w:line="240" w:lineRule="auto"/>
+      </w:pPr>
+    </w:p>
+    <w:p>
+      <w:pPr>
+        <w:spacing w:after="0" w:line="240" w:lineRule="auto"/>
+      </w:pPr>
+      <w:r>
+        <w:t>Adjusting model constraints takes finesse; consult the user when you make adjustments so that you don't violate the spirit or purpose of the model.</w:t>
+      </w:r>
+    </w:p>
+    <w:p>
+      <w:pPr>
+        <w:spacing w:after="0" w:line="240" w:lineRule="auto"/>
+      </w:pPr>
+    </w:p>
+    <w:p>
+      <w:pPr>
+        <w:spacing w:after="0" w:line="240" w:lineRule="auto"/>
+      </w:pPr>
+      <w:r>
+        <w:t>Make sure that you always keep the lines of communication open with the users. If you keep the users involved throughout the process, they're much more likely to accept the final product. A correct model is a useful model only if the user accepts it. Keep the user involved in every phase of your GIS work.</w:t>
+      </w:r>
+    </w:p>
+    <w:p>
+      <w:pPr>
+        <w:spacing w:after="0" w:line="240" w:lineRule="auto"/>
+      </w:pPr>
+    </w:p>
+    <w:p>
+      <w:pPr>
+        <w:spacing w:after="0" w:line="240" w:lineRule="auto"/>
+      </w:pPr>
+      <w:r>
+        <w:t>Traditional maps are the most common forms of maps and generally the most easily understood by the general public. Reading and interpreting maps is much easier if the scales, symbology, classes, and graphic design elements are all focused on visual communication.</w:t>
+      </w:r>
+    </w:p>
+    <w:p>
+      <w:pPr>
+        <w:spacing w:after="0" w:line="240" w:lineRule="auto"/>
+      </w:pPr>
+    </w:p>
+    <w:p>
+      <w:pPr>
+        <w:spacing w:after="0" w:line="240" w:lineRule="auto"/>
+      </w:pPr>
+      <w:r>
+        <w:t>Five characteristics of good map design are:</w:t>
+      </w:r>
+    </w:p>
+    <w:p>
+      <w:pPr>
+        <w:spacing w:after="0" w:line="240" w:lineRule="auto"/>
+      </w:pPr>
+    </w:p>
+    <w:p>
+      <w:pPr>
+        <w:pStyle w:val="ListParagraph"/>
+        <w:numPr>
+          <w:ilvl w:val="0"/>
+          <w:numId w:val="52"/>
+        </w:numPr>
+        <w:spacing w:after="0" w:line="240" w:lineRule="auto"/>
+      </w:pPr>
+      <w:r>
+        <w:t>Make sure the map meets user needs</w:t>
+      </w:r>
+    </w:p>
+    <w:p>
+      <w:pPr>
+        <w:pStyle w:val="ListParagraph"/>
+        <w:numPr>
+          <w:ilvl w:val="0"/>
+          <w:numId w:val="52"/>
+        </w:numPr>
+        <w:spacing w:after="0" w:line="240" w:lineRule="auto"/>
+      </w:pPr>
+      <w:r>
+        <w:t>Make the map easy to understand and use</w:t>
+      </w:r>
+    </w:p>
+    <w:p>
+      <w:pPr>
+        <w:pStyle w:val="ListParagraph"/>
+        <w:numPr>
+          <w:ilvl w:val="0"/>
+          <w:numId w:val="52"/>
+        </w:numPr>
+        <w:spacing w:after="0" w:line="240" w:lineRule="auto"/>
+      </w:pPr>
+      <w:r>
+        <w:t>Accuracy is essential to good map design</w:t>
+      </w:r>
+    </w:p>
+    <w:p>
+      <w:pPr>
+        <w:pStyle w:val="ListParagraph"/>
+        <w:numPr>
+          <w:ilvl w:val="0"/>
+          <w:numId w:val="52"/>
+        </w:numPr>
+        <w:spacing w:after="0" w:line="240" w:lineRule="auto"/>
+      </w:pPr>
+      <w:r>
+        <w:t>Map presentation should relate to the data</w:t>
+      </w:r>
+    </w:p>
+    <w:p>
+      <w:pPr>
+        <w:pStyle w:val="ListParagraph"/>
+        <w:numPr>
+          <w:ilvl w:val="0"/>
+          <w:numId w:val="52"/>
+        </w:numPr>
+        <w:spacing w:after="0" w:line="240" w:lineRule="auto"/>
+      </w:pPr>
+      <w:r>
+        <w:t>Allow the user to review and interact with the map during production</w:t>
+      </w:r>
+    </w:p>
+    <w:p>
+      <w:pPr>
+        <w:spacing w:after="0" w:line="240" w:lineRule="auto"/>
+      </w:pPr>
+    </w:p>
+    <w:p>
+      <w:pPr>
+        <w:spacing w:after="0" w:line="240" w:lineRule="auto"/>
+      </w:pPr>
+      <w:r>
+        <w:t>Sometimes, when you create a map, you map qualitative (descriptive or nominal) data, which generally requires that you pick unique symbols for each category.</w:t>
+      </w:r>
+    </w:p>
+    <w:p>
+      <w:pPr>
+        <w:spacing w:after="0" w:line="240" w:lineRule="auto"/>
+      </w:pPr>
+    </w:p>
+    <w:p>
+      <w:pPr>
+        <w:spacing w:after="0" w:line="240" w:lineRule="auto"/>
+      </w:pPr>
+      <w:r>
+        <w:t>Most GIS software allows you to use a set of predesigned color or shading schemes, or to create and employ your own. When working in black and white (for publications that don't use color, for example), you can use the shading patterns rather than colors.</w:t>
+      </w:r>
+    </w:p>
+    <w:p>
+      <w:pPr>
+        <w:spacing w:after="0" w:line="240" w:lineRule="auto"/>
+      </w:pPr>
+    </w:p>
+    <w:p>
+      <w:pPr>
+        <w:spacing w:after="0" w:line="240" w:lineRule="auto"/>
+      </w:pPr>
+      <w:r>
+        <w:t>Most non-cartographers don't really know how to decide what specific data to map or how to display them. Here are three general rules to help out:</w:t>
+      </w:r>
+    </w:p>
+    <w:p>
+      <w:pPr>
+        <w:spacing w:after="0" w:line="240" w:lineRule="auto"/>
+      </w:pPr>
+    </w:p>
+    <w:p>
+      <w:pPr>
+        <w:pStyle w:val="ListParagraph"/>
+        <w:numPr>
+          <w:ilvl w:val="0"/>
+          <w:numId w:val="53"/>
+        </w:numPr>
+        <w:spacing w:after="0" w:line="240" w:lineRule="auto"/>
+      </w:pPr>
+      <w:r>
+        <w:t>If you want to see the raw data and relative comparisons, map the counts or amounts themselves</w:t>
+      </w:r>
+    </w:p>
+    <w:p>
+      <w:pPr>
+        <w:pStyle w:val="ListParagraph"/>
+        <w:numPr>
+          <w:ilvl w:val="0"/>
+          <w:numId w:val="53"/>
+        </w:numPr>
+        <w:spacing w:after="0" w:line="240" w:lineRule="auto"/>
+      </w:pPr>
+      <w:r>
+        <w:t>If you want to control for area or number of features (called normalizing your data), use ratios</w:t>
+      </w:r>
+    </w:p>
+    <w:p>
+      <w:pPr>
+        <w:pStyle w:val="ListParagraph"/>
+        <w:numPr>
+          <w:ilvl w:val="0"/>
+          <w:numId w:val="53"/>
+        </w:numPr>
+        <w:spacing w:after="0" w:line="240" w:lineRule="auto"/>
+      </w:pPr>
+      <w:r>
+        <w:t>If you want to compare the relative values from place to place or feature to feature, you want to map those values as ranks</w:t>
+      </w:r>
+    </w:p>
+    <w:p>
+      <w:pPr>
+        <w:spacing w:after="0" w:line="240" w:lineRule="auto"/>
+      </w:pPr>
+    </w:p>
+    <w:p>
+      <w:pPr>
+        <w:spacing w:after="0" w:line="240" w:lineRule="auto"/>
+      </w:pPr>
+    </w:p>
+    <w:p>
+      <w:pPr>
+        <w:spacing w:after="0" w:line="240" w:lineRule="auto"/>
+      </w:pPr>
+    </w:p>
+    <w:p>
+      <w:pPr>
+        <w:spacing w:after="0" w:line="240" w:lineRule="auto"/>
+      </w:pPr>
+      <w:r>
+        <w:lastRenderedPageBreak/>
+        <w:t>If you have only a few items to map (normally, less than ten), you can display each one with a separate symbol or color. If you have more than ten items (which you usually do), you need to group those items. Otherwise, the reader can't visually separate the many shades and colors needed to display them.</w:t>
+      </w:r>
+    </w:p>
+    <w:p>
+      <w:pPr>
+        <w:spacing w:after="0" w:line="240" w:lineRule="auto"/>
+      </w:pPr>
+    </w:p>
+    <w:p>
+      <w:pPr>
+        <w:spacing w:after="0" w:line="240" w:lineRule="auto"/>
+      </w:pPr>
+      <w:r>
+        <w:t>You typically find seven general ways to classify data available in GIS software.</w:t>
+      </w:r>
+    </w:p>
+    <w:p>
+      <w:pPr>
+        <w:pStyle w:val="ListParagraph"/>
+        <w:numPr>
+          <w:ilvl w:val="0"/>
+          <w:numId w:val="54"/>
+        </w:numPr>
+        <w:spacing w:after="0" w:line="240" w:lineRule="auto"/>
+      </w:pPr>
+      <w:r>
+        <w:t>Equal Interval</w:t>
+      </w:r>
+    </w:p>
+    <w:p>
+      <w:pPr>
+        <w:pStyle w:val="ListParagraph"/>
+        <w:numPr>
+          <w:ilvl w:val="0"/>
+          <w:numId w:val="54"/>
+        </w:numPr>
+        <w:spacing w:after="0" w:line="240" w:lineRule="auto"/>
+      </w:pPr>
+      <w:r>
+        <w:t>Defined Interval</w:t>
+      </w:r>
+    </w:p>
+    <w:p>
+      <w:pPr>
+        <w:pStyle w:val="ListParagraph"/>
+        <w:numPr>
+          <w:ilvl w:val="0"/>
+          <w:numId w:val="54"/>
+        </w:numPr>
+        <w:spacing w:after="0" w:line="240" w:lineRule="auto"/>
+      </w:pPr>
+      <w:r>
+        <w:t>Quantiles</w:t>
+      </w:r>
+    </w:p>
+    <w:p>
+      <w:pPr>
+        <w:pStyle w:val="ListParagraph"/>
+        <w:numPr>
+          <w:ilvl w:val="0"/>
+          <w:numId w:val="54"/>
+        </w:numPr>
+        <w:spacing w:after="0" w:line="240" w:lineRule="auto"/>
+      </w:pPr>
+      <w:r>
+        <w:t>Natural Breaks</w:t>
+      </w:r>
+    </w:p>
+    <w:p>
+      <w:pPr>
+        <w:pStyle w:val="ListParagraph"/>
+        <w:numPr>
+          <w:ilvl w:val="0"/>
+          <w:numId w:val="54"/>
+        </w:numPr>
+        <w:spacing w:after="0" w:line="240" w:lineRule="auto"/>
+      </w:pPr>
+      <w:r>
+        <w:t>Geometrical Intervals</w:t>
+      </w:r>
+    </w:p>
+    <w:p>
+      <w:pPr>
+        <w:pStyle w:val="ListParagraph"/>
+        <w:numPr>
+          <w:ilvl w:val="0"/>
+          <w:numId w:val="54"/>
+        </w:numPr>
+        <w:spacing w:after="0" w:line="240" w:lineRule="auto"/>
+      </w:pPr>
+      <w:r>
+        <w:t>Standard Deviations</w:t>
+      </w:r>
+    </w:p>
+    <w:p>
+      <w:pPr>
+        <w:pStyle w:val="ListParagraph"/>
+        <w:numPr>
+          <w:ilvl w:val="0"/>
+          <w:numId w:val="54"/>
+        </w:numPr>
+        <w:spacing w:after="0" w:line="240" w:lineRule="auto"/>
+      </w:pPr>
+      <w:r>
+        <w:t>Area-based</w:t>
+      </w:r>
+    </w:p>
+    <w:p>
+      <w:pPr>
+        <w:spacing w:after="0" w:line="240" w:lineRule="auto"/>
+      </w:pPr>
+    </w:p>
+    <w:p>
+      <w:pPr>
+        <w:spacing w:after="0" w:line="240" w:lineRule="auto"/>
+      </w:pPr>
+      <w:r>
+        <w:t>Standard map elements include:</w:t>
+      </w:r>
+    </w:p>
+    <w:p>
+      <w:pPr>
+        <w:pStyle w:val="ListParagraph"/>
+        <w:numPr>
+          <w:ilvl w:val="0"/>
+          <w:numId w:val="55"/>
+        </w:numPr>
+        <w:spacing w:after="0" w:line="240" w:lineRule="auto"/>
+      </w:pPr>
+      <w:r>
+        <w:t>Title</w:t>
+      </w:r>
+    </w:p>
+    <w:p>
+      <w:pPr>
+        <w:pStyle w:val="ListParagraph"/>
+        <w:numPr>
+          <w:ilvl w:val="0"/>
+          <w:numId w:val="55"/>
+        </w:numPr>
+        <w:spacing w:after="0" w:line="240" w:lineRule="auto"/>
+      </w:pPr>
+      <w:r>
+        <w:t>Legend</w:t>
+      </w:r>
+    </w:p>
+    <w:p>
+      <w:pPr>
+        <w:pStyle w:val="ListParagraph"/>
+        <w:numPr>
+          <w:ilvl w:val="0"/>
+          <w:numId w:val="55"/>
+        </w:numPr>
+        <w:spacing w:after="0" w:line="240" w:lineRule="auto"/>
+      </w:pPr>
+      <w:r>
+        <w:t>Scale</w:t>
+      </w:r>
+    </w:p>
+    <w:p>
+      <w:pPr>
+        <w:pStyle w:val="ListParagraph"/>
+        <w:numPr>
+          <w:ilvl w:val="0"/>
+          <w:numId w:val="55"/>
+        </w:numPr>
+        <w:spacing w:after="0" w:line="240" w:lineRule="auto"/>
+      </w:pPr>
+      <w:r>
+        <w:t>Credits</w:t>
+      </w:r>
+    </w:p>
+    <w:p>
+      <w:pPr>
+        <w:pStyle w:val="ListParagraph"/>
+        <w:numPr>
+          <w:ilvl w:val="0"/>
+          <w:numId w:val="55"/>
+        </w:numPr>
+        <w:spacing w:after="0" w:line="240" w:lineRule="auto"/>
+      </w:pPr>
+      <w:r>
+        <w:t>Mapped Area</w:t>
+      </w:r>
+    </w:p>
+    <w:p>
+      <w:pPr>
+        <w:pStyle w:val="ListParagraph"/>
+        <w:numPr>
+          <w:ilvl w:val="0"/>
+          <w:numId w:val="55"/>
+        </w:numPr>
+        <w:spacing w:after="0" w:line="240" w:lineRule="auto"/>
+      </w:pPr>
+      <w:r>
+        <w:t>Graticules</w:t>
+      </w:r>
+    </w:p>
+    <w:p>
+      <w:pPr>
+        <w:pStyle w:val="ListParagraph"/>
+        <w:numPr>
+          <w:ilvl w:val="0"/>
+          <w:numId w:val="55"/>
+        </w:numPr>
+        <w:spacing w:after="0" w:line="240" w:lineRule="auto"/>
+      </w:pPr>
+      <w:r>
+        <w:t>Borders</w:t>
+      </w:r>
+    </w:p>
+    <w:p>
+      <w:pPr>
+        <w:pStyle w:val="ListParagraph"/>
+        <w:numPr>
+          <w:ilvl w:val="0"/>
+          <w:numId w:val="55"/>
+        </w:numPr>
+        <w:spacing w:after="0" w:line="240" w:lineRule="auto"/>
+      </w:pPr>
+      <w:r>
+        <w:t>Symbols</w:t>
+      </w:r>
+    </w:p>
+    <w:p>
+      <w:pPr>
+        <w:pStyle w:val="ListParagraph"/>
+        <w:numPr>
+          <w:ilvl w:val="0"/>
+          <w:numId w:val="55"/>
+        </w:numPr>
+        <w:spacing w:after="0" w:line="240" w:lineRule="auto"/>
+      </w:pPr>
+      <w:r>
+        <w:t>Place Names</w:t>
+      </w:r>
+    </w:p>
+    <w:p>
+      <w:pPr>
+        <w:spacing w:after="0" w:line="240" w:lineRule="auto"/>
+      </w:pPr>
+    </w:p>
+    <w:p>
+      <w:pPr>
+        <w:spacing w:after="0" w:line="240" w:lineRule="auto"/>
+      </w:pPr>
+      <w:r>
+        <w:rPr>
+          <w:noProof/>
+        </w:rPr>
+        <w:drawing>
+          <wp:inline distT="0" distB="0" distL="0" distR="0" wp14:anchorId="01C75C5E" wp14:editId="7D2A0547">
+            <wp:extent cx="4203093" cy="4049518"/>
+            <wp:effectExtent l="19050" t="19050" r="26035" b="27305"/>
+            <wp:docPr id="1473635667" name="Picture 1"/>
+            <wp:cNvGraphicFramePr>
+              <a:graphicFrameLocks xmlns:a="http://schemas.openxmlformats.org/drawingml/2006/main" noChangeAspect="1"/>
+            </wp:cNvGraphicFramePr>
+            <a:graphic xmlns:a="http://schemas.openxmlformats.org/drawingml/2006/main">
+              <a:graphicData uri="http://schemas.openxmlformats.org/drawingml/2006/picture">
+                <pic:pic xmlns:pic="http://schemas.openxmlformats.org/drawingml/2006/picture">
+                  <pic:nvPicPr>
+                    <pic:cNvPr id="0" name="Picture 1"/>
+                    <pic:cNvPicPr>
+                      <a:picLocks noChangeAspect="1" noChangeArrowheads="1"/>
+                    </pic:cNvPicPr>
+                  </pic:nvPicPr>
+                  <pic:blipFill>
+                    <a:blip r:embed="rId40">
+                      <a:extLst>
+                        <a:ext uri="{28A0092B-C50C-407E-A947-70E740481C1C}">
+                          <a14:useLocalDpi xmlns:a14="http://schemas.microsoft.com/office/drawing/2010/main" val="0"/>
+                        </a:ext>
+                      </a:extLst>
+                    </a:blip>
+                    <a:srcRect/>
+                    <a:stretch>
+                      <a:fillRect/>
+                    </a:stretch>
+                  </pic:blipFill>
+                  <pic:spPr bwMode="auto">
+                    <a:xfrm>
+                      <a:off x="0" y="0"/>
+                      <a:ext cx="4232032" cy="4077400"/>
+                    </a:xfrm>
+                    <a:prstGeom prst="rect">
+                      <a:avLst/>
+                    </a:prstGeom>
+                    <a:noFill/>
+                    <a:ln>
+                      <a:solidFill>
+                        <a:schemeClr val="tx1"/>
+                      </a:solidFill>
+                    </a:ln>
+                  </pic:spPr>
+                </pic:pic>
+              </a:graphicData>
+            </a:graphic>
+          </wp:inline>
+        </w:drawing>
+      </w:r>
+    </w:p>
+    <w:p>
+      <w:pPr>
+        <w:spacing w:after="0" w:line="240" w:lineRule="auto"/>
+      </w:pPr>
+      <w:r>
+        <w:lastRenderedPageBreak/>
+        <w:t>Another</w:t>
+      </w:r>
+      <w:r>
+        <w:t xml:space="preserve"> aspect of cartography, called graphic map design, borrows heavily from traditional art and graphic design principles</w:t>
+      </w:r>
+      <w:r>
+        <w:t>. Here are some considerations:</w:t>
+      </w:r>
+    </w:p>
+    <w:p>
+      <w:pPr>
+        <w:spacing w:after="0" w:line="240" w:lineRule="auto"/>
+      </w:pPr>
+    </w:p>
+    <w:p>
+      <w:pPr>
+        <w:pStyle w:val="ListParagraph"/>
+        <w:numPr>
+          <w:ilvl w:val="0"/>
+          <w:numId w:val="56"/>
+        </w:numPr>
+        <w:spacing w:after="0" w:line="240" w:lineRule="auto"/>
+      </w:pPr>
+      <w:r>
+        <w:t>Does the map look balanced</w:t>
+      </w:r>
+    </w:p>
+    <w:p>
+      <w:pPr>
+        <w:pStyle w:val="ListParagraph"/>
+        <w:numPr>
+          <w:ilvl w:val="0"/>
+          <w:numId w:val="56"/>
+        </w:numPr>
+        <w:spacing w:after="0" w:line="240" w:lineRule="auto"/>
+      </w:pPr>
+      <w:r>
+        <w:t>Is the lettering readable</w:t>
+      </w:r>
+    </w:p>
+    <w:p>
+      <w:pPr>
+        <w:pStyle w:val="ListParagraph"/>
+        <w:numPr>
+          <w:ilvl w:val="0"/>
+          <w:numId w:val="56"/>
+        </w:numPr>
+        <w:spacing w:after="0" w:line="240" w:lineRule="auto"/>
+      </w:pPr>
+      <w:r>
+        <w:t>Do features stand out</w:t>
+      </w:r>
+    </w:p>
+    <w:p>
+      <w:pPr>
+        <w:pStyle w:val="ListParagraph"/>
+        <w:numPr>
+          <w:ilvl w:val="0"/>
+          <w:numId w:val="56"/>
+        </w:numPr>
+        <w:spacing w:after="0" w:line="240" w:lineRule="auto"/>
+      </w:pPr>
+      <w:r>
+        <w:t>Does the reader know what to focus on</w:t>
+      </w:r>
+    </w:p>
+    <w:p>
+      <w:pPr>
+        <w:pStyle w:val="ListParagraph"/>
+        <w:numPr>
+          <w:ilvl w:val="0"/>
+          <w:numId w:val="56"/>
+        </w:numPr>
+        <w:spacing w:after="0" w:line="240" w:lineRule="auto"/>
+      </w:pPr>
+      <w:r>
+        <w:t>Does the map make the reader feel dizzy</w:t>
+      </w:r>
+    </w:p>
+    <w:p>
+      <w:pPr>
+        <w:spacing w:after="0" w:line="240" w:lineRule="auto"/>
+      </w:pPr>
+    </w:p>
+    <w:p>
+      <w:pPr>
+        <w:spacing w:after="0" w:line="240" w:lineRule="auto"/>
+      </w:pPr>
+      <w:r>
+        <w:t>In graphical design, figure-ground refers to the relationship between the main subject (figure) and the background (ground). Effective use of figure-ground principles creates contrast, guides attention, and enhances legibility, making designs more engaging and effective.</w:t>
+      </w:r>
+    </w:p>
+    <w:p>
+      <w:pPr>
+        <w:spacing w:after="0" w:line="240" w:lineRule="auto"/>
+      </w:pPr>
+    </w:p>
+    <w:p>
+      <w:pPr>
+        <w:spacing w:after="0" w:line="240" w:lineRule="auto"/>
+      </w:pPr>
+      <w:r>
+        <w:t>Visual hierarchy is a design principle that organizes elements by importance, guiding the viewer's attention and understanding. It's created through size, color, contrast, alignment, and other visual elements, helping designers create clear and effective designs.</w:t>
+      </w:r>
+    </w:p>
+    <w:p>
+      <w:pPr>
+        <w:spacing w:after="0" w:line="240" w:lineRule="auto"/>
+      </w:pPr>
+    </w:p>
+    <w:p>
+      <w:pPr>
+        <w:spacing w:after="0" w:line="240" w:lineRule="auto"/>
+      </w:pPr>
+      <w:r>
+        <w:t>A cartogram is a map that exaggerates the size of geographic space based on the descriptive attributes, instead of presenting the space in its accurately scaled size and shape. You use a cartogram to communicate a specific aspect of the mapped information more effectively.</w:t>
+      </w:r>
+      <w:r>
+        <w:t xml:space="preserve"> </w:t>
+      </w:r>
+      <w:r>
+        <w:t>You must be aware of the target audience's map reading skills and understanding of the portrayed geography before attempting to use cartograms.</w:t>
+      </w:r>
+    </w:p>
+    <w:p>
+      <w:pPr>
+        <w:spacing w:after="0" w:line="240" w:lineRule="auto"/>
+      </w:pPr>
+    </w:p>
+    <w:p>
+      <w:pPr>
+        <w:spacing w:after="0" w:line="240" w:lineRule="auto"/>
+      </w:pPr>
+      <w:r>
+        <w:t>Area cartograms, often called value-by-area maps, distort the sizes of the polygons based on the attribute quantity, rather than its actual physical size.</w:t>
+      </w:r>
+    </w:p>
+    <w:p>
+      <w:pPr>
+        <w:spacing w:after="0" w:line="240" w:lineRule="auto"/>
+      </w:pPr>
+    </w:p>
+    <w:p>
+      <w:pPr>
+        <w:spacing w:after="0" w:line="240" w:lineRule="auto"/>
+      </w:pPr>
+      <w:r>
+        <w:t>C</w:t>
+      </w:r>
+      <w:r>
+        <w:t>horopleth map</w:t>
+      </w:r>
+      <w:r>
+        <w:t xml:space="preserve">: </w:t>
+      </w:r>
+      <w:r>
+        <w:t>a map presenting data on an area-by-area basis</w:t>
       </w:r>
       <w:r>
         <w:t>.</w:t>
@@ -9274,51 +10041,1331 @@
         <w:spacing w:after="0" w:line="240" w:lineRule="auto"/>
       </w:pPr>
       <w:r>
-        <w:t>T</w:t>
-      </w:r>
-      <w:r>
-        <w:t>he key to good cartographic modeling is to formulate the model through the use of flowcharting techniques. T</w:t>
-      </w:r>
-      <w:r>
-        <w:t>herefore, you</w:t>
-      </w:r>
-      <w:r>
-        <w:t xml:space="preserve"> should normally create the flowcharts even before you know what's in your database. Such formulations have helped </w:t>
-      </w:r>
-      <w:r>
-        <w:t>people</w:t>
-      </w:r>
-      <w:r>
-        <w:t xml:space="preserve"> decide what should go</w:t>
-      </w:r>
-      <w:r>
-        <w:t xml:space="preserve"> into a model in the first place. </w:t>
-      </w:r>
-    </w:p>
-    <w:p>
-      <w:pPr>
-        <w:spacing w:after="0" w:line="240" w:lineRule="auto"/>
-      </w:pPr>
-    </w:p>
-    <w:p>
-      <w:pPr>
-        <w:spacing w:after="0" w:line="240" w:lineRule="auto"/>
-      </w:pPr>
-      <w:r>
-        <w:t>A formulation flowchart starts with the final desired product (the spatial information product), breaks it up into sub-models, and finally outlines the actual map elements that you need.</w:t>
-      </w:r>
-    </w:p>
-    <w:p>
-      <w:pPr>
-        <w:spacing w:after="0" w:line="240" w:lineRule="auto"/>
-      </w:pPr>
-    </w:p>
-    <w:p>
-      <w:pPr>
-        <w:spacing w:after="0" w:line="240" w:lineRule="auto"/>
-      </w:pPr>
-      <w:r>
-        <w:t>Allocation, which also works with networks, involves finding all the areas within your sphere of influence, or your territory.</w:t>
+        <w:rPr>
+          <w:noProof/>
+        </w:rPr>
+        <w:drawing>
+          <wp:inline distT="0" distB="0" distL="0" distR="0" wp14:anchorId="36F5AB7D" wp14:editId="4E92ECA9">
+            <wp:extent cx="3991555" cy="3217951"/>
+            <wp:effectExtent l="19050" t="19050" r="28575" b="20955"/>
+            <wp:docPr id="1987619517" name="Picture 2"/>
+            <wp:cNvGraphicFramePr>
+              <a:graphicFrameLocks xmlns:a="http://schemas.openxmlformats.org/drawingml/2006/main" noChangeAspect="1"/>
+            </wp:cNvGraphicFramePr>
+            <a:graphic xmlns:a="http://schemas.openxmlformats.org/drawingml/2006/main">
+              <a:graphicData uri="http://schemas.openxmlformats.org/drawingml/2006/picture">
+                <pic:pic xmlns:pic="http://schemas.openxmlformats.org/drawingml/2006/picture">
+                  <pic:nvPicPr>
+                    <pic:cNvPr id="0" name="Picture 3"/>
+                    <pic:cNvPicPr>
+                      <a:picLocks noChangeAspect="1" noChangeArrowheads="1"/>
+                    </pic:cNvPicPr>
+                  </pic:nvPicPr>
+                  <pic:blipFill>
+                    <a:blip r:embed="rId41">
+                      <a:extLst>
+                        <a:ext uri="{28A0092B-C50C-407E-A947-70E740481C1C}">
+                          <a14:useLocalDpi xmlns:a14="http://schemas.microsoft.com/office/drawing/2010/main" val="0"/>
+                        </a:ext>
+                      </a:extLst>
+                    </a:blip>
+                    <a:srcRect/>
+                    <a:stretch>
+                      <a:fillRect/>
+                    </a:stretch>
+                  </pic:blipFill>
+                  <pic:spPr bwMode="auto">
+                    <a:xfrm>
+                      <a:off x="0" y="0"/>
+                      <a:ext cx="3995859" cy="3221421"/>
+                    </a:xfrm>
+                    <a:prstGeom prst="rect">
+                      <a:avLst/>
+                    </a:prstGeom>
+                    <a:noFill/>
+                    <a:ln>
+                      <a:solidFill>
+                        <a:schemeClr val="tx1"/>
+                      </a:solidFill>
+                    </a:ln>
+                  </pic:spPr>
+                </pic:pic>
+              </a:graphicData>
+            </a:graphic>
+          </wp:inline>
+        </w:drawing>
+      </w:r>
+    </w:p>
+    <w:p>
+      <w:pPr>
+        <w:spacing w:after="0" w:line="240" w:lineRule="auto"/>
+      </w:pPr>
+      <w:r>
+        <w:lastRenderedPageBreak/>
+        <w:t>A contiguous cartogram is a type of map that resizes regions to represent a specific data value (e.g. population) while maintaining their adjacency and overall shape.</w:t>
+      </w:r>
+    </w:p>
+    <w:p>
+      <w:pPr>
+        <w:spacing w:after="0" w:line="240" w:lineRule="auto"/>
+      </w:pPr>
+    </w:p>
+    <w:p>
+      <w:pPr>
+        <w:spacing w:after="0" w:line="240" w:lineRule="auto"/>
+      </w:pPr>
+      <w:r>
+        <w:t>A non-contiguous cartogram is a map that resizes regions to represent data, but doesn't preserve their geographic connections, often separating or merging them for visual clarity.</w:t>
+      </w:r>
+    </w:p>
+    <w:p>
+      <w:pPr>
+        <w:spacing w:after="0" w:line="240" w:lineRule="auto"/>
+      </w:pPr>
+    </w:p>
+    <w:p>
+      <w:pPr>
+        <w:spacing w:after="0" w:line="240" w:lineRule="auto"/>
+      </w:pPr>
+      <w:r>
+        <w:rPr>
+          <w:noProof/>
+        </w:rPr>
+        <w:drawing>
+          <wp:inline distT="0" distB="0" distL="0" distR="0" wp14:anchorId="3AD075D2" wp14:editId="2511CF6D">
+            <wp:extent cx="3972505" cy="2822932"/>
+            <wp:effectExtent l="19050" t="19050" r="28575" b="15875"/>
+            <wp:docPr id="1397011421" name="Picture 3"/>
+            <wp:cNvGraphicFramePr>
+              <a:graphicFrameLocks xmlns:a="http://schemas.openxmlformats.org/drawingml/2006/main" noChangeAspect="1"/>
+            </wp:cNvGraphicFramePr>
+            <a:graphic xmlns:a="http://schemas.openxmlformats.org/drawingml/2006/main">
+              <a:graphicData uri="http://schemas.openxmlformats.org/drawingml/2006/picture">
+                <pic:pic xmlns:pic="http://schemas.openxmlformats.org/drawingml/2006/picture">
+                  <pic:nvPicPr>
+                    <pic:cNvPr id="0" name="Picture 5"/>
+                    <pic:cNvPicPr>
+                      <a:picLocks noChangeAspect="1" noChangeArrowheads="1"/>
+                    </pic:cNvPicPr>
+                  </pic:nvPicPr>
+                  <pic:blipFill>
+                    <a:blip r:embed="rId42">
+                      <a:extLst>
+                        <a:ext uri="{28A0092B-C50C-407E-A947-70E740481C1C}">
+                          <a14:useLocalDpi xmlns:a14="http://schemas.microsoft.com/office/drawing/2010/main" val="0"/>
+                        </a:ext>
+                      </a:extLst>
+                    </a:blip>
+                    <a:srcRect/>
+                    <a:stretch>
+                      <a:fillRect/>
+                    </a:stretch>
+                  </pic:blipFill>
+                  <pic:spPr bwMode="auto">
+                    <a:xfrm>
+                      <a:off x="0" y="0"/>
+                      <a:ext cx="3976653" cy="2825879"/>
+                    </a:xfrm>
+                    <a:prstGeom prst="rect">
+                      <a:avLst/>
+                    </a:prstGeom>
+                    <a:noFill/>
+                    <a:ln>
+                      <a:solidFill>
+                        <a:schemeClr val="tx1"/>
+                      </a:solidFill>
+                    </a:ln>
+                  </pic:spPr>
+                </pic:pic>
+              </a:graphicData>
+            </a:graphic>
+          </wp:inline>
+        </w:drawing>
+      </w:r>
+    </w:p>
+    <w:p>
+      <w:pPr>
+        <w:spacing w:after="0" w:line="240" w:lineRule="auto"/>
+      </w:pPr>
+    </w:p>
+    <w:p>
+      <w:pPr>
+        <w:spacing w:after="0" w:line="240" w:lineRule="auto"/>
+      </w:pPr>
+      <w:r>
+        <w:t>Linear cartograms distort distances to make their point.</w:t>
+      </w:r>
+    </w:p>
+    <w:p>
+      <w:pPr>
+        <w:spacing w:after="0" w:line="240" w:lineRule="auto"/>
+      </w:pPr>
+    </w:p>
+    <w:p>
+      <w:pPr>
+        <w:spacing w:after="0" w:line="240" w:lineRule="auto"/>
+      </w:pPr>
+      <w:r>
+        <w:t>Perhaps the most used, but often unrecognized, linear cartogram is a routed line cartogram. Busses and mass transit trains display this kind of cartogram to illustrate the stops in their proper sequence.</w:t>
+      </w:r>
+    </w:p>
+    <w:p>
+      <w:pPr>
+        <w:spacing w:after="0" w:line="240" w:lineRule="auto"/>
+      </w:pPr>
+    </w:p>
+    <w:p>
+      <w:pPr>
+        <w:spacing w:after="0" w:line="240" w:lineRule="auto"/>
+      </w:pPr>
+      <w:r>
+        <w:rPr>
+          <w:noProof/>
+        </w:rPr>
+        <w:drawing>
+          <wp:inline distT="0" distB="0" distL="0" distR="0" wp14:anchorId="37FE0BBD" wp14:editId="7C511C4D">
+            <wp:extent cx="3081959" cy="3279536"/>
+            <wp:effectExtent l="19050" t="19050" r="23495" b="16510"/>
+            <wp:docPr id="834864055" name="Picture 4"/>
+            <wp:cNvGraphicFramePr>
+              <a:graphicFrameLocks xmlns:a="http://schemas.openxmlformats.org/drawingml/2006/main" noChangeAspect="1"/>
+            </wp:cNvGraphicFramePr>
+            <a:graphic xmlns:a="http://schemas.openxmlformats.org/drawingml/2006/main">
+              <a:graphicData uri="http://schemas.openxmlformats.org/drawingml/2006/picture">
+                <pic:pic xmlns:pic="http://schemas.openxmlformats.org/drawingml/2006/picture">
+                  <pic:nvPicPr>
+                    <pic:cNvPr id="0" name="Picture 7"/>
+                    <pic:cNvPicPr>
+                      <a:picLocks noChangeAspect="1" noChangeArrowheads="1"/>
+                    </pic:cNvPicPr>
+                  </pic:nvPicPr>
+                  <pic:blipFill>
+                    <a:blip r:embed="rId43">
+                      <a:extLst>
+                        <a:ext uri="{28A0092B-C50C-407E-A947-70E740481C1C}">
+                          <a14:useLocalDpi xmlns:a14="http://schemas.microsoft.com/office/drawing/2010/main" val="0"/>
+                        </a:ext>
+                      </a:extLst>
+                    </a:blip>
+                    <a:srcRect/>
+                    <a:stretch>
+                      <a:fillRect/>
+                    </a:stretch>
+                  </pic:blipFill>
+                  <pic:spPr bwMode="auto">
+                    <a:xfrm>
+                      <a:off x="0" y="0"/>
+                      <a:ext cx="3103052" cy="3301982"/>
+                    </a:xfrm>
+                    <a:prstGeom prst="rect">
+                      <a:avLst/>
+                    </a:prstGeom>
+                    <a:noFill/>
+                    <a:ln>
+                      <a:solidFill>
+                        <a:schemeClr val="tx1"/>
+                      </a:solidFill>
+                    </a:ln>
+                  </pic:spPr>
+                </pic:pic>
+              </a:graphicData>
+            </a:graphic>
+          </wp:inline>
+        </w:drawing>
+      </w:r>
+    </w:p>
+    <w:p>
+      <w:pPr>
+        <w:spacing w:after="0" w:line="240" w:lineRule="auto"/>
+      </w:pPr>
+      <w:r>
+        <w:lastRenderedPageBreak/>
+        <w:t xml:space="preserve">GIS produces two general types of reports that are suited to business uses: </w:t>
+      </w:r>
+    </w:p>
+    <w:p>
+      <w:pPr>
+        <w:pStyle w:val="ListParagraph"/>
+        <w:numPr>
+          <w:ilvl w:val="0"/>
+          <w:numId w:val="57"/>
+        </w:numPr>
+        <w:spacing w:after="0" w:line="240" w:lineRule="auto"/>
+      </w:pPr>
+      <w:r>
+        <w:t xml:space="preserve">Tabular reports: Have a spreadsheet-like layout </w:t>
+      </w:r>
+    </w:p>
+    <w:p>
+      <w:pPr>
+        <w:pStyle w:val="ListParagraph"/>
+        <w:numPr>
+          <w:ilvl w:val="0"/>
+          <w:numId w:val="57"/>
+        </w:numPr>
+        <w:spacing w:after="0" w:line="240" w:lineRule="auto"/>
+      </w:pPr>
+      <w:r>
+        <w:t>Columnar reports: Have a newspaper column layout</w:t>
+      </w:r>
+    </w:p>
+    <w:p>
+      <w:pPr>
+        <w:spacing w:after="0" w:line="240" w:lineRule="auto"/>
+      </w:pPr>
+    </w:p>
+    <w:p>
+      <w:pPr>
+        <w:spacing w:after="0" w:line="240" w:lineRule="auto"/>
+      </w:pPr>
+      <w:r>
+        <w:t>Typically, you can more easily understand summary statistics when they're presented graphically through bar charts, histograms, line graphs, pie charts, scatterplots, and other forms of non-cartographic graphic output. Most GIS software gives you the option of including both tables and graphs directly on the map itself.</w:t>
+      </w:r>
+    </w:p>
+    <w:p>
+      <w:pPr>
+        <w:spacing w:after="0" w:line="240" w:lineRule="auto"/>
+      </w:pPr>
+    </w:p>
+    <w:p>
+      <w:pPr>
+        <w:spacing w:after="0" w:line="240" w:lineRule="auto"/>
+      </w:pPr>
+      <w:r>
+        <w:t>You can more easily read and interpret maps if you include a linked table or graph either on or near the map itself. If you use matching colors to show the correspondence between the map symbols and the tabular or graphed data, you can also improve users' understanding.</w:t>
+      </w:r>
+    </w:p>
+    <w:p>
+      <w:pPr>
+        <w:spacing w:after="0" w:line="240" w:lineRule="auto"/>
+      </w:pPr>
+    </w:p>
+    <w:p>
+      <w:pPr>
+        <w:spacing w:after="0" w:line="240" w:lineRule="auto"/>
+      </w:pPr>
+      <w:r>
+        <w:t>GIS animations are a form of geographic visualization that shows dynamic changes to a single map layer or even multiple map layers simultaneously</w:t>
+      </w:r>
+      <w:r>
+        <w:t xml:space="preserve"> to allow visual comparisons. </w:t>
+      </w:r>
+      <w:r>
+        <w:t>Animations show changes — which might take days or weeks to occur — at a fast pace so that you can see trends you might otherwise miss. Alternatively, if you have a lot of data about changes that occur very quickly, you can use animation to present those changes slowly and, again, identify changes you might not otherwise catch.</w:t>
+      </w:r>
+    </w:p>
+    <w:p>
+      <w:pPr>
+        <w:spacing w:after="0" w:line="240" w:lineRule="auto"/>
+      </w:pPr>
+    </w:p>
+    <w:p>
+      <w:pPr>
+        <w:spacing w:after="0" w:line="240" w:lineRule="auto"/>
+      </w:pPr>
+      <w:r>
+        <w:t>The flythrough is a form of animation that happens in three dimensions. Just like the term says, the flythrough allows you to visually fly through a three-dimensional version of your map.</w:t>
+      </w:r>
+    </w:p>
+    <w:p>
+      <w:pPr>
+        <w:spacing w:after="0" w:line="240" w:lineRule="auto"/>
+      </w:pPr>
+    </w:p>
+    <w:p>
+      <w:pPr>
+        <w:spacing w:after="0" w:line="240" w:lineRule="auto"/>
+      </w:pPr>
+      <w:r>
+        <w:t>Some different types of professional GIS users are:</w:t>
+      </w:r>
+    </w:p>
+    <w:p>
+      <w:pPr>
+        <w:spacing w:after="0" w:line="240" w:lineRule="auto"/>
+      </w:pPr>
+    </w:p>
+    <w:p>
+      <w:pPr>
+        <w:pStyle w:val="ListParagraph"/>
+        <w:numPr>
+          <w:ilvl w:val="0"/>
+          <w:numId w:val="58"/>
+        </w:numPr>
+        <w:spacing w:after="0" w:line="240" w:lineRule="auto"/>
+      </w:pPr>
+      <w:r>
+        <w:t>System users: Use GIS to solve problems, provide solutions, and supply decision support for the organization</w:t>
+      </w:r>
+    </w:p>
+    <w:p>
+      <w:pPr>
+        <w:pStyle w:val="ListParagraph"/>
+        <w:numPr>
+          <w:ilvl w:val="0"/>
+          <w:numId w:val="58"/>
+        </w:numPr>
+        <w:spacing w:after="0" w:line="240" w:lineRule="auto"/>
+      </w:pPr>
+      <w:r>
+        <w:t>System operators: Know the inner workings of the software, can support the system users through troubleshooting and workarounds, and have specialized knowledge about the GIS</w:t>
+      </w:r>
+    </w:p>
+    <w:p>
+      <w:pPr>
+        <w:pStyle w:val="ListParagraph"/>
+        <w:numPr>
+          <w:ilvl w:val="0"/>
+          <w:numId w:val="58"/>
+        </w:numPr>
+        <w:spacing w:after="0" w:line="240" w:lineRule="auto"/>
+      </w:pPr>
+      <w:r>
+        <w:t>System sponsor: Provides the financial support for the entire system</w:t>
+      </w:r>
+    </w:p>
+    <w:p>
+      <w:pPr>
+        <w:pStyle w:val="ListParagraph"/>
+        <w:numPr>
+          <w:ilvl w:val="0"/>
+          <w:numId w:val="58"/>
+        </w:numPr>
+        <w:spacing w:after="0" w:line="240" w:lineRule="auto"/>
+      </w:pPr>
+      <w:r>
+        <w:t>GIS supplier: The GIS vendor that supplies the software (and sometimes hardware), technical support, and training</w:t>
+      </w:r>
+    </w:p>
+    <w:p>
+      <w:pPr>
+        <w:pStyle w:val="ListParagraph"/>
+        <w:numPr>
+          <w:ilvl w:val="0"/>
+          <w:numId w:val="58"/>
+        </w:numPr>
+        <w:spacing w:after="0" w:line="240" w:lineRule="auto"/>
+      </w:pPr>
+      <w:r>
+        <w:t>Data supplier: Two types of data suppliers exist, public and private</w:t>
+      </w:r>
+    </w:p>
+    <w:p>
+      <w:pPr>
+        <w:pStyle w:val="ListParagraph"/>
+        <w:numPr>
+          <w:ilvl w:val="0"/>
+          <w:numId w:val="58"/>
+        </w:numPr>
+        <w:spacing w:after="0" w:line="240" w:lineRule="auto"/>
+      </w:pPr>
+      <w:r>
+        <w:t>Applications developers: create GIS models and user interfaces</w:t>
+      </w:r>
+    </w:p>
+    <w:p>
+      <w:pPr>
+        <w:pStyle w:val="ListParagraph"/>
+        <w:numPr>
+          <w:ilvl w:val="0"/>
+          <w:numId w:val="58"/>
+        </w:numPr>
+        <w:spacing w:after="0" w:line="240" w:lineRule="auto"/>
+      </w:pPr>
+      <w:r>
+        <w:t>GIS systems analyst: Systems analysts look at the overall operation of your GIS to ensure its initial and long-term successful integration into the organization</w:t>
+      </w:r>
+    </w:p>
+    <w:p>
+      <w:pPr>
+        <w:spacing w:after="0" w:line="240" w:lineRule="auto"/>
+      </w:pPr>
+    </w:p>
+    <w:p>
+      <w:pPr>
+        <w:spacing w:after="0" w:line="240" w:lineRule="auto"/>
+      </w:pPr>
+      <w:r>
+        <w:t>Many GIS designers speak of the spatial information product (SIP) — the planned output from GIS analysis. In most private and commercial business operations, the SIP is a product that provides income to the company. Some commercial companies produce output (SIPs) that they make available for purchase, and others produce output for some other organization that has limited GIS capabilities.</w:t>
+      </w:r>
+    </w:p>
+    <w:p>
+      <w:pPr>
+        <w:spacing w:after="0" w:line="240" w:lineRule="auto"/>
+      </w:pPr>
+    </w:p>
+    <w:p>
+      <w:pPr>
+        <w:spacing w:after="0" w:line="240" w:lineRule="auto"/>
+      </w:pPr>
+      <w:r>
+        <w:t>I</w:t>
+      </w:r>
+      <w:r>
+        <w:t>n some cases, simply having the system in place for a long time might satisfy a major need that employees have for flexible access and opportunities for experimentation and modeling.</w:t>
+      </w:r>
+    </w:p>
+    <w:p>
+      <w:pPr>
+        <w:spacing w:after="0" w:line="240" w:lineRule="auto"/>
+      </w:pPr>
+    </w:p>
+    <w:p>
+      <w:pPr>
+        <w:spacing w:after="0" w:line="240" w:lineRule="auto"/>
+      </w:pPr>
+    </w:p>
+    <w:p>
+      <w:pPr>
+        <w:spacing w:after="0" w:line="240" w:lineRule="auto"/>
+      </w:pPr>
+    </w:p>
+    <w:p>
+      <w:pPr>
+        <w:spacing w:after="0" w:line="240" w:lineRule="auto"/>
+      </w:pPr>
+    </w:p>
+    <w:p>
+      <w:pPr>
+        <w:spacing w:after="0" w:line="240" w:lineRule="auto"/>
+      </w:pPr>
+      <w:r>
+        <w:lastRenderedPageBreak/>
+        <w:t xml:space="preserve">Some governmental entities that use GIS: </w:t>
+      </w:r>
+    </w:p>
+    <w:p>
+      <w:pPr>
+        <w:spacing w:after="0" w:line="240" w:lineRule="auto"/>
+      </w:pPr>
+    </w:p>
+    <w:p>
+      <w:pPr>
+        <w:pStyle w:val="ListParagraph"/>
+        <w:numPr>
+          <w:ilvl w:val="0"/>
+          <w:numId w:val="59"/>
+        </w:numPr>
+        <w:spacing w:after="0" w:line="240" w:lineRule="auto"/>
+      </w:pPr>
+      <w:r>
+        <w:t>Management agencies</w:t>
+      </w:r>
+    </w:p>
+    <w:p>
+      <w:pPr>
+        <w:pStyle w:val="ListParagraph"/>
+        <w:numPr>
+          <w:ilvl w:val="0"/>
+          <w:numId w:val="59"/>
+        </w:numPr>
+        <w:spacing w:after="0" w:line="240" w:lineRule="auto"/>
+      </w:pPr>
+      <w:r>
+        <w:t>Medical agencies</w:t>
+      </w:r>
+    </w:p>
+    <w:p>
+      <w:pPr>
+        <w:pStyle w:val="ListParagraph"/>
+        <w:numPr>
+          <w:ilvl w:val="0"/>
+          <w:numId w:val="59"/>
+        </w:numPr>
+        <w:spacing w:after="0" w:line="240" w:lineRule="auto"/>
+      </w:pPr>
+      <w:r>
+        <w:t>Meteorological and climate agencies</w:t>
+      </w:r>
+    </w:p>
+    <w:p>
+      <w:pPr>
+        <w:pStyle w:val="ListParagraph"/>
+        <w:numPr>
+          <w:ilvl w:val="0"/>
+          <w:numId w:val="59"/>
+        </w:numPr>
+        <w:spacing w:after="0" w:line="240" w:lineRule="auto"/>
+      </w:pPr>
+      <w:r>
+        <w:t>Emergency management agencies</w:t>
+      </w:r>
+    </w:p>
+    <w:p>
+      <w:pPr>
+        <w:pStyle w:val="ListParagraph"/>
+        <w:numPr>
+          <w:ilvl w:val="0"/>
+          <w:numId w:val="59"/>
+        </w:numPr>
+        <w:spacing w:after="0" w:line="240" w:lineRule="auto"/>
+      </w:pPr>
+      <w:r>
+        <w:t>Military and military support organizations</w:t>
+      </w:r>
+    </w:p>
+    <w:p>
+      <w:pPr>
+        <w:spacing w:after="0" w:line="240" w:lineRule="auto"/>
+      </w:pPr>
+    </w:p>
+    <w:p>
+      <w:pPr>
+        <w:spacing w:after="0" w:line="240" w:lineRule="auto"/>
+      </w:pPr>
+      <w:r>
+        <w:t>Some non-profit entities that use GIS:</w:t>
+      </w:r>
+    </w:p>
+    <w:p>
+      <w:pPr>
+        <w:spacing w:after="0" w:line="240" w:lineRule="auto"/>
+      </w:pPr>
+    </w:p>
+    <w:p>
+      <w:pPr>
+        <w:pStyle w:val="ListParagraph"/>
+        <w:numPr>
+          <w:ilvl w:val="0"/>
+          <w:numId w:val="60"/>
+        </w:numPr>
+        <w:spacing w:after="0" w:line="240" w:lineRule="auto"/>
+      </w:pPr>
+      <w:r>
+        <w:t>Relief organizations</w:t>
+      </w:r>
+    </w:p>
+    <w:p>
+      <w:pPr>
+        <w:pStyle w:val="ListParagraph"/>
+        <w:numPr>
+          <w:ilvl w:val="0"/>
+          <w:numId w:val="60"/>
+        </w:numPr>
+        <w:spacing w:after="0" w:line="240" w:lineRule="auto"/>
+      </w:pPr>
+      <w:r>
+        <w:t>Conservation groups</w:t>
+      </w:r>
+    </w:p>
+    <w:p>
+      <w:pPr>
+        <w:pStyle w:val="ListParagraph"/>
+        <w:numPr>
+          <w:ilvl w:val="0"/>
+          <w:numId w:val="60"/>
+        </w:numPr>
+        <w:spacing w:after="0" w:line="240" w:lineRule="auto"/>
+      </w:pPr>
+      <w:r>
+        <w:t>University departments</w:t>
+      </w:r>
+    </w:p>
+    <w:p>
+      <w:pPr>
+        <w:pStyle w:val="ListParagraph"/>
+        <w:numPr>
+          <w:ilvl w:val="0"/>
+          <w:numId w:val="60"/>
+        </w:numPr>
+        <w:spacing w:after="0" w:line="240" w:lineRule="auto"/>
+      </w:pPr>
+      <w:r>
+        <w:t>Philanthropic organizations</w:t>
+      </w:r>
+    </w:p>
+    <w:p>
+      <w:pPr>
+        <w:pStyle w:val="ListParagraph"/>
+        <w:numPr>
+          <w:ilvl w:val="0"/>
+          <w:numId w:val="60"/>
+        </w:numPr>
+        <w:spacing w:after="0" w:line="240" w:lineRule="auto"/>
+      </w:pPr>
+      <w:r>
+        <w:t>College admissions departments</w:t>
+      </w:r>
+    </w:p>
+    <w:p>
+      <w:pPr>
+        <w:spacing w:after="0" w:line="240" w:lineRule="auto"/>
+      </w:pPr>
+    </w:p>
+    <w:p>
+      <w:pPr>
+        <w:spacing w:after="0" w:line="240" w:lineRule="auto"/>
+      </w:pPr>
+      <w:r>
+        <w:t>Some private and commercial entities that use GIS:</w:t>
+      </w:r>
+    </w:p>
+    <w:p>
+      <w:pPr>
+        <w:spacing w:after="0" w:line="240" w:lineRule="auto"/>
+      </w:pPr>
+    </w:p>
+    <w:p>
+      <w:pPr>
+        <w:pStyle w:val="ListParagraph"/>
+        <w:numPr>
+          <w:ilvl w:val="0"/>
+          <w:numId w:val="61"/>
+        </w:numPr>
+        <w:spacing w:after="0" w:line="240" w:lineRule="auto"/>
+      </w:pPr>
+      <w:r>
+        <w:t>Mapping companies</w:t>
+      </w:r>
+    </w:p>
+    <w:p>
+      <w:pPr>
+        <w:pStyle w:val="ListParagraph"/>
+        <w:numPr>
+          <w:ilvl w:val="0"/>
+          <w:numId w:val="61"/>
+        </w:numPr>
+        <w:spacing w:after="0" w:line="240" w:lineRule="auto"/>
+      </w:pPr>
+      <w:r>
+        <w:t>Consulting firms</w:t>
+      </w:r>
+    </w:p>
+    <w:p>
+      <w:pPr>
+        <w:pStyle w:val="ListParagraph"/>
+        <w:numPr>
+          <w:ilvl w:val="0"/>
+          <w:numId w:val="61"/>
+        </w:numPr>
+        <w:spacing w:after="0" w:line="240" w:lineRule="auto"/>
+      </w:pPr>
+      <w:r>
+        <w:t>GIS data providers</w:t>
+      </w:r>
+    </w:p>
+    <w:p>
+      <w:pPr>
+        <w:pStyle w:val="ListParagraph"/>
+        <w:numPr>
+          <w:ilvl w:val="0"/>
+          <w:numId w:val="61"/>
+        </w:numPr>
+        <w:spacing w:after="0" w:line="240" w:lineRule="auto"/>
+      </w:pPr>
+      <w:r>
+        <w:t>Economic placement companies</w:t>
+      </w:r>
+    </w:p>
+    <w:p>
+      <w:pPr>
+        <w:pStyle w:val="ListParagraph"/>
+        <w:numPr>
+          <w:ilvl w:val="0"/>
+          <w:numId w:val="61"/>
+        </w:numPr>
+        <w:spacing w:after="0" w:line="240" w:lineRule="auto"/>
+      </w:pPr>
+      <w:r>
+        <w:t>Real estate companies</w:t>
+      </w:r>
+    </w:p>
+    <w:p>
+      <w:pPr>
+        <w:pStyle w:val="ListParagraph"/>
+        <w:numPr>
+          <w:ilvl w:val="0"/>
+          <w:numId w:val="61"/>
+        </w:numPr>
+        <w:spacing w:after="0" w:line="240" w:lineRule="auto"/>
+      </w:pPr>
+      <w:r>
+        <w:t>Vineyards</w:t>
+      </w:r>
+    </w:p>
+    <w:p>
+      <w:pPr>
+        <w:spacing w:after="0" w:line="240" w:lineRule="auto"/>
+      </w:pPr>
+    </w:p>
+    <w:p>
+      <w:pPr>
+        <w:spacing w:after="0" w:line="240" w:lineRule="auto"/>
+      </w:pPr>
+      <w:r>
+        <w:t xml:space="preserve">To see specific examples of how each of the above entities may use GIS, conduct an online search. </w:t>
+      </w:r>
+      <w:r>
+        <w:t>Each organization is unique. Each has its own culture, organizational structure, history and traditions, needs and mandates, and vision. These differences have a profound impact on whether the organization can effectively use GIS, or any technology, and whether it can easily integrate that technology into the existing operations. So, you need a thorough knowledge of the structure of an organization — including how decisions flow from place to place, who has what job responsibilities, and how general operations work — to be able to incorporate GIS effectively into the organization.</w:t>
+      </w:r>
+    </w:p>
+    <w:p>
+      <w:pPr>
+        <w:spacing w:after="0" w:line="240" w:lineRule="auto"/>
+      </w:pPr>
+    </w:p>
+    <w:p>
+      <w:pPr>
+        <w:spacing w:after="0" w:line="240" w:lineRule="auto"/>
+      </w:pPr>
+      <w:r>
+        <w:t xml:space="preserve">For any organization utilizing GIS, it is important to continually update organizational diagrams to properly track those internal departments using GIS in some manner. That way, it is easy to track who would be impacted by procedural changes or modifications to systems in place. </w:t>
+      </w:r>
+    </w:p>
+    <w:p>
+      <w:pPr>
+        <w:spacing w:after="0" w:line="240" w:lineRule="auto"/>
+      </w:pPr>
+    </w:p>
+    <w:p>
+      <w:pPr>
+        <w:spacing w:after="0" w:line="240" w:lineRule="auto"/>
+      </w:pPr>
+      <w:r>
+        <w:t xml:space="preserve">Additionally, it is important for any organization using GIS to have a firm training plan in place so that any change in procedure, or new procedure, can be implemented equally across affected departments. </w:t>
+      </w:r>
+    </w:p>
+    <w:p>
+      <w:pPr>
+        <w:spacing w:after="0" w:line="240" w:lineRule="auto"/>
+      </w:pPr>
+    </w:p>
+    <w:p>
+      <w:pPr>
+        <w:spacing w:after="0" w:line="240" w:lineRule="auto"/>
+      </w:pPr>
+      <w:r>
+        <w:t>One of the biggest issues with incorporating GIS into organizations is that it introduces a massive increase in technological dependence. This new technology causes changes in how work is done and in the expectations of increased productivity. And both technology and change are accelerating.</w:t>
+      </w:r>
+    </w:p>
+    <w:p>
+      <w:pPr>
+        <w:spacing w:after="0" w:line="240" w:lineRule="auto"/>
+      </w:pPr>
+    </w:p>
+    <w:p>
+      <w:pPr>
+        <w:spacing w:after="0" w:line="240" w:lineRule="auto"/>
+      </w:pPr>
+    </w:p>
+    <w:p>
+      <w:pPr>
+        <w:spacing w:after="0" w:line="240" w:lineRule="auto"/>
+      </w:pPr>
+    </w:p>
+    <w:p>
+      <w:pPr>
+        <w:spacing w:after="0" w:line="240" w:lineRule="auto"/>
+      </w:pPr>
+    </w:p>
+    <w:p>
+      <w:pPr>
+        <w:spacing w:after="0" w:line="240" w:lineRule="auto"/>
+      </w:pPr>
+      <w:r>
+        <w:lastRenderedPageBreak/>
+        <w:t>Most organizations that begin to incorporate GIS benefit from an initial needs analysis.</w:t>
+      </w:r>
+      <w:r>
+        <w:t xml:space="preserve"> There are four areas to look at in how it could provide a benefit to an organization:</w:t>
+      </w:r>
+    </w:p>
+    <w:p>
+      <w:pPr>
+        <w:pStyle w:val="ListParagraph"/>
+        <w:numPr>
+          <w:ilvl w:val="0"/>
+          <w:numId w:val="62"/>
+        </w:numPr>
+        <w:spacing w:after="0" w:line="240" w:lineRule="auto"/>
+      </w:pPr>
+      <w:r>
+        <w:t xml:space="preserve">Application design: </w:t>
+      </w:r>
+      <w:r>
+        <w:t>Requires that you know exactly what maps, graphics, and other decision-support products you want the software to produce for you.</w:t>
+      </w:r>
+    </w:p>
+    <w:p>
+      <w:pPr>
+        <w:pStyle w:val="ListParagraph"/>
+        <w:numPr>
+          <w:ilvl w:val="0"/>
+          <w:numId w:val="62"/>
+        </w:numPr>
+        <w:spacing w:after="0" w:line="240" w:lineRule="auto"/>
+      </w:pPr>
+      <w:r>
+        <w:t xml:space="preserve">Analytical model design: </w:t>
+      </w:r>
+      <w:r>
+        <w:t>Know what analytical techniques you need your GIS to perform. These techniques differ for ecological, economic, military, and any other type of analysis.</w:t>
+      </w:r>
+    </w:p>
+    <w:p>
+      <w:pPr>
+        <w:pStyle w:val="ListParagraph"/>
+        <w:numPr>
+          <w:ilvl w:val="0"/>
+          <w:numId w:val="62"/>
+        </w:numPr>
+        <w:spacing w:after="0" w:line="240" w:lineRule="auto"/>
+      </w:pPr>
+      <w:r>
+        <w:t xml:space="preserve">Database design: </w:t>
+      </w:r>
+      <w:r>
+        <w:t>Various software packages use different data models. The application design needs and the analytical model needs you define for your GIS work together to determine your database needs.</w:t>
+      </w:r>
+    </w:p>
+    <w:p>
+      <w:pPr>
+        <w:pStyle w:val="ListParagraph"/>
+        <w:numPr>
+          <w:ilvl w:val="0"/>
+          <w:numId w:val="62"/>
+        </w:numPr>
+        <w:spacing w:after="0" w:line="240" w:lineRule="auto"/>
+      </w:pPr>
+      <w:r>
+        <w:t xml:space="preserve">Institutional/system design: </w:t>
+      </w:r>
+      <w:r>
+        <w:t>When you implement GIS, you need to consider the people in an organization. You need to answer questions regarding personnel, equipment, space, organizational structure, enterprise-wide goals and objectives, and costs and benefits. Costs and benefits, in particular, often determine whether a GIS is even viable.</w:t>
+      </w:r>
+    </w:p>
+    <w:p>
+      <w:pPr>
+        <w:pStyle w:val="ListParagraph"/>
+        <w:spacing w:after="0" w:line="240" w:lineRule="auto"/>
+      </w:pPr>
+    </w:p>
+    <w:p>
+      <w:pPr>
+        <w:spacing w:after="0" w:line="240" w:lineRule="auto"/>
+      </w:pPr>
+      <w:r>
+        <w:t>Many organizations just starting out with GIS prefer to have a system developed from the ground up so that the design document they receive allows them to create an RFP (request for proposals), which gets GIS companies to beg for your business.</w:t>
+      </w:r>
+    </w:p>
+    <w:p>
+      <w:pPr>
+        <w:spacing w:after="0" w:line="240" w:lineRule="auto"/>
+      </w:pPr>
+    </w:p>
+    <w:p>
+      <w:pPr>
+        <w:spacing w:after="0" w:line="240" w:lineRule="auto"/>
+      </w:pPr>
+      <w:r>
+        <w:t>You need to assess the costs and benefits of a GIS implementation if the GIS is designed to bring real financial benefits to the organization.</w:t>
+      </w:r>
+      <w:r>
+        <w:t xml:space="preserve"> </w:t>
+      </w:r>
+      <w:r>
+        <w:t>When you perform a cost-benefit analysis (CBA), you determine whether something has more benefit than expense, or vice versa.</w:t>
+      </w:r>
+    </w:p>
+    <w:p>
+      <w:pPr>
+        <w:spacing w:after="0" w:line="240" w:lineRule="auto"/>
+      </w:pPr>
+    </w:p>
+    <w:p>
+      <w:pPr>
+        <w:spacing w:after="0" w:line="240" w:lineRule="auto"/>
+      </w:pPr>
+      <w:r>
+        <w:t>A common business practice is to look at the benefit-to-cost ratio for any large investment, including software tools like GIS. In some businesses I've worked with, a ratio of 1.6 to 1 would be a minimum standard needed to justify the expenditure.</w:t>
+      </w:r>
+    </w:p>
+    <w:p>
+      <w:pPr>
+        <w:spacing w:after="0" w:line="240" w:lineRule="auto"/>
+      </w:pPr>
+    </w:p>
+    <w:p>
+      <w:pPr>
+        <w:spacing w:after="0" w:line="240" w:lineRule="auto"/>
+      </w:pPr>
+      <w:r>
+        <w:t>In most cases, the first year's costs outweigh the benefits because the initial outlays involve staffing, planning, setup, automation, application development, and training. One pragmatic approach to CBA for GIS implementation is to use a six-year planning horizon.</w:t>
+      </w:r>
+    </w:p>
+    <w:p>
+      <w:pPr>
+        <w:spacing w:after="0" w:line="240" w:lineRule="auto"/>
+      </w:pPr>
+    </w:p>
+    <w:p>
+      <w:pPr>
+        <w:spacing w:after="0" w:line="240" w:lineRule="auto"/>
+      </w:pPr>
+      <w:r>
+        <w:t>Costs of implementing a GIS are often:</w:t>
+      </w:r>
+    </w:p>
+    <w:p>
+      <w:pPr>
+        <w:spacing w:after="0" w:line="240" w:lineRule="auto"/>
+      </w:pPr>
+    </w:p>
+    <w:p>
+      <w:pPr>
+        <w:pStyle w:val="ListParagraph"/>
+        <w:numPr>
+          <w:ilvl w:val="0"/>
+          <w:numId w:val="63"/>
+        </w:numPr>
+        <w:spacing w:after="0" w:line="240" w:lineRule="auto"/>
+      </w:pPr>
+      <w:r>
+        <w:t>Hardware</w:t>
+      </w:r>
+    </w:p>
+    <w:p>
+      <w:pPr>
+        <w:pStyle w:val="ListParagraph"/>
+        <w:numPr>
+          <w:ilvl w:val="0"/>
+          <w:numId w:val="63"/>
+        </w:numPr>
+        <w:spacing w:after="0" w:line="240" w:lineRule="auto"/>
+      </w:pPr>
+      <w:r>
+        <w:t>Data</w:t>
+      </w:r>
+    </w:p>
+    <w:p>
+      <w:pPr>
+        <w:pStyle w:val="ListParagraph"/>
+        <w:numPr>
+          <w:ilvl w:val="0"/>
+          <w:numId w:val="63"/>
+        </w:numPr>
+        <w:spacing w:after="0" w:line="240" w:lineRule="auto"/>
+      </w:pPr>
+      <w:r>
+        <w:t>Software</w:t>
+      </w:r>
+    </w:p>
+    <w:p>
+      <w:pPr>
+        <w:pStyle w:val="ListParagraph"/>
+        <w:numPr>
+          <w:ilvl w:val="0"/>
+          <w:numId w:val="63"/>
+        </w:numPr>
+        <w:spacing w:after="0" w:line="240" w:lineRule="auto"/>
+      </w:pPr>
+      <w:r>
+        <w:t>Application-level development</w:t>
+      </w:r>
+    </w:p>
+    <w:p>
+      <w:pPr>
+        <w:pStyle w:val="ListParagraph"/>
+        <w:numPr>
+          <w:ilvl w:val="0"/>
+          <w:numId w:val="63"/>
+        </w:numPr>
+        <w:spacing w:after="0" w:line="240" w:lineRule="auto"/>
+      </w:pPr>
+      <w:r>
+        <w:t>Staffing</w:t>
+      </w:r>
+    </w:p>
+    <w:p>
+      <w:pPr>
+        <w:pStyle w:val="ListParagraph"/>
+        <w:numPr>
+          <w:ilvl w:val="0"/>
+          <w:numId w:val="63"/>
+        </w:numPr>
+        <w:spacing w:after="0" w:line="240" w:lineRule="auto"/>
+      </w:pPr>
+      <w:r>
+        <w:t>Training</w:t>
+      </w:r>
+    </w:p>
+    <w:p>
+      <w:pPr>
+        <w:pStyle w:val="ListParagraph"/>
+        <w:numPr>
+          <w:ilvl w:val="0"/>
+          <w:numId w:val="63"/>
+        </w:numPr>
+        <w:spacing w:after="0" w:line="240" w:lineRule="auto"/>
+      </w:pPr>
+      <w:r>
+        <w:t>Maintenance</w:t>
+      </w:r>
+    </w:p>
+    <w:p>
+      <w:pPr>
+        <w:spacing w:after="0" w:line="240" w:lineRule="auto"/>
+      </w:pPr>
+    </w:p>
+    <w:p>
+      <w:pPr>
+        <w:spacing w:after="0" w:line="240" w:lineRule="auto"/>
+      </w:pPr>
+      <w:r>
+        <w:t>Benefits from GIS are sometimes difficult to identify, usually these come in four groups:</w:t>
+      </w:r>
+    </w:p>
+    <w:p>
+      <w:pPr>
+        <w:spacing w:after="0" w:line="240" w:lineRule="auto"/>
+      </w:pPr>
+    </w:p>
+    <w:p>
+      <w:pPr>
+        <w:pStyle w:val="ListParagraph"/>
+        <w:numPr>
+          <w:ilvl w:val="0"/>
+          <w:numId w:val="64"/>
+        </w:numPr>
+        <w:spacing w:after="0" w:line="240" w:lineRule="auto"/>
+      </w:pPr>
+      <w:r>
+        <w:t>Direct- improvements to manual procedures that came before GIS implementation</w:t>
+      </w:r>
+    </w:p>
+    <w:p>
+      <w:pPr>
+        <w:pStyle w:val="ListParagraph"/>
+        <w:numPr>
+          <w:ilvl w:val="0"/>
+          <w:numId w:val="64"/>
+        </w:numPr>
+        <w:spacing w:after="0" w:line="240" w:lineRule="auto"/>
+      </w:pPr>
+      <w:r>
+        <w:t>Agency- increases to company productivity and product quality</w:t>
+      </w:r>
+    </w:p>
+    <w:p>
+      <w:pPr>
+        <w:pStyle w:val="ListParagraph"/>
+        <w:numPr>
+          <w:ilvl w:val="0"/>
+          <w:numId w:val="64"/>
+        </w:numPr>
+        <w:spacing w:after="0" w:line="240" w:lineRule="auto"/>
+      </w:pPr>
+      <w:r>
+        <w:t xml:space="preserve">Government- </w:t>
+      </w:r>
+      <w:r>
+        <w:t>This benefit also applies to partnerships that result in reduced costs or shared resources</w:t>
+      </w:r>
+    </w:p>
+    <w:p>
+      <w:pPr>
+        <w:pStyle w:val="ListParagraph"/>
+        <w:numPr>
+          <w:ilvl w:val="0"/>
+          <w:numId w:val="64"/>
+        </w:numPr>
+        <w:spacing w:after="0" w:line="240" w:lineRule="auto"/>
+      </w:pPr>
+      <w:r>
+        <w:lastRenderedPageBreak/>
+        <w:t xml:space="preserve">External- </w:t>
+      </w:r>
+      <w:r>
+        <w:t>Improvements in the quality and quantity of external factors, perhaps including the impact of the products, improved public perception of your company, and the regional benefits of increased tourism.</w:t>
+      </w:r>
+    </w:p>
+    <w:p>
+      <w:pPr>
+        <w:spacing w:after="0" w:line="240" w:lineRule="auto"/>
+      </w:pPr>
+    </w:p>
+    <w:p>
+      <w:pPr>
+        <w:spacing w:after="0" w:line="240" w:lineRule="auto"/>
+      </w:pPr>
+      <w:r>
+        <w:t>You can prevent the slow decay in GIS functionality by putting in place a good system of change detection.</w:t>
+      </w:r>
+      <w:r>
+        <w:t xml:space="preserve"> Technological and institutional changes can both affect how well the GIS system continues to perform for the organization long-term. </w:t>
+      </w:r>
+    </w:p>
+    <w:p>
+      <w:pPr>
+        <w:spacing w:after="0" w:line="240" w:lineRule="auto"/>
+      </w:pPr>
+    </w:p>
+    <w:p>
+      <w:pPr>
+        <w:spacing w:after="0" w:line="240" w:lineRule="auto"/>
+      </w:pPr>
+      <w:r>
+        <w:t>P</w:t>
+      </w:r>
+      <w:r>
+        <w:t>hotogrammetry</w:t>
+      </w:r>
+      <w:r>
+        <w:t xml:space="preserve">: </w:t>
+      </w:r>
+      <w:r>
+        <w:t>the science of exact measurement of features on aerial photography</w:t>
+      </w:r>
+      <w:r>
+        <w:t>.</w:t>
+      </w:r>
+    </w:p>
+    <w:p>
+      <w:pPr>
+        <w:spacing w:after="0" w:line="240" w:lineRule="auto"/>
+      </w:pPr>
+    </w:p>
+    <w:p>
+      <w:pPr>
+        <w:spacing w:after="0" w:line="240" w:lineRule="auto"/>
+      </w:pPr>
+      <w:r>
+        <w:t>Potential questions to ask vendors when purchasing a GIS system:</w:t>
+      </w:r>
+    </w:p>
+    <w:p>
+      <w:pPr>
+        <w:spacing w:after="0" w:line="240" w:lineRule="auto"/>
+      </w:pPr>
+    </w:p>
+    <w:p>
+      <w:pPr>
+        <w:pStyle w:val="ListParagraph"/>
+        <w:numPr>
+          <w:ilvl w:val="0"/>
+          <w:numId w:val="65"/>
+        </w:numPr>
+        <w:spacing w:after="0" w:line="240" w:lineRule="auto"/>
+      </w:pPr>
+      <w:r>
+        <w:t>What services do you offer?</w:t>
+      </w:r>
+    </w:p>
+    <w:p>
+      <w:pPr>
+        <w:pStyle w:val="ListParagraph"/>
+        <w:numPr>
+          <w:ilvl w:val="0"/>
+          <w:numId w:val="65"/>
+        </w:numPr>
+        <w:spacing w:after="0" w:line="240" w:lineRule="auto"/>
+      </w:pPr>
+      <w:r>
+        <w:t>How will this product meet my needs?</w:t>
+      </w:r>
+    </w:p>
+    <w:p>
+      <w:pPr>
+        <w:pStyle w:val="ListParagraph"/>
+        <w:numPr>
+          <w:ilvl w:val="0"/>
+          <w:numId w:val="65"/>
+        </w:numPr>
+        <w:spacing w:after="0" w:line="240" w:lineRule="auto"/>
+      </w:pPr>
+      <w:r>
+        <w:t>What data formats are supported?</w:t>
+      </w:r>
+    </w:p>
+    <w:p>
+      <w:pPr>
+        <w:pStyle w:val="ListParagraph"/>
+        <w:numPr>
+          <w:ilvl w:val="0"/>
+          <w:numId w:val="65"/>
+        </w:numPr>
+        <w:spacing w:after="0" w:line="240" w:lineRule="auto"/>
+      </w:pPr>
+      <w:r>
+        <w:t>How do you handle communication and change requests?</w:t>
+      </w:r>
+    </w:p>
+    <w:p>
+      <w:pPr>
+        <w:pStyle w:val="ListParagraph"/>
+        <w:numPr>
+          <w:ilvl w:val="0"/>
+          <w:numId w:val="65"/>
+        </w:numPr>
+        <w:spacing w:after="0" w:line="240" w:lineRule="auto"/>
+      </w:pPr>
+      <w:r>
+        <w:t>What hardware expertise do you have?</w:t>
+      </w:r>
+    </w:p>
+    <w:p>
+      <w:pPr>
+        <w:pStyle w:val="ListParagraph"/>
+        <w:numPr>
+          <w:ilvl w:val="0"/>
+          <w:numId w:val="65"/>
+        </w:numPr>
+        <w:spacing w:after="0" w:line="240" w:lineRule="auto"/>
+      </w:pPr>
+      <w:r>
+        <w:t>What does the price include?</w:t>
+      </w:r>
+    </w:p>
+    <w:p>
+      <w:pPr>
+        <w:pStyle w:val="ListParagraph"/>
+        <w:numPr>
+          <w:ilvl w:val="0"/>
+          <w:numId w:val="65"/>
+        </w:numPr>
+        <w:spacing w:after="0" w:line="240" w:lineRule="auto"/>
+      </w:pPr>
+      <w:r>
+        <w:t>How long until the system is operational?</w:t>
+      </w:r>
+    </w:p>
+    <w:p>
+      <w:pPr>
+        <w:pStyle w:val="ListParagraph"/>
+        <w:numPr>
+          <w:ilvl w:val="0"/>
+          <w:numId w:val="65"/>
+        </w:numPr>
+        <w:spacing w:after="0" w:line="240" w:lineRule="auto"/>
+      </w:pPr>
+      <w:r>
+        <w:t>What happens if the system crashes?</w:t>
+      </w:r>
+    </w:p>
+    <w:p>
+      <w:pPr>
+        <w:pStyle w:val="ListParagraph"/>
+        <w:numPr>
+          <w:ilvl w:val="0"/>
+          <w:numId w:val="65"/>
+        </w:numPr>
+        <w:spacing w:after="0" w:line="240" w:lineRule="auto"/>
+      </w:pPr>
+      <w:r>
+        <w:t>What are your quality control procedures?</w:t>
+      </w:r>
+    </w:p>
+    <w:p>
+      <w:pPr>
+        <w:spacing w:after="0" w:line="240" w:lineRule="auto"/>
+      </w:pPr>
+    </w:p>
+    <w:p>
+      <w:pPr>
+        <w:spacing w:after="0" w:line="240" w:lineRule="auto"/>
+      </w:pPr>
+      <w:r>
+        <w:t>Depending on your application and your specific needs, you may want to develop your own datasets. Developing your own datasets allows you to have total control over the content and accuracy, not to mention the ownership, of your data.</w:t>
       </w:r>
     </w:p>
     <w:p>
@@ -10022,6 +12069,119 @@
     </w:lvl>
   </w:abstractNum>
   <w:abstractNum w:abstractNumId="6" w15:restartNumberingAfterBreak="0">
+    <w:nsid w:val="147F051F"/>
+    <w:multiLevelType w:val="hybridMultilevel"/>
+    <w:tmpl w:val="5B42789C"/>
+    <w:lvl w:ilvl="0" w:tplc="04090001">
+      <w:start w:val="1"/>
+      <w:numFmt w:val="bullet"/>
+      <w:lvlText w:val=""/>
+      <w:lvlJc w:val="left"/>
+      <w:pPr>
+        <w:ind w:left="720" w:hanging="360"/>
+      </w:pPr>
+      <w:rPr>
+        <w:rFonts w:ascii="Symbol" w:hAnsi="Symbol" w:hint="default"/>
+      </w:rPr>
+    </w:lvl>
+    <w:lvl w:ilvl="1" w:tplc="04090003" w:tentative="1">
+      <w:start w:val="1"/>
+      <w:numFmt w:val="bullet"/>
+      <w:lvlText w:val="o"/>
+      <w:lvlJc w:val="left"/>
+      <w:pPr>
+        <w:ind w:left="1440" w:hanging="360"/>
+      </w:pPr>
+      <w:rPr>
+        <w:rFonts w:ascii="Courier New" w:hAnsi="Courier New" w:cs="Courier New" w:hint="default"/>
+      </w:rPr>
+    </w:lvl>
+    <w:lvl w:ilvl="2" w:tplc="04090005" w:tentative="1">
+      <w:start w:val="1"/>
+      <w:numFmt w:val="bullet"/>
+      <w:lvlText w:val=""/>
+      <w:lvlJc w:val="left"/>
+      <w:pPr>
+        <w:ind w:left="2160" w:hanging="360"/>
+      </w:pPr>
+      <w:rPr>
+        <w:rFonts w:ascii="Wingdings" w:hAnsi="Wingdings" w:hint="default"/>
+      </w:rPr>
+    </w:lvl>
+    <w:lvl w:ilvl="3" w:tplc="04090001" w:tentative="1">
+      <w:start w:val="1"/>
+      <w:numFmt w:val="bullet"/>
+      <w:lvlText w:val=""/>
+      <w:lvlJc w:val="left"/>
+      <w:pPr>
+        <w:ind w:left="2880" w:hanging="360"/>
+      </w:pPr>
+      <w:rPr>
+        <w:rFonts w:ascii="Symbol" w:hAnsi="Symbol" w:hint="default"/>
+      </w:rPr>
+    </w:lvl>
+    <w:lvl w:ilvl="4" w:tplc="04090003" w:tentative="1">
+      <w:start w:val="1"/>
+      <w:numFmt w:val="bullet"/>
+      <w:lvlText w:val="o"/>
+      <w:lvlJc w:val="left"/>
+      <w:pPr>
+        <w:ind w:left="3600" w:hanging="360"/>
+      </w:pPr>
+      <w:rPr>
+        <w:rFonts w:ascii="Courier New" w:hAnsi="Courier New" w:cs="Courier New" w:hint="default"/>
+      </w:rPr>
+    </w:lvl>
+    <w:lvl w:ilvl="5" w:tplc="04090005" w:tentative="1">
+      <w:start w:val="1"/>
+      <w:numFmt w:val="bullet"/>
+      <w:lvlText w:val=""/>
+      <w:lvlJc w:val="left"/>
+      <w:pPr>
+        <w:ind w:left="4320" w:hanging="360"/>
+      </w:pPr>
+      <w:rPr>
+        <w:rFonts w:ascii="Wingdings" w:hAnsi="Wingdings" w:hint="default"/>
+      </w:rPr>
+    </w:lvl>
+    <w:lvl w:ilvl="6" w:tplc="04090001" w:tentative="1">
+      <w:start w:val="1"/>
+      <w:numFmt w:val="bullet"/>
+      <w:lvlText w:val=""/>
+      <w:lvlJc w:val="left"/>
+      <w:pPr>
+        <w:ind w:left="5040" w:hanging="360"/>
+      </w:pPr>
+      <w:rPr>
+        <w:rFonts w:ascii="Symbol" w:hAnsi="Symbol" w:hint="default"/>
+      </w:rPr>
+    </w:lvl>
+    <w:lvl w:ilvl="7" w:tplc="04090003" w:tentative="1">
+      <w:start w:val="1"/>
+      <w:numFmt w:val="bullet"/>
+      <w:lvlText w:val="o"/>
+      <w:lvlJc w:val="left"/>
+      <w:pPr>
+        <w:ind w:left="5760" w:hanging="360"/>
+      </w:pPr>
+      <w:rPr>
+        <w:rFonts w:ascii="Courier New" w:hAnsi="Courier New" w:cs="Courier New" w:hint="default"/>
+      </w:rPr>
+    </w:lvl>
+    <w:lvl w:ilvl="8" w:tplc="04090005" w:tentative="1">
+      <w:start w:val="1"/>
+      <w:numFmt w:val="bullet"/>
+      <w:lvlText w:val=""/>
+      <w:lvlJc w:val="left"/>
+      <w:pPr>
+        <w:ind w:left="6480" w:hanging="360"/>
+      </w:pPr>
+      <w:rPr>
+        <w:rFonts w:ascii="Wingdings" w:hAnsi="Wingdings" w:hint="default"/>
+      </w:rPr>
+    </w:lvl>
+  </w:abstractNum>
+  <w:abstractNum w:abstractNumId="7" w15:restartNumberingAfterBreak="0">
     <w:nsid w:val="152E3A71"/>
     <w:multiLevelType w:val="hybridMultilevel"/>
     <w:tmpl w:val="667AEC96"/>
@@ -10134,7 +12294,7 @@
       </w:rPr>
     </w:lvl>
   </w:abstractNum>
-  <w:abstractNum w:abstractNumId="7" w15:restartNumberingAfterBreak="0">
+  <w:abstractNum w:abstractNumId="8" w15:restartNumberingAfterBreak="0">
     <w:nsid w:val="15952535"/>
     <w:multiLevelType w:val="hybridMultilevel"/>
     <w:tmpl w:val="27960730"/>
@@ -10220,7 +12380,7 @@
       </w:pPr>
     </w:lvl>
   </w:abstractNum>
-  <w:abstractNum w:abstractNumId="8" w15:restartNumberingAfterBreak="0">
+  <w:abstractNum w:abstractNumId="9" w15:restartNumberingAfterBreak="0">
     <w:nsid w:val="1652077B"/>
     <w:multiLevelType w:val="multilevel"/>
     <w:tmpl w:val="78AE0746"/>
@@ -10369,7 +12529,7 @@
       </w:rPr>
     </w:lvl>
   </w:abstractNum>
-  <w:abstractNum w:abstractNumId="9" w15:restartNumberingAfterBreak="0">
+  <w:abstractNum w:abstractNumId="10" w15:restartNumberingAfterBreak="0">
     <w:nsid w:val="179272A3"/>
     <w:multiLevelType w:val="hybridMultilevel"/>
     <w:tmpl w:val="4EC44B82"/>
@@ -10482,7 +12642,7 @@
       </w:rPr>
     </w:lvl>
   </w:abstractNum>
-  <w:abstractNum w:abstractNumId="10" w15:restartNumberingAfterBreak="0">
+  <w:abstractNum w:abstractNumId="11" w15:restartNumberingAfterBreak="0">
     <w:nsid w:val="17FE1614"/>
     <w:multiLevelType w:val="hybridMultilevel"/>
     <w:tmpl w:val="4FCE1C22"/>
@@ -10568,7 +12728,7 @@
       </w:pPr>
     </w:lvl>
   </w:abstractNum>
-  <w:abstractNum w:abstractNumId="11" w15:restartNumberingAfterBreak="0">
+  <w:abstractNum w:abstractNumId="12" w15:restartNumberingAfterBreak="0">
     <w:nsid w:val="1BD50071"/>
     <w:multiLevelType w:val="hybridMultilevel"/>
     <w:tmpl w:val="3CD4FF10"/>
@@ -10681,7 +12841,7 @@
       </w:rPr>
     </w:lvl>
   </w:abstractNum>
-  <w:abstractNum w:abstractNumId="12" w15:restartNumberingAfterBreak="0">
+  <w:abstractNum w:abstractNumId="13" w15:restartNumberingAfterBreak="0">
     <w:nsid w:val="1C1C0E37"/>
     <w:multiLevelType w:val="hybridMultilevel"/>
     <w:tmpl w:val="1A242AE8"/>
@@ -10794,7 +12954,7 @@
       </w:rPr>
     </w:lvl>
   </w:abstractNum>
-  <w:abstractNum w:abstractNumId="13" w15:restartNumberingAfterBreak="0">
+  <w:abstractNum w:abstractNumId="14" w15:restartNumberingAfterBreak="0">
     <w:nsid w:val="20743260"/>
     <w:multiLevelType w:val="hybridMultilevel"/>
     <w:tmpl w:val="8E9C8A3C"/>
@@ -10907,7 +13067,7 @@
       </w:rPr>
     </w:lvl>
   </w:abstractNum>
-  <w:abstractNum w:abstractNumId="14" w15:restartNumberingAfterBreak="0">
+  <w:abstractNum w:abstractNumId="15" w15:restartNumberingAfterBreak="0">
     <w:nsid w:val="21CD6611"/>
     <w:multiLevelType w:val="hybridMultilevel"/>
     <w:tmpl w:val="C9626674"/>
@@ -11020,7 +13180,120 @@
       </w:rPr>
     </w:lvl>
   </w:abstractNum>
-  <w:abstractNum w:abstractNumId="15" w15:restartNumberingAfterBreak="0">
+  <w:abstractNum w:abstractNumId="16" w15:restartNumberingAfterBreak="0">
+    <w:nsid w:val="27C85B0F"/>
+    <w:multiLevelType w:val="hybridMultilevel"/>
+    <w:tmpl w:val="1D84B04A"/>
+    <w:lvl w:ilvl="0" w:tplc="04090001">
+      <w:start w:val="1"/>
+      <w:numFmt w:val="bullet"/>
+      <w:lvlText w:val=""/>
+      <w:lvlJc w:val="left"/>
+      <w:pPr>
+        <w:ind w:left="720" w:hanging="360"/>
+      </w:pPr>
+      <w:rPr>
+        <w:rFonts w:ascii="Symbol" w:hAnsi="Symbol" w:hint="default"/>
+      </w:rPr>
+    </w:lvl>
+    <w:lvl w:ilvl="1" w:tplc="04090003" w:tentative="1">
+      <w:start w:val="1"/>
+      <w:numFmt w:val="bullet"/>
+      <w:lvlText w:val="o"/>
+      <w:lvlJc w:val="left"/>
+      <w:pPr>
+        <w:ind w:left="1440" w:hanging="360"/>
+      </w:pPr>
+      <w:rPr>
+        <w:rFonts w:ascii="Courier New" w:hAnsi="Courier New" w:cs="Courier New" w:hint="default"/>
+      </w:rPr>
+    </w:lvl>
+    <w:lvl w:ilvl="2" w:tplc="04090005" w:tentative="1">
+      <w:start w:val="1"/>
+      <w:numFmt w:val="bullet"/>
+      <w:lvlText w:val=""/>
+      <w:lvlJc w:val="left"/>
+      <w:pPr>
+        <w:ind w:left="2160" w:hanging="360"/>
+      </w:pPr>
+      <w:rPr>
+        <w:rFonts w:ascii="Wingdings" w:hAnsi="Wingdings" w:hint="default"/>
+      </w:rPr>
+    </w:lvl>
+    <w:lvl w:ilvl="3" w:tplc="04090001" w:tentative="1">
+      <w:start w:val="1"/>
+      <w:numFmt w:val="bullet"/>
+      <w:lvlText w:val=""/>
+      <w:lvlJc w:val="left"/>
+      <w:pPr>
+        <w:ind w:left="2880" w:hanging="360"/>
+      </w:pPr>
+      <w:rPr>
+        <w:rFonts w:ascii="Symbol" w:hAnsi="Symbol" w:hint="default"/>
+      </w:rPr>
+    </w:lvl>
+    <w:lvl w:ilvl="4" w:tplc="04090003" w:tentative="1">
+      <w:start w:val="1"/>
+      <w:numFmt w:val="bullet"/>
+      <w:lvlText w:val="o"/>
+      <w:lvlJc w:val="left"/>
+      <w:pPr>
+        <w:ind w:left="3600" w:hanging="360"/>
+      </w:pPr>
+      <w:rPr>
+        <w:rFonts w:ascii="Courier New" w:hAnsi="Courier New" w:cs="Courier New" w:hint="default"/>
+      </w:rPr>
+    </w:lvl>
+    <w:lvl w:ilvl="5" w:tplc="04090005" w:tentative="1">
+      <w:start w:val="1"/>
+      <w:numFmt w:val="bullet"/>
+      <w:lvlText w:val=""/>
+      <w:lvlJc w:val="left"/>
+      <w:pPr>
+        <w:ind w:left="4320" w:hanging="360"/>
+      </w:pPr>
+      <w:rPr>
+        <w:rFonts w:ascii="Wingdings" w:hAnsi="Wingdings" w:hint="default"/>
+      </w:rPr>
+    </w:lvl>
+    <w:lvl w:ilvl="6" w:tplc="04090001" w:tentative="1">
+      <w:start w:val="1"/>
+      <w:numFmt w:val="bullet"/>
+      <w:lvlText w:val=""/>
+      <w:lvlJc w:val="left"/>
+      <w:pPr>
+        <w:ind w:left="5040" w:hanging="360"/>
+      </w:pPr>
+      <w:rPr>
+        <w:rFonts w:ascii="Symbol" w:hAnsi="Symbol" w:hint="default"/>
+      </w:rPr>
+    </w:lvl>
+    <w:lvl w:ilvl="7" w:tplc="04090003" w:tentative="1">
+      <w:start w:val="1"/>
+      <w:numFmt w:val="bullet"/>
+      <w:lvlText w:val="o"/>
+      <w:lvlJc w:val="left"/>
+      <w:pPr>
+        <w:ind w:left="5760" w:hanging="360"/>
+      </w:pPr>
+      <w:rPr>
+        <w:rFonts w:ascii="Courier New" w:hAnsi="Courier New" w:cs="Courier New" w:hint="default"/>
+      </w:rPr>
+    </w:lvl>
+    <w:lvl w:ilvl="8" w:tplc="04090005" w:tentative="1">
+      <w:start w:val="1"/>
+      <w:numFmt w:val="bullet"/>
+      <w:lvlText w:val=""/>
+      <w:lvlJc w:val="left"/>
+      <w:pPr>
+        <w:ind w:left="6480" w:hanging="360"/>
+      </w:pPr>
+      <w:rPr>
+        <w:rFonts w:ascii="Wingdings" w:hAnsi="Wingdings" w:hint="default"/>
+      </w:rPr>
+    </w:lvl>
+  </w:abstractNum>
+  <w:abstractNum w:abstractNumId="17" w15:restartNumberingAfterBreak="0">
     <w:nsid w:val="27DB3AE8"/>
     <w:multiLevelType w:val="hybridMultilevel"/>
     <w:tmpl w:val="1DD0F920"/>
@@ -11106,7 +13379,7 @@
       </w:pPr>
     </w:lvl>
   </w:abstractNum>
-  <w:abstractNum w:abstractNumId="16" w15:restartNumberingAfterBreak="0">
+  <w:abstractNum w:abstractNumId="18" w15:restartNumberingAfterBreak="0">
     <w:nsid w:val="2823006C"/>
     <w:multiLevelType w:val="hybridMultilevel"/>
     <w:tmpl w:val="A04AAF2E"/>
@@ -11219,7 +13492,7 @@
       </w:rPr>
     </w:lvl>
   </w:abstractNum>
-  <w:abstractNum w:abstractNumId="17" w15:restartNumberingAfterBreak="0">
+  <w:abstractNum w:abstractNumId="19" w15:restartNumberingAfterBreak="0">
     <w:nsid w:val="28743628"/>
     <w:multiLevelType w:val="multilevel"/>
     <w:tmpl w:val="DB1C70BA"/>
@@ -11368,7 +13641,7 @@
       </w:rPr>
     </w:lvl>
   </w:abstractNum>
-  <w:abstractNum w:abstractNumId="18" w15:restartNumberingAfterBreak="0">
+  <w:abstractNum w:abstractNumId="20" w15:restartNumberingAfterBreak="0">
     <w:nsid w:val="2B830ADF"/>
     <w:multiLevelType w:val="hybridMultilevel"/>
     <w:tmpl w:val="59A8191A"/>
@@ -11481,7 +13754,7 @@
       </w:rPr>
     </w:lvl>
   </w:abstractNum>
-  <w:abstractNum w:abstractNumId="19" w15:restartNumberingAfterBreak="0">
+  <w:abstractNum w:abstractNumId="21" w15:restartNumberingAfterBreak="0">
     <w:nsid w:val="2CB96CAE"/>
     <w:multiLevelType w:val="multilevel"/>
     <w:tmpl w:val="1A92DB3C"/>
@@ -11630,7 +13903,7 @@
       </w:rPr>
     </w:lvl>
   </w:abstractNum>
-  <w:abstractNum w:abstractNumId="20" w15:restartNumberingAfterBreak="0">
+  <w:abstractNum w:abstractNumId="22" w15:restartNumberingAfterBreak="0">
     <w:nsid w:val="2CE75C55"/>
     <w:multiLevelType w:val="hybridMultilevel"/>
     <w:tmpl w:val="E1D073C6"/>
@@ -11716,7 +13989,7 @@
       </w:pPr>
     </w:lvl>
   </w:abstractNum>
-  <w:abstractNum w:abstractNumId="21" w15:restartNumberingAfterBreak="0">
+  <w:abstractNum w:abstractNumId="23" w15:restartNumberingAfterBreak="0">
     <w:nsid w:val="30A90B3E"/>
     <w:multiLevelType w:val="hybridMultilevel"/>
     <w:tmpl w:val="A528868E"/>
@@ -11829,7 +14102,7 @@
       </w:rPr>
     </w:lvl>
   </w:abstractNum>
-  <w:abstractNum w:abstractNumId="22" w15:restartNumberingAfterBreak="0">
+  <w:abstractNum w:abstractNumId="24" w15:restartNumberingAfterBreak="0">
     <w:nsid w:val="33586FCE"/>
     <w:multiLevelType w:val="hybridMultilevel"/>
     <w:tmpl w:val="07E08602"/>
@@ -11942,7 +14215,7 @@
       </w:rPr>
     </w:lvl>
   </w:abstractNum>
-  <w:abstractNum w:abstractNumId="23" w15:restartNumberingAfterBreak="0">
+  <w:abstractNum w:abstractNumId="25" w15:restartNumberingAfterBreak="0">
     <w:nsid w:val="3438047E"/>
     <w:multiLevelType w:val="multilevel"/>
     <w:tmpl w:val="139CA48E"/>
@@ -12091,7 +14364,120 @@
       </w:rPr>
     </w:lvl>
   </w:abstractNum>
-  <w:abstractNum w:abstractNumId="24" w15:restartNumberingAfterBreak="0">
+  <w:abstractNum w:abstractNumId="26" w15:restartNumberingAfterBreak="0">
+    <w:nsid w:val="356814EC"/>
+    <w:multiLevelType w:val="hybridMultilevel"/>
+    <w:tmpl w:val="CA22F824"/>
+    <w:lvl w:ilvl="0" w:tplc="04090001">
+      <w:start w:val="1"/>
+      <w:numFmt w:val="bullet"/>
+      <w:lvlText w:val=""/>
+      <w:lvlJc w:val="left"/>
+      <w:pPr>
+        <w:ind w:left="720" w:hanging="360"/>
+      </w:pPr>
+      <w:rPr>
+        <w:rFonts w:ascii="Symbol" w:hAnsi="Symbol" w:hint="default"/>
+      </w:rPr>
+    </w:lvl>
+    <w:lvl w:ilvl="1" w:tplc="04090003" w:tentative="1">
+      <w:start w:val="1"/>
+      <w:numFmt w:val="bullet"/>
+      <w:lvlText w:val="o"/>
+      <w:lvlJc w:val="left"/>
+      <w:pPr>
+        <w:ind w:left="1440" w:hanging="360"/>
+      </w:pPr>
+      <w:rPr>
+        <w:rFonts w:ascii="Courier New" w:hAnsi="Courier New" w:cs="Courier New" w:hint="default"/>
+      </w:rPr>
+    </w:lvl>
+    <w:lvl w:ilvl="2" w:tplc="04090005" w:tentative="1">
+      <w:start w:val="1"/>
+      <w:numFmt w:val="bullet"/>
+      <w:lvlText w:val=""/>
+      <w:lvlJc w:val="left"/>
+      <w:pPr>
+        <w:ind w:left="2160" w:hanging="360"/>
+      </w:pPr>
+      <w:rPr>
+        <w:rFonts w:ascii="Wingdings" w:hAnsi="Wingdings" w:hint="default"/>
+      </w:rPr>
+    </w:lvl>
+    <w:lvl w:ilvl="3" w:tplc="04090001" w:tentative="1">
+      <w:start w:val="1"/>
+      <w:numFmt w:val="bullet"/>
+      <w:lvlText w:val=""/>
+      <w:lvlJc w:val="left"/>
+      <w:pPr>
+        <w:ind w:left="2880" w:hanging="360"/>
+      </w:pPr>
+      <w:rPr>
+        <w:rFonts w:ascii="Symbol" w:hAnsi="Symbol" w:hint="default"/>
+      </w:rPr>
+    </w:lvl>
+    <w:lvl w:ilvl="4" w:tplc="04090003" w:tentative="1">
+      <w:start w:val="1"/>
+      <w:numFmt w:val="bullet"/>
+      <w:lvlText w:val="o"/>
+      <w:lvlJc w:val="left"/>
+      <w:pPr>
+        <w:ind w:left="3600" w:hanging="360"/>
+      </w:pPr>
+      <w:rPr>
+        <w:rFonts w:ascii="Courier New" w:hAnsi="Courier New" w:cs="Courier New" w:hint="default"/>
+      </w:rPr>
+    </w:lvl>
+    <w:lvl w:ilvl="5" w:tplc="04090005" w:tentative="1">
+      <w:start w:val="1"/>
+      <w:numFmt w:val="bullet"/>
+      <w:lvlText w:val=""/>
+      <w:lvlJc w:val="left"/>
+      <w:pPr>
+        <w:ind w:left="4320" w:hanging="360"/>
+      </w:pPr>
+      <w:rPr>
+        <w:rFonts w:ascii="Wingdings" w:hAnsi="Wingdings" w:hint="default"/>
+      </w:rPr>
+    </w:lvl>
+    <w:lvl w:ilvl="6" w:tplc="04090001" w:tentative="1">
+      <w:start w:val="1"/>
+      <w:numFmt w:val="bullet"/>
+      <w:lvlText w:val=""/>
+      <w:lvlJc w:val="left"/>
+      <w:pPr>
+        <w:ind w:left="5040" w:hanging="360"/>
+      </w:pPr>
+      <w:rPr>
+        <w:rFonts w:ascii="Symbol" w:hAnsi="Symbol" w:hint="default"/>
+      </w:rPr>
+    </w:lvl>
+    <w:lvl w:ilvl="7" w:tplc="04090003" w:tentative="1">
+      <w:start w:val="1"/>
+      <w:numFmt w:val="bullet"/>
+      <w:lvlText w:val="o"/>
+      <w:lvlJc w:val="left"/>
+      <w:pPr>
+        <w:ind w:left="5760" w:hanging="360"/>
+      </w:pPr>
+      <w:rPr>
+        <w:rFonts w:ascii="Courier New" w:hAnsi="Courier New" w:cs="Courier New" w:hint="default"/>
+      </w:rPr>
+    </w:lvl>
+    <w:lvl w:ilvl="8" w:tplc="04090005" w:tentative="1">
+      <w:start w:val="1"/>
+      <w:numFmt w:val="bullet"/>
+      <w:lvlText w:val=""/>
+      <w:lvlJc w:val="left"/>
+      <w:pPr>
+        <w:ind w:left="6480" w:hanging="360"/>
+      </w:pPr>
+      <w:rPr>
+        <w:rFonts w:ascii="Wingdings" w:hAnsi="Wingdings" w:hint="default"/>
+      </w:rPr>
+    </w:lvl>
+  </w:abstractNum>
+  <w:abstractNum w:abstractNumId="27" w15:restartNumberingAfterBreak="0">
     <w:nsid w:val="38DF7E1D"/>
     <w:multiLevelType w:val="hybridMultilevel"/>
     <w:tmpl w:val="F1F29482"/>
@@ -12177,7 +14563,93 @@
       </w:pPr>
     </w:lvl>
   </w:abstractNum>
-  <w:abstractNum w:abstractNumId="25" w15:restartNumberingAfterBreak="0">
+  <w:abstractNum w:abstractNumId="28" w15:restartNumberingAfterBreak="0">
+    <w:nsid w:val="39595033"/>
+    <w:multiLevelType w:val="hybridMultilevel"/>
+    <w:tmpl w:val="DBC22B8E"/>
+    <w:lvl w:ilvl="0" w:tplc="0409000F">
+      <w:start w:val="1"/>
+      <w:numFmt w:val="decimal"/>
+      <w:lvlText w:val="%1."/>
+      <w:lvlJc w:val="left"/>
+      <w:pPr>
+        <w:ind w:left="720" w:hanging="360"/>
+      </w:pPr>
+    </w:lvl>
+    <w:lvl w:ilvl="1" w:tplc="04090019" w:tentative="1">
+      <w:start w:val="1"/>
+      <w:numFmt w:val="lowerLetter"/>
+      <w:lvlText w:val="%2."/>
+      <w:lvlJc w:val="left"/>
+      <w:pPr>
+        <w:ind w:left="1440" w:hanging="360"/>
+      </w:pPr>
+    </w:lvl>
+    <w:lvl w:ilvl="2" w:tplc="0409001B" w:tentative="1">
+      <w:start w:val="1"/>
+      <w:numFmt w:val="lowerRoman"/>
+      <w:lvlText w:val="%3."/>
+      <w:lvlJc w:val="right"/>
+      <w:pPr>
+        <w:ind w:left="2160" w:hanging="180"/>
+      </w:pPr>
+    </w:lvl>
+    <w:lvl w:ilvl="3" w:tplc="0409000F" w:tentative="1">
+      <w:start w:val="1"/>
+      <w:numFmt w:val="decimal"/>
+      <w:lvlText w:val="%4."/>
+      <w:lvlJc w:val="left"/>
+      <w:pPr>
+        <w:ind w:left="2880" w:hanging="360"/>
+      </w:pPr>
+    </w:lvl>
+    <w:lvl w:ilvl="4" w:tplc="04090019" w:tentative="1">
+      <w:start w:val="1"/>
+      <w:numFmt w:val="lowerLetter"/>
+      <w:lvlText w:val="%5."/>
+      <w:lvlJc w:val="left"/>
+      <w:pPr>
+        <w:ind w:left="3600" w:hanging="360"/>
+      </w:pPr>
+    </w:lvl>
+    <w:lvl w:ilvl="5" w:tplc="0409001B" w:tentative="1">
+      <w:start w:val="1"/>
+      <w:numFmt w:val="lowerRoman"/>
+      <w:lvlText w:val="%6."/>
+      <w:lvlJc w:val="right"/>
+      <w:pPr>
+        <w:ind w:left="4320" w:hanging="180"/>
+      </w:pPr>
+    </w:lvl>
+    <w:lvl w:ilvl="6" w:tplc="0409000F" w:tentative="1">
+      <w:start w:val="1"/>
+      <w:numFmt w:val="decimal"/>
+      <w:lvlText w:val="%7."/>
+      <w:lvlJc w:val="left"/>
+      <w:pPr>
+        <w:ind w:left="5040" w:hanging="360"/>
+      </w:pPr>
+    </w:lvl>
+    <w:lvl w:ilvl="7" w:tplc="04090019" w:tentative="1">
+      <w:start w:val="1"/>
+      <w:numFmt w:val="lowerLetter"/>
+      <w:lvlText w:val="%8."/>
+      <w:lvlJc w:val="left"/>
+      <w:pPr>
+        <w:ind w:left="5760" w:hanging="360"/>
+      </w:pPr>
+    </w:lvl>
+    <w:lvl w:ilvl="8" w:tplc="0409001B" w:tentative="1">
+      <w:start w:val="1"/>
+      <w:numFmt w:val="lowerRoman"/>
+      <w:lvlText w:val="%9."/>
+      <w:lvlJc w:val="right"/>
+      <w:pPr>
+        <w:ind w:left="6480" w:hanging="180"/>
+      </w:pPr>
+    </w:lvl>
+  </w:abstractNum>
+  <w:abstractNum w:abstractNumId="29" w15:restartNumberingAfterBreak="0">
     <w:nsid w:val="3DC31934"/>
     <w:multiLevelType w:val="multilevel"/>
     <w:tmpl w:val="3CF618FE"/>
@@ -12326,7 +14798,120 @@
       </w:rPr>
     </w:lvl>
   </w:abstractNum>
-  <w:abstractNum w:abstractNumId="26" w15:restartNumberingAfterBreak="0">
+  <w:abstractNum w:abstractNumId="30" w15:restartNumberingAfterBreak="0">
+    <w:nsid w:val="40B643B5"/>
+    <w:multiLevelType w:val="hybridMultilevel"/>
+    <w:tmpl w:val="4E7C4940"/>
+    <w:lvl w:ilvl="0" w:tplc="04090001">
+      <w:start w:val="1"/>
+      <w:numFmt w:val="bullet"/>
+      <w:lvlText w:val=""/>
+      <w:lvlJc w:val="left"/>
+      <w:pPr>
+        <w:ind w:left="720" w:hanging="360"/>
+      </w:pPr>
+      <w:rPr>
+        <w:rFonts w:ascii="Symbol" w:hAnsi="Symbol" w:hint="default"/>
+      </w:rPr>
+    </w:lvl>
+    <w:lvl w:ilvl="1" w:tplc="04090003" w:tentative="1">
+      <w:start w:val="1"/>
+      <w:numFmt w:val="bullet"/>
+      <w:lvlText w:val="o"/>
+      <w:lvlJc w:val="left"/>
+      <w:pPr>
+        <w:ind w:left="1440" w:hanging="360"/>
+      </w:pPr>
+      <w:rPr>
+        <w:rFonts w:ascii="Courier New" w:hAnsi="Courier New" w:cs="Courier New" w:hint="default"/>
+      </w:rPr>
+    </w:lvl>
+    <w:lvl w:ilvl="2" w:tplc="04090005" w:tentative="1">
+      <w:start w:val="1"/>
+      <w:numFmt w:val="bullet"/>
+      <w:lvlText w:val=""/>
+      <w:lvlJc w:val="left"/>
+      <w:pPr>
+        <w:ind w:left="2160" w:hanging="360"/>
+      </w:pPr>
+      <w:rPr>
+        <w:rFonts w:ascii="Wingdings" w:hAnsi="Wingdings" w:hint="default"/>
+      </w:rPr>
+    </w:lvl>
+    <w:lvl w:ilvl="3" w:tplc="04090001" w:tentative="1">
+      <w:start w:val="1"/>
+      <w:numFmt w:val="bullet"/>
+      <w:lvlText w:val=""/>
+      <w:lvlJc w:val="left"/>
+      <w:pPr>
+        <w:ind w:left="2880" w:hanging="360"/>
+      </w:pPr>
+      <w:rPr>
+        <w:rFonts w:ascii="Symbol" w:hAnsi="Symbol" w:hint="default"/>
+      </w:rPr>
+    </w:lvl>
+    <w:lvl w:ilvl="4" w:tplc="04090003" w:tentative="1">
+      <w:start w:val="1"/>
+      <w:numFmt w:val="bullet"/>
+      <w:lvlText w:val="o"/>
+      <w:lvlJc w:val="left"/>
+      <w:pPr>
+        <w:ind w:left="3600" w:hanging="360"/>
+      </w:pPr>
+      <w:rPr>
+        <w:rFonts w:ascii="Courier New" w:hAnsi="Courier New" w:cs="Courier New" w:hint="default"/>
+      </w:rPr>
+    </w:lvl>
+    <w:lvl w:ilvl="5" w:tplc="04090005" w:tentative="1">
+      <w:start w:val="1"/>
+      <w:numFmt w:val="bullet"/>
+      <w:lvlText w:val=""/>
+      <w:lvlJc w:val="left"/>
+      <w:pPr>
+        <w:ind w:left="4320" w:hanging="360"/>
+      </w:pPr>
+      <w:rPr>
+        <w:rFonts w:ascii="Wingdings" w:hAnsi="Wingdings" w:hint="default"/>
+      </w:rPr>
+    </w:lvl>
+    <w:lvl w:ilvl="6" w:tplc="04090001" w:tentative="1">
+      <w:start w:val="1"/>
+      <w:numFmt w:val="bullet"/>
+      <w:lvlText w:val=""/>
+      <w:lvlJc w:val="left"/>
+      <w:pPr>
+        <w:ind w:left="5040" w:hanging="360"/>
+      </w:pPr>
+      <w:rPr>
+        <w:rFonts w:ascii="Symbol" w:hAnsi="Symbol" w:hint="default"/>
+      </w:rPr>
+    </w:lvl>
+    <w:lvl w:ilvl="7" w:tplc="04090003" w:tentative="1">
+      <w:start w:val="1"/>
+      <w:numFmt w:val="bullet"/>
+      <w:lvlText w:val="o"/>
+      <w:lvlJc w:val="left"/>
+      <w:pPr>
+        <w:ind w:left="5760" w:hanging="360"/>
+      </w:pPr>
+      <w:rPr>
+        <w:rFonts w:ascii="Courier New" w:hAnsi="Courier New" w:cs="Courier New" w:hint="default"/>
+      </w:rPr>
+    </w:lvl>
+    <w:lvl w:ilvl="8" w:tplc="04090005" w:tentative="1">
+      <w:start w:val="1"/>
+      <w:numFmt w:val="bullet"/>
+      <w:lvlText w:val=""/>
+      <w:lvlJc w:val="left"/>
+      <w:pPr>
+        <w:ind w:left="6480" w:hanging="360"/>
+      </w:pPr>
+      <w:rPr>
+        <w:rFonts w:ascii="Wingdings" w:hAnsi="Wingdings" w:hint="default"/>
+      </w:rPr>
+    </w:lvl>
+  </w:abstractNum>
+  <w:abstractNum w:abstractNumId="31" w15:restartNumberingAfterBreak="0">
     <w:nsid w:val="410C3A04"/>
     <w:multiLevelType w:val="multilevel"/>
     <w:tmpl w:val="FA46FE0E"/>
@@ -12475,7 +15060,7 @@
       </w:rPr>
     </w:lvl>
   </w:abstractNum>
-  <w:abstractNum w:abstractNumId="27" w15:restartNumberingAfterBreak="0">
+  <w:abstractNum w:abstractNumId="32" w15:restartNumberingAfterBreak="0">
     <w:nsid w:val="41F75F8F"/>
     <w:multiLevelType w:val="hybridMultilevel"/>
     <w:tmpl w:val="8A742F00"/>
@@ -12561,7 +15146,7 @@
       </w:pPr>
     </w:lvl>
   </w:abstractNum>
-  <w:abstractNum w:abstractNumId="28" w15:restartNumberingAfterBreak="0">
+  <w:abstractNum w:abstractNumId="33" w15:restartNumberingAfterBreak="0">
     <w:nsid w:val="42211F59"/>
     <w:multiLevelType w:val="hybridMultilevel"/>
     <w:tmpl w:val="86B65F90"/>
@@ -12674,7 +15259,120 @@
       </w:rPr>
     </w:lvl>
   </w:abstractNum>
-  <w:abstractNum w:abstractNumId="29" w15:restartNumberingAfterBreak="0">
+  <w:abstractNum w:abstractNumId="34" w15:restartNumberingAfterBreak="0">
+    <w:nsid w:val="42B3146F"/>
+    <w:multiLevelType w:val="hybridMultilevel"/>
+    <w:tmpl w:val="42E6D70E"/>
+    <w:lvl w:ilvl="0" w:tplc="04090001">
+      <w:start w:val="1"/>
+      <w:numFmt w:val="bullet"/>
+      <w:lvlText w:val=""/>
+      <w:lvlJc w:val="left"/>
+      <w:pPr>
+        <w:ind w:left="720" w:hanging="360"/>
+      </w:pPr>
+      <w:rPr>
+        <w:rFonts w:ascii="Symbol" w:hAnsi="Symbol" w:hint="default"/>
+      </w:rPr>
+    </w:lvl>
+    <w:lvl w:ilvl="1" w:tplc="04090003" w:tentative="1">
+      <w:start w:val="1"/>
+      <w:numFmt w:val="bullet"/>
+      <w:lvlText w:val="o"/>
+      <w:lvlJc w:val="left"/>
+      <w:pPr>
+        <w:ind w:left="1440" w:hanging="360"/>
+      </w:pPr>
+      <w:rPr>
+        <w:rFonts w:ascii="Courier New" w:hAnsi="Courier New" w:cs="Courier New" w:hint="default"/>
+      </w:rPr>
+    </w:lvl>
+    <w:lvl w:ilvl="2" w:tplc="04090005" w:tentative="1">
+      <w:start w:val="1"/>
+      <w:numFmt w:val="bullet"/>
+      <w:lvlText w:val=""/>
+      <w:lvlJc w:val="left"/>
+      <w:pPr>
+        <w:ind w:left="2160" w:hanging="360"/>
+      </w:pPr>
+      <w:rPr>
+        <w:rFonts w:ascii="Wingdings" w:hAnsi="Wingdings" w:hint="default"/>
+      </w:rPr>
+    </w:lvl>
+    <w:lvl w:ilvl="3" w:tplc="04090001" w:tentative="1">
+      <w:start w:val="1"/>
+      <w:numFmt w:val="bullet"/>
+      <w:lvlText w:val=""/>
+      <w:lvlJc w:val="left"/>
+      <w:pPr>
+        <w:ind w:left="2880" w:hanging="360"/>
+      </w:pPr>
+      <w:rPr>
+        <w:rFonts w:ascii="Symbol" w:hAnsi="Symbol" w:hint="default"/>
+      </w:rPr>
+    </w:lvl>
+    <w:lvl w:ilvl="4" w:tplc="04090003" w:tentative="1">
+      <w:start w:val="1"/>
+      <w:numFmt w:val="bullet"/>
+      <w:lvlText w:val="o"/>
+      <w:lvlJc w:val="left"/>
+      <w:pPr>
+        <w:ind w:left="3600" w:hanging="360"/>
+      </w:pPr>
+      <w:rPr>
+        <w:rFonts w:ascii="Courier New" w:hAnsi="Courier New" w:cs="Courier New" w:hint="default"/>
+      </w:rPr>
+    </w:lvl>
+    <w:lvl w:ilvl="5" w:tplc="04090005" w:tentative="1">
+      <w:start w:val="1"/>
+      <w:numFmt w:val="bullet"/>
+      <w:lvlText w:val=""/>
+      <w:lvlJc w:val="left"/>
+      <w:pPr>
+        <w:ind w:left="4320" w:hanging="360"/>
+      </w:pPr>
+      <w:rPr>
+        <w:rFonts w:ascii="Wingdings" w:hAnsi="Wingdings" w:hint="default"/>
+      </w:rPr>
+    </w:lvl>
+    <w:lvl w:ilvl="6" w:tplc="04090001" w:tentative="1">
+      <w:start w:val="1"/>
+      <w:numFmt w:val="bullet"/>
+      <w:lvlText w:val=""/>
+      <w:lvlJc w:val="left"/>
+      <w:pPr>
+        <w:ind w:left="5040" w:hanging="360"/>
+      </w:pPr>
+      <w:rPr>
+        <w:rFonts w:ascii="Symbol" w:hAnsi="Symbol" w:hint="default"/>
+      </w:rPr>
+    </w:lvl>
+    <w:lvl w:ilvl="7" w:tplc="04090003" w:tentative="1">
+      <w:start w:val="1"/>
+      <w:numFmt w:val="bullet"/>
+      <w:lvlText w:val="o"/>
+      <w:lvlJc w:val="left"/>
+      <w:pPr>
+        <w:ind w:left="5760" w:hanging="360"/>
+      </w:pPr>
+      <w:rPr>
+        <w:rFonts w:ascii="Courier New" w:hAnsi="Courier New" w:cs="Courier New" w:hint="default"/>
+      </w:rPr>
+    </w:lvl>
+    <w:lvl w:ilvl="8" w:tplc="04090005" w:tentative="1">
+      <w:start w:val="1"/>
+      <w:numFmt w:val="bullet"/>
+      <w:lvlText w:val=""/>
+      <w:lvlJc w:val="left"/>
+      <w:pPr>
+        <w:ind w:left="6480" w:hanging="360"/>
+      </w:pPr>
+      <w:rPr>
+        <w:rFonts w:ascii="Wingdings" w:hAnsi="Wingdings" w:hint="default"/>
+      </w:rPr>
+    </w:lvl>
+  </w:abstractNum>
+  <w:abstractNum w:abstractNumId="35" w15:restartNumberingAfterBreak="0">
     <w:nsid w:val="43600313"/>
     <w:multiLevelType w:val="multilevel"/>
     <w:tmpl w:val="41908BA0"/>
@@ -12787,7 +15485,7 @@
       </w:pPr>
     </w:lvl>
   </w:abstractNum>
-  <w:abstractNum w:abstractNumId="30" w15:restartNumberingAfterBreak="0">
+  <w:abstractNum w:abstractNumId="36" w15:restartNumberingAfterBreak="0">
     <w:nsid w:val="46C65830"/>
     <w:multiLevelType w:val="hybridMultilevel"/>
     <w:tmpl w:val="E780DCCE"/>
@@ -12873,7 +15571,7 @@
       </w:pPr>
     </w:lvl>
   </w:abstractNum>
-  <w:abstractNum w:abstractNumId="31" w15:restartNumberingAfterBreak="0">
+  <w:abstractNum w:abstractNumId="37" w15:restartNumberingAfterBreak="0">
     <w:nsid w:val="480B04F2"/>
     <w:multiLevelType w:val="hybridMultilevel"/>
     <w:tmpl w:val="B5089A5C"/>
@@ -12986,7 +15684,7 @@
       </w:rPr>
     </w:lvl>
   </w:abstractNum>
-  <w:abstractNum w:abstractNumId="32" w15:restartNumberingAfterBreak="0">
+  <w:abstractNum w:abstractNumId="38" w15:restartNumberingAfterBreak="0">
     <w:nsid w:val="48F80587"/>
     <w:multiLevelType w:val="hybridMultilevel"/>
     <w:tmpl w:val="734A399C"/>
@@ -13099,7 +15797,7 @@
       </w:rPr>
     </w:lvl>
   </w:abstractNum>
-  <w:abstractNum w:abstractNumId="33" w15:restartNumberingAfterBreak="0">
+  <w:abstractNum w:abstractNumId="39" w15:restartNumberingAfterBreak="0">
     <w:nsid w:val="4B6517D7"/>
     <w:multiLevelType w:val="hybridMultilevel"/>
     <w:tmpl w:val="2DDCB7CA"/>
@@ -13212,7 +15910,7 @@
       </w:rPr>
     </w:lvl>
   </w:abstractNum>
-  <w:abstractNum w:abstractNumId="34" w15:restartNumberingAfterBreak="0">
+  <w:abstractNum w:abstractNumId="40" w15:restartNumberingAfterBreak="0">
     <w:nsid w:val="4C3C64E0"/>
     <w:multiLevelType w:val="multilevel"/>
     <w:tmpl w:val="771C007E"/>
@@ -13325,7 +16023,7 @@
       </w:pPr>
     </w:lvl>
   </w:abstractNum>
-  <w:abstractNum w:abstractNumId="35" w15:restartNumberingAfterBreak="0">
+  <w:abstractNum w:abstractNumId="41" w15:restartNumberingAfterBreak="0">
     <w:nsid w:val="4D0E54FB"/>
     <w:multiLevelType w:val="hybridMultilevel"/>
     <w:tmpl w:val="CAA23448"/>
@@ -13438,7 +16136,7 @@
       </w:rPr>
     </w:lvl>
   </w:abstractNum>
-  <w:abstractNum w:abstractNumId="36" w15:restartNumberingAfterBreak="0">
+  <w:abstractNum w:abstractNumId="42" w15:restartNumberingAfterBreak="0">
     <w:nsid w:val="4E252B0D"/>
     <w:multiLevelType w:val="hybridMultilevel"/>
     <w:tmpl w:val="9F9C951C"/>
@@ -13524,7 +16222,7 @@
       </w:pPr>
     </w:lvl>
   </w:abstractNum>
-  <w:abstractNum w:abstractNumId="37" w15:restartNumberingAfterBreak="0">
+  <w:abstractNum w:abstractNumId="43" w15:restartNumberingAfterBreak="0">
     <w:nsid w:val="51C23E35"/>
     <w:multiLevelType w:val="hybridMultilevel"/>
     <w:tmpl w:val="7EE8EDAA"/>
@@ -13637,7 +16335,7 @@
       </w:rPr>
     </w:lvl>
   </w:abstractNum>
-  <w:abstractNum w:abstractNumId="38" w15:restartNumberingAfterBreak="0">
+  <w:abstractNum w:abstractNumId="44" w15:restartNumberingAfterBreak="0">
     <w:nsid w:val="53D83FAB"/>
     <w:multiLevelType w:val="hybridMultilevel"/>
     <w:tmpl w:val="896680F8"/>
@@ -13723,7 +16421,319 @@
       </w:pPr>
     </w:lvl>
   </w:abstractNum>
-  <w:abstractNum w:abstractNumId="39" w15:restartNumberingAfterBreak="0">
+  <w:abstractNum w:abstractNumId="45" w15:restartNumberingAfterBreak="0">
+    <w:nsid w:val="549346D9"/>
+    <w:multiLevelType w:val="hybridMultilevel"/>
+    <w:tmpl w:val="7CAEB578"/>
+    <w:lvl w:ilvl="0" w:tplc="04090001">
+      <w:start w:val="1"/>
+      <w:numFmt w:val="bullet"/>
+      <w:lvlText w:val=""/>
+      <w:lvlJc w:val="left"/>
+      <w:pPr>
+        <w:ind w:left="720" w:hanging="360"/>
+      </w:pPr>
+      <w:rPr>
+        <w:rFonts w:ascii="Symbol" w:hAnsi="Symbol" w:hint="default"/>
+      </w:rPr>
+    </w:lvl>
+    <w:lvl w:ilvl="1" w:tplc="04090003" w:tentative="1">
+      <w:start w:val="1"/>
+      <w:numFmt w:val="bullet"/>
+      <w:lvlText w:val="o"/>
+      <w:lvlJc w:val="left"/>
+      <w:pPr>
+        <w:ind w:left="1440" w:hanging="360"/>
+      </w:pPr>
+      <w:rPr>
+        <w:rFonts w:ascii="Courier New" w:hAnsi="Courier New" w:cs="Courier New" w:hint="default"/>
+      </w:rPr>
+    </w:lvl>
+    <w:lvl w:ilvl="2" w:tplc="04090005" w:tentative="1">
+      <w:start w:val="1"/>
+      <w:numFmt w:val="bullet"/>
+      <w:lvlText w:val=""/>
+      <w:lvlJc w:val="left"/>
+      <w:pPr>
+        <w:ind w:left="2160" w:hanging="360"/>
+      </w:pPr>
+      <w:rPr>
+        <w:rFonts w:ascii="Wingdings" w:hAnsi="Wingdings" w:hint="default"/>
+      </w:rPr>
+    </w:lvl>
+    <w:lvl w:ilvl="3" w:tplc="04090001" w:tentative="1">
+      <w:start w:val="1"/>
+      <w:numFmt w:val="bullet"/>
+      <w:lvlText w:val=""/>
+      <w:lvlJc w:val="left"/>
+      <w:pPr>
+        <w:ind w:left="2880" w:hanging="360"/>
+      </w:pPr>
+      <w:rPr>
+        <w:rFonts w:ascii="Symbol" w:hAnsi="Symbol" w:hint="default"/>
+      </w:rPr>
+    </w:lvl>
+    <w:lvl w:ilvl="4" w:tplc="04090003" w:tentative="1">
+      <w:start w:val="1"/>
+      <w:numFmt w:val="bullet"/>
+      <w:lvlText w:val="o"/>
+      <w:lvlJc w:val="left"/>
+      <w:pPr>
+        <w:ind w:left="3600" w:hanging="360"/>
+      </w:pPr>
+      <w:rPr>
+        <w:rFonts w:ascii="Courier New" w:hAnsi="Courier New" w:cs="Courier New" w:hint="default"/>
+      </w:rPr>
+    </w:lvl>
+    <w:lvl w:ilvl="5" w:tplc="04090005" w:tentative="1">
+      <w:start w:val="1"/>
+      <w:numFmt w:val="bullet"/>
+      <w:lvlText w:val=""/>
+      <w:lvlJc w:val="left"/>
+      <w:pPr>
+        <w:ind w:left="4320" w:hanging="360"/>
+      </w:pPr>
+      <w:rPr>
+        <w:rFonts w:ascii="Wingdings" w:hAnsi="Wingdings" w:hint="default"/>
+      </w:rPr>
+    </w:lvl>
+    <w:lvl w:ilvl="6" w:tplc="04090001" w:tentative="1">
+      <w:start w:val="1"/>
+      <w:numFmt w:val="bullet"/>
+      <w:lvlText w:val=""/>
+      <w:lvlJc w:val="left"/>
+      <w:pPr>
+        <w:ind w:left="5040" w:hanging="360"/>
+      </w:pPr>
+      <w:rPr>
+        <w:rFonts w:ascii="Symbol" w:hAnsi="Symbol" w:hint="default"/>
+      </w:rPr>
+    </w:lvl>
+    <w:lvl w:ilvl="7" w:tplc="04090003" w:tentative="1">
+      <w:start w:val="1"/>
+      <w:numFmt w:val="bullet"/>
+      <w:lvlText w:val="o"/>
+      <w:lvlJc w:val="left"/>
+      <w:pPr>
+        <w:ind w:left="5760" w:hanging="360"/>
+      </w:pPr>
+      <w:rPr>
+        <w:rFonts w:ascii="Courier New" w:hAnsi="Courier New" w:cs="Courier New" w:hint="default"/>
+      </w:rPr>
+    </w:lvl>
+    <w:lvl w:ilvl="8" w:tplc="04090005" w:tentative="1">
+      <w:start w:val="1"/>
+      <w:numFmt w:val="bullet"/>
+      <w:lvlText w:val=""/>
+      <w:lvlJc w:val="left"/>
+      <w:pPr>
+        <w:ind w:left="6480" w:hanging="360"/>
+      </w:pPr>
+      <w:rPr>
+        <w:rFonts w:ascii="Wingdings" w:hAnsi="Wingdings" w:hint="default"/>
+      </w:rPr>
+    </w:lvl>
+  </w:abstractNum>
+  <w:abstractNum w:abstractNumId="46" w15:restartNumberingAfterBreak="0">
+    <w:nsid w:val="58335FD4"/>
+    <w:multiLevelType w:val="hybridMultilevel"/>
+    <w:tmpl w:val="2A9E47C4"/>
+    <w:lvl w:ilvl="0" w:tplc="0409000F">
+      <w:start w:val="1"/>
+      <w:numFmt w:val="decimal"/>
+      <w:lvlText w:val="%1."/>
+      <w:lvlJc w:val="left"/>
+      <w:pPr>
+        <w:ind w:left="720" w:hanging="360"/>
+      </w:pPr>
+    </w:lvl>
+    <w:lvl w:ilvl="1" w:tplc="04090019" w:tentative="1">
+      <w:start w:val="1"/>
+      <w:numFmt w:val="lowerLetter"/>
+      <w:lvlText w:val="%2."/>
+      <w:lvlJc w:val="left"/>
+      <w:pPr>
+        <w:ind w:left="1440" w:hanging="360"/>
+      </w:pPr>
+    </w:lvl>
+    <w:lvl w:ilvl="2" w:tplc="0409001B" w:tentative="1">
+      <w:start w:val="1"/>
+      <w:numFmt w:val="lowerRoman"/>
+      <w:lvlText w:val="%3."/>
+      <w:lvlJc w:val="right"/>
+      <w:pPr>
+        <w:ind w:left="2160" w:hanging="180"/>
+      </w:pPr>
+    </w:lvl>
+    <w:lvl w:ilvl="3" w:tplc="0409000F" w:tentative="1">
+      <w:start w:val="1"/>
+      <w:numFmt w:val="decimal"/>
+      <w:lvlText w:val="%4."/>
+      <w:lvlJc w:val="left"/>
+      <w:pPr>
+        <w:ind w:left="2880" w:hanging="360"/>
+      </w:pPr>
+    </w:lvl>
+    <w:lvl w:ilvl="4" w:tplc="04090019" w:tentative="1">
+      <w:start w:val="1"/>
+      <w:numFmt w:val="lowerLetter"/>
+      <w:lvlText w:val="%5."/>
+      <w:lvlJc w:val="left"/>
+      <w:pPr>
+        <w:ind w:left="3600" w:hanging="360"/>
+      </w:pPr>
+    </w:lvl>
+    <w:lvl w:ilvl="5" w:tplc="0409001B" w:tentative="1">
+      <w:start w:val="1"/>
+      <w:numFmt w:val="lowerRoman"/>
+      <w:lvlText w:val="%6."/>
+      <w:lvlJc w:val="right"/>
+      <w:pPr>
+        <w:ind w:left="4320" w:hanging="180"/>
+      </w:pPr>
+    </w:lvl>
+    <w:lvl w:ilvl="6" w:tplc="0409000F" w:tentative="1">
+      <w:start w:val="1"/>
+      <w:numFmt w:val="decimal"/>
+      <w:lvlText w:val="%7."/>
+      <w:lvlJc w:val="left"/>
+      <w:pPr>
+        <w:ind w:left="5040" w:hanging="360"/>
+      </w:pPr>
+    </w:lvl>
+    <w:lvl w:ilvl="7" w:tplc="04090019" w:tentative="1">
+      <w:start w:val="1"/>
+      <w:numFmt w:val="lowerLetter"/>
+      <w:lvlText w:val="%8."/>
+      <w:lvlJc w:val="left"/>
+      <w:pPr>
+        <w:ind w:left="5760" w:hanging="360"/>
+      </w:pPr>
+    </w:lvl>
+    <w:lvl w:ilvl="8" w:tplc="0409001B" w:tentative="1">
+      <w:start w:val="1"/>
+      <w:numFmt w:val="lowerRoman"/>
+      <w:lvlText w:val="%9."/>
+      <w:lvlJc w:val="right"/>
+      <w:pPr>
+        <w:ind w:left="6480" w:hanging="180"/>
+      </w:pPr>
+    </w:lvl>
+  </w:abstractNum>
+  <w:abstractNum w:abstractNumId="47" w15:restartNumberingAfterBreak="0">
+    <w:nsid w:val="599B4C73"/>
+    <w:multiLevelType w:val="hybridMultilevel"/>
+    <w:tmpl w:val="3C2A893E"/>
+    <w:lvl w:ilvl="0" w:tplc="04090001">
+      <w:start w:val="1"/>
+      <w:numFmt w:val="bullet"/>
+      <w:lvlText w:val=""/>
+      <w:lvlJc w:val="left"/>
+      <w:pPr>
+        <w:ind w:left="720" w:hanging="360"/>
+      </w:pPr>
+      <w:rPr>
+        <w:rFonts w:ascii="Symbol" w:hAnsi="Symbol" w:hint="default"/>
+      </w:rPr>
+    </w:lvl>
+    <w:lvl w:ilvl="1" w:tplc="04090003" w:tentative="1">
+      <w:start w:val="1"/>
+      <w:numFmt w:val="bullet"/>
+      <w:lvlText w:val="o"/>
+      <w:lvlJc w:val="left"/>
+      <w:pPr>
+        <w:ind w:left="1440" w:hanging="360"/>
+      </w:pPr>
+      <w:rPr>
+        <w:rFonts w:ascii="Courier New" w:hAnsi="Courier New" w:cs="Courier New" w:hint="default"/>
+      </w:rPr>
+    </w:lvl>
+    <w:lvl w:ilvl="2" w:tplc="04090005" w:tentative="1">
+      <w:start w:val="1"/>
+      <w:numFmt w:val="bullet"/>
+      <w:lvlText w:val=""/>
+      <w:lvlJc w:val="left"/>
+      <w:pPr>
+        <w:ind w:left="2160" w:hanging="360"/>
+      </w:pPr>
+      <w:rPr>
+        <w:rFonts w:ascii="Wingdings" w:hAnsi="Wingdings" w:hint="default"/>
+      </w:rPr>
+    </w:lvl>
+    <w:lvl w:ilvl="3" w:tplc="04090001" w:tentative="1">
+      <w:start w:val="1"/>
+      <w:numFmt w:val="bullet"/>
+      <w:lvlText w:val=""/>
+      <w:lvlJc w:val="left"/>
+      <w:pPr>
+        <w:ind w:left="2880" w:hanging="360"/>
+      </w:pPr>
+      <w:rPr>
+        <w:rFonts w:ascii="Symbol" w:hAnsi="Symbol" w:hint="default"/>
+      </w:rPr>
+    </w:lvl>
+    <w:lvl w:ilvl="4" w:tplc="04090003" w:tentative="1">
+      <w:start w:val="1"/>
+      <w:numFmt w:val="bullet"/>
+      <w:lvlText w:val="o"/>
+      <w:lvlJc w:val="left"/>
+      <w:pPr>
+        <w:ind w:left="3600" w:hanging="360"/>
+      </w:pPr>
+      <w:rPr>
+        <w:rFonts w:ascii="Courier New" w:hAnsi="Courier New" w:cs="Courier New" w:hint="default"/>
+      </w:rPr>
+    </w:lvl>
+    <w:lvl w:ilvl="5" w:tplc="04090005" w:tentative="1">
+      <w:start w:val="1"/>
+      <w:numFmt w:val="bullet"/>
+      <w:lvlText w:val=""/>
+      <w:lvlJc w:val="left"/>
+      <w:pPr>
+        <w:ind w:left="4320" w:hanging="360"/>
+      </w:pPr>
+      <w:rPr>
+        <w:rFonts w:ascii="Wingdings" w:hAnsi="Wingdings" w:hint="default"/>
+      </w:rPr>
+    </w:lvl>
+    <w:lvl w:ilvl="6" w:tplc="04090001" w:tentative="1">
+      <w:start w:val="1"/>
+      <w:numFmt w:val="bullet"/>
+      <w:lvlText w:val=""/>
+      <w:lvlJc w:val="left"/>
+      <w:pPr>
+        <w:ind w:left="5040" w:hanging="360"/>
+      </w:pPr>
+      <w:rPr>
+        <w:rFonts w:ascii="Symbol" w:hAnsi="Symbol" w:hint="default"/>
+      </w:rPr>
+    </w:lvl>
+    <w:lvl w:ilvl="7" w:tplc="04090003" w:tentative="1">
+      <w:start w:val="1"/>
+      <w:numFmt w:val="bullet"/>
+      <w:lvlText w:val="o"/>
+      <w:lvlJc w:val="left"/>
+      <w:pPr>
+        <w:ind w:left="5760" w:hanging="360"/>
+      </w:pPr>
+      <w:rPr>
+        <w:rFonts w:ascii="Courier New" w:hAnsi="Courier New" w:cs="Courier New" w:hint="default"/>
+      </w:rPr>
+    </w:lvl>
+    <w:lvl w:ilvl="8" w:tplc="04090005" w:tentative="1">
+      <w:start w:val="1"/>
+      <w:numFmt w:val="bullet"/>
+      <w:lvlText w:val=""/>
+      <w:lvlJc w:val="left"/>
+      <w:pPr>
+        <w:ind w:left="6480" w:hanging="360"/>
+      </w:pPr>
+      <w:rPr>
+        <w:rFonts w:ascii="Wingdings" w:hAnsi="Wingdings" w:hint="default"/>
+      </w:rPr>
+    </w:lvl>
+  </w:abstractNum>
+  <w:abstractNum w:abstractNumId="48" w15:restartNumberingAfterBreak="0">
     <w:nsid w:val="5C352588"/>
     <w:multiLevelType w:val="hybridMultilevel"/>
     <w:tmpl w:val="3A483A0E"/>
@@ -13836,7 +16846,7 @@
       </w:rPr>
     </w:lvl>
   </w:abstractNum>
-  <w:abstractNum w:abstractNumId="40" w15:restartNumberingAfterBreak="0">
+  <w:abstractNum w:abstractNumId="49" w15:restartNumberingAfterBreak="0">
     <w:nsid w:val="5D04301A"/>
     <w:multiLevelType w:val="hybridMultilevel"/>
     <w:tmpl w:val="2B1AFDEC"/>
@@ -13949,7 +16959,7 @@
       </w:rPr>
     </w:lvl>
   </w:abstractNum>
-  <w:abstractNum w:abstractNumId="41" w15:restartNumberingAfterBreak="0">
+  <w:abstractNum w:abstractNumId="50" w15:restartNumberingAfterBreak="0">
     <w:nsid w:val="5DFD74FB"/>
     <w:multiLevelType w:val="hybridMultilevel"/>
     <w:tmpl w:val="2EACEB16"/>
@@ -14062,7 +17072,120 @@
       </w:rPr>
     </w:lvl>
   </w:abstractNum>
-  <w:abstractNum w:abstractNumId="42" w15:restartNumberingAfterBreak="0">
+  <w:abstractNum w:abstractNumId="51" w15:restartNumberingAfterBreak="0">
+    <w:nsid w:val="5F0A5674"/>
+    <w:multiLevelType w:val="hybridMultilevel"/>
+    <w:tmpl w:val="BE240968"/>
+    <w:lvl w:ilvl="0" w:tplc="04090001">
+      <w:start w:val="1"/>
+      <w:numFmt w:val="bullet"/>
+      <w:lvlText w:val=""/>
+      <w:lvlJc w:val="left"/>
+      <w:pPr>
+        <w:ind w:left="720" w:hanging="360"/>
+      </w:pPr>
+      <w:rPr>
+        <w:rFonts w:ascii="Symbol" w:hAnsi="Symbol" w:hint="default"/>
+      </w:rPr>
+    </w:lvl>
+    <w:lvl w:ilvl="1" w:tplc="04090003" w:tentative="1">
+      <w:start w:val="1"/>
+      <w:numFmt w:val="bullet"/>
+      <w:lvlText w:val="o"/>
+      <w:lvlJc w:val="left"/>
+      <w:pPr>
+        <w:ind w:left="1440" w:hanging="360"/>
+      </w:pPr>
+      <w:rPr>
+        <w:rFonts w:ascii="Courier New" w:hAnsi="Courier New" w:cs="Courier New" w:hint="default"/>
+      </w:rPr>
+    </w:lvl>
+    <w:lvl w:ilvl="2" w:tplc="04090005" w:tentative="1">
+      <w:start w:val="1"/>
+      <w:numFmt w:val="bullet"/>
+      <w:lvlText w:val=""/>
+      <w:lvlJc w:val="left"/>
+      <w:pPr>
+        <w:ind w:left="2160" w:hanging="360"/>
+      </w:pPr>
+      <w:rPr>
+        <w:rFonts w:ascii="Wingdings" w:hAnsi="Wingdings" w:hint="default"/>
+      </w:rPr>
+    </w:lvl>
+    <w:lvl w:ilvl="3" w:tplc="04090001" w:tentative="1">
+      <w:start w:val="1"/>
+      <w:numFmt w:val="bullet"/>
+      <w:lvlText w:val=""/>
+      <w:lvlJc w:val="left"/>
+      <w:pPr>
+        <w:ind w:left="2880" w:hanging="360"/>
+      </w:pPr>
+      <w:rPr>
+        <w:rFonts w:ascii="Symbol" w:hAnsi="Symbol" w:hint="default"/>
+      </w:rPr>
+    </w:lvl>
+    <w:lvl w:ilvl="4" w:tplc="04090003" w:tentative="1">
+      <w:start w:val="1"/>
+      <w:numFmt w:val="bullet"/>
+      <w:lvlText w:val="o"/>
+      <w:lvlJc w:val="left"/>
+      <w:pPr>
+        <w:ind w:left="3600" w:hanging="360"/>
+      </w:pPr>
+      <w:rPr>
+        <w:rFonts w:ascii="Courier New" w:hAnsi="Courier New" w:cs="Courier New" w:hint="default"/>
+      </w:rPr>
+    </w:lvl>
+    <w:lvl w:ilvl="5" w:tplc="04090005" w:tentative="1">
+      <w:start w:val="1"/>
+      <w:numFmt w:val="bullet"/>
+      <w:lvlText w:val=""/>
+      <w:lvlJc w:val="left"/>
+      <w:pPr>
+        <w:ind w:left="4320" w:hanging="360"/>
+      </w:pPr>
+      <w:rPr>
+        <w:rFonts w:ascii="Wingdings" w:hAnsi="Wingdings" w:hint="default"/>
+      </w:rPr>
+    </w:lvl>
+    <w:lvl w:ilvl="6" w:tplc="04090001" w:tentative="1">
+      <w:start w:val="1"/>
+      <w:numFmt w:val="bullet"/>
+      <w:lvlText w:val=""/>
+      <w:lvlJc w:val="left"/>
+      <w:pPr>
+        <w:ind w:left="5040" w:hanging="360"/>
+      </w:pPr>
+      <w:rPr>
+        <w:rFonts w:ascii="Symbol" w:hAnsi="Symbol" w:hint="default"/>
+      </w:rPr>
+    </w:lvl>
+    <w:lvl w:ilvl="7" w:tplc="04090003" w:tentative="1">
+      <w:start w:val="1"/>
+      <w:numFmt w:val="bullet"/>
+      <w:lvlText w:val="o"/>
+      <w:lvlJc w:val="left"/>
+      <w:pPr>
+        <w:ind w:left="5760" w:hanging="360"/>
+      </w:pPr>
+      <w:rPr>
+        <w:rFonts w:ascii="Courier New" w:hAnsi="Courier New" w:cs="Courier New" w:hint="default"/>
+      </w:rPr>
+    </w:lvl>
+    <w:lvl w:ilvl="8" w:tplc="04090005" w:tentative="1">
+      <w:start w:val="1"/>
+      <w:numFmt w:val="bullet"/>
+      <w:lvlText w:val=""/>
+      <w:lvlJc w:val="left"/>
+      <w:pPr>
+        <w:ind w:left="6480" w:hanging="360"/>
+      </w:pPr>
+      <w:rPr>
+        <w:rFonts w:ascii="Wingdings" w:hAnsi="Wingdings" w:hint="default"/>
+      </w:rPr>
+    </w:lvl>
+  </w:abstractNum>
+  <w:abstractNum w:abstractNumId="52" w15:restartNumberingAfterBreak="0">
     <w:nsid w:val="600F581E"/>
     <w:multiLevelType w:val="hybridMultilevel"/>
     <w:tmpl w:val="873C9F4E"/>
@@ -14175,7 +17298,120 @@
       </w:rPr>
     </w:lvl>
   </w:abstractNum>
-  <w:abstractNum w:abstractNumId="43" w15:restartNumberingAfterBreak="0">
+  <w:abstractNum w:abstractNumId="53" w15:restartNumberingAfterBreak="0">
+    <w:nsid w:val="603C378B"/>
+    <w:multiLevelType w:val="hybridMultilevel"/>
+    <w:tmpl w:val="077C866E"/>
+    <w:lvl w:ilvl="0" w:tplc="04090001">
+      <w:start w:val="1"/>
+      <w:numFmt w:val="bullet"/>
+      <w:lvlText w:val=""/>
+      <w:lvlJc w:val="left"/>
+      <w:pPr>
+        <w:ind w:left="720" w:hanging="360"/>
+      </w:pPr>
+      <w:rPr>
+        <w:rFonts w:ascii="Symbol" w:hAnsi="Symbol" w:hint="default"/>
+      </w:rPr>
+    </w:lvl>
+    <w:lvl w:ilvl="1" w:tplc="04090003" w:tentative="1">
+      <w:start w:val="1"/>
+      <w:numFmt w:val="bullet"/>
+      <w:lvlText w:val="o"/>
+      <w:lvlJc w:val="left"/>
+      <w:pPr>
+        <w:ind w:left="1440" w:hanging="360"/>
+      </w:pPr>
+      <w:rPr>
+        <w:rFonts w:ascii="Courier New" w:hAnsi="Courier New" w:cs="Courier New" w:hint="default"/>
+      </w:rPr>
+    </w:lvl>
+    <w:lvl w:ilvl="2" w:tplc="04090005" w:tentative="1">
+      <w:start w:val="1"/>
+      <w:numFmt w:val="bullet"/>
+      <w:lvlText w:val=""/>
+      <w:lvlJc w:val="left"/>
+      <w:pPr>
+        <w:ind w:left="2160" w:hanging="360"/>
+      </w:pPr>
+      <w:rPr>
+        <w:rFonts w:ascii="Wingdings" w:hAnsi="Wingdings" w:hint="default"/>
+      </w:rPr>
+    </w:lvl>
+    <w:lvl w:ilvl="3" w:tplc="04090001" w:tentative="1">
+      <w:start w:val="1"/>
+      <w:numFmt w:val="bullet"/>
+      <w:lvlText w:val=""/>
+      <w:lvlJc w:val="left"/>
+      <w:pPr>
+        <w:ind w:left="2880" w:hanging="360"/>
+      </w:pPr>
+      <w:rPr>
+        <w:rFonts w:ascii="Symbol" w:hAnsi="Symbol" w:hint="default"/>
+      </w:rPr>
+    </w:lvl>
+    <w:lvl w:ilvl="4" w:tplc="04090003" w:tentative="1">
+      <w:start w:val="1"/>
+      <w:numFmt w:val="bullet"/>
+      <w:lvlText w:val="o"/>
+      <w:lvlJc w:val="left"/>
+      <w:pPr>
+        <w:ind w:left="3600" w:hanging="360"/>
+      </w:pPr>
+      <w:rPr>
+        <w:rFonts w:ascii="Courier New" w:hAnsi="Courier New" w:cs="Courier New" w:hint="default"/>
+      </w:rPr>
+    </w:lvl>
+    <w:lvl w:ilvl="5" w:tplc="04090005" w:tentative="1">
+      <w:start w:val="1"/>
+      <w:numFmt w:val="bullet"/>
+      <w:lvlText w:val=""/>
+      <w:lvlJc w:val="left"/>
+      <w:pPr>
+        <w:ind w:left="4320" w:hanging="360"/>
+      </w:pPr>
+      <w:rPr>
+        <w:rFonts w:ascii="Wingdings" w:hAnsi="Wingdings" w:hint="default"/>
+      </w:rPr>
+    </w:lvl>
+    <w:lvl w:ilvl="6" w:tplc="04090001" w:tentative="1">
+      <w:start w:val="1"/>
+      <w:numFmt w:val="bullet"/>
+      <w:lvlText w:val=""/>
+      <w:lvlJc w:val="left"/>
+      <w:pPr>
+        <w:ind w:left="5040" w:hanging="360"/>
+      </w:pPr>
+      <w:rPr>
+        <w:rFonts w:ascii="Symbol" w:hAnsi="Symbol" w:hint="default"/>
+      </w:rPr>
+    </w:lvl>
+    <w:lvl w:ilvl="7" w:tplc="04090003" w:tentative="1">
+      <w:start w:val="1"/>
+      <w:numFmt w:val="bullet"/>
+      <w:lvlText w:val="o"/>
+      <w:lvlJc w:val="left"/>
+      <w:pPr>
+        <w:ind w:left="5760" w:hanging="360"/>
+      </w:pPr>
+      <w:rPr>
+        <w:rFonts w:ascii="Courier New" w:hAnsi="Courier New" w:cs="Courier New" w:hint="default"/>
+      </w:rPr>
+    </w:lvl>
+    <w:lvl w:ilvl="8" w:tplc="04090005" w:tentative="1">
+      <w:start w:val="1"/>
+      <w:numFmt w:val="bullet"/>
+      <w:lvlText w:val=""/>
+      <w:lvlJc w:val="left"/>
+      <w:pPr>
+        <w:ind w:left="6480" w:hanging="360"/>
+      </w:pPr>
+      <w:rPr>
+        <w:rFonts w:ascii="Wingdings" w:hAnsi="Wingdings" w:hint="default"/>
+      </w:rPr>
+    </w:lvl>
+  </w:abstractNum>
+  <w:abstractNum w:abstractNumId="54" w15:restartNumberingAfterBreak="0">
     <w:nsid w:val="64876042"/>
     <w:multiLevelType w:val="multilevel"/>
     <w:tmpl w:val="24F40C60"/>
@@ -14288,7 +17524,7 @@
       </w:pPr>
     </w:lvl>
   </w:abstractNum>
-  <w:abstractNum w:abstractNumId="44" w15:restartNumberingAfterBreak="0">
+  <w:abstractNum w:abstractNumId="55" w15:restartNumberingAfterBreak="0">
     <w:nsid w:val="64C92DD5"/>
     <w:multiLevelType w:val="multilevel"/>
     <w:tmpl w:val="06403034"/>
@@ -14437,7 +17673,7 @@
       </w:rPr>
     </w:lvl>
   </w:abstractNum>
-  <w:abstractNum w:abstractNumId="45" w15:restartNumberingAfterBreak="0">
+  <w:abstractNum w:abstractNumId="56" w15:restartNumberingAfterBreak="0">
     <w:nsid w:val="668E2DAF"/>
     <w:multiLevelType w:val="hybridMultilevel"/>
     <w:tmpl w:val="83B2D798"/>
@@ -14550,7 +17786,93 @@
       </w:rPr>
     </w:lvl>
   </w:abstractNum>
-  <w:abstractNum w:abstractNumId="46" w15:restartNumberingAfterBreak="0">
+  <w:abstractNum w:abstractNumId="57" w15:restartNumberingAfterBreak="0">
+    <w:nsid w:val="68DA3AAE"/>
+    <w:multiLevelType w:val="hybridMultilevel"/>
+    <w:tmpl w:val="A9ACB726"/>
+    <w:lvl w:ilvl="0" w:tplc="0409000F">
+      <w:start w:val="1"/>
+      <w:numFmt w:val="decimal"/>
+      <w:lvlText w:val="%1."/>
+      <w:lvlJc w:val="left"/>
+      <w:pPr>
+        <w:ind w:left="720" w:hanging="360"/>
+      </w:pPr>
+    </w:lvl>
+    <w:lvl w:ilvl="1" w:tplc="04090019" w:tentative="1">
+      <w:start w:val="1"/>
+      <w:numFmt w:val="lowerLetter"/>
+      <w:lvlText w:val="%2."/>
+      <w:lvlJc w:val="left"/>
+      <w:pPr>
+        <w:ind w:left="1440" w:hanging="360"/>
+      </w:pPr>
+    </w:lvl>
+    <w:lvl w:ilvl="2" w:tplc="0409001B" w:tentative="1">
+      <w:start w:val="1"/>
+      <w:numFmt w:val="lowerRoman"/>
+      <w:lvlText w:val="%3."/>
+      <w:lvlJc w:val="right"/>
+      <w:pPr>
+        <w:ind w:left="2160" w:hanging="180"/>
+      </w:pPr>
+    </w:lvl>
+    <w:lvl w:ilvl="3" w:tplc="0409000F" w:tentative="1">
+      <w:start w:val="1"/>
+      <w:numFmt w:val="decimal"/>
+      <w:lvlText w:val="%4."/>
+      <w:lvlJc w:val="left"/>
+      <w:pPr>
+        <w:ind w:left="2880" w:hanging="360"/>
+      </w:pPr>
+    </w:lvl>
+    <w:lvl w:ilvl="4" w:tplc="04090019" w:tentative="1">
+      <w:start w:val="1"/>
+      <w:numFmt w:val="lowerLetter"/>
+      <w:lvlText w:val="%5."/>
+      <w:lvlJc w:val="left"/>
+      <w:pPr>
+        <w:ind w:left="3600" w:hanging="360"/>
+      </w:pPr>
+    </w:lvl>
+    <w:lvl w:ilvl="5" w:tplc="0409001B" w:tentative="1">
+      <w:start w:val="1"/>
+      <w:numFmt w:val="lowerRoman"/>
+      <w:lvlText w:val="%6."/>
+      <w:lvlJc w:val="right"/>
+      <w:pPr>
+        <w:ind w:left="4320" w:hanging="180"/>
+      </w:pPr>
+    </w:lvl>
+    <w:lvl w:ilvl="6" w:tplc="0409000F" w:tentative="1">
+      <w:start w:val="1"/>
+      <w:numFmt w:val="decimal"/>
+      <w:lvlText w:val="%7."/>
+      <w:lvlJc w:val="left"/>
+      <w:pPr>
+        <w:ind w:left="5040" w:hanging="360"/>
+      </w:pPr>
+    </w:lvl>
+    <w:lvl w:ilvl="7" w:tplc="04090019" w:tentative="1">
+      <w:start w:val="1"/>
+      <w:numFmt w:val="lowerLetter"/>
+      <w:lvlText w:val="%8."/>
+      <w:lvlJc w:val="left"/>
+      <w:pPr>
+        <w:ind w:left="5760" w:hanging="360"/>
+      </w:pPr>
+    </w:lvl>
+    <w:lvl w:ilvl="8" w:tplc="0409001B" w:tentative="1">
+      <w:start w:val="1"/>
+      <w:numFmt w:val="lowerRoman"/>
+      <w:lvlText w:val="%9."/>
+      <w:lvlJc w:val="right"/>
+      <w:pPr>
+        <w:ind w:left="6480" w:hanging="180"/>
+      </w:pPr>
+    </w:lvl>
+  </w:abstractNum>
+  <w:abstractNum w:abstractNumId="58" w15:restartNumberingAfterBreak="0">
     <w:nsid w:val="750E5A49"/>
     <w:multiLevelType w:val="hybridMultilevel"/>
     <w:tmpl w:val="E39C67C0"/>
@@ -14636,7 +17958,7 @@
       </w:pPr>
     </w:lvl>
   </w:abstractNum>
-  <w:abstractNum w:abstractNumId="47" w15:restartNumberingAfterBreak="0">
+  <w:abstractNum w:abstractNumId="59" w15:restartNumberingAfterBreak="0">
     <w:nsid w:val="76252998"/>
     <w:multiLevelType w:val="hybridMultilevel"/>
     <w:tmpl w:val="AECA1BAA"/>
@@ -14749,7 +18071,120 @@
       </w:rPr>
     </w:lvl>
   </w:abstractNum>
-  <w:abstractNum w:abstractNumId="48" w15:restartNumberingAfterBreak="0">
+  <w:abstractNum w:abstractNumId="60" w15:restartNumberingAfterBreak="0">
+    <w:nsid w:val="782919C7"/>
+    <w:multiLevelType w:val="hybridMultilevel"/>
+    <w:tmpl w:val="5838EB72"/>
+    <w:lvl w:ilvl="0" w:tplc="04090001">
+      <w:start w:val="1"/>
+      <w:numFmt w:val="bullet"/>
+      <w:lvlText w:val=""/>
+      <w:lvlJc w:val="left"/>
+      <w:pPr>
+        <w:ind w:left="720" w:hanging="360"/>
+      </w:pPr>
+      <w:rPr>
+        <w:rFonts w:ascii="Symbol" w:hAnsi="Symbol" w:hint="default"/>
+      </w:rPr>
+    </w:lvl>
+    <w:lvl w:ilvl="1" w:tplc="04090003" w:tentative="1">
+      <w:start w:val="1"/>
+      <w:numFmt w:val="bullet"/>
+      <w:lvlText w:val="o"/>
+      <w:lvlJc w:val="left"/>
+      <w:pPr>
+        <w:ind w:left="1440" w:hanging="360"/>
+      </w:pPr>
+      <w:rPr>
+        <w:rFonts w:ascii="Courier New" w:hAnsi="Courier New" w:cs="Courier New" w:hint="default"/>
+      </w:rPr>
+    </w:lvl>
+    <w:lvl w:ilvl="2" w:tplc="04090005" w:tentative="1">
+      <w:start w:val="1"/>
+      <w:numFmt w:val="bullet"/>
+      <w:lvlText w:val=""/>
+      <w:lvlJc w:val="left"/>
+      <w:pPr>
+        <w:ind w:left="2160" w:hanging="360"/>
+      </w:pPr>
+      <w:rPr>
+        <w:rFonts w:ascii="Wingdings" w:hAnsi="Wingdings" w:hint="default"/>
+      </w:rPr>
+    </w:lvl>
+    <w:lvl w:ilvl="3" w:tplc="04090001" w:tentative="1">
+      <w:start w:val="1"/>
+      <w:numFmt w:val="bullet"/>
+      <w:lvlText w:val=""/>
+      <w:lvlJc w:val="left"/>
+      <w:pPr>
+        <w:ind w:left="2880" w:hanging="360"/>
+      </w:pPr>
+      <w:rPr>
+        <w:rFonts w:ascii="Symbol" w:hAnsi="Symbol" w:hint="default"/>
+      </w:rPr>
+    </w:lvl>
+    <w:lvl w:ilvl="4" w:tplc="04090003" w:tentative="1">
+      <w:start w:val="1"/>
+      <w:numFmt w:val="bullet"/>
+      <w:lvlText w:val="o"/>
+      <w:lvlJc w:val="left"/>
+      <w:pPr>
+        <w:ind w:left="3600" w:hanging="360"/>
+      </w:pPr>
+      <w:rPr>
+        <w:rFonts w:ascii="Courier New" w:hAnsi="Courier New" w:cs="Courier New" w:hint="default"/>
+      </w:rPr>
+    </w:lvl>
+    <w:lvl w:ilvl="5" w:tplc="04090005" w:tentative="1">
+      <w:start w:val="1"/>
+      <w:numFmt w:val="bullet"/>
+      <w:lvlText w:val=""/>
+      <w:lvlJc w:val="left"/>
+      <w:pPr>
+        <w:ind w:left="4320" w:hanging="360"/>
+      </w:pPr>
+      <w:rPr>
+        <w:rFonts w:ascii="Wingdings" w:hAnsi="Wingdings" w:hint="default"/>
+      </w:rPr>
+    </w:lvl>
+    <w:lvl w:ilvl="6" w:tplc="04090001" w:tentative="1">
+      <w:start w:val="1"/>
+      <w:numFmt w:val="bullet"/>
+      <w:lvlText w:val=""/>
+      <w:lvlJc w:val="left"/>
+      <w:pPr>
+        <w:ind w:left="5040" w:hanging="360"/>
+      </w:pPr>
+      <w:rPr>
+        <w:rFonts w:ascii="Symbol" w:hAnsi="Symbol" w:hint="default"/>
+      </w:rPr>
+    </w:lvl>
+    <w:lvl w:ilvl="7" w:tplc="04090003" w:tentative="1">
+      <w:start w:val="1"/>
+      <w:numFmt w:val="bullet"/>
+      <w:lvlText w:val="o"/>
+      <w:lvlJc w:val="left"/>
+      <w:pPr>
+        <w:ind w:left="5760" w:hanging="360"/>
+      </w:pPr>
+      <w:rPr>
+        <w:rFonts w:ascii="Courier New" w:hAnsi="Courier New" w:cs="Courier New" w:hint="default"/>
+      </w:rPr>
+    </w:lvl>
+    <w:lvl w:ilvl="8" w:tplc="04090005" w:tentative="1">
+      <w:start w:val="1"/>
+      <w:numFmt w:val="bullet"/>
+      <w:lvlText w:val=""/>
+      <w:lvlJc w:val="left"/>
+      <w:pPr>
+        <w:ind w:left="6480" w:hanging="360"/>
+      </w:pPr>
+      <w:rPr>
+        <w:rFonts w:ascii="Wingdings" w:hAnsi="Wingdings" w:hint="default"/>
+      </w:rPr>
+    </w:lvl>
+  </w:abstractNum>
+  <w:abstractNum w:abstractNumId="61" w15:restartNumberingAfterBreak="0">
     <w:nsid w:val="79B43474"/>
     <w:multiLevelType w:val="multilevel"/>
     <w:tmpl w:val="2A16182A"/>
@@ -14862,7 +18297,7 @@
       </w:pPr>
     </w:lvl>
   </w:abstractNum>
-  <w:abstractNum w:abstractNumId="49" w15:restartNumberingAfterBreak="0">
+  <w:abstractNum w:abstractNumId="62" w15:restartNumberingAfterBreak="0">
     <w:nsid w:val="79B96E6F"/>
     <w:multiLevelType w:val="hybridMultilevel"/>
     <w:tmpl w:val="31889E6E"/>
@@ -14975,7 +18410,120 @@
       </w:rPr>
     </w:lvl>
   </w:abstractNum>
-  <w:abstractNum w:abstractNumId="50" w15:restartNumberingAfterBreak="0">
+  <w:abstractNum w:abstractNumId="63" w15:restartNumberingAfterBreak="0">
+    <w:nsid w:val="7C867B8E"/>
+    <w:multiLevelType w:val="hybridMultilevel"/>
+    <w:tmpl w:val="9190DE90"/>
+    <w:lvl w:ilvl="0" w:tplc="04090001">
+      <w:start w:val="1"/>
+      <w:numFmt w:val="bullet"/>
+      <w:lvlText w:val=""/>
+      <w:lvlJc w:val="left"/>
+      <w:pPr>
+        <w:ind w:left="720" w:hanging="360"/>
+      </w:pPr>
+      <w:rPr>
+        <w:rFonts w:ascii="Symbol" w:hAnsi="Symbol" w:hint="default"/>
+      </w:rPr>
+    </w:lvl>
+    <w:lvl w:ilvl="1" w:tplc="04090003" w:tentative="1">
+      <w:start w:val="1"/>
+      <w:numFmt w:val="bullet"/>
+      <w:lvlText w:val="o"/>
+      <w:lvlJc w:val="left"/>
+      <w:pPr>
+        <w:ind w:left="1440" w:hanging="360"/>
+      </w:pPr>
+      <w:rPr>
+        <w:rFonts w:ascii="Courier New" w:hAnsi="Courier New" w:cs="Courier New" w:hint="default"/>
+      </w:rPr>
+    </w:lvl>
+    <w:lvl w:ilvl="2" w:tplc="04090005" w:tentative="1">
+      <w:start w:val="1"/>
+      <w:numFmt w:val="bullet"/>
+      <w:lvlText w:val=""/>
+      <w:lvlJc w:val="left"/>
+      <w:pPr>
+        <w:ind w:left="2160" w:hanging="360"/>
+      </w:pPr>
+      <w:rPr>
+        <w:rFonts w:ascii="Wingdings" w:hAnsi="Wingdings" w:hint="default"/>
+      </w:rPr>
+    </w:lvl>
+    <w:lvl w:ilvl="3" w:tplc="04090001" w:tentative="1">
+      <w:start w:val="1"/>
+      <w:numFmt w:val="bullet"/>
+      <w:lvlText w:val=""/>
+      <w:lvlJc w:val="left"/>
+      <w:pPr>
+        <w:ind w:left="2880" w:hanging="360"/>
+      </w:pPr>
+      <w:rPr>
+        <w:rFonts w:ascii="Symbol" w:hAnsi="Symbol" w:hint="default"/>
+      </w:rPr>
+    </w:lvl>
+    <w:lvl w:ilvl="4" w:tplc="04090003" w:tentative="1">
+      <w:start w:val="1"/>
+      <w:numFmt w:val="bullet"/>
+      <w:lvlText w:val="o"/>
+      <w:lvlJc w:val="left"/>
+      <w:pPr>
+        <w:ind w:left="3600" w:hanging="360"/>
+      </w:pPr>
+      <w:rPr>
+        <w:rFonts w:ascii="Courier New" w:hAnsi="Courier New" w:cs="Courier New" w:hint="default"/>
+      </w:rPr>
+    </w:lvl>
+    <w:lvl w:ilvl="5" w:tplc="04090005" w:tentative="1">
+      <w:start w:val="1"/>
+      <w:numFmt w:val="bullet"/>
+      <w:lvlText w:val=""/>
+      <w:lvlJc w:val="left"/>
+      <w:pPr>
+        <w:ind w:left="4320" w:hanging="360"/>
+      </w:pPr>
+      <w:rPr>
+        <w:rFonts w:ascii="Wingdings" w:hAnsi="Wingdings" w:hint="default"/>
+      </w:rPr>
+    </w:lvl>
+    <w:lvl w:ilvl="6" w:tplc="04090001" w:tentative="1">
+      <w:start w:val="1"/>
+      <w:numFmt w:val="bullet"/>
+      <w:lvlText w:val=""/>
+      <w:lvlJc w:val="left"/>
+      <w:pPr>
+        <w:ind w:left="5040" w:hanging="360"/>
+      </w:pPr>
+      <w:rPr>
+        <w:rFonts w:ascii="Symbol" w:hAnsi="Symbol" w:hint="default"/>
+      </w:rPr>
+    </w:lvl>
+    <w:lvl w:ilvl="7" w:tplc="04090003" w:tentative="1">
+      <w:start w:val="1"/>
+      <w:numFmt w:val="bullet"/>
+      <w:lvlText w:val="o"/>
+      <w:lvlJc w:val="left"/>
+      <w:pPr>
+        <w:ind w:left="5760" w:hanging="360"/>
+      </w:pPr>
+      <w:rPr>
+        <w:rFonts w:ascii="Courier New" w:hAnsi="Courier New" w:cs="Courier New" w:hint="default"/>
+      </w:rPr>
+    </w:lvl>
+    <w:lvl w:ilvl="8" w:tplc="04090005" w:tentative="1">
+      <w:start w:val="1"/>
+      <w:numFmt w:val="bullet"/>
+      <w:lvlText w:val=""/>
+      <w:lvlJc w:val="left"/>
+      <w:pPr>
+        <w:ind w:left="6480" w:hanging="360"/>
+      </w:pPr>
+      <w:rPr>
+        <w:rFonts w:ascii="Wingdings" w:hAnsi="Wingdings" w:hint="default"/>
+      </w:rPr>
+    </w:lvl>
+  </w:abstractNum>
+  <w:abstractNum w:abstractNumId="64" w15:restartNumberingAfterBreak="0">
     <w:nsid w:val="7FBB7B0E"/>
     <w:multiLevelType w:val="hybridMultilevel"/>
     <w:tmpl w:val="5804E48A"/>
@@ -15092,154 +18640,196 @@
     <w:abstractNumId w:val="3"/>
   </w:num>
   <w:num w:numId="2" w16cid:durableId="230046221">
-    <w:abstractNumId w:val="31"/>
+    <w:abstractNumId w:val="37"/>
   </w:num>
   <w:num w:numId="3" w16cid:durableId="1084886308">
-    <w:abstractNumId w:val="36"/>
+    <w:abstractNumId w:val="42"/>
   </w:num>
   <w:num w:numId="4" w16cid:durableId="1341735794">
-    <w:abstractNumId w:val="12"/>
+    <w:abstractNumId w:val="13"/>
   </w:num>
   <w:num w:numId="5" w16cid:durableId="1199925897">
-    <w:abstractNumId w:val="41"/>
+    <w:abstractNumId w:val="50"/>
   </w:num>
   <w:num w:numId="6" w16cid:durableId="1563980721">
     <w:abstractNumId w:val="2"/>
   </w:num>
   <w:num w:numId="7" w16cid:durableId="1228225861">
-    <w:abstractNumId w:val="35"/>
+    <w:abstractNumId w:val="41"/>
   </w:num>
   <w:num w:numId="8" w16cid:durableId="1596598161">
+    <w:abstractNumId w:val="23"/>
+  </w:num>
+  <w:num w:numId="9" w16cid:durableId="602305323">
+    <w:abstractNumId w:val="40"/>
+  </w:num>
+  <w:num w:numId="10" w16cid:durableId="1179202292">
+    <w:abstractNumId w:val="9"/>
+  </w:num>
+  <w:num w:numId="11" w16cid:durableId="551814905">
+    <w:abstractNumId w:val="61"/>
+  </w:num>
+  <w:num w:numId="12" w16cid:durableId="126120813">
     <w:abstractNumId w:val="21"/>
   </w:num>
-  <w:num w:numId="9" w16cid:durableId="602305323">
-    <w:abstractNumId w:val="34"/>
-  </w:num>
-  <w:num w:numId="10" w16cid:durableId="1179202292">
-    <w:abstractNumId w:val="8"/>
-  </w:num>
-  <w:num w:numId="11" w16cid:durableId="551814905">
-    <w:abstractNumId w:val="48"/>
-  </w:num>
-  <w:num w:numId="12" w16cid:durableId="126120813">
-    <w:abstractNumId w:val="19"/>
-  </w:num>
   <w:num w:numId="13" w16cid:durableId="574894648">
-    <w:abstractNumId w:val="43"/>
+    <w:abstractNumId w:val="54"/>
   </w:num>
   <w:num w:numId="14" w16cid:durableId="1898927988">
-    <w:abstractNumId w:val="26"/>
+    <w:abstractNumId w:val="31"/>
   </w:num>
   <w:num w:numId="15" w16cid:durableId="1007640208">
     <w:abstractNumId w:val="4"/>
   </w:num>
   <w:num w:numId="16" w16cid:durableId="509762060">
+    <w:abstractNumId w:val="39"/>
+  </w:num>
+  <w:num w:numId="17" w16cid:durableId="1977180974">
+    <w:abstractNumId w:val="18"/>
+  </w:num>
+  <w:num w:numId="18" w16cid:durableId="778915798">
+    <w:abstractNumId w:val="8"/>
+  </w:num>
+  <w:num w:numId="19" w16cid:durableId="823665205">
+    <w:abstractNumId w:val="62"/>
+  </w:num>
+  <w:num w:numId="20" w16cid:durableId="1661734178">
+    <w:abstractNumId w:val="58"/>
+  </w:num>
+  <w:num w:numId="21" w16cid:durableId="861405704">
+    <w:abstractNumId w:val="14"/>
+  </w:num>
+  <w:num w:numId="22" w16cid:durableId="269050197">
+    <w:abstractNumId w:val="19"/>
+  </w:num>
+  <w:num w:numId="23" w16cid:durableId="1113867148">
+    <w:abstractNumId w:val="25"/>
+  </w:num>
+  <w:num w:numId="24" w16cid:durableId="1708212784">
+    <w:abstractNumId w:val="64"/>
+  </w:num>
+  <w:num w:numId="25" w16cid:durableId="1752776606">
     <w:abstractNumId w:val="33"/>
   </w:num>
-  <w:num w:numId="17" w16cid:durableId="1977180974">
-    <w:abstractNumId w:val="16"/>
-  </w:num>
-  <w:num w:numId="18" w16cid:durableId="778915798">
-    <w:abstractNumId w:val="7"/>
-  </w:num>
-  <w:num w:numId="19" w16cid:durableId="823665205">
-    <w:abstractNumId w:val="49"/>
-  </w:num>
-  <w:num w:numId="20" w16cid:durableId="1661734178">
-    <w:abstractNumId w:val="46"/>
-  </w:num>
-  <w:num w:numId="21" w16cid:durableId="861405704">
-    <w:abstractNumId w:val="13"/>
-  </w:num>
-  <w:num w:numId="22" w16cid:durableId="269050197">
-    <w:abstractNumId w:val="17"/>
-  </w:num>
-  <w:num w:numId="23" w16cid:durableId="1113867148">
-    <w:abstractNumId w:val="23"/>
-  </w:num>
-  <w:num w:numId="24" w16cid:durableId="1708212784">
-    <w:abstractNumId w:val="50"/>
-  </w:num>
-  <w:num w:numId="25" w16cid:durableId="1752776606">
-    <w:abstractNumId w:val="28"/>
-  </w:num>
   <w:num w:numId="26" w16cid:durableId="166335884">
-    <w:abstractNumId w:val="29"/>
+    <w:abstractNumId w:val="35"/>
   </w:num>
   <w:num w:numId="27" w16cid:durableId="931594837">
-    <w:abstractNumId w:val="11"/>
+    <w:abstractNumId w:val="12"/>
   </w:num>
   <w:num w:numId="28" w16cid:durableId="2090232222">
-    <w:abstractNumId w:val="18"/>
+    <w:abstractNumId w:val="20"/>
   </w:num>
   <w:num w:numId="29" w16cid:durableId="1442527359">
     <w:abstractNumId w:val="1"/>
   </w:num>
   <w:num w:numId="30" w16cid:durableId="907420555">
-    <w:abstractNumId w:val="27"/>
+    <w:abstractNumId w:val="32"/>
   </w:num>
   <w:num w:numId="31" w16cid:durableId="1722168518">
-    <w:abstractNumId w:val="37"/>
+    <w:abstractNumId w:val="43"/>
   </w:num>
   <w:num w:numId="32" w16cid:durableId="1365205150">
+    <w:abstractNumId w:val="44"/>
+  </w:num>
+  <w:num w:numId="33" w16cid:durableId="1517961954">
+    <w:abstractNumId w:val="17"/>
+  </w:num>
+  <w:num w:numId="34" w16cid:durableId="1370179249">
+    <w:abstractNumId w:val="36"/>
+  </w:num>
+  <w:num w:numId="35" w16cid:durableId="1983777902">
+    <w:abstractNumId w:val="11"/>
+  </w:num>
+  <w:num w:numId="36" w16cid:durableId="1259294624">
+    <w:abstractNumId w:val="52"/>
+  </w:num>
+  <w:num w:numId="37" w16cid:durableId="153570442">
+    <w:abstractNumId w:val="10"/>
+  </w:num>
+  <w:num w:numId="38" w16cid:durableId="1922332408">
+    <w:abstractNumId w:val="49"/>
+  </w:num>
+  <w:num w:numId="39" w16cid:durableId="1119639069">
+    <w:abstractNumId w:val="48"/>
+  </w:num>
+  <w:num w:numId="40" w16cid:durableId="2096323541">
     <w:abstractNumId w:val="38"/>
   </w:num>
-  <w:num w:numId="33" w16cid:durableId="1517961954">
-    <w:abstractNumId w:val="15"/>
-  </w:num>
-  <w:num w:numId="34" w16cid:durableId="1370179249">
-    <w:abstractNumId w:val="30"/>
-  </w:num>
-  <w:num w:numId="35" w16cid:durableId="1983777902">
-    <w:abstractNumId w:val="10"/>
-  </w:num>
-  <w:num w:numId="36" w16cid:durableId="1259294624">
-    <w:abstractNumId w:val="42"/>
-  </w:num>
-  <w:num w:numId="37" w16cid:durableId="153570442">
-    <w:abstractNumId w:val="9"/>
-  </w:num>
-  <w:num w:numId="38" w16cid:durableId="1922332408">
-    <w:abstractNumId w:val="40"/>
-  </w:num>
-  <w:num w:numId="39" w16cid:durableId="1119639069">
-    <w:abstractNumId w:val="39"/>
-  </w:num>
-  <w:num w:numId="40" w16cid:durableId="2096323541">
-    <w:abstractNumId w:val="32"/>
-  </w:num>
   <w:num w:numId="41" w16cid:durableId="618075469">
-    <w:abstractNumId w:val="45"/>
+    <w:abstractNumId w:val="56"/>
   </w:num>
   <w:num w:numId="42" w16cid:durableId="39522788">
     <w:abstractNumId w:val="0"/>
   </w:num>
   <w:num w:numId="43" w16cid:durableId="589696885">
-    <w:abstractNumId w:val="20"/>
+    <w:abstractNumId w:val="22"/>
   </w:num>
   <w:num w:numId="44" w16cid:durableId="506988408">
-    <w:abstractNumId w:val="24"/>
+    <w:abstractNumId w:val="27"/>
   </w:num>
   <w:num w:numId="45" w16cid:durableId="544872869">
-    <w:abstractNumId w:val="6"/>
+    <w:abstractNumId w:val="7"/>
   </w:num>
   <w:num w:numId="46" w16cid:durableId="1623539780">
-    <w:abstractNumId w:val="22"/>
+    <w:abstractNumId w:val="24"/>
   </w:num>
   <w:num w:numId="47" w16cid:durableId="996492185">
     <w:abstractNumId w:val="5"/>
   </w:num>
   <w:num w:numId="48" w16cid:durableId="365061454">
-    <w:abstractNumId w:val="25"/>
+    <w:abstractNumId w:val="29"/>
   </w:num>
   <w:num w:numId="49" w16cid:durableId="172885246">
-    <w:abstractNumId w:val="14"/>
+    <w:abstractNumId w:val="15"/>
   </w:num>
   <w:num w:numId="50" w16cid:durableId="1219895881">
+    <w:abstractNumId w:val="59"/>
+  </w:num>
+  <w:num w:numId="51" w16cid:durableId="1368457502">
+    <w:abstractNumId w:val="55"/>
+  </w:num>
+  <w:num w:numId="52" w16cid:durableId="2064212629">
+    <w:abstractNumId w:val="34"/>
+  </w:num>
+  <w:num w:numId="53" w16cid:durableId="1877547102">
+    <w:abstractNumId w:val="60"/>
+  </w:num>
+  <w:num w:numId="54" w16cid:durableId="1100491202">
+    <w:abstractNumId w:val="28"/>
+  </w:num>
+  <w:num w:numId="55" w16cid:durableId="2033215527">
+    <w:abstractNumId w:val="57"/>
+  </w:num>
+  <w:num w:numId="56" w16cid:durableId="450516826">
     <w:abstractNumId w:val="47"/>
   </w:num>
-  <w:num w:numId="51" w16cid:durableId="1368457502">
-    <w:abstractNumId w:val="44"/>
+  <w:num w:numId="57" w16cid:durableId="697505298">
+    <w:abstractNumId w:val="53"/>
+  </w:num>
+  <w:num w:numId="58" w16cid:durableId="559097833">
+    <w:abstractNumId w:val="45"/>
+  </w:num>
+  <w:num w:numId="59" w16cid:durableId="1328943953">
+    <w:abstractNumId w:val="26"/>
+  </w:num>
+  <w:num w:numId="60" w16cid:durableId="1546798094">
+    <w:abstractNumId w:val="6"/>
+  </w:num>
+  <w:num w:numId="61" w16cid:durableId="1388912790">
+    <w:abstractNumId w:val="51"/>
+  </w:num>
+  <w:num w:numId="62" w16cid:durableId="1624730416">
+    <w:abstractNumId w:val="46"/>
+  </w:num>
+  <w:num w:numId="63" w16cid:durableId="2107844707">
+    <w:abstractNumId w:val="16"/>
+  </w:num>
+  <w:num w:numId="64" w16cid:durableId="812214827">
+    <w:abstractNumId w:val="30"/>
+  </w:num>
+  <w:num w:numId="65" w16cid:durableId="905148326">
+    <w:abstractNumId w:val="63"/>
   </w:num>
 </w:numbering>
 </file>

</xml_diff>